<commit_message>
First question History of Internet
</commit_message>
<xml_diff>
--- a/Assignment1.docx
+++ b/Assignment1.docx
@@ -9,8 +9,6 @@
           <w:rFonts w:ascii="Times New Roman" w:hAnsi="Times New Roman" w:cs="Times New Roman"/>
         </w:rPr>
       </w:pPr>
-      <w:bookmarkStart w:id="0" w:name="_GoBack"/>
-      <w:bookmarkEnd w:id="0"/>
       <w:r>
         <w:rPr>
           <w:rFonts w:ascii="Times New Roman" w:hAnsi="Times New Roman" w:cs="Times New Roman"/>
@@ -34,7 +32,7 @@
                     </pic:cNvPicPr>
                   </pic:nvPicPr>
                   <pic:blipFill>
-                    <a:blip r:embed="rId8">
+                    <a:blip r:embed="rId9">
                       <a:extLst>
                         <a:ext uri="{28A0092B-C50C-407E-A947-70E740481C1C}">
                           <a14:useLocalDpi xmlns:a14="http://schemas.microsoft.com/office/drawing/2010/main" val="0"/>
@@ -545,111 +543,72 @@
             <w14:round/>
           </w14:textOutline>
         </w:rPr>
-        <w:t>Mintesnot Bezabh</w:t>
-      </w:r>
-      <w:r>
-        <w:rPr>
-          <w:rFonts w:ascii="Times New Roman" w:hAnsi="Times New Roman" w:cs="Times New Roman"/>
+        <w:t>Mintesnot Bezabhi                      ATR/9596/11</w:t>
+      </w:r>
+    </w:p>
+    <w:p>
+      <w:pPr>
+        <w:rPr>
+          <w:rFonts w:ascii="Times New Roman" w:hAnsi="Times New Roman" w:cs="Times New Roman"/>
+          <w:sz w:val="28"/>
+          <w:szCs w:val="28"/>
+        </w:rPr>
+      </w:pPr>
+      <w:r>
+        <w:rPr>
+          <w:rFonts w:ascii="Times New Roman" w:hAnsi="Times New Roman" w:cs="Times New Roman"/>
+          <w:sz w:val="28"/>
+          <w:szCs w:val="28"/>
+        </w:rPr>
+        <w:tab/>
+      </w:r>
+    </w:p>
+    <w:p>
+      <w:pPr>
+        <w:rPr>
+          <w:rFonts w:ascii="Times New Roman" w:hAnsi="Times New Roman" w:cs="Times New Roman"/>
+          <w:sz w:val="28"/>
+          <w:szCs w:val="28"/>
+        </w:rPr>
+      </w:pPr>
+    </w:p>
+    <w:p>
+      <w:pPr>
+        <w:rPr>
+          <w:rFonts w:ascii="Times New Roman" w:hAnsi="Times New Roman" w:cs="Times New Roman"/>
+          <w:sz w:val="28"/>
+          <w:szCs w:val="28"/>
+        </w:rPr>
+      </w:pPr>
+    </w:p>
+    <w:p>
+      <w:pPr>
+        <w:jc w:val="right"/>
+        <w:rPr>
+          <w:rFonts w:ascii="Times New Roman" w:hAnsi="Times New Roman" w:cs="Times New Roman"/>
+          <w:sz w:val="28"/>
+          <w:szCs w:val="28"/>
+        </w:rPr>
+      </w:pPr>
+    </w:p>
+    <w:p>
+      <w:pPr>
+        <w:jc w:val="right"/>
+        <w:rPr>
+          <w:rFonts w:ascii="Times New Roman" w:hAnsi="Times New Roman" w:cs="Times New Roman"/>
+          <w:sz w:val="28"/>
+          <w:szCs w:val="28"/>
+        </w:rPr>
+      </w:pPr>
+    </w:p>
+    <w:p>
+      <w:pPr>
+        <w:jc w:val="right"/>
+        <w:rPr>
+          <w:rFonts w:ascii="Times New Roman" w:hAnsi="Times New Roman" w:cs="Times New Roman"/>
+          <w:b/>
           <w:bCs/>
-          <w:color w:val="000000" w:themeColor="text1"/>
-          <w:sz w:val="28"/>
-          <w:szCs w:val="28"/>
-          <w14:shadow w14:blurRad="38100" w14:dist="19050" w14:dir="2700000" w14:sx="100000" w14:sy="100000" w14:kx="0" w14:ky="0" w14:algn="tl">
-            <w14:schemeClr w14:val="dk1">
-              <w14:alpha w14:val="60000"/>
-            </w14:schemeClr>
-          </w14:shadow>
-          <w14:textOutline w14:w="0" w14:cap="flat" w14:cmpd="sng" w14:algn="ctr">
-            <w14:noFill/>
-            <w14:prstDash w14:val="solid"/>
-            <w14:round/>
-          </w14:textOutline>
-        </w:rPr>
-        <w:t xml:space="preserve">i                      </w:t>
-      </w:r>
-      <w:r>
-        <w:rPr>
-          <w:rFonts w:ascii="Times New Roman" w:hAnsi="Times New Roman" w:cs="Times New Roman"/>
-          <w:bCs/>
-          <w:color w:val="000000" w:themeColor="text1"/>
-          <w:sz w:val="28"/>
-          <w:szCs w:val="28"/>
-          <w14:shadow w14:blurRad="38100" w14:dist="19050" w14:dir="2700000" w14:sx="100000" w14:sy="100000" w14:kx="0" w14:ky="0" w14:algn="tl">
-            <w14:schemeClr w14:val="dk1">
-              <w14:alpha w14:val="60000"/>
-            </w14:schemeClr>
-          </w14:shadow>
-          <w14:textOutline w14:w="0" w14:cap="flat" w14:cmpd="sng" w14:algn="ctr">
-            <w14:noFill/>
-            <w14:prstDash w14:val="solid"/>
-            <w14:round/>
-          </w14:textOutline>
-        </w:rPr>
-        <w:t>ATR/9596/11</w:t>
-      </w:r>
-    </w:p>
-    <w:p>
-      <w:pPr>
-        <w:rPr>
-          <w:rFonts w:ascii="Times New Roman" w:hAnsi="Times New Roman" w:cs="Times New Roman"/>
-          <w:sz w:val="28"/>
-          <w:szCs w:val="28"/>
-        </w:rPr>
-      </w:pPr>
-      <w:r>
-        <w:rPr>
-          <w:rFonts w:ascii="Times New Roman" w:hAnsi="Times New Roman" w:cs="Times New Roman"/>
-          <w:sz w:val="28"/>
-          <w:szCs w:val="28"/>
-        </w:rPr>
-        <w:tab/>
-      </w:r>
-    </w:p>
-    <w:p>
-      <w:pPr>
-        <w:rPr>
-          <w:rFonts w:ascii="Times New Roman" w:hAnsi="Times New Roman" w:cs="Times New Roman"/>
-          <w:sz w:val="28"/>
-          <w:szCs w:val="28"/>
-        </w:rPr>
-      </w:pPr>
-    </w:p>
-    <w:p>
-      <w:pPr>
-        <w:rPr>
-          <w:rFonts w:ascii="Times New Roman" w:hAnsi="Times New Roman" w:cs="Times New Roman"/>
-          <w:sz w:val="28"/>
-          <w:szCs w:val="28"/>
-        </w:rPr>
-      </w:pPr>
-    </w:p>
-    <w:p>
-      <w:pPr>
-        <w:jc w:val="right"/>
-        <w:rPr>
-          <w:rFonts w:ascii="Times New Roman" w:hAnsi="Times New Roman" w:cs="Times New Roman"/>
-          <w:sz w:val="28"/>
-          <w:szCs w:val="28"/>
-        </w:rPr>
-      </w:pPr>
-    </w:p>
-    <w:p>
-      <w:pPr>
-        <w:jc w:val="right"/>
-        <w:rPr>
-          <w:rFonts w:ascii="Times New Roman" w:hAnsi="Times New Roman" w:cs="Times New Roman"/>
-          <w:sz w:val="28"/>
-          <w:szCs w:val="28"/>
-        </w:rPr>
-      </w:pPr>
-    </w:p>
-    <w:p>
-      <w:pPr>
-        <w:jc w:val="right"/>
-        <w:rPr>
-          <w:rFonts w:ascii="Times New Roman" w:hAnsi="Times New Roman" w:cs="Times New Roman"/>
-          <w:sz w:val="28"/>
-          <w:szCs w:val="28"/>
+          <w:shd w:val="clear" w:color="auto" w:fill="FFFFFF"/>
         </w:rPr>
       </w:pPr>
       <w:r>
@@ -659,25 +618,7 @@
           <w:bCs/>
           <w:color w:val="000000"/>
         </w:rPr>
-        <w:t>Submission</w:t>
-      </w:r>
-      <w:r>
-        <w:rPr>
-          <w:rFonts w:ascii="Times New Roman" w:hAnsi="Times New Roman" w:cs="Times New Roman"/>
-          <w:b/>
-          <w:bCs/>
-          <w:color w:val="000000"/>
-        </w:rPr>
-        <w:t xml:space="preserve"> Date</w:t>
-      </w:r>
-      <w:r>
-        <w:rPr>
-          <w:rFonts w:ascii="Times New Roman" w:hAnsi="Times New Roman" w:cs="Times New Roman"/>
-          <w:b/>
-          <w:bCs/>
-          <w:color w:val="000000"/>
-        </w:rPr>
-        <w:t>:</w:t>
+        <w:t>Submission Date:</w:t>
       </w:r>
       <w:r>
         <w:rPr>
@@ -698,10 +639,343 @@
     </w:p>
     <w:p>
       <w:pPr>
-        <w:rPr>
-          <w:rFonts w:ascii="Times New Roman" w:hAnsi="Times New Roman" w:cs="Times New Roman"/>
-        </w:rPr>
-      </w:pPr>
+        <w:pStyle w:val="ListParagraph"/>
+        <w:numPr>
+          <w:ilvl w:val="0"/>
+          <w:numId w:val="1"/>
+        </w:numPr>
+        <w:spacing w:before="120" w:after="120" w:line="360" w:lineRule="auto"/>
+        <w:rPr>
+          <w:rFonts w:ascii="Times New Roman" w:hAnsi="Times New Roman" w:cs="Times New Roman"/>
+          <w:sz w:val="28"/>
+          <w:szCs w:val="28"/>
+        </w:rPr>
+      </w:pPr>
+      <w:r>
+        <w:rPr>
+          <w:rFonts w:ascii="Times New Roman" w:hAnsi="Times New Roman" w:cs="Times New Roman"/>
+          <w:sz w:val="28"/>
+          <w:szCs w:val="28"/>
+        </w:rPr>
+        <w:lastRenderedPageBreak/>
+        <w:t>History of Internet [The evolution]</w:t>
+      </w:r>
+    </w:p>
+    <w:p>
+      <w:pPr>
+        <w:pStyle w:val="ListParagraph"/>
+        <w:spacing w:before="120" w:after="120" w:line="360" w:lineRule="auto"/>
+        <w:rPr>
+          <w:rFonts w:ascii="Times New Roman" w:hAnsi="Times New Roman" w:cs="Times New Roman"/>
+          <w:sz w:val="28"/>
+          <w:szCs w:val="28"/>
+        </w:rPr>
+      </w:pPr>
+    </w:p>
+    <w:p>
+      <w:pPr>
+        <w:pStyle w:val="ListParagraph"/>
+        <w:spacing w:before="120" w:after="120" w:line="360" w:lineRule="auto"/>
+        <w:jc w:val="both"/>
+        <w:rPr>
+          <w:rFonts w:ascii="Times New Roman" w:hAnsi="Times New Roman" w:cs="Times New Roman"/>
+          <w:sz w:val="24"/>
+          <w:szCs w:val="24"/>
+        </w:rPr>
+      </w:pPr>
+      <w:r>
+        <w:rPr>
+          <w:rFonts w:ascii="Times New Roman" w:hAnsi="Times New Roman" w:cs="Times New Roman"/>
+          <w:sz w:val="24"/>
+          <w:szCs w:val="24"/>
+        </w:rPr>
+        <w:t xml:space="preserve">The internet, a global network of networks, is a huge and complex technical system build on the contribution of creative scientists around the world since 1950s. Throughout its evolution the Internet and other networks have been promoted by governments, researchers, and individuals as a tool for meeting a range of human needs. The growth of the Internet and other networks made communication easier for two entities which are far apart. The communication brought the world to a place where every one can interact, share their ideas, and get information easily from where they are. </w:t>
+      </w:r>
+    </w:p>
+    <w:p>
+      <w:pPr>
+        <w:pStyle w:val="ListParagraph"/>
+        <w:spacing w:before="120" w:after="120" w:line="360" w:lineRule="auto"/>
+        <w:jc w:val="both"/>
+        <w:rPr>
+          <w:rFonts w:ascii="Times New Roman" w:hAnsi="Times New Roman" w:cs="Times New Roman"/>
+          <w:sz w:val="24"/>
+          <w:szCs w:val="24"/>
+        </w:rPr>
+      </w:pPr>
+    </w:p>
+    <w:p>
+      <w:pPr>
+        <w:pStyle w:val="ListParagraph"/>
+        <w:spacing w:before="120" w:after="120" w:line="360" w:lineRule="auto"/>
+        <w:jc w:val="both"/>
+        <w:rPr>
+          <w:rFonts w:ascii="Times New Roman" w:hAnsi="Times New Roman" w:cs="Times New Roman"/>
+          <w:sz w:val="24"/>
+          <w:szCs w:val="24"/>
+        </w:rPr>
+      </w:pPr>
+      <w:r>
+        <w:rPr>
+          <w:rFonts w:ascii="Times New Roman" w:hAnsi="Times New Roman" w:cs="Times New Roman"/>
+          <w:sz w:val="24"/>
+          <w:szCs w:val="24"/>
+        </w:rPr>
+        <w:t>The increase user of the Internet and other networks have forced network designers to overcome incompatibilities between computer systems and components, manage data traffic to avoid congestion and chaos, and reach international agreement on technical standards. This challenge led to the innovation and development of different advanced systems and technologies.</w:t>
+      </w:r>
+    </w:p>
+    <w:p>
+      <w:pPr>
+        <w:pStyle w:val="ListParagraph"/>
+        <w:spacing w:before="120" w:after="120" w:line="360" w:lineRule="auto"/>
+        <w:jc w:val="both"/>
+        <w:rPr>
+          <w:rFonts w:ascii="Times New Roman" w:hAnsi="Times New Roman" w:cs="Times New Roman"/>
+          <w:sz w:val="24"/>
+          <w:szCs w:val="24"/>
+        </w:rPr>
+      </w:pPr>
+    </w:p>
+    <w:p>
+      <w:pPr>
+        <w:pStyle w:val="ListParagraph"/>
+        <w:spacing w:before="120" w:after="120" w:line="360" w:lineRule="auto"/>
+        <w:jc w:val="both"/>
+        <w:rPr>
+          <w:rFonts w:ascii="Times New Roman" w:hAnsi="Times New Roman" w:cs="Times New Roman"/>
+          <w:sz w:val="24"/>
+          <w:szCs w:val="24"/>
+        </w:rPr>
+      </w:pPr>
+      <w:r>
+        <w:rPr>
+          <w:rFonts w:ascii="Times New Roman" w:hAnsi="Times New Roman" w:cs="Times New Roman"/>
+          <w:sz w:val="24"/>
+          <w:szCs w:val="24"/>
+        </w:rPr>
+        <w:t>The data networks of the 1950s and early 1960s were systems to connect terminals to computers, rather than connecting computers to each other. Terminal networks were based on relatively simple hub-and-spoke model that connect numerous user terminal to a single central computer resource. The complex network that connects one computer to other computers were built in late 1960s to the late 1970s. The terminal network used circuits for communication, but the network for communicating computer to other computer used packet switching for communication. Packet switching uses small units called packet that are sent out individually, through network circuit. Packets from the same connection can take different routes to destination, making it possible to distribute traffic among multiple links or respond to a breakdown in one part of the network by routing traffic elsewhere.</w:t>
+      </w:r>
+    </w:p>
+    <w:p>
+      <w:pPr>
+        <w:pStyle w:val="ListParagraph"/>
+        <w:spacing w:before="120" w:after="120" w:line="360" w:lineRule="auto"/>
+        <w:jc w:val="both"/>
+        <w:rPr>
+          <w:rFonts w:ascii="Times New Roman" w:hAnsi="Times New Roman" w:cs="Times New Roman"/>
+          <w:sz w:val="24"/>
+          <w:szCs w:val="24"/>
+        </w:rPr>
+      </w:pPr>
+    </w:p>
+    <w:p>
+      <w:pPr>
+        <w:pStyle w:val="ListParagraph"/>
+        <w:spacing w:before="120" w:after="120" w:line="360" w:lineRule="auto"/>
+        <w:jc w:val="both"/>
+        <w:rPr>
+          <w:rFonts w:ascii="Times New Roman" w:hAnsi="Times New Roman" w:cs="Times New Roman"/>
+          <w:sz w:val="24"/>
+          <w:szCs w:val="24"/>
+        </w:rPr>
+      </w:pPr>
+      <w:r>
+        <w:rPr>
+          <w:rFonts w:ascii="Times New Roman" w:hAnsi="Times New Roman" w:cs="Times New Roman"/>
+          <w:sz w:val="24"/>
+          <w:szCs w:val="24"/>
+        </w:rPr>
+        <w:t xml:space="preserve">The concept of packet switching was invented independently in early 1960s by Paul Baran of the US and Donald Davies of the UK. In 1961, Leonard Kleinrock at MIT published the first paper on packet switching theory. Kleinrock convinced G.Roberts, which is MIT researcher ,that works for Defense Advanced Research projects Agency (DARPA), of the </w:t>
+      </w:r>
+      <w:r>
+        <w:rPr>
+          <w:rFonts w:ascii="Times New Roman" w:hAnsi="Times New Roman" w:cs="Times New Roman"/>
+          <w:sz w:val="24"/>
+          <w:szCs w:val="24"/>
+        </w:rPr>
+        <w:lastRenderedPageBreak/>
+        <w:t>theoretical feasibility of communications using packets rather than circuits. In 1965 working with Thomas Merrill, Roberts connected two TX-2 and Q-32 using low speed dial-up telephone line creating the first wide-area-computer network ever built. In late 1966 Roberts went to DARPA to develop the first large-scale packet switching network concept, ARPANET, publishing it in 1967. Then different computers were connected to ARPANET. The initial Host-to-Host protocol for ARPANET was finished in December 1970 by the Network Working Group (NWG) working under S. Crocker, called the Network Control Protocol (NCP). As the ARPANET sites completed implementing NCP during the period 1971-1972, different applications begin to develop. The first application, electronic email, was introduced in 1972.</w:t>
+      </w:r>
+    </w:p>
+    <w:p>
+      <w:pPr>
+        <w:pStyle w:val="ListParagraph"/>
+        <w:spacing w:before="120" w:after="120" w:line="360" w:lineRule="auto"/>
+        <w:jc w:val="both"/>
+        <w:rPr>
+          <w:rFonts w:ascii="Times New Roman" w:hAnsi="Times New Roman" w:cs="Times New Roman"/>
+          <w:sz w:val="24"/>
+          <w:szCs w:val="24"/>
+        </w:rPr>
+      </w:pPr>
+    </w:p>
+    <w:p>
+      <w:pPr>
+        <w:pStyle w:val="ListParagraph"/>
+        <w:spacing w:before="120" w:after="120" w:line="360" w:lineRule="auto"/>
+        <w:jc w:val="both"/>
+        <w:rPr>
+          <w:rFonts w:ascii="Times New Roman" w:hAnsi="Times New Roman" w:cs="Times New Roman"/>
+          <w:sz w:val="24"/>
+          <w:szCs w:val="24"/>
+        </w:rPr>
+      </w:pPr>
+      <w:r>
+        <w:rPr>
+          <w:rFonts w:ascii="Times New Roman" w:hAnsi="Times New Roman" w:cs="Times New Roman"/>
+          <w:sz w:val="24"/>
+          <w:szCs w:val="24"/>
+        </w:rPr>
+        <w:t>In the mid-1970s there were computer manufacturers that provide network services to different organization, this companies are provide network services for computers that are only manufactured by it. The service at the time were incompatible due to different computer manufactured by different companies. In order to solve this problem, the Consultative Committee on International Telephony of the International Telecommunications Union developed a packet-switching network standard called X.25. X.25 provided a reliable connection called a virtual circuit between two points on a network, allowing terminal users to access online resources without having to install complex networking software.</w:t>
+      </w:r>
+    </w:p>
+    <w:p>
+      <w:pPr>
+        <w:pStyle w:val="ListParagraph"/>
+        <w:spacing w:before="120" w:after="120" w:line="360" w:lineRule="auto"/>
+        <w:jc w:val="both"/>
+        <w:rPr>
+          <w:rFonts w:ascii="Times New Roman" w:hAnsi="Times New Roman" w:cs="Times New Roman"/>
+          <w:sz w:val="24"/>
+          <w:szCs w:val="24"/>
+        </w:rPr>
+      </w:pPr>
+    </w:p>
+    <w:p>
+      <w:pPr>
+        <w:pStyle w:val="ListParagraph"/>
+        <w:spacing w:before="120" w:after="120" w:line="360" w:lineRule="auto"/>
+        <w:jc w:val="both"/>
+        <w:rPr>
+          <w:rFonts w:ascii="Times New Roman" w:hAnsi="Times New Roman" w:cs="Times New Roman"/>
+          <w:sz w:val="24"/>
+          <w:szCs w:val="24"/>
+        </w:rPr>
+      </w:pPr>
+      <w:r>
+        <w:rPr>
+          <w:rFonts w:ascii="Times New Roman" w:hAnsi="Times New Roman" w:cs="Times New Roman"/>
+          <w:sz w:val="24"/>
+          <w:szCs w:val="24"/>
+        </w:rPr>
+        <w:t>DARPA extended packet switching techniques to radio and satellite communication. The protocol used for data networking was unreliable for the two new networks that DARPA built, so a new protocol was required for transmission of the networks. The element Transmission Control Protocol and Internet Protocol (TCP/IP) were initiated. ARPANET adopted TCP/IP on January 1, 1983. This protocol is reliable connection between hosts even if the network was unreliable. TCP was designed to verify safe arrival of packets, and, if there is problem or error during transmission it retransmit lost or damaged packets.</w:t>
+      </w:r>
+    </w:p>
+    <w:p>
+      <w:pPr>
+        <w:pStyle w:val="ListParagraph"/>
+        <w:spacing w:before="120" w:after="120" w:line="360" w:lineRule="auto"/>
+        <w:jc w:val="both"/>
+        <w:rPr>
+          <w:rFonts w:ascii="Times New Roman" w:hAnsi="Times New Roman" w:cs="Times New Roman"/>
+          <w:sz w:val="24"/>
+          <w:szCs w:val="24"/>
+        </w:rPr>
+      </w:pPr>
+    </w:p>
+    <w:p>
+      <w:pPr>
+        <w:pStyle w:val="ListParagraph"/>
+        <w:spacing w:before="120" w:after="120" w:line="360" w:lineRule="auto"/>
+        <w:jc w:val="both"/>
+        <w:rPr>
+          <w:rFonts w:ascii="Times New Roman" w:hAnsi="Times New Roman" w:cs="Times New Roman"/>
+          <w:sz w:val="24"/>
+          <w:szCs w:val="24"/>
+        </w:rPr>
+      </w:pPr>
+      <w:r>
+        <w:rPr>
+          <w:rFonts w:ascii="Times New Roman" w:hAnsi="Times New Roman" w:cs="Times New Roman"/>
+          <w:sz w:val="24"/>
+          <w:szCs w:val="24"/>
+        </w:rPr>
+        <w:t xml:space="preserve">The second creative element was the use of special computers called gateways as the interface between different networks (1979). Gateways are now commonly known as </w:t>
+      </w:r>
+      <w:r>
+        <w:rPr>
+          <w:rFonts w:ascii="Times New Roman" w:hAnsi="Times New Roman" w:cs="Times New Roman"/>
+          <w:sz w:val="24"/>
+          <w:szCs w:val="24"/>
+        </w:rPr>
+        <w:lastRenderedPageBreak/>
+        <w:t>routers; as the name implies, they determine the route that packets should take to get from one network to another. Communicating using this gateway made the Internet easier to scale up. But there was one problem in communicating across a large network, knowing the address of the computer at the far end. This address are basically numerical addresses, and human beings are not good at remembering them. So, a mechanism was needed to solve this difficulty. These is where Domain Name System (DNS) comes. The DNS decentralized the task of finding addresses by creating groups of names called domain and special computers called name servers that would maintain databases of the addresses that corresponded to each domain name. To find an address, the host simply query the appropriate name server.</w:t>
+      </w:r>
+    </w:p>
+    <w:p>
+      <w:pPr>
+        <w:pStyle w:val="ListParagraph"/>
+        <w:spacing w:before="120" w:after="120" w:line="360" w:lineRule="auto"/>
+        <w:jc w:val="both"/>
+        <w:rPr>
+          <w:rFonts w:ascii="Times New Roman" w:hAnsi="Times New Roman" w:cs="Times New Roman"/>
+          <w:sz w:val="24"/>
+          <w:szCs w:val="24"/>
+        </w:rPr>
+      </w:pPr>
+    </w:p>
+    <w:p>
+      <w:pPr>
+        <w:pStyle w:val="ListParagraph"/>
+        <w:spacing w:before="120" w:after="120" w:line="360" w:lineRule="auto"/>
+        <w:jc w:val="both"/>
+        <w:rPr>
+          <w:rFonts w:ascii="Times New Roman" w:hAnsi="Times New Roman" w:cs="Times New Roman"/>
+          <w:sz w:val="24"/>
+          <w:szCs w:val="24"/>
+        </w:rPr>
+      </w:pPr>
+      <w:r>
+        <w:rPr>
+          <w:rFonts w:ascii="Times New Roman" w:hAnsi="Times New Roman" w:cs="Times New Roman"/>
+          <w:sz w:val="24"/>
+          <w:szCs w:val="24"/>
+        </w:rPr>
+        <w:t>In the 1980s, almost all content on the Internet was plain text. This did not allow users to send and receive other type of contents. There was difficulty for users to locate information they wanted: the user had to know in advanced the address of the site hosting the data, since there were no search engines or links between sites. The breakthrough that transformed how Internet content was created, displayed, and found the World Wide Web (WWW).</w:t>
+      </w:r>
+    </w:p>
+    <w:p>
+      <w:pPr>
+        <w:pStyle w:val="ListParagraph"/>
+        <w:spacing w:before="120" w:after="120" w:line="360" w:lineRule="auto"/>
+        <w:jc w:val="both"/>
+        <w:rPr>
+          <w:rFonts w:ascii="Times New Roman" w:hAnsi="Times New Roman" w:cs="Times New Roman"/>
+          <w:sz w:val="24"/>
+          <w:szCs w:val="24"/>
+        </w:rPr>
+      </w:pPr>
+    </w:p>
+    <w:p>
+      <w:pPr>
+        <w:pStyle w:val="ListParagraph"/>
+        <w:spacing w:before="120" w:after="120" w:line="360" w:lineRule="auto"/>
+        <w:jc w:val="both"/>
+        <w:rPr>
+          <w:rFonts w:ascii="Times New Roman" w:hAnsi="Times New Roman" w:cs="Times New Roman"/>
+          <w:sz w:val="24"/>
+          <w:szCs w:val="24"/>
+        </w:rPr>
+      </w:pPr>
+      <w:r>
+        <w:rPr>
+          <w:rFonts w:ascii="Times New Roman" w:hAnsi="Times New Roman" w:cs="Times New Roman"/>
+          <w:sz w:val="24"/>
+          <w:szCs w:val="24"/>
+        </w:rPr>
+        <w:t xml:space="preserve">The WWW was built by Time Berners-Lee the at international physics laboratory in Geneva, in 1989. The invention of the world wide web made the internet more powerful. On October 24, 1995 the capital “I” Internet term was defined. Since the invention of WWW different web application, search engine and other software were being developed. </w:t>
+      </w:r>
+    </w:p>
+    <w:p>
+      <w:pPr>
+        <w:rPr>
+          <w:rFonts w:ascii="Times New Roman" w:hAnsi="Times New Roman" w:cs="Times New Roman"/>
+          <w:sz w:val="28"/>
+          <w:szCs w:val="28"/>
+        </w:rPr>
+      </w:pPr>
+      <w:bookmarkStart w:id="0" w:name="_GoBack"/>
+      <w:bookmarkEnd w:id="0"/>
     </w:p>
     <w:sectPr>
       <w:pgSz w:w="12240" w:h="15840"/>
@@ -767,6 +1041,100 @@
     </w:p>
   </w:footnote>
 </w:footnotes>
+</file>
+
+<file path=word/numbering.xml><?xml version="1.0" encoding="utf-8"?>
+<w:numbering xmlns:wpc="http://schemas.microsoft.com/office/word/2010/wordprocessingCanvas" xmlns:cx="http://schemas.microsoft.com/office/drawing/2014/chartex" xmlns:cx1="http://schemas.microsoft.com/office/drawing/2015/9/8/chartex" xmlns:cx2="http://schemas.microsoft.com/office/drawing/2015/10/21/chartex" xmlns:cx3="http://schemas.microsoft.com/office/drawing/2016/5/9/chartex" xmlns:cx4="http://schemas.microsoft.com/office/drawing/2016/5/10/chartex" xmlns:cx5="http://schemas.microsoft.com/office/drawing/2016/5/11/chartex" xmlns:cx6="http://schemas.microsoft.com/office/drawing/2016/5/12/chartex" xmlns:cx7="http://schemas.microsoft.com/office/drawing/2016/5/13/chartex" xmlns:cx8="http://schemas.microsoft.com/office/drawing/2016/5/14/chartex" xmlns:mc="http://schemas.openxmlformats.org/markup-compatibility/2006" xmlns:aink="http://schemas.microsoft.com/office/drawing/2016/ink" xmlns:am3d="http://schemas.microsoft.com/office/drawing/2017/model3d" xmlns:o="urn:schemas-microsoft-com:office:office" xmlns:r="http://schemas.openxmlformats.org/officeDocument/2006/relationships" xmlns:m="http://schemas.openxmlformats.org/officeDocument/2006/math" xmlns:v="urn:schemas-microsoft-com:vml" xmlns:wp14="http://schemas.microsoft.com/office/word/2010/wordprocessingDrawing" xmlns:wp="http://schemas.openxmlformats.org/drawingml/2006/wordprocessingDrawing" xmlns:w10="urn:schemas-microsoft-com:office:word" xmlns:w="http://schemas.openxmlformats.org/wordprocessingml/2006/main" xmlns:w14="http://schemas.microsoft.com/office/word/2010/wordml" xmlns:w15="http://schemas.microsoft.com/office/word/2012/wordml" xmlns:w16cid="http://schemas.microsoft.com/office/word/2016/wordml/cid" xmlns:w16se="http://schemas.microsoft.com/office/word/2015/wordml/symex" xmlns:wpg="http://schemas.microsoft.com/office/word/2010/wordprocessingGroup" xmlns:wpi="http://schemas.microsoft.com/office/word/2010/wordprocessingInk" xmlns:wne="http://schemas.microsoft.com/office/word/2006/wordml" xmlns:wps="http://schemas.microsoft.com/office/word/2010/wordprocessingShape" mc:Ignorable="w14 w15 w16se w16cid wp14">
+  <w:abstractNum w:abstractNumId="0" w15:restartNumberingAfterBreak="0">
+    <w:nsid w:val="3CD15896"/>
+    <w:multiLevelType w:val="hybridMultilevel"/>
+    <w:tmpl w:val="95820A50"/>
+    <w:lvl w:ilvl="0" w:tplc="0409000F">
+      <w:start w:val="1"/>
+      <w:numFmt w:val="decimal"/>
+      <w:lvlText w:val="%1."/>
+      <w:lvlJc w:val="left"/>
+      <w:pPr>
+        <w:ind w:left="720" w:hanging="360"/>
+      </w:pPr>
+    </w:lvl>
+    <w:lvl w:ilvl="1" w:tplc="04090019" w:tentative="1">
+      <w:start w:val="1"/>
+      <w:numFmt w:val="lowerLetter"/>
+      <w:lvlText w:val="%2."/>
+      <w:lvlJc w:val="left"/>
+      <w:pPr>
+        <w:ind w:left="1440" w:hanging="360"/>
+      </w:pPr>
+    </w:lvl>
+    <w:lvl w:ilvl="2" w:tplc="0409001B" w:tentative="1">
+      <w:start w:val="1"/>
+      <w:numFmt w:val="lowerRoman"/>
+      <w:lvlText w:val="%3."/>
+      <w:lvlJc w:val="right"/>
+      <w:pPr>
+        <w:ind w:left="2160" w:hanging="180"/>
+      </w:pPr>
+    </w:lvl>
+    <w:lvl w:ilvl="3" w:tplc="0409000F" w:tentative="1">
+      <w:start w:val="1"/>
+      <w:numFmt w:val="decimal"/>
+      <w:lvlText w:val="%4."/>
+      <w:lvlJc w:val="left"/>
+      <w:pPr>
+        <w:ind w:left="2880" w:hanging="360"/>
+      </w:pPr>
+    </w:lvl>
+    <w:lvl w:ilvl="4" w:tplc="04090019" w:tentative="1">
+      <w:start w:val="1"/>
+      <w:numFmt w:val="lowerLetter"/>
+      <w:lvlText w:val="%5."/>
+      <w:lvlJc w:val="left"/>
+      <w:pPr>
+        <w:ind w:left="3600" w:hanging="360"/>
+      </w:pPr>
+    </w:lvl>
+    <w:lvl w:ilvl="5" w:tplc="0409001B" w:tentative="1">
+      <w:start w:val="1"/>
+      <w:numFmt w:val="lowerRoman"/>
+      <w:lvlText w:val="%6."/>
+      <w:lvlJc w:val="right"/>
+      <w:pPr>
+        <w:ind w:left="4320" w:hanging="180"/>
+      </w:pPr>
+    </w:lvl>
+    <w:lvl w:ilvl="6" w:tplc="0409000F" w:tentative="1">
+      <w:start w:val="1"/>
+      <w:numFmt w:val="decimal"/>
+      <w:lvlText w:val="%7."/>
+      <w:lvlJc w:val="left"/>
+      <w:pPr>
+        <w:ind w:left="5040" w:hanging="360"/>
+      </w:pPr>
+    </w:lvl>
+    <w:lvl w:ilvl="7" w:tplc="04090019" w:tentative="1">
+      <w:start w:val="1"/>
+      <w:numFmt w:val="lowerLetter"/>
+      <w:lvlText w:val="%8."/>
+      <w:lvlJc w:val="left"/>
+      <w:pPr>
+        <w:ind w:left="5760" w:hanging="360"/>
+      </w:pPr>
+    </w:lvl>
+    <w:lvl w:ilvl="8" w:tplc="0409001B" w:tentative="1">
+      <w:start w:val="1"/>
+      <w:numFmt w:val="lowerRoman"/>
+      <w:lvlText w:val="%9."/>
+      <w:lvlJc w:val="right"/>
+      <w:pPr>
+        <w:ind w:left="6480" w:hanging="180"/>
+      </w:pPr>
+    </w:lvl>
+  </w:abstractNum>
+  <w:num w:numId="1">
+    <w:abstractNumId w:val="0"/>
+  </w:num>
+</w:numbering>
 </file>
 
 <file path=word/styles.xml><?xml version="1.0" encoding="utf-8"?>
@@ -1270,6 +1638,17 @@
     <w:uiPriority w:val="99"/>
     <w:rsid w:val="00CE129C"/>
   </w:style>
+  <w:style w:type="paragraph" w:styleId="ListParagraph">
+    <w:name w:val="List Paragraph"/>
+    <w:basedOn w:val="Normal"/>
+    <w:uiPriority w:val="34"/>
+    <w:qFormat/>
+    <w:rsid w:val="00360601"/>
+    <w:pPr>
+      <w:ind w:left="720"/>
+      <w:contextualSpacing/>
+    </w:pPr>
+  </w:style>
 </w:styles>
 </file>
 
@@ -1548,7 +1927,7 @@
 </file>
 
 <file path=customXml/itemProps2.xml><?xml version="1.0" encoding="utf-8"?>
-<ds:datastoreItem xmlns:ds="http://schemas.openxmlformats.org/officeDocument/2006/customXml" ds:itemID="{2C28CB33-C886-4353-A623-503B33FBFD5D}">
+<ds:datastoreItem xmlns:ds="http://schemas.openxmlformats.org/officeDocument/2006/customXml" ds:itemID="{753C888D-388D-485F-9E6F-A38B3C239DBF}">
   <ds:schemaRefs>
     <ds:schemaRef ds:uri="http://schemas.openxmlformats.org/officeDocument/2006/bibliography"/>
   </ds:schemaRefs>

</xml_diff>

<commit_message>
The forth question is done
</commit_message>
<xml_diff>
--- a/Assignment1.docx
+++ b/Assignment1.docx
@@ -689,7 +689,25 @@
           <w:sz w:val="24"/>
           <w:szCs w:val="24"/>
         </w:rPr>
-        <w:t xml:space="preserve">The internet, a global network of networks, is a huge and complex technical system build on the contribution of creative scientists around the world since 1950s. Throughout its evolution the Internet and other networks have been promoted by governments, researchers, and individuals as a tool for meeting a range of human needs. The growth of the Internet and other networks made communication easier for two entities which are far apart. The communication brought the world to a place where every one can interact, share their ideas, and get information easily from where they are. </w:t>
+        <w:t xml:space="preserve">The internet, a global network of networks, is a huge and complex technical system build on the contribution of creative scientists around the world since 1950s. Throughout its evolution the Internet and other networks have been promoted by governments, researchers, and individuals as a tool for meeting a range of human needs. The growth of the Internet and other networks made communication easier for two entities which are far apart. The communication brought the world to a place where </w:t>
+      </w:r>
+      <w:proofErr w:type="spellStart"/>
+      <w:r>
+        <w:rPr>
+          <w:rFonts w:ascii="Times New Roman" w:hAnsi="Times New Roman" w:cs="Times New Roman"/>
+          <w:sz w:val="24"/>
+          <w:szCs w:val="24"/>
+        </w:rPr>
+        <w:t>every one</w:t>
+      </w:r>
+      <w:proofErr w:type="spellEnd"/>
+      <w:r>
+        <w:rPr>
+          <w:rFonts w:ascii="Times New Roman" w:hAnsi="Times New Roman" w:cs="Times New Roman"/>
+          <w:sz w:val="24"/>
+          <w:szCs w:val="24"/>
+        </w:rPr>
+        <w:t xml:space="preserve"> can interact, share their ideas, and get information easily from where they are. </w:t>
       </w:r>
     </w:p>
     <w:p>
@@ -785,7 +803,25 @@
           <w:sz w:val="24"/>
           <w:szCs w:val="24"/>
         </w:rPr>
-        <w:t xml:space="preserve">The concept of packet switching was invented independently in early 1960s by Paul Baran of the US and Donald Davies of the UK. In 1961, Leonard Kleinrock at MIT published the first paper on packet switching theory. Kleinrock convinced G.Roberts, which is MIT researcher ,that works for Defense Advanced Research projects Agency (DARPA), of the </w:t>
+        <w:t xml:space="preserve">The concept of packet switching was invented independently in early 1960s by Paul Baran of the US and Donald Davies of the UK. In 1961, Leonard Kleinrock at MIT published the first paper on packet switching theory. Kleinrock convinced </w:t>
+      </w:r>
+      <w:proofErr w:type="gramStart"/>
+      <w:r>
+        <w:rPr>
+          <w:rFonts w:ascii="Times New Roman" w:hAnsi="Times New Roman" w:cs="Times New Roman"/>
+          <w:sz w:val="24"/>
+          <w:szCs w:val="24"/>
+        </w:rPr>
+        <w:t>G.Roberts</w:t>
+      </w:r>
+      <w:proofErr w:type="gramEnd"/>
+      <w:r>
+        <w:rPr>
+          <w:rFonts w:ascii="Times New Roman" w:hAnsi="Times New Roman" w:cs="Times New Roman"/>
+          <w:sz w:val="24"/>
+          <w:szCs w:val="24"/>
+        </w:rPr>
+        <w:t xml:space="preserve">, which is MIT researcher ,that works for Defense Advanced Research projects Agency (DARPA), of the </w:t>
       </w:r>
       <w:r>
         <w:rPr>
@@ -974,8 +1010,780 @@
           <w:szCs w:val="28"/>
         </w:rPr>
       </w:pPr>
+    </w:p>
+    <w:p>
+      <w:pPr>
+        <w:rPr>
+          <w:rFonts w:ascii="Times New Roman" w:hAnsi="Times New Roman" w:cs="Times New Roman"/>
+          <w:sz w:val="28"/>
+          <w:szCs w:val="28"/>
+        </w:rPr>
+      </w:pPr>
+    </w:p>
+    <w:p>
+      <w:pPr>
+        <w:rPr>
+          <w:rFonts w:ascii="Times New Roman" w:hAnsi="Times New Roman" w:cs="Times New Roman"/>
+          <w:sz w:val="28"/>
+          <w:szCs w:val="28"/>
+        </w:rPr>
+      </w:pPr>
+    </w:p>
+    <w:p>
+      <w:pPr>
+        <w:rPr>
+          <w:rFonts w:ascii="Times New Roman" w:hAnsi="Times New Roman" w:cs="Times New Roman"/>
+          <w:sz w:val="28"/>
+          <w:szCs w:val="28"/>
+        </w:rPr>
+      </w:pPr>
+    </w:p>
+    <w:p>
+      <w:pPr>
+        <w:rPr>
+          <w:rFonts w:ascii="Times New Roman" w:hAnsi="Times New Roman" w:cs="Times New Roman"/>
+          <w:sz w:val="28"/>
+          <w:szCs w:val="28"/>
+        </w:rPr>
+      </w:pPr>
+    </w:p>
+    <w:p>
+      <w:pPr>
+        <w:rPr>
+          <w:rFonts w:ascii="Times New Roman" w:hAnsi="Times New Roman" w:cs="Times New Roman"/>
+          <w:sz w:val="28"/>
+          <w:szCs w:val="28"/>
+        </w:rPr>
+      </w:pPr>
+    </w:p>
+    <w:p>
+      <w:pPr>
+        <w:rPr>
+          <w:rFonts w:ascii="Times New Roman" w:hAnsi="Times New Roman" w:cs="Times New Roman"/>
+          <w:sz w:val="28"/>
+          <w:szCs w:val="28"/>
+        </w:rPr>
+      </w:pPr>
+    </w:p>
+    <w:p>
+      <w:pPr>
+        <w:pStyle w:val="ListParagraph"/>
+        <w:numPr>
+          <w:ilvl w:val="0"/>
+          <w:numId w:val="1"/>
+        </w:numPr>
+        <w:rPr>
+          <w:rFonts w:ascii="Times New Roman" w:hAnsi="Times New Roman" w:cs="Times New Roman"/>
+          <w:sz w:val="28"/>
+          <w:szCs w:val="28"/>
+        </w:rPr>
+      </w:pPr>
+      <w:r>
+        <w:rPr>
+          <w:rFonts w:ascii="Times New Roman" w:hAnsi="Times New Roman" w:cs="Times New Roman"/>
+          <w:sz w:val="28"/>
+          <w:szCs w:val="28"/>
+        </w:rPr>
+        <w:t>View</w:t>
+      </w:r>
+    </w:p>
+    <w:p>
+      <w:pPr>
+        <w:pStyle w:val="ListParagraph"/>
+        <w:numPr>
+          <w:ilvl w:val="0"/>
+          <w:numId w:val="1"/>
+        </w:numPr>
+        <w:rPr>
+          <w:rFonts w:ascii="Times New Roman" w:hAnsi="Times New Roman" w:cs="Times New Roman"/>
+          <w:sz w:val="28"/>
+          <w:szCs w:val="28"/>
+        </w:rPr>
+      </w:pPr>
+      <w:r>
+        <w:rPr>
+          <w:rFonts w:ascii="Times New Roman" w:hAnsi="Times New Roman" w:cs="Times New Roman"/>
+          <w:sz w:val="28"/>
+          <w:szCs w:val="28"/>
+        </w:rPr>
+        <w:t>List</w:t>
+      </w:r>
+    </w:p>
+    <w:p>
+      <w:pPr>
+        <w:pStyle w:val="ListParagraph"/>
+        <w:numPr>
+          <w:ilvl w:val="0"/>
+          <w:numId w:val="1"/>
+        </w:numPr>
+        <w:spacing w:before="120" w:after="120" w:line="360" w:lineRule="auto"/>
+        <w:jc w:val="both"/>
+        <w:rPr>
+          <w:rFonts w:ascii="Times New Roman" w:hAnsi="Times New Roman" w:cs="Times New Roman"/>
+          <w:sz w:val="24"/>
+          <w:szCs w:val="24"/>
+        </w:rPr>
+      </w:pPr>
+      <w:r>
+        <w:rPr>
+          <w:rFonts w:ascii="Times New Roman" w:hAnsi="Times New Roman" w:cs="Times New Roman"/>
+          <w:sz w:val="24"/>
+          <w:szCs w:val="24"/>
+        </w:rPr>
+        <w:t>What are the guidelines for evaluating the value of a web site? Try to evaluate 2-5 websites based on the guideline and put your judgment</w:t>
+      </w:r>
+      <w:r>
+        <w:rPr>
+          <w:rFonts w:ascii="Times New Roman" w:hAnsi="Times New Roman" w:cs="Times New Roman"/>
+          <w:sz w:val="24"/>
+          <w:szCs w:val="24"/>
+        </w:rPr>
+        <w:t>.</w:t>
+      </w:r>
+    </w:p>
+    <w:p>
+      <w:pPr>
+        <w:pStyle w:val="ListParagraph"/>
+        <w:spacing w:before="120" w:after="120" w:line="360" w:lineRule="auto"/>
+        <w:jc w:val="both"/>
+        <w:rPr>
+          <w:rFonts w:ascii="Times New Roman" w:hAnsi="Times New Roman" w:cs="Times New Roman"/>
+          <w:sz w:val="24"/>
+          <w:szCs w:val="24"/>
+        </w:rPr>
+      </w:pPr>
+    </w:p>
+    <w:p>
+      <w:pPr>
+        <w:pStyle w:val="ListParagraph"/>
+        <w:spacing w:before="120" w:after="120" w:line="360" w:lineRule="auto"/>
+        <w:ind w:left="1008"/>
+        <w:rPr>
+          <w:rFonts w:ascii="Times New Roman" w:hAnsi="Times New Roman" w:cs="Times New Roman"/>
+          <w:sz w:val="24"/>
+          <w:szCs w:val="24"/>
+        </w:rPr>
+      </w:pPr>
+      <w:r>
+        <w:rPr>
+          <w:rFonts w:ascii="Times New Roman" w:hAnsi="Times New Roman" w:cs="Times New Roman"/>
+          <w:sz w:val="24"/>
+          <w:szCs w:val="24"/>
+        </w:rPr>
+        <w:t>There are many guidelines to evaluate web site</w:t>
+      </w:r>
+      <w:r>
+        <w:rPr>
+          <w:rFonts w:ascii="Times New Roman" w:hAnsi="Times New Roman" w:cs="Times New Roman"/>
+          <w:sz w:val="24"/>
+          <w:szCs w:val="24"/>
+        </w:rPr>
+        <w:t xml:space="preserve"> the most common ones are </w:t>
+      </w:r>
+    </w:p>
+    <w:p>
+      <w:pPr>
+        <w:pStyle w:val="ListParagraph"/>
+        <w:numPr>
+          <w:ilvl w:val="0"/>
+          <w:numId w:val="2"/>
+        </w:numPr>
+        <w:spacing w:before="120" w:after="120" w:line="360" w:lineRule="auto"/>
+        <w:ind w:left="1872"/>
+        <w:jc w:val="both"/>
+        <w:rPr>
+          <w:rFonts w:ascii="Times New Roman" w:hAnsi="Times New Roman" w:cs="Times New Roman"/>
+          <w:sz w:val="24"/>
+          <w:szCs w:val="24"/>
+        </w:rPr>
+      </w:pPr>
+      <w:r>
+        <w:rPr>
+          <w:rFonts w:ascii="Times New Roman" w:hAnsi="Times New Roman" w:cs="Times New Roman"/>
+          <w:sz w:val="24"/>
+          <w:szCs w:val="24"/>
+        </w:rPr>
+        <w:t>Accuracy of web documents</w:t>
+      </w:r>
+    </w:p>
+    <w:p>
+      <w:pPr>
+        <w:pStyle w:val="ListParagraph"/>
+        <w:spacing w:before="120" w:after="120" w:line="360" w:lineRule="auto"/>
+        <w:ind w:left="2160"/>
+        <w:jc w:val="both"/>
+        <w:rPr>
+          <w:rFonts w:ascii="Times New Roman" w:hAnsi="Times New Roman" w:cs="Times New Roman"/>
+          <w:sz w:val="24"/>
+          <w:szCs w:val="24"/>
+        </w:rPr>
+      </w:pPr>
+      <w:r>
+        <w:rPr>
+          <w:rFonts w:ascii="Times New Roman" w:hAnsi="Times New Roman" w:cs="Times New Roman"/>
+          <w:sz w:val="24"/>
+          <w:szCs w:val="24"/>
+        </w:rPr>
+        <w:t>Who wrote the page and can you contact him or her?</w:t>
+      </w:r>
+    </w:p>
+    <w:p>
+      <w:pPr>
+        <w:pStyle w:val="ListParagraph"/>
+        <w:spacing w:before="120" w:after="120" w:line="360" w:lineRule="auto"/>
+        <w:ind w:left="2160"/>
+        <w:jc w:val="both"/>
+        <w:rPr>
+          <w:rFonts w:ascii="Times New Roman" w:hAnsi="Times New Roman" w:cs="Times New Roman"/>
+          <w:sz w:val="24"/>
+          <w:szCs w:val="24"/>
+        </w:rPr>
+      </w:pPr>
+      <w:r>
+        <w:rPr>
+          <w:rFonts w:ascii="Times New Roman" w:hAnsi="Times New Roman" w:cs="Times New Roman"/>
+          <w:sz w:val="24"/>
+          <w:szCs w:val="24"/>
+        </w:rPr>
+        <w:t>Is this person qualified to write this document?</w:t>
+      </w:r>
+    </w:p>
+    <w:p>
+      <w:pPr>
+        <w:pStyle w:val="ListParagraph"/>
+        <w:spacing w:before="120" w:after="120" w:line="360" w:lineRule="auto"/>
+        <w:ind w:left="2160"/>
+        <w:jc w:val="both"/>
+        <w:rPr>
+          <w:rFonts w:ascii="Times New Roman" w:hAnsi="Times New Roman" w:cs="Times New Roman"/>
+          <w:sz w:val="24"/>
+          <w:szCs w:val="24"/>
+        </w:rPr>
+      </w:pPr>
+      <w:r>
+        <w:rPr>
+          <w:rFonts w:ascii="Times New Roman" w:hAnsi="Times New Roman" w:cs="Times New Roman"/>
+          <w:sz w:val="24"/>
+          <w:szCs w:val="24"/>
+        </w:rPr>
+        <w:t>What is the purpose of the document and why was it produced?</w:t>
+      </w:r>
+    </w:p>
+    <w:p>
+      <w:pPr>
+        <w:pStyle w:val="ListParagraph"/>
+        <w:numPr>
+          <w:ilvl w:val="0"/>
+          <w:numId w:val="2"/>
+        </w:numPr>
+        <w:spacing w:before="120" w:after="120" w:line="360" w:lineRule="auto"/>
+        <w:ind w:left="1872"/>
+        <w:jc w:val="both"/>
+        <w:rPr>
+          <w:rFonts w:ascii="Times New Roman" w:hAnsi="Times New Roman" w:cs="Times New Roman"/>
+          <w:sz w:val="24"/>
+          <w:szCs w:val="24"/>
+        </w:rPr>
+      </w:pPr>
+      <w:r>
+        <w:rPr>
+          <w:rFonts w:ascii="Times New Roman" w:hAnsi="Times New Roman" w:cs="Times New Roman"/>
+          <w:sz w:val="24"/>
+          <w:szCs w:val="24"/>
+        </w:rPr>
+        <w:t>Authority of web Documents</w:t>
+      </w:r>
+    </w:p>
+    <w:p>
+      <w:pPr>
+        <w:pStyle w:val="ListParagraph"/>
+        <w:spacing w:before="120" w:after="120" w:line="360" w:lineRule="auto"/>
+        <w:ind w:left="2160"/>
+        <w:jc w:val="both"/>
+        <w:rPr>
+          <w:rFonts w:ascii="Times New Roman" w:hAnsi="Times New Roman" w:cs="Times New Roman"/>
+          <w:sz w:val="24"/>
+          <w:szCs w:val="24"/>
+        </w:rPr>
+      </w:pPr>
+      <w:r>
+        <w:rPr>
+          <w:rFonts w:ascii="Times New Roman" w:hAnsi="Times New Roman" w:cs="Times New Roman"/>
+          <w:sz w:val="24"/>
+          <w:szCs w:val="24"/>
+        </w:rPr>
+        <w:t>Who published the document?</w:t>
+      </w:r>
+    </w:p>
+    <w:p>
+      <w:pPr>
+        <w:pStyle w:val="ListParagraph"/>
+        <w:spacing w:before="120" w:after="120" w:line="360" w:lineRule="auto"/>
+        <w:ind w:left="2160"/>
+        <w:jc w:val="both"/>
+        <w:rPr>
+          <w:rFonts w:ascii="Times New Roman" w:hAnsi="Times New Roman" w:cs="Times New Roman"/>
+          <w:sz w:val="24"/>
+          <w:szCs w:val="24"/>
+        </w:rPr>
+      </w:pPr>
+      <w:r>
+        <w:rPr>
+          <w:rFonts w:ascii="Times New Roman" w:hAnsi="Times New Roman" w:cs="Times New Roman"/>
+          <w:sz w:val="24"/>
+          <w:szCs w:val="24"/>
+        </w:rPr>
+        <w:t>Check the domain of the document</w:t>
+      </w:r>
+    </w:p>
+    <w:p>
+      <w:pPr>
+        <w:pStyle w:val="ListParagraph"/>
+        <w:spacing w:before="120" w:after="120" w:line="360" w:lineRule="auto"/>
+        <w:ind w:left="2160"/>
+        <w:jc w:val="both"/>
+        <w:rPr>
+          <w:rFonts w:ascii="Times New Roman" w:hAnsi="Times New Roman" w:cs="Times New Roman"/>
+          <w:sz w:val="24"/>
+          <w:szCs w:val="24"/>
+        </w:rPr>
+      </w:pPr>
+      <w:r>
+        <w:rPr>
+          <w:rFonts w:ascii="Times New Roman" w:hAnsi="Times New Roman" w:cs="Times New Roman"/>
+          <w:sz w:val="24"/>
+          <w:szCs w:val="24"/>
+        </w:rPr>
+        <w:t>Does the publisher list his or her qualifications?</w:t>
+      </w:r>
+    </w:p>
+    <w:p>
+      <w:pPr>
+        <w:pStyle w:val="ListParagraph"/>
+        <w:numPr>
+          <w:ilvl w:val="0"/>
+          <w:numId w:val="2"/>
+        </w:numPr>
+        <w:spacing w:before="120" w:after="120" w:line="360" w:lineRule="auto"/>
+        <w:ind w:left="1872"/>
+        <w:jc w:val="both"/>
+        <w:rPr>
+          <w:rFonts w:ascii="Times New Roman" w:hAnsi="Times New Roman" w:cs="Times New Roman"/>
+          <w:sz w:val="24"/>
+          <w:szCs w:val="24"/>
+        </w:rPr>
+      </w:pPr>
+      <w:r>
+        <w:rPr>
+          <w:rFonts w:ascii="Times New Roman" w:hAnsi="Times New Roman" w:cs="Times New Roman"/>
+          <w:sz w:val="24"/>
+          <w:szCs w:val="24"/>
+        </w:rPr>
+        <w:t>Objectivity of web Documents</w:t>
+      </w:r>
+    </w:p>
+    <w:p>
+      <w:pPr>
+        <w:pStyle w:val="ListParagraph"/>
+        <w:spacing w:before="120" w:after="120" w:line="360" w:lineRule="auto"/>
+        <w:ind w:left="2160"/>
+        <w:jc w:val="both"/>
+        <w:rPr>
+          <w:rFonts w:ascii="Times New Roman" w:hAnsi="Times New Roman" w:cs="Times New Roman"/>
+          <w:sz w:val="24"/>
+          <w:szCs w:val="24"/>
+        </w:rPr>
+      </w:pPr>
+      <w:r>
+        <w:rPr>
+          <w:rFonts w:ascii="Times New Roman" w:hAnsi="Times New Roman" w:cs="Times New Roman"/>
+          <w:sz w:val="24"/>
+          <w:szCs w:val="24"/>
+        </w:rPr>
+        <w:t>How detailed is the information?</w:t>
+      </w:r>
+    </w:p>
+    <w:p>
+      <w:pPr>
+        <w:pStyle w:val="ListParagraph"/>
+        <w:spacing w:before="120" w:after="120" w:line="360" w:lineRule="auto"/>
+        <w:ind w:left="2160"/>
+        <w:jc w:val="both"/>
+        <w:rPr>
+          <w:rFonts w:ascii="Times New Roman" w:hAnsi="Times New Roman" w:cs="Times New Roman"/>
+          <w:sz w:val="24"/>
+          <w:szCs w:val="24"/>
+        </w:rPr>
+      </w:pPr>
+      <w:r>
+        <w:rPr>
+          <w:rFonts w:ascii="Times New Roman" w:hAnsi="Times New Roman" w:cs="Times New Roman"/>
+          <w:sz w:val="24"/>
+          <w:szCs w:val="24"/>
+        </w:rPr>
+        <w:t>What is the goal of this page?</w:t>
+      </w:r>
+    </w:p>
+    <w:p>
+      <w:pPr>
+        <w:pStyle w:val="ListParagraph"/>
+        <w:numPr>
+          <w:ilvl w:val="0"/>
+          <w:numId w:val="2"/>
+        </w:numPr>
+        <w:spacing w:before="120" w:after="120" w:line="360" w:lineRule="auto"/>
+        <w:ind w:left="1872"/>
+        <w:jc w:val="both"/>
+        <w:rPr>
+          <w:rFonts w:ascii="Times New Roman" w:hAnsi="Times New Roman" w:cs="Times New Roman"/>
+          <w:sz w:val="24"/>
+          <w:szCs w:val="24"/>
+        </w:rPr>
+      </w:pPr>
+      <w:r>
+        <w:rPr>
+          <w:rFonts w:ascii="Times New Roman" w:hAnsi="Times New Roman" w:cs="Times New Roman"/>
+          <w:sz w:val="24"/>
+          <w:szCs w:val="24"/>
+        </w:rPr>
+        <w:t>Currency of web Documents</w:t>
+      </w:r>
+    </w:p>
+    <w:p>
+      <w:pPr>
+        <w:pStyle w:val="ListParagraph"/>
+        <w:spacing w:before="120" w:after="120" w:line="360" w:lineRule="auto"/>
+        <w:ind w:left="2160"/>
+        <w:jc w:val="both"/>
+        <w:rPr>
+          <w:rFonts w:ascii="Times New Roman" w:hAnsi="Times New Roman" w:cs="Times New Roman"/>
+          <w:sz w:val="24"/>
+          <w:szCs w:val="24"/>
+        </w:rPr>
+      </w:pPr>
+      <w:r>
+        <w:rPr>
+          <w:rFonts w:ascii="Times New Roman" w:hAnsi="Times New Roman" w:cs="Times New Roman"/>
+          <w:sz w:val="24"/>
+          <w:szCs w:val="24"/>
+        </w:rPr>
+        <w:t>When was it produced?</w:t>
+      </w:r>
+    </w:p>
+    <w:p>
+      <w:pPr>
+        <w:pStyle w:val="ListParagraph"/>
+        <w:spacing w:before="120" w:after="120" w:line="360" w:lineRule="auto"/>
+        <w:ind w:left="2160"/>
+        <w:jc w:val="both"/>
+        <w:rPr>
+          <w:rFonts w:ascii="Times New Roman" w:hAnsi="Times New Roman" w:cs="Times New Roman"/>
+          <w:sz w:val="24"/>
+          <w:szCs w:val="24"/>
+        </w:rPr>
+      </w:pPr>
+      <w:r>
+        <w:rPr>
+          <w:rFonts w:ascii="Times New Roman" w:hAnsi="Times New Roman" w:cs="Times New Roman"/>
+          <w:sz w:val="24"/>
+          <w:szCs w:val="24"/>
+        </w:rPr>
+        <w:t>When was it updated?</w:t>
+      </w:r>
+    </w:p>
+    <w:p>
+      <w:pPr>
+        <w:pStyle w:val="ListParagraph"/>
+        <w:numPr>
+          <w:ilvl w:val="0"/>
+          <w:numId w:val="2"/>
+        </w:numPr>
+        <w:spacing w:before="120" w:after="120" w:line="360" w:lineRule="auto"/>
+        <w:ind w:left="1872"/>
+        <w:jc w:val="both"/>
+        <w:rPr>
+          <w:rFonts w:ascii="Times New Roman" w:hAnsi="Times New Roman" w:cs="Times New Roman"/>
+          <w:sz w:val="24"/>
+          <w:szCs w:val="24"/>
+        </w:rPr>
+      </w:pPr>
+      <w:r>
+        <w:rPr>
+          <w:rFonts w:ascii="Times New Roman" w:hAnsi="Times New Roman" w:cs="Times New Roman"/>
+          <w:sz w:val="24"/>
+          <w:szCs w:val="24"/>
+        </w:rPr>
+        <w:t>Coverage of the web Documents</w:t>
+      </w:r>
+    </w:p>
+    <w:p>
+      <w:pPr>
+        <w:pStyle w:val="ListParagraph"/>
+        <w:spacing w:before="120" w:after="120" w:line="360" w:lineRule="auto"/>
+        <w:ind w:left="2160"/>
+        <w:jc w:val="both"/>
+        <w:rPr>
+          <w:rFonts w:ascii="Times New Roman" w:hAnsi="Times New Roman" w:cs="Times New Roman"/>
+          <w:sz w:val="24"/>
+          <w:szCs w:val="24"/>
+        </w:rPr>
+      </w:pPr>
+      <w:r>
+        <w:rPr>
+          <w:rFonts w:ascii="Times New Roman" w:hAnsi="Times New Roman" w:cs="Times New Roman"/>
+          <w:sz w:val="24"/>
+          <w:szCs w:val="24"/>
+        </w:rPr>
+        <w:t>Are the links evaluated and do they complement the documents?</w:t>
+      </w:r>
+    </w:p>
+    <w:p>
+      <w:pPr>
+        <w:pStyle w:val="ListParagraph"/>
+        <w:spacing w:before="120" w:after="120" w:line="360" w:lineRule="auto"/>
+        <w:ind w:left="2160"/>
+        <w:jc w:val="both"/>
+        <w:rPr>
+          <w:rFonts w:ascii="Times New Roman" w:hAnsi="Times New Roman" w:cs="Times New Roman"/>
+          <w:sz w:val="24"/>
+          <w:szCs w:val="24"/>
+        </w:rPr>
+      </w:pPr>
+      <w:r>
+        <w:rPr>
+          <w:rFonts w:ascii="Times New Roman" w:hAnsi="Times New Roman" w:cs="Times New Roman"/>
+          <w:sz w:val="24"/>
+          <w:szCs w:val="24"/>
+        </w:rPr>
+        <w:t>Is the information presented cited correctly?</w:t>
+      </w:r>
+    </w:p>
+    <w:p>
+      <w:pPr>
+        <w:ind w:left="1440"/>
+        <w:rPr>
+          <w:rFonts w:ascii="Times New Roman" w:hAnsi="Times New Roman" w:cs="Times New Roman"/>
+          <w:sz w:val="28"/>
+          <w:szCs w:val="28"/>
+        </w:rPr>
+      </w:pPr>
+      <w:r>
+        <w:rPr>
+          <w:rFonts w:ascii="Times New Roman" w:hAnsi="Times New Roman" w:cs="Times New Roman"/>
+          <w:sz w:val="28"/>
+          <w:szCs w:val="28"/>
+        </w:rPr>
+        <w:tab/>
+      </w:r>
+    </w:p>
+    <w:p>
+      <w:pPr>
+        <w:rPr>
+          <w:rFonts w:ascii="Times New Roman" w:hAnsi="Times New Roman" w:cs="Times New Roman"/>
+          <w:sz w:val="28"/>
+          <w:szCs w:val="28"/>
+        </w:rPr>
+      </w:pPr>
+    </w:p>
+    <w:p>
+      <w:pPr>
+        <w:rPr>
+          <w:rFonts w:ascii="Times New Roman" w:hAnsi="Times New Roman" w:cs="Times New Roman"/>
+          <w:sz w:val="28"/>
+          <w:szCs w:val="28"/>
+        </w:rPr>
+      </w:pPr>
+    </w:p>
+    <w:p>
+      <w:pPr>
+        <w:rPr>
+          <w:rFonts w:ascii="Times New Roman" w:hAnsi="Times New Roman" w:cs="Times New Roman"/>
+          <w:sz w:val="28"/>
+          <w:szCs w:val="28"/>
+        </w:rPr>
+      </w:pPr>
+    </w:p>
+    <w:p>
+      <w:pPr>
+        <w:rPr>
+          <w:rFonts w:ascii="Times New Roman" w:hAnsi="Times New Roman" w:cs="Times New Roman"/>
+          <w:sz w:val="28"/>
+          <w:szCs w:val="28"/>
+        </w:rPr>
+      </w:pPr>
+    </w:p>
+    <w:p>
+      <w:pPr>
+        <w:spacing w:before="120" w:after="120" w:line="360" w:lineRule="auto"/>
+        <w:ind w:left="1008"/>
+      </w:pPr>
+      <w:hyperlink r:id="rId10" w:history="1">
+        <w:r>
+          <w:rPr>
+            <w:rStyle w:val="Hyperlink"/>
+          </w:rPr>
+          <w:t>https://ccconline.libguides.com/c.php?g=242130&amp;p=1609638</w:t>
+        </w:r>
+      </w:hyperlink>
+    </w:p>
+    <w:p>
+      <w:pPr>
+        <w:spacing w:before="120" w:after="120" w:line="360" w:lineRule="auto"/>
+        <w:ind w:left="1008"/>
+        <w:rPr>
+          <w:rFonts w:ascii="Times New Roman" w:hAnsi="Times New Roman" w:cs="Times New Roman"/>
+          <w:sz w:val="24"/>
+          <w:szCs w:val="24"/>
+        </w:rPr>
+      </w:pPr>
+      <w:r>
+        <w:rPr>
+          <w:rFonts w:ascii="Times New Roman" w:hAnsi="Times New Roman" w:cs="Times New Roman"/>
+          <w:sz w:val="24"/>
+          <w:szCs w:val="24"/>
+        </w:rPr>
+        <w:t>The publisher used a chart that gives the intended information. It satisfies the document purpose.</w:t>
+      </w:r>
+    </w:p>
+    <w:p>
+      <w:pPr>
+        <w:spacing w:before="120" w:after="120" w:line="360" w:lineRule="auto"/>
+        <w:ind w:left="1008"/>
+        <w:rPr>
+          <w:rFonts w:ascii="Times New Roman" w:hAnsi="Times New Roman" w:cs="Times New Roman"/>
+          <w:sz w:val="24"/>
+          <w:szCs w:val="24"/>
+        </w:rPr>
+      </w:pPr>
+      <w:r>
+        <w:rPr>
+          <w:rFonts w:ascii="Times New Roman" w:hAnsi="Times New Roman" w:cs="Times New Roman"/>
+          <w:sz w:val="24"/>
+          <w:szCs w:val="24"/>
+        </w:rPr>
+        <w:t>The page author is a webmaster, but the content especially the chart is taken from an author, Jim Kapoun, article that was published on college and research libraries news, on July/August 1998: 522-523.</w:t>
+      </w:r>
+    </w:p>
+    <w:p>
+      <w:pPr>
+        <w:spacing w:before="120" w:after="120" w:line="360" w:lineRule="auto"/>
+        <w:ind w:left="1008"/>
+        <w:rPr>
+          <w:rFonts w:ascii="Times New Roman" w:hAnsi="Times New Roman" w:cs="Times New Roman"/>
+          <w:sz w:val="24"/>
+          <w:szCs w:val="24"/>
+        </w:rPr>
+      </w:pPr>
+      <w:r>
+        <w:rPr>
+          <w:rFonts w:ascii="Times New Roman" w:hAnsi="Times New Roman" w:cs="Times New Roman"/>
+          <w:sz w:val="24"/>
+          <w:szCs w:val="24"/>
+        </w:rPr>
+        <w:t>The domain of the publisher is .com, the domain does not give guarantee for the authority</w:t>
+      </w:r>
+      <w:r>
+        <w:rPr>
+          <w:rFonts w:ascii="Times New Roman" w:hAnsi="Times New Roman" w:cs="Times New Roman"/>
+          <w:sz w:val="24"/>
+          <w:szCs w:val="24"/>
+        </w:rPr>
+        <w:t>, but the page defined the resource for this document. This brings trust and accuracy for the users. The currency of the document is good it is updated in 2019.</w:t>
+      </w:r>
+      <w:r>
+        <w:rPr>
+          <w:rFonts w:ascii="Times New Roman" w:hAnsi="Times New Roman" w:cs="Times New Roman"/>
+          <w:sz w:val="24"/>
+          <w:szCs w:val="24"/>
+        </w:rPr>
+        <w:t xml:space="preserve"> </w:t>
+      </w:r>
+      <w:r>
+        <w:rPr>
+          <w:rFonts w:ascii="Times New Roman" w:hAnsi="Times New Roman" w:cs="Times New Roman"/>
+          <w:sz w:val="24"/>
+          <w:szCs w:val="24"/>
+        </w:rPr>
+        <w:t>Also, the links on the page are validate and redirect to other page that are relevant to this one.</w:t>
+      </w:r>
+    </w:p>
+    <w:p>
+      <w:pPr>
+        <w:spacing w:before="120" w:after="120" w:line="360" w:lineRule="auto"/>
+        <w:ind w:left="1008"/>
+        <w:rPr>
+          <w:rFonts w:ascii="Times New Roman" w:hAnsi="Times New Roman" w:cs="Times New Roman"/>
+          <w:sz w:val="24"/>
+          <w:szCs w:val="24"/>
+        </w:rPr>
+      </w:pPr>
+    </w:p>
+    <w:p>
+      <w:pPr>
+        <w:spacing w:before="120" w:after="120" w:line="360" w:lineRule="auto"/>
+        <w:ind w:left="1008"/>
+      </w:pPr>
+      <w:hyperlink r:id="rId11" w:history="1">
+        <w:r>
+          <w:rPr>
+            <w:rStyle w:val="Hyperlink"/>
+          </w:rPr>
+          <w:t>https://www.online-sciences.com/computer/html5-features-uses-advantages-and-disadvantages/</w:t>
+        </w:r>
+      </w:hyperlink>
+    </w:p>
+    <w:p>
+      <w:pPr>
+        <w:spacing w:before="120" w:after="120" w:line="360" w:lineRule="auto"/>
+        <w:ind w:left="1008"/>
+        <w:jc w:val="both"/>
+        <w:rPr>
+          <w:rFonts w:ascii="Times New Roman" w:hAnsi="Times New Roman" w:cs="Times New Roman"/>
+          <w:sz w:val="24"/>
+          <w:szCs w:val="24"/>
+        </w:rPr>
+      </w:pPr>
       <w:bookmarkStart w:id="0" w:name="_GoBack"/>
-      <w:bookmarkEnd w:id="0"/>
+      <w:r>
+        <w:rPr>
+          <w:rFonts w:ascii="Times New Roman" w:hAnsi="Times New Roman" w:cs="Times New Roman"/>
+          <w:sz w:val="24"/>
+          <w:szCs w:val="24"/>
+        </w:rPr>
+        <w:t xml:space="preserve">This document has an author and there is published and updated date. The update is current one which is in 2019. The author published many documents and this give insight for his qualification in publishing different </w:t>
+      </w:r>
+      <w:proofErr w:type="spellStart"/>
+      <w:proofErr w:type="gramStart"/>
+      <w:r>
+        <w:rPr>
+          <w:rFonts w:ascii="Times New Roman" w:hAnsi="Times New Roman" w:cs="Times New Roman"/>
+          <w:sz w:val="24"/>
+          <w:szCs w:val="24"/>
+        </w:rPr>
+        <w:t>topics.It</w:t>
+      </w:r>
+      <w:proofErr w:type="spellEnd"/>
+      <w:proofErr w:type="gramEnd"/>
+      <w:r>
+        <w:rPr>
+          <w:rFonts w:ascii="Times New Roman" w:hAnsi="Times New Roman" w:cs="Times New Roman"/>
+          <w:sz w:val="24"/>
+          <w:szCs w:val="24"/>
+        </w:rPr>
+        <w:t xml:space="preserve"> has relevant things to the title of the document, answers the questions. Although the page has a lot of Ad this makes irritating for the user. The links on the page works and redirects to relevant pages to the current document.</w:t>
+      </w:r>
+    </w:p>
+    <w:bookmarkEnd w:id="0"/>
+    <w:p>
+      <w:pPr>
+        <w:spacing w:before="120" w:after="120" w:line="360" w:lineRule="auto"/>
+        <w:ind w:left="1008"/>
+        <w:rPr>
+          <w:rFonts w:ascii="Times New Roman" w:hAnsi="Times New Roman" w:cs="Times New Roman"/>
+          <w:sz w:val="24"/>
+          <w:szCs w:val="24"/>
+        </w:rPr>
+      </w:pPr>
     </w:p>
     <w:sectPr>
       <w:pgSz w:w="12240" w:h="15840"/>
@@ -1048,7 +1856,7 @@
   <w:abstractNum w:abstractNumId="0" w15:restartNumberingAfterBreak="0">
     <w:nsid w:val="3CD15896"/>
     <w:multiLevelType w:val="hybridMultilevel"/>
-    <w:tmpl w:val="95820A50"/>
+    <w:tmpl w:val="273EBDD0"/>
     <w:lvl w:ilvl="0" w:tplc="0409000F">
       <w:start w:val="1"/>
       <w:numFmt w:val="decimal"/>
@@ -1131,8 +1939,124 @@
       </w:pPr>
     </w:lvl>
   </w:abstractNum>
+  <w:abstractNum w:abstractNumId="1" w15:restartNumberingAfterBreak="0">
+    <w:nsid w:val="70CE55DE"/>
+    <w:multiLevelType w:val="hybridMultilevel"/>
+    <w:tmpl w:val="F2F086B6"/>
+    <w:lvl w:ilvl="0" w:tplc="04090001">
+      <w:start w:val="1"/>
+      <w:numFmt w:val="bullet"/>
+      <w:lvlText w:val=""/>
+      <w:lvlJc w:val="left"/>
+      <w:pPr>
+        <w:ind w:left="2160" w:hanging="360"/>
+      </w:pPr>
+      <w:rPr>
+        <w:rFonts w:ascii="Symbol" w:hAnsi="Symbol" w:hint="default"/>
+      </w:rPr>
+    </w:lvl>
+    <w:lvl w:ilvl="1" w:tplc="04090003" w:tentative="1">
+      <w:start w:val="1"/>
+      <w:numFmt w:val="bullet"/>
+      <w:lvlText w:val="o"/>
+      <w:lvlJc w:val="left"/>
+      <w:pPr>
+        <w:ind w:left="2880" w:hanging="360"/>
+      </w:pPr>
+      <w:rPr>
+        <w:rFonts w:ascii="Courier New" w:hAnsi="Courier New" w:cs="Courier New" w:hint="default"/>
+      </w:rPr>
+    </w:lvl>
+    <w:lvl w:ilvl="2" w:tplc="04090005" w:tentative="1">
+      <w:start w:val="1"/>
+      <w:numFmt w:val="bullet"/>
+      <w:lvlText w:val=""/>
+      <w:lvlJc w:val="left"/>
+      <w:pPr>
+        <w:ind w:left="3600" w:hanging="360"/>
+      </w:pPr>
+      <w:rPr>
+        <w:rFonts w:ascii="Wingdings" w:hAnsi="Wingdings" w:hint="default"/>
+      </w:rPr>
+    </w:lvl>
+    <w:lvl w:ilvl="3" w:tplc="04090001" w:tentative="1">
+      <w:start w:val="1"/>
+      <w:numFmt w:val="bullet"/>
+      <w:lvlText w:val=""/>
+      <w:lvlJc w:val="left"/>
+      <w:pPr>
+        <w:ind w:left="4320" w:hanging="360"/>
+      </w:pPr>
+      <w:rPr>
+        <w:rFonts w:ascii="Symbol" w:hAnsi="Symbol" w:hint="default"/>
+      </w:rPr>
+    </w:lvl>
+    <w:lvl w:ilvl="4" w:tplc="04090003" w:tentative="1">
+      <w:start w:val="1"/>
+      <w:numFmt w:val="bullet"/>
+      <w:lvlText w:val="o"/>
+      <w:lvlJc w:val="left"/>
+      <w:pPr>
+        <w:ind w:left="5040" w:hanging="360"/>
+      </w:pPr>
+      <w:rPr>
+        <w:rFonts w:ascii="Courier New" w:hAnsi="Courier New" w:cs="Courier New" w:hint="default"/>
+      </w:rPr>
+    </w:lvl>
+    <w:lvl w:ilvl="5" w:tplc="04090005" w:tentative="1">
+      <w:start w:val="1"/>
+      <w:numFmt w:val="bullet"/>
+      <w:lvlText w:val=""/>
+      <w:lvlJc w:val="left"/>
+      <w:pPr>
+        <w:ind w:left="5760" w:hanging="360"/>
+      </w:pPr>
+      <w:rPr>
+        <w:rFonts w:ascii="Wingdings" w:hAnsi="Wingdings" w:hint="default"/>
+      </w:rPr>
+    </w:lvl>
+    <w:lvl w:ilvl="6" w:tplc="04090001" w:tentative="1">
+      <w:start w:val="1"/>
+      <w:numFmt w:val="bullet"/>
+      <w:lvlText w:val=""/>
+      <w:lvlJc w:val="left"/>
+      <w:pPr>
+        <w:ind w:left="6480" w:hanging="360"/>
+      </w:pPr>
+      <w:rPr>
+        <w:rFonts w:ascii="Symbol" w:hAnsi="Symbol" w:hint="default"/>
+      </w:rPr>
+    </w:lvl>
+    <w:lvl w:ilvl="7" w:tplc="04090003" w:tentative="1">
+      <w:start w:val="1"/>
+      <w:numFmt w:val="bullet"/>
+      <w:lvlText w:val="o"/>
+      <w:lvlJc w:val="left"/>
+      <w:pPr>
+        <w:ind w:left="7200" w:hanging="360"/>
+      </w:pPr>
+      <w:rPr>
+        <w:rFonts w:ascii="Courier New" w:hAnsi="Courier New" w:cs="Courier New" w:hint="default"/>
+      </w:rPr>
+    </w:lvl>
+    <w:lvl w:ilvl="8" w:tplc="04090005" w:tentative="1">
+      <w:start w:val="1"/>
+      <w:numFmt w:val="bullet"/>
+      <w:lvlText w:val=""/>
+      <w:lvlJc w:val="left"/>
+      <w:pPr>
+        <w:ind w:left="7920" w:hanging="360"/>
+      </w:pPr>
+      <w:rPr>
+        <w:rFonts w:ascii="Wingdings" w:hAnsi="Wingdings" w:hint="default"/>
+      </w:rPr>
+    </w:lvl>
+  </w:abstractNum>
   <w:num w:numId="1">
     <w:abstractNumId w:val="0"/>
+  </w:num>
+  <w:num w:numId="2">
+    <w:abstractNumId w:val="1"/>
   </w:num>
 </w:numbering>
 </file>
@@ -1649,6 +2573,29 @@
       <w:contextualSpacing/>
     </w:pPr>
   </w:style>
+  <w:style w:type="character" w:styleId="Hyperlink">
+    <w:name w:val="Hyperlink"/>
+    <w:basedOn w:val="DefaultParagraphFont"/>
+    <w:uiPriority w:val="99"/>
+    <w:unhideWhenUsed/>
+    <w:rsid w:val="00700C3C"/>
+    <w:rPr>
+      <w:color w:val="0000FF"/>
+      <w:u w:val="single"/>
+    </w:rPr>
+  </w:style>
+  <w:style w:type="character" w:styleId="UnresolvedMention">
+    <w:name w:val="Unresolved Mention"/>
+    <w:basedOn w:val="DefaultParagraphFont"/>
+    <w:uiPriority w:val="99"/>
+    <w:semiHidden/>
+    <w:unhideWhenUsed/>
+    <w:rsid w:val="001D7419"/>
+    <w:rPr>
+      <w:color w:val="605E5C"/>
+      <w:shd w:val="clear" w:color="auto" w:fill="E1DFDD"/>
+    </w:rPr>
+  </w:style>
 </w:styles>
 </file>
 
@@ -1927,7 +2874,7 @@
 </file>
 
 <file path=customXml/itemProps2.xml><?xml version="1.0" encoding="utf-8"?>
-<ds:datastoreItem xmlns:ds="http://schemas.openxmlformats.org/officeDocument/2006/customXml" ds:itemID="{753C888D-388D-485F-9E6F-A38B3C239DBF}">
+<ds:datastoreItem xmlns:ds="http://schemas.openxmlformats.org/officeDocument/2006/customXml" ds:itemID="{FBCB35A4-F250-4714-A10B-72F18650B540}">
   <ds:schemaRefs>
     <ds:schemaRef ds:uri="http://schemas.openxmlformats.org/officeDocument/2006/bibliography"/>
   </ds:schemaRefs>

</xml_diff>

<commit_message>
Question number three is ongoing
</commit_message>
<xml_diff>
--- a/Assignment1.docx
+++ b/Assignment1.docx
@@ -803,25 +803,7 @@
           <w:sz w:val="24"/>
           <w:szCs w:val="24"/>
         </w:rPr>
-        <w:t xml:space="preserve">The concept of packet switching was invented independently in early 1960s by Paul Baran of the US and Donald Davies of the UK. In 1961, Leonard Kleinrock at MIT published the first paper on packet switching theory. Kleinrock convinced </w:t>
-      </w:r>
-      <w:proofErr w:type="gramStart"/>
-      <w:r>
-        <w:rPr>
-          <w:rFonts w:ascii="Times New Roman" w:hAnsi="Times New Roman" w:cs="Times New Roman"/>
-          <w:sz w:val="24"/>
-          <w:szCs w:val="24"/>
-        </w:rPr>
-        <w:t>G.Roberts</w:t>
-      </w:r>
-      <w:proofErr w:type="gramEnd"/>
-      <w:r>
-        <w:rPr>
-          <w:rFonts w:ascii="Times New Roman" w:hAnsi="Times New Roman" w:cs="Times New Roman"/>
-          <w:sz w:val="24"/>
-          <w:szCs w:val="24"/>
-        </w:rPr>
-        <w:t xml:space="preserve">, which is MIT researcher ,that works for Defense Advanced Research projects Agency (DARPA), of the </w:t>
+        <w:t xml:space="preserve">The concept of packet switching was invented independently in early 1960s by Paul Baran of the US and Donald Davies of the UK. In 1961, Leonard Kleinrock at MIT published the first paper on packet switching theory. Kleinrock convinced G.Roberts, which is MIT researcher ,that works for Defense Advanced Research projects Agency (DARPA), of the </w:t>
       </w:r>
       <w:r>
         <w:rPr>
@@ -1108,6 +1090,1834 @@
         </w:rPr>
         <w:t>List</w:t>
       </w:r>
+      <w:r>
+        <w:rPr>
+          <w:rFonts w:ascii="Times New Roman" w:hAnsi="Times New Roman" w:cs="Times New Roman"/>
+          <w:sz w:val="28"/>
+          <w:szCs w:val="28"/>
+        </w:rPr>
+        <w:t xml:space="preserve"> 5 website each on the 12 categories you learned</w:t>
+      </w:r>
+    </w:p>
+    <w:p>
+      <w:pPr>
+        <w:pStyle w:val="ListParagraph"/>
+        <w:numPr>
+          <w:ilvl w:val="0"/>
+          <w:numId w:val="3"/>
+        </w:numPr>
+        <w:rPr>
+          <w:rFonts w:ascii="Times New Roman" w:hAnsi="Times New Roman" w:cs="Times New Roman"/>
+          <w:sz w:val="28"/>
+          <w:szCs w:val="28"/>
+        </w:rPr>
+      </w:pPr>
+      <w:r>
+        <w:rPr>
+          <w:rFonts w:ascii="Times New Roman" w:hAnsi="Times New Roman" w:cs="Times New Roman"/>
+          <w:sz w:val="28"/>
+          <w:szCs w:val="28"/>
+        </w:rPr>
+        <w:t>Try to view their look in different years web archives</w:t>
+      </w:r>
+    </w:p>
+    <w:p>
+      <w:pPr>
+        <w:ind w:left="720"/>
+        <w:rPr>
+          <w:rFonts w:ascii="Times New Roman" w:hAnsi="Times New Roman" w:cs="Times New Roman"/>
+          <w:b/>
+          <w:bCs/>
+          <w:sz w:val="28"/>
+          <w:szCs w:val="28"/>
+          <w:u w:val="single"/>
+        </w:rPr>
+      </w:pPr>
+      <w:r>
+        <w:rPr>
+          <w:rFonts w:ascii="Times New Roman" w:hAnsi="Times New Roman" w:cs="Times New Roman"/>
+          <w:b/>
+          <w:bCs/>
+          <w:sz w:val="28"/>
+          <w:szCs w:val="28"/>
+          <w:u w:val="single"/>
+        </w:rPr>
+        <w:t>New</w:t>
+      </w:r>
+      <w:r>
+        <w:rPr>
+          <w:rFonts w:ascii="Times New Roman" w:hAnsi="Times New Roman" w:cs="Times New Roman"/>
+          <w:b/>
+          <w:bCs/>
+          <w:sz w:val="28"/>
+          <w:szCs w:val="28"/>
+          <w:u w:val="single"/>
+        </w:rPr>
+        <w:t>s</w:t>
+      </w:r>
+    </w:p>
+    <w:p>
+      <w:pPr>
+        <w:pStyle w:val="ListParagraph"/>
+        <w:numPr>
+          <w:ilvl w:val="0"/>
+          <w:numId w:val="5"/>
+        </w:numPr>
+        <w:rPr>
+          <w:rFonts w:ascii="Times New Roman" w:hAnsi="Times New Roman" w:cs="Times New Roman"/>
+          <w:sz w:val="24"/>
+          <w:szCs w:val="24"/>
+        </w:rPr>
+      </w:pPr>
+      <w:hyperlink r:id="rId10" w:history="1">
+        <w:r>
+          <w:rPr>
+            <w:rStyle w:val="Hyperlink"/>
+            <w:rFonts w:ascii="Times New Roman" w:eastAsia="Times New Roman" w:hAnsi="Times New Roman" w:cs="Times New Roman"/>
+            <w:sz w:val="24"/>
+            <w:szCs w:val="24"/>
+          </w:rPr>
+          <w:t>https://www.bbc.com/</w:t>
+        </w:r>
+      </w:hyperlink>
+      <w:r>
+        <w:rPr>
+          <w:rStyle w:val="Hyperlink"/>
+          <w:rFonts w:ascii="Times New Roman" w:eastAsia="Times New Roman" w:hAnsi="Times New Roman" w:cs="Times New Roman"/>
+          <w:sz w:val="24"/>
+          <w:szCs w:val="24"/>
+          <w:u w:val="none"/>
+        </w:rPr>
+        <w:t>-----</w:t>
+      </w:r>
+      <w:r>
+        <w:rPr>
+          <w:rStyle w:val="Hyperlink"/>
+          <w:rFonts w:ascii="Times New Roman" w:eastAsia="Times New Roman" w:hAnsi="Times New Roman" w:cs="Times New Roman"/>
+          <w:color w:val="auto"/>
+          <w:sz w:val="24"/>
+          <w:szCs w:val="24"/>
+          <w:u w:val="none"/>
+        </w:rPr>
+        <w:t>BBC</w:t>
+      </w:r>
+    </w:p>
+    <w:p>
+      <w:pPr>
+        <w:pStyle w:val="ListParagraph"/>
+        <w:numPr>
+          <w:ilvl w:val="0"/>
+          <w:numId w:val="5"/>
+        </w:numPr>
+        <w:rPr>
+          <w:rFonts w:ascii="Times New Roman" w:hAnsi="Times New Roman" w:cs="Times New Roman"/>
+          <w:sz w:val="24"/>
+          <w:szCs w:val="24"/>
+        </w:rPr>
+      </w:pPr>
+      <w:hyperlink r:id="rId11" w:history="1">
+        <w:r>
+          <w:rPr>
+            <w:rStyle w:val="Hyperlink"/>
+            <w:rFonts w:ascii="Times New Roman" w:hAnsi="Times New Roman" w:cs="Times New Roman"/>
+            <w:sz w:val="24"/>
+            <w:szCs w:val="24"/>
+          </w:rPr>
+          <w:t>https://www.cnn.com/</w:t>
+        </w:r>
+      </w:hyperlink>
+      <w:r>
+        <w:rPr>
+          <w:rStyle w:val="Hyperlink"/>
+          <w:rFonts w:ascii="Times New Roman" w:hAnsi="Times New Roman" w:cs="Times New Roman"/>
+          <w:sz w:val="24"/>
+          <w:szCs w:val="24"/>
+          <w:u w:val="none"/>
+        </w:rPr>
+        <w:t>-----</w:t>
+      </w:r>
+      <w:r>
+        <w:rPr>
+          <w:rStyle w:val="Hyperlink"/>
+          <w:rFonts w:ascii="Times New Roman" w:hAnsi="Times New Roman" w:cs="Times New Roman"/>
+          <w:color w:val="auto"/>
+          <w:sz w:val="24"/>
+          <w:szCs w:val="24"/>
+          <w:u w:val="none"/>
+        </w:rPr>
+        <w:t>CNN</w:t>
+      </w:r>
+    </w:p>
+    <w:p>
+      <w:pPr>
+        <w:pStyle w:val="ListParagraph"/>
+        <w:numPr>
+          <w:ilvl w:val="0"/>
+          <w:numId w:val="5"/>
+        </w:numPr>
+        <w:rPr>
+          <w:rFonts w:ascii="Times New Roman" w:hAnsi="Times New Roman" w:cs="Times New Roman"/>
+          <w:sz w:val="24"/>
+          <w:szCs w:val="24"/>
+        </w:rPr>
+      </w:pPr>
+      <w:hyperlink r:id="rId12" w:history="1">
+        <w:r>
+          <w:rPr>
+            <w:rStyle w:val="Hyperlink"/>
+            <w:rFonts w:ascii="Times New Roman" w:hAnsi="Times New Roman" w:cs="Times New Roman"/>
+            <w:sz w:val="24"/>
+            <w:szCs w:val="24"/>
+          </w:rPr>
+          <w:t>www.euronews.com</w:t>
+        </w:r>
+      </w:hyperlink>
+      <w:r>
+        <w:rPr>
+          <w:rStyle w:val="Hyperlink"/>
+          <w:rFonts w:ascii="Times New Roman" w:hAnsi="Times New Roman" w:cs="Times New Roman"/>
+          <w:sz w:val="24"/>
+          <w:szCs w:val="24"/>
+          <w:u w:val="none"/>
+        </w:rPr>
+        <w:t>-------</w:t>
+      </w:r>
+      <w:r>
+        <w:rPr>
+          <w:rStyle w:val="Hyperlink"/>
+          <w:rFonts w:ascii="Times New Roman" w:hAnsi="Times New Roman" w:cs="Times New Roman"/>
+          <w:color w:val="auto"/>
+          <w:sz w:val="24"/>
+          <w:szCs w:val="24"/>
+          <w:u w:val="none"/>
+        </w:rPr>
+        <w:t>EURONEWS</w:t>
+      </w:r>
+    </w:p>
+    <w:p>
+      <w:pPr>
+        <w:pStyle w:val="ListParagraph"/>
+        <w:numPr>
+          <w:ilvl w:val="0"/>
+          <w:numId w:val="5"/>
+        </w:numPr>
+        <w:rPr>
+          <w:rFonts w:ascii="Times New Roman" w:hAnsi="Times New Roman" w:cs="Times New Roman"/>
+          <w:sz w:val="24"/>
+          <w:szCs w:val="24"/>
+        </w:rPr>
+      </w:pPr>
+      <w:hyperlink r:id="rId13" w:history="1">
+        <w:r>
+          <w:rPr>
+            <w:rStyle w:val="Hyperlink"/>
+            <w:rFonts w:ascii="Times New Roman" w:hAnsi="Times New Roman" w:cs="Times New Roman"/>
+            <w:sz w:val="24"/>
+            <w:szCs w:val="24"/>
+          </w:rPr>
+          <w:t>https://www.aljazeera.com</w:t>
+        </w:r>
+      </w:hyperlink>
+      <w:r>
+        <w:rPr>
+          <w:rStyle w:val="Hyperlink"/>
+          <w:rFonts w:ascii="Times New Roman" w:hAnsi="Times New Roman" w:cs="Times New Roman"/>
+          <w:sz w:val="24"/>
+          <w:szCs w:val="24"/>
+          <w:u w:val="none"/>
+        </w:rPr>
+        <w:t>----</w:t>
+      </w:r>
+      <w:r>
+        <w:rPr>
+          <w:rStyle w:val="Hyperlink"/>
+          <w:rFonts w:ascii="Times New Roman" w:hAnsi="Times New Roman" w:cs="Times New Roman"/>
+          <w:color w:val="auto"/>
+          <w:sz w:val="24"/>
+          <w:szCs w:val="24"/>
+          <w:u w:val="none"/>
+        </w:rPr>
+        <w:t>ALJAZEERA</w:t>
+      </w:r>
+    </w:p>
+    <w:p>
+      <w:pPr>
+        <w:pStyle w:val="ListParagraph"/>
+        <w:numPr>
+          <w:ilvl w:val="0"/>
+          <w:numId w:val="5"/>
+        </w:numPr>
+        <w:rPr>
+          <w:rFonts w:ascii="Times New Roman" w:hAnsi="Times New Roman" w:cs="Times New Roman"/>
+          <w:sz w:val="24"/>
+          <w:szCs w:val="24"/>
+        </w:rPr>
+      </w:pPr>
+      <w:hyperlink r:id="rId14" w:history="1">
+        <w:r>
+          <w:rPr>
+            <w:rStyle w:val="Hyperlink"/>
+            <w:rFonts w:ascii="Times New Roman" w:hAnsi="Times New Roman" w:cs="Times New Roman"/>
+            <w:sz w:val="24"/>
+            <w:szCs w:val="24"/>
+          </w:rPr>
+          <w:t>https://www.france24.com</w:t>
+        </w:r>
+      </w:hyperlink>
+      <w:r>
+        <w:rPr>
+          <w:rStyle w:val="Hyperlink"/>
+          <w:rFonts w:ascii="Times New Roman" w:hAnsi="Times New Roman" w:cs="Times New Roman"/>
+          <w:sz w:val="24"/>
+          <w:szCs w:val="24"/>
+          <w:u w:val="none"/>
+        </w:rPr>
+        <w:t>----</w:t>
+      </w:r>
+      <w:r>
+        <w:rPr>
+          <w:rStyle w:val="Hyperlink"/>
+          <w:rFonts w:ascii="Times New Roman" w:hAnsi="Times New Roman" w:cs="Times New Roman"/>
+          <w:color w:val="auto"/>
+          <w:sz w:val="24"/>
+          <w:szCs w:val="24"/>
+          <w:u w:val="none"/>
+        </w:rPr>
+        <w:t>FRANCE24</w:t>
+      </w:r>
+    </w:p>
+    <w:p>
+      <w:pPr>
+        <w:ind w:left="360"/>
+        <w:rPr>
+          <w:rFonts w:ascii="Times New Roman" w:hAnsi="Times New Roman" w:cs="Times New Roman"/>
+          <w:b/>
+          <w:bCs/>
+          <w:sz w:val="28"/>
+          <w:szCs w:val="28"/>
+          <w:u w:val="single"/>
+        </w:rPr>
+      </w:pPr>
+      <w:r>
+        <w:rPr>
+          <w:rFonts w:ascii="Times New Roman" w:hAnsi="Times New Roman" w:cs="Times New Roman"/>
+          <w:sz w:val="24"/>
+          <w:szCs w:val="24"/>
+        </w:rPr>
+        <w:t xml:space="preserve"> </w:t>
+      </w:r>
+      <w:r>
+        <w:rPr>
+          <w:rFonts w:ascii="Times New Roman" w:hAnsi="Times New Roman" w:cs="Times New Roman"/>
+          <w:sz w:val="24"/>
+          <w:szCs w:val="24"/>
+        </w:rPr>
+        <w:tab/>
+        <w:t xml:space="preserve"> </w:t>
+      </w:r>
+      <w:r>
+        <w:rPr>
+          <w:rFonts w:ascii="Times New Roman" w:hAnsi="Times New Roman" w:cs="Times New Roman"/>
+          <w:b/>
+          <w:bCs/>
+          <w:sz w:val="28"/>
+          <w:szCs w:val="28"/>
+          <w:u w:val="single"/>
+        </w:rPr>
+        <w:t>Entertainment</w:t>
+      </w:r>
+    </w:p>
+    <w:p>
+      <w:pPr>
+        <w:pStyle w:val="ListParagraph"/>
+        <w:numPr>
+          <w:ilvl w:val="0"/>
+          <w:numId w:val="6"/>
+        </w:numPr>
+        <w:rPr>
+          <w:rFonts w:ascii="Times New Roman" w:hAnsi="Times New Roman" w:cs="Times New Roman"/>
+          <w:sz w:val="24"/>
+          <w:szCs w:val="24"/>
+        </w:rPr>
+      </w:pPr>
+      <w:hyperlink r:id="rId15" w:history="1">
+        <w:r>
+          <w:rPr>
+            <w:rStyle w:val="Hyperlink"/>
+            <w:rFonts w:ascii="Times New Roman" w:hAnsi="Times New Roman" w:cs="Times New Roman"/>
+            <w:sz w:val="24"/>
+            <w:szCs w:val="24"/>
+          </w:rPr>
+          <w:t>https://www.beinsport.com</w:t>
+        </w:r>
+      </w:hyperlink>
+      <w:r>
+        <w:rPr>
+          <w:rStyle w:val="Hyperlink"/>
+          <w:rFonts w:ascii="Times New Roman" w:hAnsi="Times New Roman" w:cs="Times New Roman"/>
+          <w:sz w:val="24"/>
+          <w:szCs w:val="24"/>
+          <w:u w:val="none"/>
+        </w:rPr>
+        <w:t xml:space="preserve">---- </w:t>
+      </w:r>
+      <w:r>
+        <w:rPr>
+          <w:rStyle w:val="Hyperlink"/>
+          <w:rFonts w:ascii="Times New Roman" w:hAnsi="Times New Roman" w:cs="Times New Roman"/>
+          <w:color w:val="auto"/>
+          <w:sz w:val="24"/>
+          <w:szCs w:val="24"/>
+          <w:u w:val="none"/>
+        </w:rPr>
+        <w:t>BEINSPORT</w:t>
+      </w:r>
+    </w:p>
+    <w:p>
+      <w:pPr>
+        <w:pStyle w:val="ListParagraph"/>
+        <w:numPr>
+          <w:ilvl w:val="0"/>
+          <w:numId w:val="6"/>
+        </w:numPr>
+        <w:rPr>
+          <w:rStyle w:val="Hyperlink"/>
+          <w:rFonts w:ascii="Times New Roman" w:hAnsi="Times New Roman" w:cs="Times New Roman"/>
+          <w:color w:val="auto"/>
+          <w:sz w:val="24"/>
+          <w:szCs w:val="24"/>
+          <w:u w:val="none"/>
+        </w:rPr>
+      </w:pPr>
+      <w:hyperlink r:id="rId16" w:history="1">
+        <w:r>
+          <w:rPr>
+            <w:rStyle w:val="Hyperlink"/>
+            <w:rFonts w:ascii="Times New Roman" w:hAnsi="Times New Roman" w:cs="Times New Roman"/>
+            <w:sz w:val="24"/>
+            <w:szCs w:val="24"/>
+          </w:rPr>
+          <w:t>https://www.supersport.com</w:t>
+        </w:r>
+      </w:hyperlink>
+      <w:r>
+        <w:rPr>
+          <w:rFonts w:ascii="Times New Roman" w:hAnsi="Times New Roman" w:cs="Times New Roman"/>
+          <w:sz w:val="24"/>
+          <w:szCs w:val="24"/>
+        </w:rPr>
+        <w:t xml:space="preserve"> ----SUPERSPORT</w:t>
+      </w:r>
+    </w:p>
+    <w:p>
+      <w:pPr>
+        <w:pStyle w:val="ListParagraph"/>
+        <w:numPr>
+          <w:ilvl w:val="0"/>
+          <w:numId w:val="6"/>
+        </w:numPr>
+        <w:rPr>
+          <w:rFonts w:ascii="Times New Roman" w:hAnsi="Times New Roman" w:cs="Times New Roman"/>
+          <w:sz w:val="24"/>
+          <w:szCs w:val="24"/>
+        </w:rPr>
+      </w:pPr>
+      <w:hyperlink r:id="rId17" w:history="1">
+        <w:r>
+          <w:rPr>
+            <w:rStyle w:val="Hyperlink"/>
+            <w:rFonts w:ascii="Times New Roman" w:hAnsi="Times New Roman" w:cs="Times New Roman"/>
+            <w:sz w:val="24"/>
+            <w:szCs w:val="24"/>
+          </w:rPr>
+          <w:t>https://www.netflix.com</w:t>
+        </w:r>
+      </w:hyperlink>
+      <w:r>
+        <w:rPr>
+          <w:rStyle w:val="Hyperlink"/>
+          <w:rFonts w:ascii="Times New Roman" w:hAnsi="Times New Roman" w:cs="Times New Roman"/>
+          <w:color w:val="auto"/>
+          <w:sz w:val="24"/>
+          <w:szCs w:val="24"/>
+          <w:u w:val="none"/>
+        </w:rPr>
+        <w:t xml:space="preserve"> ----NETFLIX</w:t>
+      </w:r>
+    </w:p>
+    <w:p>
+      <w:pPr>
+        <w:pStyle w:val="ListParagraph"/>
+        <w:numPr>
+          <w:ilvl w:val="0"/>
+          <w:numId w:val="6"/>
+        </w:numPr>
+        <w:rPr>
+          <w:rFonts w:ascii="Times New Roman" w:hAnsi="Times New Roman" w:cs="Times New Roman"/>
+          <w:sz w:val="24"/>
+          <w:szCs w:val="24"/>
+        </w:rPr>
+      </w:pPr>
+      <w:hyperlink r:id="rId18" w:history="1">
+        <w:r>
+          <w:rPr>
+            <w:rStyle w:val="Hyperlink"/>
+            <w:rFonts w:ascii="Times New Roman" w:hAnsi="Times New Roman" w:cs="Times New Roman"/>
+            <w:sz w:val="24"/>
+            <w:szCs w:val="24"/>
+          </w:rPr>
+          <w:t>https://www.youtube.com</w:t>
+        </w:r>
+      </w:hyperlink>
+      <w:r>
+        <w:rPr>
+          <w:rFonts w:ascii="Times New Roman" w:hAnsi="Times New Roman" w:cs="Times New Roman"/>
+          <w:sz w:val="24"/>
+          <w:szCs w:val="24"/>
+        </w:rPr>
+        <w:t xml:space="preserve"> ---YOUTUBE</w:t>
+      </w:r>
+    </w:p>
+    <w:p>
+      <w:pPr>
+        <w:pStyle w:val="ListParagraph"/>
+        <w:numPr>
+          <w:ilvl w:val="0"/>
+          <w:numId w:val="6"/>
+        </w:numPr>
+        <w:rPr>
+          <w:rFonts w:ascii="Times New Roman" w:hAnsi="Times New Roman" w:cs="Times New Roman"/>
+          <w:sz w:val="24"/>
+          <w:szCs w:val="24"/>
+        </w:rPr>
+      </w:pPr>
+      <w:hyperlink r:id="rId19" w:history="1">
+        <w:r>
+          <w:rPr>
+            <w:rStyle w:val="Hyperlink"/>
+            <w:rFonts w:ascii="Times New Roman" w:hAnsi="Times New Roman" w:cs="Times New Roman"/>
+            <w:sz w:val="24"/>
+            <w:szCs w:val="24"/>
+          </w:rPr>
+          <w:t>https://www.cc.com</w:t>
+        </w:r>
+      </w:hyperlink>
+      <w:r>
+        <w:rPr>
+          <w:rFonts w:ascii="Times New Roman" w:hAnsi="Times New Roman" w:cs="Times New Roman"/>
+          <w:sz w:val="24"/>
+          <w:szCs w:val="24"/>
+        </w:rPr>
+        <w:t xml:space="preserve"> --- COMEDY CENTRAL</w:t>
+      </w:r>
+    </w:p>
+    <w:p>
+      <w:pPr>
+        <w:ind w:left="720"/>
+        <w:rPr>
+          <w:rFonts w:ascii="Times New Roman" w:hAnsi="Times New Roman" w:cs="Times New Roman"/>
+          <w:b/>
+          <w:bCs/>
+          <w:sz w:val="28"/>
+          <w:szCs w:val="28"/>
+          <w:u w:val="single"/>
+        </w:rPr>
+      </w:pPr>
+      <w:r>
+        <w:rPr>
+          <w:rFonts w:ascii="Times New Roman" w:hAnsi="Times New Roman" w:cs="Times New Roman"/>
+          <w:b/>
+          <w:bCs/>
+          <w:sz w:val="28"/>
+          <w:szCs w:val="28"/>
+          <w:u w:val="single"/>
+        </w:rPr>
+        <w:t>Educational</w:t>
+      </w:r>
+    </w:p>
+    <w:p>
+      <w:pPr>
+        <w:pStyle w:val="ListParagraph"/>
+        <w:numPr>
+          <w:ilvl w:val="0"/>
+          <w:numId w:val="7"/>
+        </w:numPr>
+        <w:rPr>
+          <w:rFonts w:ascii="Times New Roman" w:hAnsi="Times New Roman" w:cs="Times New Roman"/>
+          <w:sz w:val="24"/>
+          <w:szCs w:val="24"/>
+        </w:rPr>
+      </w:pPr>
+      <w:hyperlink r:id="rId20" w:history="1">
+        <w:r>
+          <w:rPr>
+            <w:rStyle w:val="Hyperlink"/>
+            <w:rFonts w:ascii="Times New Roman" w:hAnsi="Times New Roman" w:cs="Times New Roman"/>
+            <w:sz w:val="24"/>
+            <w:szCs w:val="24"/>
+          </w:rPr>
+          <w:t>https://</w:t>
+        </w:r>
+        <w:r>
+          <w:t xml:space="preserve"> </w:t>
+        </w:r>
+        <w:r>
+          <w:rPr>
+            <w:rStyle w:val="Hyperlink"/>
+            <w:rFonts w:ascii="Times New Roman" w:hAnsi="Times New Roman" w:cs="Times New Roman"/>
+            <w:sz w:val="24"/>
+            <w:szCs w:val="24"/>
+          </w:rPr>
+          <w:t>www.</w:t>
+        </w:r>
+        <w:r>
+          <w:rPr>
+            <w:rStyle w:val="Hyperlink"/>
+            <w:rFonts w:ascii="Times New Roman" w:hAnsi="Times New Roman" w:cs="Times New Roman"/>
+            <w:sz w:val="24"/>
+            <w:szCs w:val="24"/>
+          </w:rPr>
+          <w:t>stackoverflow.com</w:t>
+        </w:r>
+      </w:hyperlink>
+      <w:r>
+        <w:rPr>
+          <w:rStyle w:val="Hyperlink"/>
+          <w:rFonts w:ascii="Times New Roman" w:hAnsi="Times New Roman" w:cs="Times New Roman"/>
+          <w:sz w:val="24"/>
+          <w:szCs w:val="24"/>
+          <w:u w:val="none"/>
+        </w:rPr>
+        <w:t>----</w:t>
+      </w:r>
+      <w:r>
+        <w:rPr>
+          <w:rStyle w:val="Hyperlink"/>
+          <w:rFonts w:ascii="Times New Roman" w:hAnsi="Times New Roman" w:cs="Times New Roman"/>
+          <w:color w:val="auto"/>
+          <w:sz w:val="24"/>
+          <w:szCs w:val="24"/>
+          <w:u w:val="none"/>
+        </w:rPr>
+        <w:t>STACKOVERFLOW</w:t>
+      </w:r>
+    </w:p>
+    <w:p>
+      <w:pPr>
+        <w:pStyle w:val="ListParagraph"/>
+        <w:numPr>
+          <w:ilvl w:val="0"/>
+          <w:numId w:val="7"/>
+        </w:numPr>
+        <w:rPr>
+          <w:rFonts w:ascii="Times New Roman" w:hAnsi="Times New Roman" w:cs="Times New Roman"/>
+          <w:sz w:val="24"/>
+          <w:szCs w:val="24"/>
+        </w:rPr>
+      </w:pPr>
+      <w:hyperlink r:id="rId21" w:history="1">
+        <w:r>
+          <w:rPr>
+            <w:rStyle w:val="Hyperlink"/>
+            <w:rFonts w:ascii="Times New Roman" w:hAnsi="Times New Roman" w:cs="Times New Roman"/>
+            <w:sz w:val="24"/>
+            <w:szCs w:val="24"/>
+          </w:rPr>
+          <w:t>https://www.w3schools.com</w:t>
+        </w:r>
+      </w:hyperlink>
+      <w:r>
+        <w:rPr>
+          <w:rStyle w:val="Hyperlink"/>
+          <w:rFonts w:ascii="Times New Roman" w:hAnsi="Times New Roman" w:cs="Times New Roman"/>
+          <w:sz w:val="24"/>
+          <w:szCs w:val="24"/>
+          <w:u w:val="none"/>
+        </w:rPr>
+        <w:t>----</w:t>
+      </w:r>
+      <w:r>
+        <w:rPr>
+          <w:rStyle w:val="Hyperlink"/>
+          <w:rFonts w:ascii="Times New Roman" w:hAnsi="Times New Roman" w:cs="Times New Roman"/>
+          <w:color w:val="auto"/>
+          <w:sz w:val="24"/>
+          <w:szCs w:val="24"/>
+          <w:u w:val="none"/>
+        </w:rPr>
+        <w:t>W3SCHOOL</w:t>
+      </w:r>
+    </w:p>
+    <w:p>
+      <w:pPr>
+        <w:pStyle w:val="ListParagraph"/>
+        <w:numPr>
+          <w:ilvl w:val="0"/>
+          <w:numId w:val="7"/>
+        </w:numPr>
+        <w:rPr>
+          <w:rFonts w:ascii="Times New Roman" w:hAnsi="Times New Roman" w:cs="Times New Roman"/>
+          <w:sz w:val="24"/>
+          <w:szCs w:val="24"/>
+        </w:rPr>
+      </w:pPr>
+      <w:hyperlink r:id="rId22" w:history="1">
+        <w:r>
+          <w:rPr>
+            <w:rStyle w:val="Hyperlink"/>
+            <w:rFonts w:ascii="Times New Roman" w:hAnsi="Times New Roman" w:cs="Times New Roman"/>
+            <w:sz w:val="24"/>
+            <w:szCs w:val="24"/>
+          </w:rPr>
+          <w:t>https://www.quora.com</w:t>
+        </w:r>
+      </w:hyperlink>
+      <w:r>
+        <w:rPr>
+          <w:rStyle w:val="Hyperlink"/>
+          <w:rFonts w:ascii="Times New Roman" w:hAnsi="Times New Roman" w:cs="Times New Roman"/>
+          <w:sz w:val="24"/>
+          <w:szCs w:val="24"/>
+          <w:u w:val="none"/>
+        </w:rPr>
+        <w:t>-----</w:t>
+      </w:r>
+      <w:r>
+        <w:rPr>
+          <w:rStyle w:val="Hyperlink"/>
+          <w:rFonts w:ascii="Times New Roman" w:hAnsi="Times New Roman" w:cs="Times New Roman"/>
+          <w:color w:val="auto"/>
+          <w:sz w:val="24"/>
+          <w:szCs w:val="24"/>
+          <w:u w:val="none"/>
+        </w:rPr>
+        <w:t>QUORA</w:t>
+      </w:r>
+    </w:p>
+    <w:p>
+      <w:pPr>
+        <w:pStyle w:val="ListParagraph"/>
+        <w:numPr>
+          <w:ilvl w:val="0"/>
+          <w:numId w:val="7"/>
+        </w:numPr>
+        <w:rPr>
+          <w:rFonts w:ascii="Times New Roman" w:hAnsi="Times New Roman" w:cs="Times New Roman"/>
+          <w:sz w:val="24"/>
+          <w:szCs w:val="24"/>
+        </w:rPr>
+      </w:pPr>
+      <w:hyperlink r:id="rId23" w:history="1">
+        <w:r>
+          <w:rPr>
+            <w:rStyle w:val="Hyperlink"/>
+            <w:rFonts w:ascii="Times New Roman" w:hAnsi="Times New Roman" w:cs="Times New Roman"/>
+            <w:sz w:val="24"/>
+            <w:szCs w:val="24"/>
+          </w:rPr>
+          <w:t>https://www.udemy.com</w:t>
+        </w:r>
+      </w:hyperlink>
+      <w:r>
+        <w:rPr>
+          <w:rStyle w:val="Hyperlink"/>
+          <w:rFonts w:ascii="Times New Roman" w:hAnsi="Times New Roman" w:cs="Times New Roman"/>
+          <w:sz w:val="24"/>
+          <w:szCs w:val="24"/>
+          <w:u w:val="none"/>
+        </w:rPr>
+        <w:t>----</w:t>
+      </w:r>
+      <w:r>
+        <w:rPr>
+          <w:rStyle w:val="Hyperlink"/>
+          <w:rFonts w:ascii="Times New Roman" w:hAnsi="Times New Roman" w:cs="Times New Roman"/>
+          <w:color w:val="auto"/>
+          <w:sz w:val="24"/>
+          <w:szCs w:val="24"/>
+          <w:u w:val="none"/>
+        </w:rPr>
+        <w:t>UDEMY</w:t>
+      </w:r>
+    </w:p>
+    <w:p>
+      <w:pPr>
+        <w:pStyle w:val="ListParagraph"/>
+        <w:numPr>
+          <w:ilvl w:val="0"/>
+          <w:numId w:val="7"/>
+        </w:numPr>
+        <w:rPr>
+          <w:rFonts w:ascii="Times New Roman" w:hAnsi="Times New Roman" w:cs="Times New Roman"/>
+          <w:sz w:val="24"/>
+          <w:szCs w:val="24"/>
+        </w:rPr>
+      </w:pPr>
+      <w:hyperlink r:id="rId24" w:history="1">
+        <w:r>
+          <w:rPr>
+            <w:rStyle w:val="Hyperlink"/>
+            <w:rFonts w:ascii="Times New Roman" w:hAnsi="Times New Roman" w:cs="Times New Roman"/>
+            <w:sz w:val="24"/>
+            <w:szCs w:val="24"/>
+          </w:rPr>
+          <w:t>https://www.udacity.com</w:t>
+        </w:r>
+      </w:hyperlink>
+      <w:r>
+        <w:rPr>
+          <w:rStyle w:val="Hyperlink"/>
+          <w:rFonts w:ascii="Times New Roman" w:hAnsi="Times New Roman" w:cs="Times New Roman"/>
+          <w:sz w:val="24"/>
+          <w:szCs w:val="24"/>
+          <w:u w:val="none"/>
+        </w:rPr>
+        <w:t>----</w:t>
+      </w:r>
+      <w:r>
+        <w:rPr>
+          <w:rStyle w:val="Hyperlink"/>
+          <w:rFonts w:ascii="Times New Roman" w:hAnsi="Times New Roman" w:cs="Times New Roman"/>
+          <w:color w:val="auto"/>
+          <w:sz w:val="24"/>
+          <w:szCs w:val="24"/>
+          <w:u w:val="none"/>
+        </w:rPr>
+        <w:t>UDACITY</w:t>
+      </w:r>
+    </w:p>
+    <w:p>
+      <w:pPr>
+        <w:ind w:left="720"/>
+        <w:rPr>
+          <w:rFonts w:ascii="Times New Roman" w:hAnsi="Times New Roman" w:cs="Times New Roman"/>
+          <w:b/>
+          <w:bCs/>
+          <w:sz w:val="28"/>
+          <w:szCs w:val="28"/>
+          <w:u w:val="single"/>
+        </w:rPr>
+      </w:pPr>
+      <w:r>
+        <w:rPr>
+          <w:rFonts w:ascii="Times New Roman" w:hAnsi="Times New Roman" w:cs="Times New Roman"/>
+          <w:b/>
+          <w:bCs/>
+          <w:sz w:val="28"/>
+          <w:szCs w:val="28"/>
+          <w:u w:val="single"/>
+        </w:rPr>
+        <w:t>Business</w:t>
+      </w:r>
+    </w:p>
+    <w:p>
+      <w:pPr>
+        <w:pStyle w:val="ListParagraph"/>
+        <w:numPr>
+          <w:ilvl w:val="0"/>
+          <w:numId w:val="8"/>
+        </w:numPr>
+        <w:rPr>
+          <w:rFonts w:ascii="Times New Roman" w:hAnsi="Times New Roman" w:cs="Times New Roman"/>
+          <w:sz w:val="24"/>
+          <w:szCs w:val="24"/>
+        </w:rPr>
+      </w:pPr>
+      <w:hyperlink r:id="rId25" w:history="1">
+        <w:r>
+          <w:rPr>
+            <w:rStyle w:val="Hyperlink"/>
+            <w:rFonts w:ascii="Times New Roman" w:hAnsi="Times New Roman" w:cs="Times New Roman"/>
+            <w:sz w:val="24"/>
+            <w:szCs w:val="24"/>
+          </w:rPr>
+          <w:t>https://www.amazon.com/</w:t>
+        </w:r>
+      </w:hyperlink>
+      <w:r>
+        <w:rPr>
+          <w:rFonts w:ascii="Times New Roman" w:hAnsi="Times New Roman" w:cs="Times New Roman"/>
+          <w:sz w:val="24"/>
+          <w:szCs w:val="24"/>
+        </w:rPr>
+        <w:t xml:space="preserve"> ---- AMAZON</w:t>
+      </w:r>
+    </w:p>
+    <w:p>
+      <w:pPr>
+        <w:pStyle w:val="ListParagraph"/>
+        <w:numPr>
+          <w:ilvl w:val="0"/>
+          <w:numId w:val="8"/>
+        </w:numPr>
+        <w:rPr>
+          <w:rFonts w:ascii="Times New Roman" w:hAnsi="Times New Roman" w:cs="Times New Roman"/>
+          <w:sz w:val="24"/>
+          <w:szCs w:val="24"/>
+        </w:rPr>
+      </w:pPr>
+      <w:hyperlink r:id="rId26" w:history="1">
+        <w:r>
+          <w:rPr>
+            <w:rStyle w:val="Hyperlink"/>
+            <w:rFonts w:ascii="Times New Roman" w:hAnsi="Times New Roman" w:cs="Times New Roman"/>
+            <w:sz w:val="24"/>
+            <w:szCs w:val="24"/>
+          </w:rPr>
+          <w:t>https://www.cnbc.com/</w:t>
+        </w:r>
+      </w:hyperlink>
+      <w:r>
+        <w:rPr>
+          <w:rFonts w:ascii="Times New Roman" w:hAnsi="Times New Roman" w:cs="Times New Roman"/>
+          <w:sz w:val="24"/>
+          <w:szCs w:val="24"/>
+        </w:rPr>
+        <w:t xml:space="preserve"> ---- CNBC</w:t>
+      </w:r>
+    </w:p>
+    <w:p>
+      <w:pPr>
+        <w:pStyle w:val="ListParagraph"/>
+        <w:numPr>
+          <w:ilvl w:val="0"/>
+          <w:numId w:val="8"/>
+        </w:numPr>
+        <w:rPr>
+          <w:rFonts w:ascii="Times New Roman" w:hAnsi="Times New Roman" w:cs="Times New Roman"/>
+          <w:sz w:val="24"/>
+          <w:szCs w:val="24"/>
+        </w:rPr>
+      </w:pPr>
+      <w:hyperlink r:id="rId27" w:history="1">
+        <w:r>
+          <w:rPr>
+            <w:rStyle w:val="Hyperlink"/>
+            <w:rFonts w:ascii="Times New Roman" w:hAnsi="Times New Roman" w:cs="Times New Roman"/>
+            <w:sz w:val="24"/>
+            <w:szCs w:val="24"/>
+          </w:rPr>
+          <w:t>https://www.forbes.com/</w:t>
+        </w:r>
+      </w:hyperlink>
+      <w:r>
+        <w:rPr>
+          <w:rFonts w:ascii="Times New Roman" w:hAnsi="Times New Roman" w:cs="Times New Roman"/>
+          <w:sz w:val="24"/>
+          <w:szCs w:val="24"/>
+        </w:rPr>
+        <w:t xml:space="preserve"> ---- FORBES</w:t>
+      </w:r>
+    </w:p>
+    <w:p>
+      <w:pPr>
+        <w:pStyle w:val="ListParagraph"/>
+        <w:numPr>
+          <w:ilvl w:val="0"/>
+          <w:numId w:val="8"/>
+        </w:numPr>
+        <w:rPr>
+          <w:rFonts w:ascii="Times New Roman" w:hAnsi="Times New Roman" w:cs="Times New Roman"/>
+          <w:sz w:val="24"/>
+          <w:szCs w:val="24"/>
+        </w:rPr>
+      </w:pPr>
+      <w:hyperlink r:id="rId28" w:history="1">
+        <w:r>
+          <w:rPr>
+            <w:rStyle w:val="Hyperlink"/>
+            <w:rFonts w:ascii="Times New Roman" w:hAnsi="Times New Roman" w:cs="Times New Roman"/>
+            <w:sz w:val="24"/>
+            <w:szCs w:val="24"/>
+          </w:rPr>
+          <w:t>https://www.hubspot.com/</w:t>
+        </w:r>
+      </w:hyperlink>
+      <w:r>
+        <w:rPr>
+          <w:rFonts w:ascii="Times New Roman" w:hAnsi="Times New Roman" w:cs="Times New Roman"/>
+          <w:sz w:val="24"/>
+          <w:szCs w:val="24"/>
+        </w:rPr>
+        <w:t xml:space="preserve"> ----HUBSPOT</w:t>
+      </w:r>
+    </w:p>
+    <w:p>
+      <w:pPr>
+        <w:pStyle w:val="ListParagraph"/>
+        <w:numPr>
+          <w:ilvl w:val="0"/>
+          <w:numId w:val="8"/>
+        </w:numPr>
+        <w:rPr>
+          <w:rFonts w:ascii="Times New Roman" w:hAnsi="Times New Roman" w:cs="Times New Roman"/>
+          <w:sz w:val="24"/>
+          <w:szCs w:val="24"/>
+        </w:rPr>
+      </w:pPr>
+      <w:hyperlink r:id="rId29" w:history="1">
+        <w:r>
+          <w:rPr>
+            <w:rStyle w:val="Hyperlink"/>
+            <w:rFonts w:ascii="Times New Roman" w:hAnsi="Times New Roman" w:cs="Times New Roman"/>
+            <w:sz w:val="24"/>
+            <w:szCs w:val="24"/>
+          </w:rPr>
+          <w:t>https://www.zemanta.com/</w:t>
+        </w:r>
+      </w:hyperlink>
+      <w:r>
+        <w:rPr>
+          <w:rFonts w:ascii="Times New Roman" w:hAnsi="Times New Roman" w:cs="Times New Roman"/>
+          <w:sz w:val="24"/>
+          <w:szCs w:val="24"/>
+        </w:rPr>
+        <w:t xml:space="preserve"> ----ZEMANTA</w:t>
+      </w:r>
+    </w:p>
+    <w:p>
+      <w:pPr>
+        <w:ind w:left="720"/>
+        <w:rPr>
+          <w:rFonts w:ascii="Times New Roman" w:hAnsi="Times New Roman" w:cs="Times New Roman"/>
+          <w:b/>
+          <w:bCs/>
+          <w:sz w:val="28"/>
+          <w:szCs w:val="28"/>
+          <w:u w:val="single"/>
+        </w:rPr>
+      </w:pPr>
+      <w:r>
+        <w:rPr>
+          <w:rFonts w:ascii="Times New Roman" w:hAnsi="Times New Roman" w:cs="Times New Roman"/>
+          <w:b/>
+          <w:bCs/>
+          <w:sz w:val="28"/>
+          <w:szCs w:val="28"/>
+          <w:u w:val="single"/>
+        </w:rPr>
+        <w:t>Advocacy</w:t>
+      </w:r>
+    </w:p>
+    <w:p>
+      <w:pPr>
+        <w:ind w:left="720"/>
+        <w:rPr>
+          <w:rFonts w:ascii="Times New Roman" w:hAnsi="Times New Roman" w:cs="Times New Roman"/>
+          <w:b/>
+          <w:bCs/>
+          <w:sz w:val="28"/>
+          <w:szCs w:val="28"/>
+          <w:u w:val="single"/>
+        </w:rPr>
+      </w:pPr>
+    </w:p>
+    <w:p>
+      <w:pPr>
+        <w:ind w:left="720"/>
+        <w:rPr>
+          <w:rFonts w:ascii="Times New Roman" w:hAnsi="Times New Roman" w:cs="Times New Roman"/>
+          <w:b/>
+          <w:bCs/>
+          <w:sz w:val="28"/>
+          <w:szCs w:val="28"/>
+          <w:u w:val="single"/>
+        </w:rPr>
+      </w:pPr>
+    </w:p>
+    <w:p>
+      <w:pPr>
+        <w:ind w:left="720"/>
+        <w:rPr>
+          <w:rFonts w:ascii="Times New Roman" w:hAnsi="Times New Roman" w:cs="Times New Roman"/>
+          <w:b/>
+          <w:bCs/>
+          <w:sz w:val="28"/>
+          <w:szCs w:val="28"/>
+          <w:u w:val="single"/>
+        </w:rPr>
+      </w:pPr>
+      <w:r>
+        <w:rPr>
+          <w:rFonts w:ascii="Times New Roman" w:hAnsi="Times New Roman" w:cs="Times New Roman"/>
+          <w:b/>
+          <w:bCs/>
+          <w:sz w:val="28"/>
+          <w:szCs w:val="28"/>
+          <w:u w:val="single"/>
+        </w:rPr>
+        <w:lastRenderedPageBreak/>
+        <w:t>Blog</w:t>
+      </w:r>
+    </w:p>
+    <w:p>
+      <w:pPr>
+        <w:pStyle w:val="ListParagraph"/>
+        <w:numPr>
+          <w:ilvl w:val="0"/>
+          <w:numId w:val="9"/>
+        </w:numPr>
+        <w:rPr>
+          <w:rFonts w:ascii="Times New Roman" w:hAnsi="Times New Roman" w:cs="Times New Roman"/>
+          <w:sz w:val="24"/>
+          <w:szCs w:val="24"/>
+        </w:rPr>
+      </w:pPr>
+      <w:hyperlink r:id="rId30" w:history="1">
+        <w:r>
+          <w:rPr>
+            <w:rStyle w:val="Hyperlink"/>
+            <w:rFonts w:ascii="Times New Roman" w:hAnsi="Times New Roman" w:cs="Times New Roman"/>
+            <w:sz w:val="24"/>
+            <w:szCs w:val="24"/>
+          </w:rPr>
+          <w:t>https://wordpress.org/</w:t>
+        </w:r>
+      </w:hyperlink>
+      <w:r>
+        <w:rPr>
+          <w:rFonts w:ascii="Times New Roman" w:hAnsi="Times New Roman" w:cs="Times New Roman"/>
+          <w:sz w:val="24"/>
+          <w:szCs w:val="24"/>
+        </w:rPr>
+        <w:t xml:space="preserve"> ---- WORDPRESS</w:t>
+      </w:r>
+    </w:p>
+    <w:p>
+      <w:pPr>
+        <w:pStyle w:val="ListParagraph"/>
+        <w:numPr>
+          <w:ilvl w:val="0"/>
+          <w:numId w:val="9"/>
+        </w:numPr>
+        <w:rPr>
+          <w:rFonts w:ascii="Times New Roman" w:hAnsi="Times New Roman" w:cs="Times New Roman"/>
+          <w:sz w:val="24"/>
+          <w:szCs w:val="24"/>
+        </w:rPr>
+      </w:pPr>
+      <w:hyperlink r:id="rId31" w:history="1">
+        <w:r>
+          <w:rPr>
+            <w:rStyle w:val="Hyperlink"/>
+            <w:rFonts w:ascii="Times New Roman" w:hAnsi="Times New Roman" w:cs="Times New Roman"/>
+            <w:sz w:val="24"/>
+            <w:szCs w:val="24"/>
+          </w:rPr>
+          <w:t>https://www.wix.com/</w:t>
+        </w:r>
+      </w:hyperlink>
+      <w:r>
+        <w:rPr>
+          <w:rFonts w:ascii="Times New Roman" w:hAnsi="Times New Roman" w:cs="Times New Roman"/>
+          <w:sz w:val="24"/>
+          <w:szCs w:val="24"/>
+        </w:rPr>
+        <w:t xml:space="preserve"> ----WIX</w:t>
+      </w:r>
+    </w:p>
+    <w:p>
+      <w:pPr>
+        <w:pStyle w:val="ListParagraph"/>
+        <w:numPr>
+          <w:ilvl w:val="0"/>
+          <w:numId w:val="9"/>
+        </w:numPr>
+        <w:rPr>
+          <w:rFonts w:ascii="Times New Roman" w:hAnsi="Times New Roman" w:cs="Times New Roman"/>
+          <w:sz w:val="24"/>
+          <w:szCs w:val="24"/>
+        </w:rPr>
+      </w:pPr>
+      <w:hyperlink r:id="rId32" w:history="1">
+        <w:r>
+          <w:rPr>
+            <w:rStyle w:val="Hyperlink"/>
+            <w:rFonts w:ascii="Times New Roman" w:hAnsi="Times New Roman" w:cs="Times New Roman"/>
+            <w:sz w:val="24"/>
+            <w:szCs w:val="24"/>
+          </w:rPr>
+          <w:t>https://techcrunch.com/</w:t>
+        </w:r>
+      </w:hyperlink>
+      <w:r>
+        <w:rPr>
+          <w:rFonts w:ascii="Times New Roman" w:hAnsi="Times New Roman" w:cs="Times New Roman"/>
+          <w:sz w:val="24"/>
+          <w:szCs w:val="24"/>
+        </w:rPr>
+        <w:t xml:space="preserve"> ----TechCrunch</w:t>
+      </w:r>
+    </w:p>
+    <w:p>
+      <w:pPr>
+        <w:pStyle w:val="ListParagraph"/>
+        <w:numPr>
+          <w:ilvl w:val="0"/>
+          <w:numId w:val="9"/>
+        </w:numPr>
+        <w:rPr>
+          <w:rFonts w:ascii="Times New Roman" w:hAnsi="Times New Roman" w:cs="Times New Roman"/>
+          <w:sz w:val="24"/>
+          <w:szCs w:val="24"/>
+        </w:rPr>
+      </w:pPr>
+      <w:hyperlink r:id="rId33" w:history="1">
+        <w:r>
+          <w:rPr>
+            <w:rStyle w:val="Hyperlink"/>
+            <w:rFonts w:ascii="Times New Roman" w:hAnsi="Times New Roman" w:cs="Times New Roman"/>
+            <w:sz w:val="24"/>
+            <w:szCs w:val="24"/>
+          </w:rPr>
+          <w:t>https://www.tmz.com/</w:t>
+        </w:r>
+      </w:hyperlink>
+      <w:r>
+        <w:rPr>
+          <w:rFonts w:ascii="Times New Roman" w:hAnsi="Times New Roman" w:cs="Times New Roman"/>
+          <w:sz w:val="24"/>
+          <w:szCs w:val="24"/>
+        </w:rPr>
+        <w:t xml:space="preserve"> ----- TZM</w:t>
+      </w:r>
+    </w:p>
+    <w:p>
+      <w:pPr>
+        <w:pStyle w:val="ListParagraph"/>
+        <w:numPr>
+          <w:ilvl w:val="0"/>
+          <w:numId w:val="9"/>
+        </w:numPr>
+        <w:rPr>
+          <w:rFonts w:ascii="Times New Roman" w:hAnsi="Times New Roman" w:cs="Times New Roman"/>
+          <w:sz w:val="24"/>
+          <w:szCs w:val="24"/>
+        </w:rPr>
+      </w:pPr>
+      <w:hyperlink r:id="rId34" w:history="1">
+        <w:r>
+          <w:rPr>
+            <w:rStyle w:val="Hyperlink"/>
+            <w:rFonts w:ascii="Times New Roman" w:hAnsi="Times New Roman" w:cs="Times New Roman"/>
+            <w:sz w:val="24"/>
+            <w:szCs w:val="24"/>
+          </w:rPr>
+          <w:t>https://borkena.com/</w:t>
+        </w:r>
+      </w:hyperlink>
+      <w:r>
+        <w:rPr>
+          <w:rFonts w:ascii="Times New Roman" w:hAnsi="Times New Roman" w:cs="Times New Roman"/>
+          <w:sz w:val="24"/>
+          <w:szCs w:val="24"/>
+        </w:rPr>
+        <w:t xml:space="preserve"> -----BORKENA</w:t>
+      </w:r>
+    </w:p>
+    <w:p>
+      <w:pPr>
+        <w:pStyle w:val="ListParagraph"/>
+        <w:ind w:left="1440"/>
+        <w:rPr>
+          <w:rFonts w:ascii="Times New Roman" w:hAnsi="Times New Roman" w:cs="Times New Roman"/>
+          <w:sz w:val="24"/>
+          <w:szCs w:val="24"/>
+        </w:rPr>
+      </w:pPr>
+    </w:p>
+    <w:p>
+      <w:pPr>
+        <w:pStyle w:val="ListParagraph"/>
+        <w:ind w:left="1440"/>
+        <w:rPr>
+          <w:rFonts w:ascii="Times New Roman" w:hAnsi="Times New Roman" w:cs="Times New Roman"/>
+          <w:sz w:val="24"/>
+          <w:szCs w:val="24"/>
+        </w:rPr>
+      </w:pPr>
+    </w:p>
+    <w:p>
+      <w:pPr>
+        <w:ind w:left="720"/>
+        <w:rPr>
+          <w:rFonts w:ascii="Times New Roman" w:hAnsi="Times New Roman" w:cs="Times New Roman"/>
+          <w:b/>
+          <w:bCs/>
+          <w:sz w:val="28"/>
+          <w:szCs w:val="28"/>
+          <w:u w:val="single"/>
+        </w:rPr>
+      </w:pPr>
+      <w:r>
+        <w:rPr>
+          <w:rFonts w:ascii="Times New Roman" w:hAnsi="Times New Roman" w:cs="Times New Roman"/>
+          <w:b/>
+          <w:bCs/>
+          <w:sz w:val="28"/>
+          <w:szCs w:val="28"/>
+          <w:u w:val="single"/>
+        </w:rPr>
+        <w:t>Wiki</w:t>
+      </w:r>
+    </w:p>
+    <w:p>
+      <w:pPr>
+        <w:pStyle w:val="ListParagraph"/>
+        <w:numPr>
+          <w:ilvl w:val="0"/>
+          <w:numId w:val="10"/>
+        </w:numPr>
+        <w:rPr>
+          <w:rFonts w:ascii="Times New Roman" w:hAnsi="Times New Roman" w:cs="Times New Roman"/>
+          <w:sz w:val="24"/>
+          <w:szCs w:val="24"/>
+        </w:rPr>
+      </w:pPr>
+      <w:hyperlink r:id="rId35" w:history="1">
+        <w:r>
+          <w:rPr>
+            <w:rStyle w:val="Hyperlink"/>
+            <w:rFonts w:ascii="Times New Roman" w:hAnsi="Times New Roman" w:cs="Times New Roman"/>
+            <w:sz w:val="24"/>
+            <w:szCs w:val="24"/>
+          </w:rPr>
+          <w:t>https://www.wikihow.com/</w:t>
+        </w:r>
+      </w:hyperlink>
+      <w:r>
+        <w:rPr>
+          <w:rFonts w:ascii="Times New Roman" w:hAnsi="Times New Roman" w:cs="Times New Roman"/>
+          <w:sz w:val="24"/>
+          <w:szCs w:val="24"/>
+        </w:rPr>
+        <w:t xml:space="preserve"> ---- WIKI HOW</w:t>
+      </w:r>
+    </w:p>
+    <w:p>
+      <w:pPr>
+        <w:pStyle w:val="ListParagraph"/>
+        <w:numPr>
+          <w:ilvl w:val="0"/>
+          <w:numId w:val="10"/>
+        </w:numPr>
+        <w:rPr>
+          <w:rFonts w:ascii="Times New Roman" w:hAnsi="Times New Roman" w:cs="Times New Roman"/>
+          <w:sz w:val="24"/>
+          <w:szCs w:val="24"/>
+        </w:rPr>
+      </w:pPr>
+      <w:hyperlink r:id="rId36" w:history="1">
+        <w:r>
+          <w:rPr>
+            <w:rStyle w:val="Hyperlink"/>
+            <w:rFonts w:ascii="Times New Roman" w:hAnsi="Times New Roman" w:cs="Times New Roman"/>
+            <w:sz w:val="24"/>
+            <w:szCs w:val="24"/>
+          </w:rPr>
+          <w:t>https://www.wikipedia.org/</w:t>
+        </w:r>
+      </w:hyperlink>
+      <w:r>
+        <w:rPr>
+          <w:rFonts w:ascii="Times New Roman" w:hAnsi="Times New Roman" w:cs="Times New Roman"/>
+          <w:sz w:val="24"/>
+          <w:szCs w:val="24"/>
+        </w:rPr>
+        <w:t xml:space="preserve"> ---- WIKIPEDIA</w:t>
+      </w:r>
+    </w:p>
+    <w:p>
+      <w:pPr>
+        <w:pStyle w:val="ListParagraph"/>
+        <w:numPr>
+          <w:ilvl w:val="0"/>
+          <w:numId w:val="10"/>
+        </w:numPr>
+        <w:rPr>
+          <w:rFonts w:ascii="Times New Roman" w:hAnsi="Times New Roman" w:cs="Times New Roman"/>
+          <w:sz w:val="24"/>
+          <w:szCs w:val="24"/>
+        </w:rPr>
+      </w:pPr>
+      <w:hyperlink r:id="rId37" w:history="1">
+        <w:r>
+          <w:rPr>
+            <w:rStyle w:val="Hyperlink"/>
+            <w:rFonts w:ascii="Times New Roman" w:hAnsi="Times New Roman" w:cs="Times New Roman"/>
+            <w:sz w:val="24"/>
+            <w:szCs w:val="24"/>
+          </w:rPr>
+          <w:t>https://www.wordreference.com/</w:t>
+        </w:r>
+      </w:hyperlink>
+      <w:r>
+        <w:rPr>
+          <w:rFonts w:ascii="Times New Roman" w:hAnsi="Times New Roman" w:cs="Times New Roman"/>
+          <w:sz w:val="24"/>
+          <w:szCs w:val="24"/>
+        </w:rPr>
+        <w:t xml:space="preserve"> ---- WORDREFERENCE</w:t>
+      </w:r>
+    </w:p>
+    <w:p>
+      <w:pPr>
+        <w:pStyle w:val="ListParagraph"/>
+        <w:numPr>
+          <w:ilvl w:val="0"/>
+          <w:numId w:val="10"/>
+        </w:numPr>
+        <w:rPr>
+          <w:rFonts w:ascii="Times New Roman" w:hAnsi="Times New Roman" w:cs="Times New Roman"/>
+          <w:sz w:val="24"/>
+          <w:szCs w:val="24"/>
+        </w:rPr>
+      </w:pPr>
+      <w:hyperlink r:id="rId38" w:history="1">
+        <w:r>
+          <w:rPr>
+            <w:rStyle w:val="Hyperlink"/>
+            <w:rFonts w:ascii="Times New Roman" w:hAnsi="Times New Roman" w:cs="Times New Roman"/>
+            <w:sz w:val="24"/>
+            <w:szCs w:val="24"/>
+          </w:rPr>
+          <w:t>https://www.wikibooks.org/</w:t>
+        </w:r>
+      </w:hyperlink>
+      <w:r>
+        <w:rPr>
+          <w:rFonts w:ascii="Times New Roman" w:hAnsi="Times New Roman" w:cs="Times New Roman"/>
+          <w:sz w:val="24"/>
+          <w:szCs w:val="24"/>
+        </w:rPr>
+        <w:t xml:space="preserve"> ---- WIKIBOOKS</w:t>
+      </w:r>
+    </w:p>
+    <w:p>
+      <w:pPr>
+        <w:pStyle w:val="ListParagraph"/>
+        <w:numPr>
+          <w:ilvl w:val="0"/>
+          <w:numId w:val="10"/>
+        </w:numPr>
+        <w:rPr>
+          <w:rFonts w:ascii="Times New Roman" w:hAnsi="Times New Roman" w:cs="Times New Roman"/>
+          <w:sz w:val="24"/>
+          <w:szCs w:val="24"/>
+        </w:rPr>
+      </w:pPr>
+      <w:hyperlink r:id="rId39" w:history="1">
+        <w:r>
+          <w:rPr>
+            <w:rStyle w:val="Hyperlink"/>
+            <w:rFonts w:ascii="Times New Roman" w:hAnsi="Times New Roman" w:cs="Times New Roman"/>
+            <w:sz w:val="24"/>
+            <w:szCs w:val="24"/>
+          </w:rPr>
+          <w:t>https://www.wikiquote.org/</w:t>
+        </w:r>
+      </w:hyperlink>
+      <w:r>
+        <w:rPr>
+          <w:rFonts w:ascii="Times New Roman" w:hAnsi="Times New Roman" w:cs="Times New Roman"/>
+          <w:sz w:val="24"/>
+          <w:szCs w:val="24"/>
+        </w:rPr>
+        <w:t xml:space="preserve"> ----- WIKIQUOTE</w:t>
+      </w:r>
+    </w:p>
+    <w:p>
+      <w:pPr>
+        <w:ind w:left="720"/>
+        <w:rPr>
+          <w:rFonts w:ascii="Times New Roman" w:hAnsi="Times New Roman" w:cs="Times New Roman"/>
+          <w:b/>
+          <w:bCs/>
+          <w:sz w:val="28"/>
+          <w:szCs w:val="28"/>
+          <w:u w:val="single"/>
+        </w:rPr>
+      </w:pPr>
+      <w:r>
+        <w:rPr>
+          <w:rFonts w:ascii="Times New Roman" w:hAnsi="Times New Roman" w:cs="Times New Roman"/>
+          <w:b/>
+          <w:bCs/>
+          <w:sz w:val="28"/>
+          <w:szCs w:val="28"/>
+          <w:u w:val="single"/>
+        </w:rPr>
+        <w:t>Social Network</w:t>
+      </w:r>
+    </w:p>
+    <w:p>
+      <w:pPr>
+        <w:pStyle w:val="ListParagraph"/>
+        <w:numPr>
+          <w:ilvl w:val="0"/>
+          <w:numId w:val="11"/>
+        </w:numPr>
+        <w:rPr>
+          <w:rFonts w:ascii="Times New Roman" w:hAnsi="Times New Roman" w:cs="Times New Roman"/>
+          <w:sz w:val="24"/>
+          <w:szCs w:val="24"/>
+        </w:rPr>
+      </w:pPr>
+      <w:hyperlink r:id="rId40" w:history="1">
+        <w:r>
+          <w:rPr>
+            <w:rStyle w:val="Hyperlink"/>
+            <w:rFonts w:ascii="Times New Roman" w:hAnsi="Times New Roman" w:cs="Times New Roman"/>
+            <w:sz w:val="24"/>
+            <w:szCs w:val="24"/>
+          </w:rPr>
+          <w:t>https://www.facebook.com/</w:t>
+        </w:r>
+      </w:hyperlink>
+      <w:r>
+        <w:rPr>
+          <w:rFonts w:ascii="Times New Roman" w:hAnsi="Times New Roman" w:cs="Times New Roman"/>
+          <w:sz w:val="24"/>
+          <w:szCs w:val="24"/>
+        </w:rPr>
+        <w:t xml:space="preserve"> ---- FACEBOOK</w:t>
+      </w:r>
+    </w:p>
+    <w:p>
+      <w:pPr>
+        <w:pStyle w:val="ListParagraph"/>
+        <w:numPr>
+          <w:ilvl w:val="0"/>
+          <w:numId w:val="11"/>
+        </w:numPr>
+        <w:rPr>
+          <w:rFonts w:ascii="Times New Roman" w:hAnsi="Times New Roman" w:cs="Times New Roman"/>
+          <w:sz w:val="24"/>
+          <w:szCs w:val="24"/>
+        </w:rPr>
+      </w:pPr>
+      <w:hyperlink r:id="rId41" w:history="1">
+        <w:r>
+          <w:rPr>
+            <w:rStyle w:val="Hyperlink"/>
+            <w:rFonts w:ascii="Times New Roman" w:hAnsi="Times New Roman" w:cs="Times New Roman"/>
+            <w:sz w:val="24"/>
+            <w:szCs w:val="24"/>
+          </w:rPr>
+          <w:t>https://twitter.com/</w:t>
+        </w:r>
+      </w:hyperlink>
+      <w:r>
+        <w:rPr>
+          <w:rFonts w:ascii="Times New Roman" w:hAnsi="Times New Roman" w:cs="Times New Roman"/>
+          <w:sz w:val="24"/>
+          <w:szCs w:val="24"/>
+        </w:rPr>
+        <w:t xml:space="preserve"> ---- TWITTER</w:t>
+      </w:r>
+    </w:p>
+    <w:p>
+      <w:pPr>
+        <w:pStyle w:val="ListParagraph"/>
+        <w:numPr>
+          <w:ilvl w:val="0"/>
+          <w:numId w:val="11"/>
+        </w:numPr>
+        <w:rPr>
+          <w:rFonts w:ascii="Times New Roman" w:hAnsi="Times New Roman" w:cs="Times New Roman"/>
+          <w:sz w:val="24"/>
+          <w:szCs w:val="24"/>
+        </w:rPr>
+      </w:pPr>
+      <w:hyperlink r:id="rId42" w:history="1">
+        <w:r>
+          <w:rPr>
+            <w:rStyle w:val="Hyperlink"/>
+            <w:rFonts w:ascii="Times New Roman" w:hAnsi="Times New Roman" w:cs="Times New Roman"/>
+            <w:sz w:val="24"/>
+            <w:szCs w:val="24"/>
+          </w:rPr>
+          <w:t>https://www.tumblr.com/</w:t>
+        </w:r>
+      </w:hyperlink>
+      <w:r>
+        <w:rPr>
+          <w:rFonts w:ascii="Times New Roman" w:hAnsi="Times New Roman" w:cs="Times New Roman"/>
+          <w:sz w:val="24"/>
+          <w:szCs w:val="24"/>
+        </w:rPr>
+        <w:t xml:space="preserve"> ----- THUMBLR</w:t>
+      </w:r>
+    </w:p>
+    <w:p>
+      <w:pPr>
+        <w:pStyle w:val="ListParagraph"/>
+        <w:numPr>
+          <w:ilvl w:val="0"/>
+          <w:numId w:val="11"/>
+        </w:numPr>
+        <w:rPr>
+          <w:rFonts w:ascii="Times New Roman" w:hAnsi="Times New Roman" w:cs="Times New Roman"/>
+          <w:sz w:val="24"/>
+          <w:szCs w:val="24"/>
+        </w:rPr>
+      </w:pPr>
+      <w:hyperlink r:id="rId43" w:history="1">
+        <w:r>
+          <w:rPr>
+            <w:rStyle w:val="Hyperlink"/>
+            <w:rFonts w:ascii="Times New Roman" w:hAnsi="Times New Roman" w:cs="Times New Roman"/>
+            <w:sz w:val="24"/>
+            <w:szCs w:val="24"/>
+          </w:rPr>
+          <w:t>https://www.snapchat.com/</w:t>
+        </w:r>
+      </w:hyperlink>
+      <w:r>
+        <w:rPr>
+          <w:rFonts w:ascii="Times New Roman" w:hAnsi="Times New Roman" w:cs="Times New Roman"/>
+          <w:sz w:val="24"/>
+          <w:szCs w:val="24"/>
+        </w:rPr>
+        <w:t xml:space="preserve"> ----</w:t>
+      </w:r>
+      <w:r>
+        <w:rPr>
+          <w:rFonts w:ascii="Times New Roman" w:hAnsi="Times New Roman" w:cs="Times New Roman"/>
+          <w:sz w:val="24"/>
+          <w:szCs w:val="24"/>
+        </w:rPr>
+        <w:t xml:space="preserve"> </w:t>
+      </w:r>
+      <w:r>
+        <w:rPr>
+          <w:rFonts w:ascii="Times New Roman" w:hAnsi="Times New Roman" w:cs="Times New Roman"/>
+          <w:sz w:val="24"/>
+          <w:szCs w:val="24"/>
+        </w:rPr>
+        <w:t>SNAPCHAT</w:t>
+      </w:r>
+    </w:p>
+    <w:p>
+      <w:pPr>
+        <w:pStyle w:val="ListParagraph"/>
+        <w:numPr>
+          <w:ilvl w:val="0"/>
+          <w:numId w:val="11"/>
+        </w:numPr>
+        <w:rPr>
+          <w:rFonts w:ascii="Times New Roman" w:hAnsi="Times New Roman" w:cs="Times New Roman"/>
+          <w:sz w:val="24"/>
+          <w:szCs w:val="24"/>
+        </w:rPr>
+      </w:pPr>
+      <w:hyperlink r:id="rId44" w:history="1">
+        <w:r>
+          <w:rPr>
+            <w:rStyle w:val="Hyperlink"/>
+            <w:rFonts w:ascii="Times New Roman" w:hAnsi="Times New Roman" w:cs="Times New Roman"/>
+            <w:sz w:val="24"/>
+            <w:szCs w:val="24"/>
+          </w:rPr>
+          <w:t>https://www.linkedin.com/</w:t>
+        </w:r>
+      </w:hyperlink>
+      <w:r>
+        <w:rPr>
+          <w:rFonts w:ascii="Times New Roman" w:hAnsi="Times New Roman" w:cs="Times New Roman"/>
+          <w:sz w:val="24"/>
+          <w:szCs w:val="24"/>
+        </w:rPr>
+        <w:t xml:space="preserve"> ----- LINKEDIN</w:t>
+      </w:r>
+    </w:p>
+    <w:p>
+      <w:pPr>
+        <w:ind w:left="720"/>
+        <w:rPr>
+          <w:rFonts w:ascii="Times New Roman" w:hAnsi="Times New Roman" w:cs="Times New Roman"/>
+          <w:b/>
+          <w:bCs/>
+          <w:sz w:val="28"/>
+          <w:szCs w:val="28"/>
+          <w:u w:val="single"/>
+        </w:rPr>
+      </w:pPr>
+      <w:r>
+        <w:rPr>
+          <w:rFonts w:ascii="Times New Roman" w:hAnsi="Times New Roman" w:cs="Times New Roman"/>
+          <w:b/>
+          <w:bCs/>
+          <w:sz w:val="28"/>
+          <w:szCs w:val="28"/>
+          <w:u w:val="single"/>
+        </w:rPr>
+        <w:t>Content Aggregator</w:t>
+      </w:r>
+    </w:p>
+    <w:p>
+      <w:pPr>
+        <w:pStyle w:val="ListParagraph"/>
+        <w:numPr>
+          <w:ilvl w:val="0"/>
+          <w:numId w:val="12"/>
+        </w:numPr>
+        <w:rPr>
+          <w:rFonts w:ascii="Times New Roman" w:hAnsi="Times New Roman" w:cs="Times New Roman"/>
+          <w:sz w:val="24"/>
+          <w:szCs w:val="24"/>
+        </w:rPr>
+      </w:pPr>
+      <w:hyperlink r:id="rId45" w:history="1">
+        <w:r>
+          <w:rPr>
+            <w:rStyle w:val="Hyperlink"/>
+            <w:rFonts w:ascii="Times New Roman" w:hAnsi="Times New Roman" w:cs="Times New Roman"/>
+            <w:sz w:val="24"/>
+            <w:szCs w:val="24"/>
+          </w:rPr>
+          <w:t>https://www.techmeme.com/</w:t>
+        </w:r>
+      </w:hyperlink>
+      <w:r>
+        <w:rPr>
+          <w:rFonts w:ascii="Times New Roman" w:hAnsi="Times New Roman" w:cs="Times New Roman"/>
+          <w:sz w:val="24"/>
+          <w:szCs w:val="24"/>
+        </w:rPr>
+        <w:t xml:space="preserve"> ----- TECHMEME</w:t>
+      </w:r>
+    </w:p>
+    <w:p>
+      <w:pPr>
+        <w:pStyle w:val="ListParagraph"/>
+        <w:numPr>
+          <w:ilvl w:val="0"/>
+          <w:numId w:val="12"/>
+        </w:numPr>
+        <w:rPr>
+          <w:rFonts w:ascii="Times New Roman" w:hAnsi="Times New Roman" w:cs="Times New Roman"/>
+          <w:sz w:val="24"/>
+          <w:szCs w:val="24"/>
+        </w:rPr>
+      </w:pPr>
+      <w:hyperlink r:id="rId46" w:history="1">
+        <w:r>
+          <w:rPr>
+            <w:rStyle w:val="Hyperlink"/>
+            <w:rFonts w:ascii="Times New Roman" w:hAnsi="Times New Roman" w:cs="Times New Roman"/>
+            <w:sz w:val="24"/>
+            <w:szCs w:val="24"/>
+          </w:rPr>
+          <w:t>https://www.metacritic.com/</w:t>
+        </w:r>
+      </w:hyperlink>
+      <w:r>
+        <w:rPr>
+          <w:rFonts w:ascii="Times New Roman" w:hAnsi="Times New Roman" w:cs="Times New Roman"/>
+          <w:sz w:val="24"/>
+          <w:szCs w:val="24"/>
+        </w:rPr>
+        <w:t xml:space="preserve"> ----- METACRITIC</w:t>
+      </w:r>
+    </w:p>
+    <w:p>
+      <w:pPr>
+        <w:pStyle w:val="ListParagraph"/>
+        <w:numPr>
+          <w:ilvl w:val="0"/>
+          <w:numId w:val="12"/>
+        </w:numPr>
+        <w:rPr>
+          <w:rFonts w:ascii="Times New Roman" w:hAnsi="Times New Roman" w:cs="Times New Roman"/>
+          <w:sz w:val="24"/>
+          <w:szCs w:val="24"/>
+        </w:rPr>
+      </w:pPr>
+      <w:bookmarkStart w:id="0" w:name="_GoBack"/>
+      <w:bookmarkEnd w:id="0"/>
+    </w:p>
+    <w:p>
+      <w:pPr>
+        <w:ind w:left="720"/>
+        <w:rPr>
+          <w:rFonts w:ascii="Times New Roman" w:hAnsi="Times New Roman" w:cs="Times New Roman"/>
+          <w:b/>
+          <w:bCs/>
+          <w:sz w:val="28"/>
+          <w:szCs w:val="28"/>
+          <w:u w:val="single"/>
+        </w:rPr>
+      </w:pPr>
+      <w:r>
+        <w:rPr>
+          <w:rFonts w:ascii="Times New Roman" w:hAnsi="Times New Roman" w:cs="Times New Roman"/>
+          <w:b/>
+          <w:bCs/>
+          <w:sz w:val="28"/>
+          <w:szCs w:val="28"/>
+          <w:u w:val="single"/>
+        </w:rPr>
+        <w:t>Personal</w:t>
+      </w:r>
+    </w:p>
+    <w:p>
+      <w:pPr>
+        <w:ind w:left="720"/>
+        <w:rPr>
+          <w:rFonts w:ascii="Times New Roman" w:hAnsi="Times New Roman" w:cs="Times New Roman"/>
+          <w:b/>
+          <w:bCs/>
+          <w:sz w:val="28"/>
+          <w:szCs w:val="28"/>
+          <w:u w:val="single"/>
+        </w:rPr>
+      </w:pPr>
+      <w:r>
+        <w:rPr>
+          <w:rFonts w:ascii="Times New Roman" w:hAnsi="Times New Roman" w:cs="Times New Roman"/>
+          <w:b/>
+          <w:bCs/>
+          <w:sz w:val="28"/>
+          <w:szCs w:val="28"/>
+          <w:u w:val="single"/>
+        </w:rPr>
+        <w:t>Informational</w:t>
+      </w:r>
+    </w:p>
+    <w:p>
+      <w:pPr>
+        <w:ind w:left="720"/>
+        <w:rPr>
+          <w:rFonts w:ascii="Times New Roman" w:hAnsi="Times New Roman" w:cs="Times New Roman"/>
+          <w:b/>
+          <w:bCs/>
+          <w:sz w:val="28"/>
+          <w:szCs w:val="28"/>
+          <w:u w:val="single"/>
+        </w:rPr>
+      </w:pPr>
+      <w:r>
+        <w:rPr>
+          <w:rFonts w:ascii="Times New Roman" w:hAnsi="Times New Roman" w:cs="Times New Roman"/>
+          <w:b/>
+          <w:bCs/>
+          <w:sz w:val="28"/>
+          <w:szCs w:val="28"/>
+          <w:u w:val="single"/>
+        </w:rPr>
+        <w:t>Portal</w:t>
+      </w:r>
+    </w:p>
+    <w:p>
+      <w:pPr>
+        <w:pStyle w:val="ListParagraph"/>
+        <w:rPr>
+          <w:rFonts w:ascii="Times New Roman" w:hAnsi="Times New Roman" w:cs="Times New Roman"/>
+          <w:sz w:val="28"/>
+          <w:szCs w:val="28"/>
+        </w:rPr>
+      </w:pPr>
     </w:p>
     <w:p>
       <w:pPr>
@@ -1170,6 +2980,7 @@
           <w:sz w:val="24"/>
           <w:szCs w:val="24"/>
         </w:rPr>
+        <w:lastRenderedPageBreak/>
         <w:t>There are many guidelines to evaluate web site</w:t>
       </w:r>
       <w:r>
@@ -1211,7 +3022,6 @@
         <w:pStyle w:val="ListParagraph"/>
         <w:spacing w:before="120" w:after="120" w:line="360" w:lineRule="auto"/>
         <w:ind w:left="2160"/>
-        <w:jc w:val="both"/>
         <w:rPr>
           <w:rFonts w:ascii="Times New Roman" w:hAnsi="Times New Roman" w:cs="Times New Roman"/>
           <w:sz w:val="24"/>
@@ -1232,7 +3042,6 @@
         <w:pStyle w:val="ListParagraph"/>
         <w:spacing w:before="120" w:after="120" w:line="360" w:lineRule="auto"/>
         <w:ind w:left="2160"/>
-        <w:jc w:val="both"/>
         <w:rPr>
           <w:rFonts w:ascii="Times New Roman" w:hAnsi="Times New Roman" w:cs="Times New Roman"/>
           <w:sz w:val="24"/>
@@ -1253,7 +3062,6 @@
         <w:pStyle w:val="ListParagraph"/>
         <w:spacing w:before="120" w:after="120" w:line="360" w:lineRule="auto"/>
         <w:ind w:left="2160"/>
-        <w:jc w:val="both"/>
         <w:rPr>
           <w:rFonts w:ascii="Times New Roman" w:hAnsi="Times New Roman" w:cs="Times New Roman"/>
           <w:sz w:val="24"/>
@@ -1617,7 +3425,7 @@
         <w:spacing w:before="120" w:after="120" w:line="360" w:lineRule="auto"/>
         <w:ind w:left="1008"/>
       </w:pPr>
-      <w:hyperlink r:id="rId10" w:history="1">
+      <w:hyperlink r:id="rId47" w:history="1">
         <w:r>
           <w:rPr>
             <w:rStyle w:val="Hyperlink"/>
@@ -1661,6 +3469,7 @@
           <w:sz w:val="24"/>
           <w:szCs w:val="24"/>
         </w:rPr>
+        <w:lastRenderedPageBreak/>
         <w:t>The page author is a webmaster, but the content especially the chart is taken from an author, Jim Kapoun, article that was published on college and research libraries news, on July/August 1998: 522-523.</w:t>
       </w:r>
     </w:p>
@@ -1723,7 +3532,7 @@
         <w:spacing w:before="120" w:after="120" w:line="360" w:lineRule="auto"/>
         <w:ind w:left="1008"/>
       </w:pPr>
-      <w:hyperlink r:id="rId11" w:history="1">
+      <w:hyperlink r:id="rId48" w:history="1">
         <w:r>
           <w:rPr>
             <w:rStyle w:val="Hyperlink"/>
@@ -1743,7 +3552,6 @@
           <w:szCs w:val="24"/>
         </w:rPr>
       </w:pPr>
-      <w:bookmarkStart w:id="0" w:name="_GoBack"/>
       <w:r>
         <w:rPr>
           <w:rFonts w:ascii="Times New Roman" w:hAnsi="Times New Roman" w:cs="Times New Roman"/>
@@ -1753,7 +3561,6 @@
         <w:t xml:space="preserve">This document has an author and there is published and updated date. The update is current one which is in 2019. The author published many documents and this give insight for his qualification in publishing different </w:t>
       </w:r>
       <w:proofErr w:type="spellStart"/>
-      <w:proofErr w:type="gramStart"/>
       <w:r>
         <w:rPr>
           <w:rFonts w:ascii="Times New Roman" w:hAnsi="Times New Roman" w:cs="Times New Roman"/>
@@ -1763,7 +3570,6 @@
         <w:t>topics.It</w:t>
       </w:r>
       <w:proofErr w:type="spellEnd"/>
-      <w:proofErr w:type="gramEnd"/>
       <w:r>
         <w:rPr>
           <w:rFonts w:ascii="Times New Roman" w:hAnsi="Times New Roman" w:cs="Times New Roman"/>
@@ -1773,7 +3579,6 @@
         <w:t xml:space="preserve"> has relevant things to the title of the document, answers the questions. Although the page has a lot of Ad this makes irritating for the user. The links on the page works and redirects to relevant pages to the current document.</w:t>
       </w:r>
     </w:p>
-    <w:bookmarkEnd w:id="0"/>
     <w:p>
       <w:pPr>
         <w:spacing w:before="120" w:after="120" w:line="360" w:lineRule="auto"/>
@@ -1854,6 +3659,436 @@
 <file path=word/numbering.xml><?xml version="1.0" encoding="utf-8"?>
 <w:numbering xmlns:wpc="http://schemas.microsoft.com/office/word/2010/wordprocessingCanvas" xmlns:cx="http://schemas.microsoft.com/office/drawing/2014/chartex" xmlns:cx1="http://schemas.microsoft.com/office/drawing/2015/9/8/chartex" xmlns:cx2="http://schemas.microsoft.com/office/drawing/2015/10/21/chartex" xmlns:cx3="http://schemas.microsoft.com/office/drawing/2016/5/9/chartex" xmlns:cx4="http://schemas.microsoft.com/office/drawing/2016/5/10/chartex" xmlns:cx5="http://schemas.microsoft.com/office/drawing/2016/5/11/chartex" xmlns:cx6="http://schemas.microsoft.com/office/drawing/2016/5/12/chartex" xmlns:cx7="http://schemas.microsoft.com/office/drawing/2016/5/13/chartex" xmlns:cx8="http://schemas.microsoft.com/office/drawing/2016/5/14/chartex" xmlns:mc="http://schemas.openxmlformats.org/markup-compatibility/2006" xmlns:aink="http://schemas.microsoft.com/office/drawing/2016/ink" xmlns:am3d="http://schemas.microsoft.com/office/drawing/2017/model3d" xmlns:o="urn:schemas-microsoft-com:office:office" xmlns:r="http://schemas.openxmlformats.org/officeDocument/2006/relationships" xmlns:m="http://schemas.openxmlformats.org/officeDocument/2006/math" xmlns:v="urn:schemas-microsoft-com:vml" xmlns:wp14="http://schemas.microsoft.com/office/word/2010/wordprocessingDrawing" xmlns:wp="http://schemas.openxmlformats.org/drawingml/2006/wordprocessingDrawing" xmlns:w10="urn:schemas-microsoft-com:office:word" xmlns:w="http://schemas.openxmlformats.org/wordprocessingml/2006/main" xmlns:w14="http://schemas.microsoft.com/office/word/2010/wordml" xmlns:w15="http://schemas.microsoft.com/office/word/2012/wordml" xmlns:w16cid="http://schemas.microsoft.com/office/word/2016/wordml/cid" xmlns:w16se="http://schemas.microsoft.com/office/word/2015/wordml/symex" xmlns:wpg="http://schemas.microsoft.com/office/word/2010/wordprocessingGroup" xmlns:wpi="http://schemas.microsoft.com/office/word/2010/wordprocessingInk" xmlns:wne="http://schemas.microsoft.com/office/word/2006/wordml" xmlns:wps="http://schemas.microsoft.com/office/word/2010/wordprocessingShape" mc:Ignorable="w14 w15 w16se w16cid wp14">
   <w:abstractNum w:abstractNumId="0" w15:restartNumberingAfterBreak="0">
+    <w:nsid w:val="00253249"/>
+    <w:multiLevelType w:val="hybridMultilevel"/>
+    <w:tmpl w:val="8CCC1384"/>
+    <w:lvl w:ilvl="0" w:tplc="0409000F">
+      <w:start w:val="1"/>
+      <w:numFmt w:val="decimal"/>
+      <w:lvlText w:val="%1."/>
+      <w:lvlJc w:val="left"/>
+      <w:pPr>
+        <w:ind w:left="2160" w:hanging="360"/>
+      </w:pPr>
+    </w:lvl>
+    <w:lvl w:ilvl="1" w:tplc="04090019" w:tentative="1">
+      <w:start w:val="1"/>
+      <w:numFmt w:val="lowerLetter"/>
+      <w:lvlText w:val="%2."/>
+      <w:lvlJc w:val="left"/>
+      <w:pPr>
+        <w:ind w:left="2880" w:hanging="360"/>
+      </w:pPr>
+    </w:lvl>
+    <w:lvl w:ilvl="2" w:tplc="0409001B" w:tentative="1">
+      <w:start w:val="1"/>
+      <w:numFmt w:val="lowerRoman"/>
+      <w:lvlText w:val="%3."/>
+      <w:lvlJc w:val="right"/>
+      <w:pPr>
+        <w:ind w:left="3600" w:hanging="180"/>
+      </w:pPr>
+    </w:lvl>
+    <w:lvl w:ilvl="3" w:tplc="0409000F" w:tentative="1">
+      <w:start w:val="1"/>
+      <w:numFmt w:val="decimal"/>
+      <w:lvlText w:val="%4."/>
+      <w:lvlJc w:val="left"/>
+      <w:pPr>
+        <w:ind w:left="4320" w:hanging="360"/>
+      </w:pPr>
+    </w:lvl>
+    <w:lvl w:ilvl="4" w:tplc="04090019" w:tentative="1">
+      <w:start w:val="1"/>
+      <w:numFmt w:val="lowerLetter"/>
+      <w:lvlText w:val="%5."/>
+      <w:lvlJc w:val="left"/>
+      <w:pPr>
+        <w:ind w:left="5040" w:hanging="360"/>
+      </w:pPr>
+    </w:lvl>
+    <w:lvl w:ilvl="5" w:tplc="0409001B" w:tentative="1">
+      <w:start w:val="1"/>
+      <w:numFmt w:val="lowerRoman"/>
+      <w:lvlText w:val="%6."/>
+      <w:lvlJc w:val="right"/>
+      <w:pPr>
+        <w:ind w:left="5760" w:hanging="180"/>
+      </w:pPr>
+    </w:lvl>
+    <w:lvl w:ilvl="6" w:tplc="0409000F" w:tentative="1">
+      <w:start w:val="1"/>
+      <w:numFmt w:val="decimal"/>
+      <w:lvlText w:val="%7."/>
+      <w:lvlJc w:val="left"/>
+      <w:pPr>
+        <w:ind w:left="6480" w:hanging="360"/>
+      </w:pPr>
+    </w:lvl>
+    <w:lvl w:ilvl="7" w:tplc="04090019" w:tentative="1">
+      <w:start w:val="1"/>
+      <w:numFmt w:val="lowerLetter"/>
+      <w:lvlText w:val="%8."/>
+      <w:lvlJc w:val="left"/>
+      <w:pPr>
+        <w:ind w:left="7200" w:hanging="360"/>
+      </w:pPr>
+    </w:lvl>
+    <w:lvl w:ilvl="8" w:tplc="0409001B" w:tentative="1">
+      <w:start w:val="1"/>
+      <w:numFmt w:val="lowerRoman"/>
+      <w:lvlText w:val="%9."/>
+      <w:lvlJc w:val="right"/>
+      <w:pPr>
+        <w:ind w:left="7920" w:hanging="180"/>
+      </w:pPr>
+    </w:lvl>
+  </w:abstractNum>
+  <w:abstractNum w:abstractNumId="1" w15:restartNumberingAfterBreak="0">
+    <w:nsid w:val="02D37676"/>
+    <w:multiLevelType w:val="hybridMultilevel"/>
+    <w:tmpl w:val="C700EAEC"/>
+    <w:lvl w:ilvl="0" w:tplc="0409000F">
+      <w:start w:val="1"/>
+      <w:numFmt w:val="decimal"/>
+      <w:lvlText w:val="%1."/>
+      <w:lvlJc w:val="left"/>
+      <w:pPr>
+        <w:ind w:left="1440" w:hanging="360"/>
+      </w:pPr>
+    </w:lvl>
+    <w:lvl w:ilvl="1" w:tplc="04090019" w:tentative="1">
+      <w:start w:val="1"/>
+      <w:numFmt w:val="lowerLetter"/>
+      <w:lvlText w:val="%2."/>
+      <w:lvlJc w:val="left"/>
+      <w:pPr>
+        <w:ind w:left="2160" w:hanging="360"/>
+      </w:pPr>
+    </w:lvl>
+    <w:lvl w:ilvl="2" w:tplc="0409001B" w:tentative="1">
+      <w:start w:val="1"/>
+      <w:numFmt w:val="lowerRoman"/>
+      <w:lvlText w:val="%3."/>
+      <w:lvlJc w:val="right"/>
+      <w:pPr>
+        <w:ind w:left="2880" w:hanging="180"/>
+      </w:pPr>
+    </w:lvl>
+    <w:lvl w:ilvl="3" w:tplc="0409000F" w:tentative="1">
+      <w:start w:val="1"/>
+      <w:numFmt w:val="decimal"/>
+      <w:lvlText w:val="%4."/>
+      <w:lvlJc w:val="left"/>
+      <w:pPr>
+        <w:ind w:left="3600" w:hanging="360"/>
+      </w:pPr>
+    </w:lvl>
+    <w:lvl w:ilvl="4" w:tplc="04090019" w:tentative="1">
+      <w:start w:val="1"/>
+      <w:numFmt w:val="lowerLetter"/>
+      <w:lvlText w:val="%5."/>
+      <w:lvlJc w:val="left"/>
+      <w:pPr>
+        <w:ind w:left="4320" w:hanging="360"/>
+      </w:pPr>
+    </w:lvl>
+    <w:lvl w:ilvl="5" w:tplc="0409001B" w:tentative="1">
+      <w:start w:val="1"/>
+      <w:numFmt w:val="lowerRoman"/>
+      <w:lvlText w:val="%6."/>
+      <w:lvlJc w:val="right"/>
+      <w:pPr>
+        <w:ind w:left="5040" w:hanging="180"/>
+      </w:pPr>
+    </w:lvl>
+    <w:lvl w:ilvl="6" w:tplc="0409000F" w:tentative="1">
+      <w:start w:val="1"/>
+      <w:numFmt w:val="decimal"/>
+      <w:lvlText w:val="%7."/>
+      <w:lvlJc w:val="left"/>
+      <w:pPr>
+        <w:ind w:left="5760" w:hanging="360"/>
+      </w:pPr>
+    </w:lvl>
+    <w:lvl w:ilvl="7" w:tplc="04090019" w:tentative="1">
+      <w:start w:val="1"/>
+      <w:numFmt w:val="lowerLetter"/>
+      <w:lvlText w:val="%8."/>
+      <w:lvlJc w:val="left"/>
+      <w:pPr>
+        <w:ind w:left="6480" w:hanging="360"/>
+      </w:pPr>
+    </w:lvl>
+    <w:lvl w:ilvl="8" w:tplc="0409001B" w:tentative="1">
+      <w:start w:val="1"/>
+      <w:numFmt w:val="lowerRoman"/>
+      <w:lvlText w:val="%9."/>
+      <w:lvlJc w:val="right"/>
+      <w:pPr>
+        <w:ind w:left="7200" w:hanging="180"/>
+      </w:pPr>
+    </w:lvl>
+  </w:abstractNum>
+  <w:abstractNum w:abstractNumId="2" w15:restartNumberingAfterBreak="0">
+    <w:nsid w:val="28A86C48"/>
+    <w:multiLevelType w:val="hybridMultilevel"/>
+    <w:tmpl w:val="BF6AF5A2"/>
+    <w:lvl w:ilvl="0" w:tplc="0409000F">
+      <w:start w:val="1"/>
+      <w:numFmt w:val="decimal"/>
+      <w:lvlText w:val="%1."/>
+      <w:lvlJc w:val="left"/>
+      <w:pPr>
+        <w:ind w:left="1440" w:hanging="360"/>
+      </w:pPr>
+    </w:lvl>
+    <w:lvl w:ilvl="1" w:tplc="04090019" w:tentative="1">
+      <w:start w:val="1"/>
+      <w:numFmt w:val="lowerLetter"/>
+      <w:lvlText w:val="%2."/>
+      <w:lvlJc w:val="left"/>
+      <w:pPr>
+        <w:ind w:left="2160" w:hanging="360"/>
+      </w:pPr>
+    </w:lvl>
+    <w:lvl w:ilvl="2" w:tplc="0409001B" w:tentative="1">
+      <w:start w:val="1"/>
+      <w:numFmt w:val="lowerRoman"/>
+      <w:lvlText w:val="%3."/>
+      <w:lvlJc w:val="right"/>
+      <w:pPr>
+        <w:ind w:left="2880" w:hanging="180"/>
+      </w:pPr>
+    </w:lvl>
+    <w:lvl w:ilvl="3" w:tplc="0409000F" w:tentative="1">
+      <w:start w:val="1"/>
+      <w:numFmt w:val="decimal"/>
+      <w:lvlText w:val="%4."/>
+      <w:lvlJc w:val="left"/>
+      <w:pPr>
+        <w:ind w:left="3600" w:hanging="360"/>
+      </w:pPr>
+    </w:lvl>
+    <w:lvl w:ilvl="4" w:tplc="04090019" w:tentative="1">
+      <w:start w:val="1"/>
+      <w:numFmt w:val="lowerLetter"/>
+      <w:lvlText w:val="%5."/>
+      <w:lvlJc w:val="left"/>
+      <w:pPr>
+        <w:ind w:left="4320" w:hanging="360"/>
+      </w:pPr>
+    </w:lvl>
+    <w:lvl w:ilvl="5" w:tplc="0409001B" w:tentative="1">
+      <w:start w:val="1"/>
+      <w:numFmt w:val="lowerRoman"/>
+      <w:lvlText w:val="%6."/>
+      <w:lvlJc w:val="right"/>
+      <w:pPr>
+        <w:ind w:left="5040" w:hanging="180"/>
+      </w:pPr>
+    </w:lvl>
+    <w:lvl w:ilvl="6" w:tplc="0409000F" w:tentative="1">
+      <w:start w:val="1"/>
+      <w:numFmt w:val="decimal"/>
+      <w:lvlText w:val="%7."/>
+      <w:lvlJc w:val="left"/>
+      <w:pPr>
+        <w:ind w:left="5760" w:hanging="360"/>
+      </w:pPr>
+    </w:lvl>
+    <w:lvl w:ilvl="7" w:tplc="04090019" w:tentative="1">
+      <w:start w:val="1"/>
+      <w:numFmt w:val="lowerLetter"/>
+      <w:lvlText w:val="%8."/>
+      <w:lvlJc w:val="left"/>
+      <w:pPr>
+        <w:ind w:left="6480" w:hanging="360"/>
+      </w:pPr>
+    </w:lvl>
+    <w:lvl w:ilvl="8" w:tplc="0409001B" w:tentative="1">
+      <w:start w:val="1"/>
+      <w:numFmt w:val="lowerRoman"/>
+      <w:lvlText w:val="%9."/>
+      <w:lvlJc w:val="right"/>
+      <w:pPr>
+        <w:ind w:left="7200" w:hanging="180"/>
+      </w:pPr>
+    </w:lvl>
+  </w:abstractNum>
+  <w:abstractNum w:abstractNumId="3" w15:restartNumberingAfterBreak="0">
+    <w:nsid w:val="2BE652D6"/>
+    <w:multiLevelType w:val="hybridMultilevel"/>
+    <w:tmpl w:val="20D25B4A"/>
+    <w:lvl w:ilvl="0" w:tplc="0409000F">
+      <w:start w:val="1"/>
+      <w:numFmt w:val="decimal"/>
+      <w:lvlText w:val="%1."/>
+      <w:lvlJc w:val="left"/>
+      <w:pPr>
+        <w:ind w:left="1440" w:hanging="360"/>
+      </w:pPr>
+    </w:lvl>
+    <w:lvl w:ilvl="1" w:tplc="04090019" w:tentative="1">
+      <w:start w:val="1"/>
+      <w:numFmt w:val="lowerLetter"/>
+      <w:lvlText w:val="%2."/>
+      <w:lvlJc w:val="left"/>
+      <w:pPr>
+        <w:ind w:left="2160" w:hanging="360"/>
+      </w:pPr>
+    </w:lvl>
+    <w:lvl w:ilvl="2" w:tplc="0409001B" w:tentative="1">
+      <w:start w:val="1"/>
+      <w:numFmt w:val="lowerRoman"/>
+      <w:lvlText w:val="%3."/>
+      <w:lvlJc w:val="right"/>
+      <w:pPr>
+        <w:ind w:left="2880" w:hanging="180"/>
+      </w:pPr>
+    </w:lvl>
+    <w:lvl w:ilvl="3" w:tplc="0409000F" w:tentative="1">
+      <w:start w:val="1"/>
+      <w:numFmt w:val="decimal"/>
+      <w:lvlText w:val="%4."/>
+      <w:lvlJc w:val="left"/>
+      <w:pPr>
+        <w:ind w:left="3600" w:hanging="360"/>
+      </w:pPr>
+    </w:lvl>
+    <w:lvl w:ilvl="4" w:tplc="04090019" w:tentative="1">
+      <w:start w:val="1"/>
+      <w:numFmt w:val="lowerLetter"/>
+      <w:lvlText w:val="%5."/>
+      <w:lvlJc w:val="left"/>
+      <w:pPr>
+        <w:ind w:left="4320" w:hanging="360"/>
+      </w:pPr>
+    </w:lvl>
+    <w:lvl w:ilvl="5" w:tplc="0409001B" w:tentative="1">
+      <w:start w:val="1"/>
+      <w:numFmt w:val="lowerRoman"/>
+      <w:lvlText w:val="%6."/>
+      <w:lvlJc w:val="right"/>
+      <w:pPr>
+        <w:ind w:left="5040" w:hanging="180"/>
+      </w:pPr>
+    </w:lvl>
+    <w:lvl w:ilvl="6" w:tplc="0409000F" w:tentative="1">
+      <w:start w:val="1"/>
+      <w:numFmt w:val="decimal"/>
+      <w:lvlText w:val="%7."/>
+      <w:lvlJc w:val="left"/>
+      <w:pPr>
+        <w:ind w:left="5760" w:hanging="360"/>
+      </w:pPr>
+    </w:lvl>
+    <w:lvl w:ilvl="7" w:tplc="04090019" w:tentative="1">
+      <w:start w:val="1"/>
+      <w:numFmt w:val="lowerLetter"/>
+      <w:lvlText w:val="%8."/>
+      <w:lvlJc w:val="left"/>
+      <w:pPr>
+        <w:ind w:left="6480" w:hanging="360"/>
+      </w:pPr>
+    </w:lvl>
+    <w:lvl w:ilvl="8" w:tplc="0409001B" w:tentative="1">
+      <w:start w:val="1"/>
+      <w:numFmt w:val="lowerRoman"/>
+      <w:lvlText w:val="%9."/>
+      <w:lvlJc w:val="right"/>
+      <w:pPr>
+        <w:ind w:left="7200" w:hanging="180"/>
+      </w:pPr>
+    </w:lvl>
+  </w:abstractNum>
+  <w:abstractNum w:abstractNumId="4" w15:restartNumberingAfterBreak="0">
+    <w:nsid w:val="3155364D"/>
+    <w:multiLevelType w:val="hybridMultilevel"/>
+    <w:tmpl w:val="CB18CBD4"/>
+    <w:lvl w:ilvl="0" w:tplc="04090017">
+      <w:start w:val="1"/>
+      <w:numFmt w:val="lowerLetter"/>
+      <w:lvlText w:val="%1)"/>
+      <w:lvlJc w:val="left"/>
+      <w:pPr>
+        <w:ind w:left="2235" w:hanging="360"/>
+      </w:pPr>
+    </w:lvl>
+    <w:lvl w:ilvl="1" w:tplc="04090019" w:tentative="1">
+      <w:start w:val="1"/>
+      <w:numFmt w:val="lowerLetter"/>
+      <w:lvlText w:val="%2."/>
+      <w:lvlJc w:val="left"/>
+      <w:pPr>
+        <w:ind w:left="2955" w:hanging="360"/>
+      </w:pPr>
+    </w:lvl>
+    <w:lvl w:ilvl="2" w:tplc="0409001B" w:tentative="1">
+      <w:start w:val="1"/>
+      <w:numFmt w:val="lowerRoman"/>
+      <w:lvlText w:val="%3."/>
+      <w:lvlJc w:val="right"/>
+      <w:pPr>
+        <w:ind w:left="3675" w:hanging="180"/>
+      </w:pPr>
+    </w:lvl>
+    <w:lvl w:ilvl="3" w:tplc="0409000F" w:tentative="1">
+      <w:start w:val="1"/>
+      <w:numFmt w:val="decimal"/>
+      <w:lvlText w:val="%4."/>
+      <w:lvlJc w:val="left"/>
+      <w:pPr>
+        <w:ind w:left="4395" w:hanging="360"/>
+      </w:pPr>
+    </w:lvl>
+    <w:lvl w:ilvl="4" w:tplc="04090019" w:tentative="1">
+      <w:start w:val="1"/>
+      <w:numFmt w:val="lowerLetter"/>
+      <w:lvlText w:val="%5."/>
+      <w:lvlJc w:val="left"/>
+      <w:pPr>
+        <w:ind w:left="5115" w:hanging="360"/>
+      </w:pPr>
+    </w:lvl>
+    <w:lvl w:ilvl="5" w:tplc="0409001B" w:tentative="1">
+      <w:start w:val="1"/>
+      <w:numFmt w:val="lowerRoman"/>
+      <w:lvlText w:val="%6."/>
+      <w:lvlJc w:val="right"/>
+      <w:pPr>
+        <w:ind w:left="5835" w:hanging="180"/>
+      </w:pPr>
+    </w:lvl>
+    <w:lvl w:ilvl="6" w:tplc="0409000F" w:tentative="1">
+      <w:start w:val="1"/>
+      <w:numFmt w:val="decimal"/>
+      <w:lvlText w:val="%7."/>
+      <w:lvlJc w:val="left"/>
+      <w:pPr>
+        <w:ind w:left="6555" w:hanging="360"/>
+      </w:pPr>
+    </w:lvl>
+    <w:lvl w:ilvl="7" w:tplc="04090019" w:tentative="1">
+      <w:start w:val="1"/>
+      <w:numFmt w:val="lowerLetter"/>
+      <w:lvlText w:val="%8."/>
+      <w:lvlJc w:val="left"/>
+      <w:pPr>
+        <w:ind w:left="7275" w:hanging="360"/>
+      </w:pPr>
+    </w:lvl>
+    <w:lvl w:ilvl="8" w:tplc="0409001B" w:tentative="1">
+      <w:start w:val="1"/>
+      <w:numFmt w:val="lowerRoman"/>
+      <w:lvlText w:val="%9."/>
+      <w:lvlJc w:val="right"/>
+      <w:pPr>
+        <w:ind w:left="7995" w:hanging="180"/>
+      </w:pPr>
+    </w:lvl>
+  </w:abstractNum>
+  <w:abstractNum w:abstractNumId="5" w15:restartNumberingAfterBreak="0">
     <w:nsid w:val="3CD15896"/>
     <w:multiLevelType w:val="hybridMultilevel"/>
     <w:tmpl w:val="273EBDD0"/>
@@ -1939,7 +4174,93 @@
       </w:pPr>
     </w:lvl>
   </w:abstractNum>
-  <w:abstractNum w:abstractNumId="1" w15:restartNumberingAfterBreak="0">
+  <w:abstractNum w:abstractNumId="6" w15:restartNumberingAfterBreak="0">
+    <w:nsid w:val="5F4E011E"/>
+    <w:multiLevelType w:val="hybridMultilevel"/>
+    <w:tmpl w:val="049E98C0"/>
+    <w:lvl w:ilvl="0" w:tplc="0409000F">
+      <w:start w:val="1"/>
+      <w:numFmt w:val="decimal"/>
+      <w:lvlText w:val="%1."/>
+      <w:lvlJc w:val="left"/>
+      <w:pPr>
+        <w:ind w:left="1440" w:hanging="360"/>
+      </w:pPr>
+    </w:lvl>
+    <w:lvl w:ilvl="1" w:tplc="04090019" w:tentative="1">
+      <w:start w:val="1"/>
+      <w:numFmt w:val="lowerLetter"/>
+      <w:lvlText w:val="%2."/>
+      <w:lvlJc w:val="left"/>
+      <w:pPr>
+        <w:ind w:left="2160" w:hanging="360"/>
+      </w:pPr>
+    </w:lvl>
+    <w:lvl w:ilvl="2" w:tplc="0409001B" w:tentative="1">
+      <w:start w:val="1"/>
+      <w:numFmt w:val="lowerRoman"/>
+      <w:lvlText w:val="%3."/>
+      <w:lvlJc w:val="right"/>
+      <w:pPr>
+        <w:ind w:left="2880" w:hanging="180"/>
+      </w:pPr>
+    </w:lvl>
+    <w:lvl w:ilvl="3" w:tplc="0409000F" w:tentative="1">
+      <w:start w:val="1"/>
+      <w:numFmt w:val="decimal"/>
+      <w:lvlText w:val="%4."/>
+      <w:lvlJc w:val="left"/>
+      <w:pPr>
+        <w:ind w:left="3600" w:hanging="360"/>
+      </w:pPr>
+    </w:lvl>
+    <w:lvl w:ilvl="4" w:tplc="04090019" w:tentative="1">
+      <w:start w:val="1"/>
+      <w:numFmt w:val="lowerLetter"/>
+      <w:lvlText w:val="%5."/>
+      <w:lvlJc w:val="left"/>
+      <w:pPr>
+        <w:ind w:left="4320" w:hanging="360"/>
+      </w:pPr>
+    </w:lvl>
+    <w:lvl w:ilvl="5" w:tplc="0409001B" w:tentative="1">
+      <w:start w:val="1"/>
+      <w:numFmt w:val="lowerRoman"/>
+      <w:lvlText w:val="%6."/>
+      <w:lvlJc w:val="right"/>
+      <w:pPr>
+        <w:ind w:left="5040" w:hanging="180"/>
+      </w:pPr>
+    </w:lvl>
+    <w:lvl w:ilvl="6" w:tplc="0409000F" w:tentative="1">
+      <w:start w:val="1"/>
+      <w:numFmt w:val="decimal"/>
+      <w:lvlText w:val="%7."/>
+      <w:lvlJc w:val="left"/>
+      <w:pPr>
+        <w:ind w:left="5760" w:hanging="360"/>
+      </w:pPr>
+    </w:lvl>
+    <w:lvl w:ilvl="7" w:tplc="04090019" w:tentative="1">
+      <w:start w:val="1"/>
+      <w:numFmt w:val="lowerLetter"/>
+      <w:lvlText w:val="%8."/>
+      <w:lvlJc w:val="left"/>
+      <w:pPr>
+        <w:ind w:left="6480" w:hanging="360"/>
+      </w:pPr>
+    </w:lvl>
+    <w:lvl w:ilvl="8" w:tplc="0409001B" w:tentative="1">
+      <w:start w:val="1"/>
+      <w:numFmt w:val="lowerRoman"/>
+      <w:lvlText w:val="%9."/>
+      <w:lvlJc w:val="right"/>
+      <w:pPr>
+        <w:ind w:left="7200" w:hanging="180"/>
+      </w:pPr>
+    </w:lvl>
+  </w:abstractNum>
+  <w:abstractNum w:abstractNumId="7" w15:restartNumberingAfterBreak="0">
     <w:nsid w:val="70CE55DE"/>
     <w:multiLevelType w:val="hybridMultilevel"/>
     <w:tmpl w:val="F2F086B6"/>
@@ -2052,10 +4373,384 @@
       </w:rPr>
     </w:lvl>
   </w:abstractNum>
+  <w:abstractNum w:abstractNumId="8" w15:restartNumberingAfterBreak="0">
+    <w:nsid w:val="71912660"/>
+    <w:multiLevelType w:val="hybridMultilevel"/>
+    <w:tmpl w:val="BF001B2C"/>
+    <w:lvl w:ilvl="0" w:tplc="0409000F">
+      <w:start w:val="1"/>
+      <w:numFmt w:val="decimal"/>
+      <w:lvlText w:val="%1."/>
+      <w:lvlJc w:val="left"/>
+      <w:pPr>
+        <w:ind w:left="1440" w:hanging="360"/>
+      </w:pPr>
+    </w:lvl>
+    <w:lvl w:ilvl="1" w:tplc="04090019" w:tentative="1">
+      <w:start w:val="1"/>
+      <w:numFmt w:val="lowerLetter"/>
+      <w:lvlText w:val="%2."/>
+      <w:lvlJc w:val="left"/>
+      <w:pPr>
+        <w:ind w:left="2160" w:hanging="360"/>
+      </w:pPr>
+    </w:lvl>
+    <w:lvl w:ilvl="2" w:tplc="0409001B" w:tentative="1">
+      <w:start w:val="1"/>
+      <w:numFmt w:val="lowerRoman"/>
+      <w:lvlText w:val="%3."/>
+      <w:lvlJc w:val="right"/>
+      <w:pPr>
+        <w:ind w:left="2880" w:hanging="180"/>
+      </w:pPr>
+    </w:lvl>
+    <w:lvl w:ilvl="3" w:tplc="0409000F" w:tentative="1">
+      <w:start w:val="1"/>
+      <w:numFmt w:val="decimal"/>
+      <w:lvlText w:val="%4."/>
+      <w:lvlJc w:val="left"/>
+      <w:pPr>
+        <w:ind w:left="3600" w:hanging="360"/>
+      </w:pPr>
+    </w:lvl>
+    <w:lvl w:ilvl="4" w:tplc="04090019" w:tentative="1">
+      <w:start w:val="1"/>
+      <w:numFmt w:val="lowerLetter"/>
+      <w:lvlText w:val="%5."/>
+      <w:lvlJc w:val="left"/>
+      <w:pPr>
+        <w:ind w:left="4320" w:hanging="360"/>
+      </w:pPr>
+    </w:lvl>
+    <w:lvl w:ilvl="5" w:tplc="0409001B" w:tentative="1">
+      <w:start w:val="1"/>
+      <w:numFmt w:val="lowerRoman"/>
+      <w:lvlText w:val="%6."/>
+      <w:lvlJc w:val="right"/>
+      <w:pPr>
+        <w:ind w:left="5040" w:hanging="180"/>
+      </w:pPr>
+    </w:lvl>
+    <w:lvl w:ilvl="6" w:tplc="0409000F" w:tentative="1">
+      <w:start w:val="1"/>
+      <w:numFmt w:val="decimal"/>
+      <w:lvlText w:val="%7."/>
+      <w:lvlJc w:val="left"/>
+      <w:pPr>
+        <w:ind w:left="5760" w:hanging="360"/>
+      </w:pPr>
+    </w:lvl>
+    <w:lvl w:ilvl="7" w:tplc="04090019" w:tentative="1">
+      <w:start w:val="1"/>
+      <w:numFmt w:val="lowerLetter"/>
+      <w:lvlText w:val="%8."/>
+      <w:lvlJc w:val="left"/>
+      <w:pPr>
+        <w:ind w:left="6480" w:hanging="360"/>
+      </w:pPr>
+    </w:lvl>
+    <w:lvl w:ilvl="8" w:tplc="0409001B" w:tentative="1">
+      <w:start w:val="1"/>
+      <w:numFmt w:val="lowerRoman"/>
+      <w:lvlText w:val="%9."/>
+      <w:lvlJc w:val="right"/>
+      <w:pPr>
+        <w:ind w:left="7200" w:hanging="180"/>
+      </w:pPr>
+    </w:lvl>
+  </w:abstractNum>
+  <w:abstractNum w:abstractNumId="9" w15:restartNumberingAfterBreak="0">
+    <w:nsid w:val="73275F03"/>
+    <w:multiLevelType w:val="hybridMultilevel"/>
+    <w:tmpl w:val="7E923460"/>
+    <w:lvl w:ilvl="0" w:tplc="0409000F">
+      <w:start w:val="1"/>
+      <w:numFmt w:val="decimal"/>
+      <w:lvlText w:val="%1."/>
+      <w:lvlJc w:val="left"/>
+      <w:pPr>
+        <w:ind w:left="1440" w:hanging="360"/>
+      </w:pPr>
+    </w:lvl>
+    <w:lvl w:ilvl="1" w:tplc="04090019" w:tentative="1">
+      <w:start w:val="1"/>
+      <w:numFmt w:val="lowerLetter"/>
+      <w:lvlText w:val="%2."/>
+      <w:lvlJc w:val="left"/>
+      <w:pPr>
+        <w:ind w:left="2160" w:hanging="360"/>
+      </w:pPr>
+    </w:lvl>
+    <w:lvl w:ilvl="2" w:tplc="0409001B" w:tentative="1">
+      <w:start w:val="1"/>
+      <w:numFmt w:val="lowerRoman"/>
+      <w:lvlText w:val="%3."/>
+      <w:lvlJc w:val="right"/>
+      <w:pPr>
+        <w:ind w:left="2880" w:hanging="180"/>
+      </w:pPr>
+    </w:lvl>
+    <w:lvl w:ilvl="3" w:tplc="0409000F" w:tentative="1">
+      <w:start w:val="1"/>
+      <w:numFmt w:val="decimal"/>
+      <w:lvlText w:val="%4."/>
+      <w:lvlJc w:val="left"/>
+      <w:pPr>
+        <w:ind w:left="3600" w:hanging="360"/>
+      </w:pPr>
+    </w:lvl>
+    <w:lvl w:ilvl="4" w:tplc="04090019" w:tentative="1">
+      <w:start w:val="1"/>
+      <w:numFmt w:val="lowerLetter"/>
+      <w:lvlText w:val="%5."/>
+      <w:lvlJc w:val="left"/>
+      <w:pPr>
+        <w:ind w:left="4320" w:hanging="360"/>
+      </w:pPr>
+    </w:lvl>
+    <w:lvl w:ilvl="5" w:tplc="0409001B" w:tentative="1">
+      <w:start w:val="1"/>
+      <w:numFmt w:val="lowerRoman"/>
+      <w:lvlText w:val="%6."/>
+      <w:lvlJc w:val="right"/>
+      <w:pPr>
+        <w:ind w:left="5040" w:hanging="180"/>
+      </w:pPr>
+    </w:lvl>
+    <w:lvl w:ilvl="6" w:tplc="0409000F" w:tentative="1">
+      <w:start w:val="1"/>
+      <w:numFmt w:val="decimal"/>
+      <w:lvlText w:val="%7."/>
+      <w:lvlJc w:val="left"/>
+      <w:pPr>
+        <w:ind w:left="5760" w:hanging="360"/>
+      </w:pPr>
+    </w:lvl>
+    <w:lvl w:ilvl="7" w:tplc="04090019" w:tentative="1">
+      <w:start w:val="1"/>
+      <w:numFmt w:val="lowerLetter"/>
+      <w:lvlText w:val="%8."/>
+      <w:lvlJc w:val="left"/>
+      <w:pPr>
+        <w:ind w:left="6480" w:hanging="360"/>
+      </w:pPr>
+    </w:lvl>
+    <w:lvl w:ilvl="8" w:tplc="0409001B" w:tentative="1">
+      <w:start w:val="1"/>
+      <w:numFmt w:val="lowerRoman"/>
+      <w:lvlText w:val="%9."/>
+      <w:lvlJc w:val="right"/>
+      <w:pPr>
+        <w:ind w:left="7200" w:hanging="180"/>
+      </w:pPr>
+    </w:lvl>
+  </w:abstractNum>
+  <w:abstractNum w:abstractNumId="10" w15:restartNumberingAfterBreak="0">
+    <w:nsid w:val="771F4036"/>
+    <w:multiLevelType w:val="hybridMultilevel"/>
+    <w:tmpl w:val="95CA06E4"/>
+    <w:lvl w:ilvl="0" w:tplc="0409000F">
+      <w:start w:val="1"/>
+      <w:numFmt w:val="decimal"/>
+      <w:lvlText w:val="%1."/>
+      <w:lvlJc w:val="left"/>
+      <w:pPr>
+        <w:ind w:left="1440" w:hanging="360"/>
+      </w:pPr>
+    </w:lvl>
+    <w:lvl w:ilvl="1" w:tplc="04090019" w:tentative="1">
+      <w:start w:val="1"/>
+      <w:numFmt w:val="lowerLetter"/>
+      <w:lvlText w:val="%2."/>
+      <w:lvlJc w:val="left"/>
+      <w:pPr>
+        <w:ind w:left="2160" w:hanging="360"/>
+      </w:pPr>
+    </w:lvl>
+    <w:lvl w:ilvl="2" w:tplc="0409001B" w:tentative="1">
+      <w:start w:val="1"/>
+      <w:numFmt w:val="lowerRoman"/>
+      <w:lvlText w:val="%3."/>
+      <w:lvlJc w:val="right"/>
+      <w:pPr>
+        <w:ind w:left="2880" w:hanging="180"/>
+      </w:pPr>
+    </w:lvl>
+    <w:lvl w:ilvl="3" w:tplc="0409000F" w:tentative="1">
+      <w:start w:val="1"/>
+      <w:numFmt w:val="decimal"/>
+      <w:lvlText w:val="%4."/>
+      <w:lvlJc w:val="left"/>
+      <w:pPr>
+        <w:ind w:left="3600" w:hanging="360"/>
+      </w:pPr>
+    </w:lvl>
+    <w:lvl w:ilvl="4" w:tplc="04090019" w:tentative="1">
+      <w:start w:val="1"/>
+      <w:numFmt w:val="lowerLetter"/>
+      <w:lvlText w:val="%5."/>
+      <w:lvlJc w:val="left"/>
+      <w:pPr>
+        <w:ind w:left="4320" w:hanging="360"/>
+      </w:pPr>
+    </w:lvl>
+    <w:lvl w:ilvl="5" w:tplc="0409001B" w:tentative="1">
+      <w:start w:val="1"/>
+      <w:numFmt w:val="lowerRoman"/>
+      <w:lvlText w:val="%6."/>
+      <w:lvlJc w:val="right"/>
+      <w:pPr>
+        <w:ind w:left="5040" w:hanging="180"/>
+      </w:pPr>
+    </w:lvl>
+    <w:lvl w:ilvl="6" w:tplc="0409000F" w:tentative="1">
+      <w:start w:val="1"/>
+      <w:numFmt w:val="decimal"/>
+      <w:lvlText w:val="%7."/>
+      <w:lvlJc w:val="left"/>
+      <w:pPr>
+        <w:ind w:left="5760" w:hanging="360"/>
+      </w:pPr>
+    </w:lvl>
+    <w:lvl w:ilvl="7" w:tplc="04090019" w:tentative="1">
+      <w:start w:val="1"/>
+      <w:numFmt w:val="lowerLetter"/>
+      <w:lvlText w:val="%8."/>
+      <w:lvlJc w:val="left"/>
+      <w:pPr>
+        <w:ind w:left="6480" w:hanging="360"/>
+      </w:pPr>
+    </w:lvl>
+    <w:lvl w:ilvl="8" w:tplc="0409001B" w:tentative="1">
+      <w:start w:val="1"/>
+      <w:numFmt w:val="lowerRoman"/>
+      <w:lvlText w:val="%9."/>
+      <w:lvlJc w:val="right"/>
+      <w:pPr>
+        <w:ind w:left="7200" w:hanging="180"/>
+      </w:pPr>
+    </w:lvl>
+  </w:abstractNum>
+  <w:abstractNum w:abstractNumId="11" w15:restartNumberingAfterBreak="0">
+    <w:nsid w:val="79574141"/>
+    <w:multiLevelType w:val="hybridMultilevel"/>
+    <w:tmpl w:val="393ABE66"/>
+    <w:lvl w:ilvl="0" w:tplc="0409000F">
+      <w:start w:val="1"/>
+      <w:numFmt w:val="decimal"/>
+      <w:lvlText w:val="%1."/>
+      <w:lvlJc w:val="left"/>
+      <w:pPr>
+        <w:ind w:left="1440" w:hanging="360"/>
+      </w:pPr>
+    </w:lvl>
+    <w:lvl w:ilvl="1" w:tplc="04090019" w:tentative="1">
+      <w:start w:val="1"/>
+      <w:numFmt w:val="lowerLetter"/>
+      <w:lvlText w:val="%2."/>
+      <w:lvlJc w:val="left"/>
+      <w:pPr>
+        <w:ind w:left="2160" w:hanging="360"/>
+      </w:pPr>
+    </w:lvl>
+    <w:lvl w:ilvl="2" w:tplc="0409001B" w:tentative="1">
+      <w:start w:val="1"/>
+      <w:numFmt w:val="lowerRoman"/>
+      <w:lvlText w:val="%3."/>
+      <w:lvlJc w:val="right"/>
+      <w:pPr>
+        <w:ind w:left="2880" w:hanging="180"/>
+      </w:pPr>
+    </w:lvl>
+    <w:lvl w:ilvl="3" w:tplc="0409000F" w:tentative="1">
+      <w:start w:val="1"/>
+      <w:numFmt w:val="decimal"/>
+      <w:lvlText w:val="%4."/>
+      <w:lvlJc w:val="left"/>
+      <w:pPr>
+        <w:ind w:left="3600" w:hanging="360"/>
+      </w:pPr>
+    </w:lvl>
+    <w:lvl w:ilvl="4" w:tplc="04090019" w:tentative="1">
+      <w:start w:val="1"/>
+      <w:numFmt w:val="lowerLetter"/>
+      <w:lvlText w:val="%5."/>
+      <w:lvlJc w:val="left"/>
+      <w:pPr>
+        <w:ind w:left="4320" w:hanging="360"/>
+      </w:pPr>
+    </w:lvl>
+    <w:lvl w:ilvl="5" w:tplc="0409001B" w:tentative="1">
+      <w:start w:val="1"/>
+      <w:numFmt w:val="lowerRoman"/>
+      <w:lvlText w:val="%6."/>
+      <w:lvlJc w:val="right"/>
+      <w:pPr>
+        <w:ind w:left="5040" w:hanging="180"/>
+      </w:pPr>
+    </w:lvl>
+    <w:lvl w:ilvl="6" w:tplc="0409000F" w:tentative="1">
+      <w:start w:val="1"/>
+      <w:numFmt w:val="decimal"/>
+      <w:lvlText w:val="%7."/>
+      <w:lvlJc w:val="left"/>
+      <w:pPr>
+        <w:ind w:left="5760" w:hanging="360"/>
+      </w:pPr>
+    </w:lvl>
+    <w:lvl w:ilvl="7" w:tplc="04090019" w:tentative="1">
+      <w:start w:val="1"/>
+      <w:numFmt w:val="lowerLetter"/>
+      <w:lvlText w:val="%8."/>
+      <w:lvlJc w:val="left"/>
+      <w:pPr>
+        <w:ind w:left="6480" w:hanging="360"/>
+      </w:pPr>
+    </w:lvl>
+    <w:lvl w:ilvl="8" w:tplc="0409001B" w:tentative="1">
+      <w:start w:val="1"/>
+      <w:numFmt w:val="lowerRoman"/>
+      <w:lvlText w:val="%9."/>
+      <w:lvlJc w:val="right"/>
+      <w:pPr>
+        <w:ind w:left="7200" w:hanging="180"/>
+      </w:pPr>
+    </w:lvl>
+  </w:abstractNum>
   <w:num w:numId="1">
+    <w:abstractNumId w:val="5"/>
+  </w:num>
+  <w:num w:numId="2">
+    <w:abstractNumId w:val="7"/>
+  </w:num>
+  <w:num w:numId="3">
+    <w:abstractNumId w:val="4"/>
+  </w:num>
+  <w:num w:numId="4">
     <w:abstractNumId w:val="0"/>
   </w:num>
-  <w:num w:numId="2">
+  <w:num w:numId="5">
+    <w:abstractNumId w:val="8"/>
+  </w:num>
+  <w:num w:numId="6">
+    <w:abstractNumId w:val="10"/>
+  </w:num>
+  <w:num w:numId="7">
+    <w:abstractNumId w:val="9"/>
+  </w:num>
+  <w:num w:numId="8">
+    <w:abstractNumId w:val="6"/>
+  </w:num>
+  <w:num w:numId="9">
+    <w:abstractNumId w:val="3"/>
+  </w:num>
+  <w:num w:numId="10">
+    <w:abstractNumId w:val="11"/>
+  </w:num>
+  <w:num w:numId="11">
+    <w:abstractNumId w:val="2"/>
+  </w:num>
+  <w:num w:numId="12">
     <w:abstractNumId w:val="1"/>
   </w:num>
 </w:numbering>
@@ -2464,6 +5159,25 @@
       <w:spacing w:after="200" w:line="276" w:lineRule="auto"/>
     </w:pPr>
   </w:style>
+  <w:style w:type="paragraph" w:styleId="Heading3">
+    <w:name w:val="heading 3"/>
+    <w:basedOn w:val="Normal"/>
+    <w:link w:val="Heading3Char"/>
+    <w:uiPriority w:val="9"/>
+    <w:qFormat/>
+    <w:rsid w:val="003225C4"/>
+    <w:pPr>
+      <w:spacing w:before="100" w:beforeAutospacing="1" w:after="100" w:afterAutospacing="1" w:line="240" w:lineRule="auto"/>
+      <w:outlineLvl w:val="2"/>
+    </w:pPr>
+    <w:rPr>
+      <w:rFonts w:ascii="Times New Roman" w:eastAsia="Times New Roman" w:hAnsi="Times New Roman" w:cs="Times New Roman"/>
+      <w:b/>
+      <w:bCs/>
+      <w:sz w:val="27"/>
+      <w:szCs w:val="27"/>
+    </w:rPr>
+  </w:style>
   <w:style w:type="character" w:default="1" w:styleId="DefaultParagraphFont">
     <w:name w:val="Default Paragraph Font"/>
     <w:uiPriority w:val="1"/>
@@ -2594,6 +5308,20 @@
     <w:rPr>
       <w:color w:val="605E5C"/>
       <w:shd w:val="clear" w:color="auto" w:fill="E1DFDD"/>
+    </w:rPr>
+  </w:style>
+  <w:style w:type="character" w:customStyle="1" w:styleId="Heading3Char">
+    <w:name w:val="Heading 3 Char"/>
+    <w:basedOn w:val="DefaultParagraphFont"/>
+    <w:link w:val="Heading3"/>
+    <w:uiPriority w:val="9"/>
+    <w:rsid w:val="003225C4"/>
+    <w:rPr>
+      <w:rFonts w:ascii="Times New Roman" w:eastAsia="Times New Roman" w:hAnsi="Times New Roman" w:cs="Times New Roman"/>
+      <w:b/>
+      <w:bCs/>
+      <w:sz w:val="27"/>
+      <w:szCs w:val="27"/>
     </w:rPr>
   </w:style>
 </w:styles>
@@ -2874,7 +5602,7 @@
 </file>
 
 <file path=customXml/itemProps2.xml><?xml version="1.0" encoding="utf-8"?>
-<ds:datastoreItem xmlns:ds="http://schemas.openxmlformats.org/officeDocument/2006/customXml" ds:itemID="{FBCB35A4-F250-4714-A10B-72F18650B540}">
+<ds:datastoreItem xmlns:ds="http://schemas.openxmlformats.org/officeDocument/2006/customXml" ds:itemID="{BD7285CA-8D89-4EA7-BBE9-7ED863F98477}">
   <ds:schemaRefs>
     <ds:schemaRef ds:uri="http://schemas.openxmlformats.org/officeDocument/2006/bibliography"/>
   </ds:schemaRefs>

</xml_diff>

<commit_message>
Question number three is finshed
</commit_message>
<xml_diff>
--- a/Assignment1.docx
+++ b/Assignment1.docx
@@ -803,7 +803,25 @@
           <w:sz w:val="24"/>
           <w:szCs w:val="24"/>
         </w:rPr>
-        <w:t xml:space="preserve">The concept of packet switching was invented independently in early 1960s by Paul Baran of the US and Donald Davies of the UK. In 1961, Leonard Kleinrock at MIT published the first paper on packet switching theory. Kleinrock convinced G.Roberts, which is MIT researcher ,that works for Defense Advanced Research projects Agency (DARPA), of the </w:t>
+        <w:t xml:space="preserve">The concept of packet switching was invented independently in early 1960s by Paul Baran of the US and Donald Davies of the UK. In 1961, Leonard Kleinrock at MIT published the first paper on packet switching theory. Kleinrock convinced </w:t>
+      </w:r>
+      <w:proofErr w:type="gramStart"/>
+      <w:r>
+        <w:rPr>
+          <w:rFonts w:ascii="Times New Roman" w:hAnsi="Times New Roman" w:cs="Times New Roman"/>
+          <w:sz w:val="24"/>
+          <w:szCs w:val="24"/>
+        </w:rPr>
+        <w:t>G.Roberts</w:t>
+      </w:r>
+      <w:proofErr w:type="gramEnd"/>
+      <w:r>
+        <w:rPr>
+          <w:rFonts w:ascii="Times New Roman" w:hAnsi="Times New Roman" w:cs="Times New Roman"/>
+          <w:sz w:val="24"/>
+          <w:szCs w:val="24"/>
+        </w:rPr>
+        <w:t xml:space="preserve">, which is MIT researcher ,that works for Defense Advanced Research projects Agency (DARPA), of the </w:t>
       </w:r>
       <w:r>
         <w:rPr>
@@ -1068,6 +1086,171 @@
         </w:rPr>
         <w:t>View</w:t>
       </w:r>
+      <w:r>
+        <w:rPr>
+          <w:rFonts w:ascii="Times New Roman" w:hAnsi="Times New Roman" w:cs="Times New Roman"/>
+          <w:sz w:val="28"/>
+          <w:szCs w:val="28"/>
+        </w:rPr>
+        <w:t xml:space="preserve"> the 5-10 popular websites of your choice from web archive URL and put your observation and assessment.</w:t>
+      </w:r>
+    </w:p>
+    <w:p>
+      <w:pPr>
+        <w:pStyle w:val="ListParagraph"/>
+        <w:rPr>
+          <w:rFonts w:ascii="Times New Roman" w:hAnsi="Times New Roman" w:cs="Times New Roman"/>
+          <w:sz w:val="28"/>
+          <w:szCs w:val="28"/>
+        </w:rPr>
+      </w:pPr>
+    </w:p>
+    <w:p>
+      <w:pPr>
+        <w:pStyle w:val="ListParagraph"/>
+        <w:ind w:left="1440"/>
+        <w:rPr>
+          <w:rFonts w:ascii="Times New Roman" w:hAnsi="Times New Roman" w:cs="Times New Roman"/>
+          <w:b/>
+          <w:bCs/>
+          <w:sz w:val="28"/>
+          <w:szCs w:val="28"/>
+          <w:u w:val="single"/>
+        </w:rPr>
+      </w:pPr>
+      <w:r>
+        <w:rPr>
+          <w:rFonts w:ascii="Times New Roman" w:hAnsi="Times New Roman" w:cs="Times New Roman"/>
+          <w:b/>
+          <w:bCs/>
+          <w:sz w:val="28"/>
+          <w:szCs w:val="28"/>
+          <w:u w:val="single"/>
+        </w:rPr>
+        <w:t>LinkedIn</w:t>
+      </w:r>
+    </w:p>
+    <w:p>
+      <w:pPr>
+        <w:pStyle w:val="ListParagraph"/>
+        <w:rPr>
+          <w:rFonts w:ascii="Times New Roman" w:hAnsi="Times New Roman" w:cs="Times New Roman"/>
+          <w:sz w:val="24"/>
+          <w:szCs w:val="24"/>
+        </w:rPr>
+      </w:pPr>
+      <w:bookmarkStart w:id="0" w:name="_GoBack"/>
+      <w:bookmarkEnd w:id="0"/>
+    </w:p>
+    <w:p>
+      <w:pPr>
+        <w:pStyle w:val="ListParagraph"/>
+        <w:rPr>
+          <w:rFonts w:ascii="Times New Roman" w:hAnsi="Times New Roman" w:cs="Times New Roman"/>
+          <w:sz w:val="28"/>
+          <w:szCs w:val="28"/>
+        </w:rPr>
+      </w:pPr>
+    </w:p>
+    <w:p>
+      <w:pPr>
+        <w:pStyle w:val="ListParagraph"/>
+        <w:rPr>
+          <w:rFonts w:ascii="Times New Roman" w:hAnsi="Times New Roman" w:cs="Times New Roman"/>
+          <w:sz w:val="28"/>
+          <w:szCs w:val="28"/>
+        </w:rPr>
+      </w:pPr>
+    </w:p>
+    <w:p>
+      <w:pPr>
+        <w:pStyle w:val="ListParagraph"/>
+        <w:rPr>
+          <w:rFonts w:ascii="Times New Roman" w:hAnsi="Times New Roman" w:cs="Times New Roman"/>
+          <w:sz w:val="28"/>
+          <w:szCs w:val="28"/>
+        </w:rPr>
+      </w:pPr>
+    </w:p>
+    <w:p>
+      <w:pPr>
+        <w:pStyle w:val="ListParagraph"/>
+        <w:rPr>
+          <w:rFonts w:ascii="Times New Roman" w:hAnsi="Times New Roman" w:cs="Times New Roman"/>
+          <w:sz w:val="28"/>
+          <w:szCs w:val="28"/>
+        </w:rPr>
+      </w:pPr>
+    </w:p>
+    <w:p>
+      <w:pPr>
+        <w:pStyle w:val="ListParagraph"/>
+        <w:rPr>
+          <w:rFonts w:ascii="Times New Roman" w:hAnsi="Times New Roman" w:cs="Times New Roman"/>
+          <w:sz w:val="28"/>
+          <w:szCs w:val="28"/>
+        </w:rPr>
+      </w:pPr>
+    </w:p>
+    <w:p>
+      <w:pPr>
+        <w:pStyle w:val="ListParagraph"/>
+        <w:rPr>
+          <w:rFonts w:ascii="Times New Roman" w:hAnsi="Times New Roman" w:cs="Times New Roman"/>
+          <w:sz w:val="28"/>
+          <w:szCs w:val="28"/>
+        </w:rPr>
+      </w:pPr>
+    </w:p>
+    <w:p>
+      <w:pPr>
+        <w:pStyle w:val="ListParagraph"/>
+        <w:rPr>
+          <w:rFonts w:ascii="Times New Roman" w:hAnsi="Times New Roman" w:cs="Times New Roman"/>
+          <w:sz w:val="28"/>
+          <w:szCs w:val="28"/>
+        </w:rPr>
+      </w:pPr>
+    </w:p>
+    <w:p>
+      <w:pPr>
+        <w:pStyle w:val="ListParagraph"/>
+        <w:rPr>
+          <w:rFonts w:ascii="Times New Roman" w:hAnsi="Times New Roman" w:cs="Times New Roman"/>
+          <w:sz w:val="28"/>
+          <w:szCs w:val="28"/>
+        </w:rPr>
+      </w:pPr>
+    </w:p>
+    <w:p>
+      <w:pPr>
+        <w:pStyle w:val="ListParagraph"/>
+        <w:rPr>
+          <w:rFonts w:ascii="Times New Roman" w:hAnsi="Times New Roman" w:cs="Times New Roman"/>
+          <w:sz w:val="28"/>
+          <w:szCs w:val="28"/>
+        </w:rPr>
+      </w:pPr>
+    </w:p>
+    <w:p>
+      <w:pPr>
+        <w:pStyle w:val="ListParagraph"/>
+        <w:rPr>
+          <w:rFonts w:ascii="Times New Roman" w:hAnsi="Times New Roman" w:cs="Times New Roman"/>
+          <w:sz w:val="28"/>
+          <w:szCs w:val="28"/>
+        </w:rPr>
+      </w:pPr>
+    </w:p>
+    <w:p>
+      <w:pPr>
+        <w:pStyle w:val="ListParagraph"/>
+        <w:rPr>
+          <w:rFonts w:ascii="Times New Roman" w:hAnsi="Times New Roman" w:cs="Times New Roman"/>
+          <w:sz w:val="28"/>
+          <w:szCs w:val="28"/>
+        </w:rPr>
+      </w:pPr>
     </w:p>
     <w:p>
       <w:pPr>
@@ -1123,6 +1306,7 @@
     </w:p>
     <w:p>
       <w:pPr>
+        <w:spacing w:before="120" w:after="120" w:line="360" w:lineRule="auto"/>
         <w:ind w:left="720"/>
         <w:rPr>
           <w:rFonts w:ascii="Times New Roman" w:hAnsi="Times New Roman" w:cs="Times New Roman"/>
@@ -1163,6 +1347,7 @@
           <w:ilvl w:val="0"/>
           <w:numId w:val="5"/>
         </w:numPr>
+        <w:spacing w:before="120" w:after="120" w:line="360" w:lineRule="auto"/>
         <w:rPr>
           <w:rFonts w:ascii="Times New Roman" w:hAnsi="Times New Roman" w:cs="Times New Roman"/>
           <w:sz w:val="24"/>
@@ -1209,6 +1394,7 @@
           <w:ilvl w:val="0"/>
           <w:numId w:val="5"/>
         </w:numPr>
+        <w:spacing w:before="120" w:after="120" w:line="360" w:lineRule="auto"/>
         <w:rPr>
           <w:rFonts w:ascii="Times New Roman" w:hAnsi="Times New Roman" w:cs="Times New Roman"/>
           <w:sz w:val="24"/>
@@ -1255,6 +1441,7 @@
           <w:ilvl w:val="0"/>
           <w:numId w:val="5"/>
         </w:numPr>
+        <w:spacing w:before="120" w:after="120" w:line="360" w:lineRule="auto"/>
         <w:rPr>
           <w:rFonts w:ascii="Times New Roman" w:hAnsi="Times New Roman" w:cs="Times New Roman"/>
           <w:sz w:val="24"/>
@@ -1301,6 +1488,7 @@
           <w:ilvl w:val="0"/>
           <w:numId w:val="5"/>
         </w:numPr>
+        <w:spacing w:before="120" w:after="120" w:line="360" w:lineRule="auto"/>
         <w:rPr>
           <w:rFonts w:ascii="Times New Roman" w:hAnsi="Times New Roman" w:cs="Times New Roman"/>
           <w:sz w:val="24"/>
@@ -1347,10 +1535,14 @@
           <w:ilvl w:val="0"/>
           <w:numId w:val="5"/>
         </w:numPr>
-        <w:rPr>
-          <w:rFonts w:ascii="Times New Roman" w:hAnsi="Times New Roman" w:cs="Times New Roman"/>
-          <w:sz w:val="24"/>
-          <w:szCs w:val="24"/>
+        <w:spacing w:before="120" w:after="120" w:line="360" w:lineRule="auto"/>
+        <w:rPr>
+          <w:rStyle w:val="Hyperlink"/>
+          <w:rFonts w:ascii="Times New Roman" w:hAnsi="Times New Roman" w:cs="Times New Roman"/>
+          <w:color w:val="auto"/>
+          <w:sz w:val="24"/>
+          <w:szCs w:val="24"/>
+          <w:u w:val="none"/>
         </w:rPr>
       </w:pPr>
       <w:hyperlink r:id="rId14" w:history="1">
@@ -1361,33 +1553,25 @@
             <w:sz w:val="24"/>
             <w:szCs w:val="24"/>
           </w:rPr>
-          <w:t>https://www.france24.com</w:t>
+          <w:t>https://www.france24.com----FRANCE24</w:t>
         </w:r>
       </w:hyperlink>
-      <w:r>
-        <w:rPr>
-          <w:rStyle w:val="Hyperlink"/>
-          <w:rFonts w:ascii="Times New Roman" w:hAnsi="Times New Roman" w:cs="Times New Roman"/>
-          <w:sz w:val="24"/>
-          <w:szCs w:val="24"/>
-          <w:u w:val="none"/>
-        </w:rPr>
-        <w:t>----</w:t>
-      </w:r>
-      <w:r>
-        <w:rPr>
-          <w:rStyle w:val="Hyperlink"/>
-          <w:rFonts w:ascii="Times New Roman" w:hAnsi="Times New Roman" w:cs="Times New Roman"/>
-          <w:color w:val="auto"/>
-          <w:sz w:val="24"/>
-          <w:szCs w:val="24"/>
-          <w:u w:val="none"/>
-        </w:rPr>
-        <w:t>FRANCE24</w:t>
-      </w:r>
-    </w:p>
-    <w:p>
-      <w:pPr>
+    </w:p>
+    <w:p>
+      <w:pPr>
+        <w:pStyle w:val="ListParagraph"/>
+        <w:spacing w:before="120" w:after="120" w:line="360" w:lineRule="auto"/>
+        <w:ind w:left="1440"/>
+        <w:rPr>
+          <w:rFonts w:ascii="Times New Roman" w:hAnsi="Times New Roman" w:cs="Times New Roman"/>
+          <w:sz w:val="24"/>
+          <w:szCs w:val="24"/>
+        </w:rPr>
+      </w:pPr>
+    </w:p>
+    <w:p>
+      <w:pPr>
+        <w:spacing w:before="120" w:after="120" w:line="360" w:lineRule="auto"/>
         <w:ind w:left="360"/>
         <w:rPr>
           <w:rFonts w:ascii="Times New Roman" w:hAnsi="Times New Roman" w:cs="Times New Roman"/>
@@ -1434,6 +1618,7 @@
           <w:ilvl w:val="0"/>
           <w:numId w:val="6"/>
         </w:numPr>
+        <w:spacing w:before="120" w:after="120" w:line="360" w:lineRule="auto"/>
         <w:rPr>
           <w:rFonts w:ascii="Times New Roman" w:hAnsi="Times New Roman" w:cs="Times New Roman"/>
           <w:sz w:val="24"/>
@@ -1480,6 +1665,7 @@
           <w:ilvl w:val="0"/>
           <w:numId w:val="6"/>
         </w:numPr>
+        <w:spacing w:before="120" w:after="120" w:line="360" w:lineRule="auto"/>
         <w:rPr>
           <w:rStyle w:val="Hyperlink"/>
           <w:rFonts w:ascii="Times New Roman" w:hAnsi="Times New Roman" w:cs="Times New Roman"/>
@@ -1516,6 +1702,7 @@
           <w:ilvl w:val="0"/>
           <w:numId w:val="6"/>
         </w:numPr>
+        <w:spacing w:before="120" w:after="120" w:line="360" w:lineRule="auto"/>
         <w:rPr>
           <w:rFonts w:ascii="Times New Roman" w:hAnsi="Times New Roman" w:cs="Times New Roman"/>
           <w:sz w:val="24"/>
@@ -1552,6 +1739,7 @@
           <w:ilvl w:val="0"/>
           <w:numId w:val="6"/>
         </w:numPr>
+        <w:spacing w:before="120" w:after="120" w:line="360" w:lineRule="auto"/>
         <w:rPr>
           <w:rFonts w:ascii="Times New Roman" w:hAnsi="Times New Roman" w:cs="Times New Roman"/>
           <w:sz w:val="24"/>
@@ -1585,6 +1773,7 @@
           <w:ilvl w:val="0"/>
           <w:numId w:val="6"/>
         </w:numPr>
+        <w:spacing w:before="120" w:after="120" w:line="360" w:lineRule="auto"/>
         <w:rPr>
           <w:rFonts w:ascii="Times New Roman" w:hAnsi="Times New Roman" w:cs="Times New Roman"/>
           <w:sz w:val="24"/>
@@ -1613,6 +1802,19 @@
     </w:p>
     <w:p>
       <w:pPr>
+        <w:pStyle w:val="ListParagraph"/>
+        <w:spacing w:before="120" w:after="120" w:line="360" w:lineRule="auto"/>
+        <w:ind w:left="1440"/>
+        <w:rPr>
+          <w:rFonts w:ascii="Times New Roman" w:hAnsi="Times New Roman" w:cs="Times New Roman"/>
+          <w:sz w:val="24"/>
+          <w:szCs w:val="24"/>
+        </w:rPr>
+      </w:pPr>
+    </w:p>
+    <w:p>
+      <w:pPr>
+        <w:spacing w:before="120" w:after="120" w:line="360" w:lineRule="auto"/>
         <w:ind w:left="720"/>
         <w:rPr>
           <w:rFonts w:ascii="Times New Roman" w:hAnsi="Times New Roman" w:cs="Times New Roman"/>
@@ -1642,6 +1844,7 @@
           <w:ilvl w:val="0"/>
           <w:numId w:val="7"/>
         </w:numPr>
+        <w:spacing w:before="120" w:after="120" w:line="360" w:lineRule="auto"/>
         <w:rPr>
           <w:rFonts w:ascii="Times New Roman" w:hAnsi="Times New Roman" w:cs="Times New Roman"/>
           <w:sz w:val="24"/>
@@ -1709,6 +1912,7 @@
           <w:ilvl w:val="0"/>
           <w:numId w:val="7"/>
         </w:numPr>
+        <w:spacing w:before="120" w:after="120" w:line="360" w:lineRule="auto"/>
         <w:rPr>
           <w:rFonts w:ascii="Times New Roman" w:hAnsi="Times New Roman" w:cs="Times New Roman"/>
           <w:sz w:val="24"/>
@@ -1755,6 +1959,7 @@
           <w:ilvl w:val="0"/>
           <w:numId w:val="7"/>
         </w:numPr>
+        <w:spacing w:before="120" w:after="120" w:line="360" w:lineRule="auto"/>
         <w:rPr>
           <w:rFonts w:ascii="Times New Roman" w:hAnsi="Times New Roman" w:cs="Times New Roman"/>
           <w:sz w:val="24"/>
@@ -1801,6 +2006,7 @@
           <w:ilvl w:val="0"/>
           <w:numId w:val="7"/>
         </w:numPr>
+        <w:spacing w:before="120" w:after="120" w:line="360" w:lineRule="auto"/>
         <w:rPr>
           <w:rFonts w:ascii="Times New Roman" w:hAnsi="Times New Roman" w:cs="Times New Roman"/>
           <w:sz w:val="24"/>
@@ -1847,6 +2053,7 @@
           <w:ilvl w:val="0"/>
           <w:numId w:val="7"/>
         </w:numPr>
+        <w:spacing w:before="120" w:after="120" w:line="360" w:lineRule="auto"/>
         <w:rPr>
           <w:rFonts w:ascii="Times New Roman" w:hAnsi="Times New Roman" w:cs="Times New Roman"/>
           <w:sz w:val="24"/>
@@ -1861,20 +2068,26 @@
             <w:sz w:val="24"/>
             <w:szCs w:val="24"/>
           </w:rPr>
-          <w:t>https://www.udacity.com</w:t>
+          <w:t>https://www.udacity.com----UDACITY</w:t>
         </w:r>
       </w:hyperlink>
-      <w:r>
+    </w:p>
+    <w:p>
+      <w:pPr>
+        <w:spacing w:before="120" w:after="120" w:line="360" w:lineRule="auto"/>
         <w:rPr>
           <w:rStyle w:val="Hyperlink"/>
           <w:rFonts w:ascii="Times New Roman" w:hAnsi="Times New Roman" w:cs="Times New Roman"/>
+          <w:color w:val="auto"/>
           <w:sz w:val="24"/>
           <w:szCs w:val="24"/>
           <w:u w:val="none"/>
         </w:rPr>
-        <w:t>----</w:t>
-      </w:r>
-      <w:r>
+      </w:pPr>
+    </w:p>
+    <w:p>
+      <w:pPr>
+        <w:spacing w:before="120" w:after="120" w:line="360" w:lineRule="auto"/>
         <w:rPr>
           <w:rStyle w:val="Hyperlink"/>
           <w:rFonts w:ascii="Times New Roman" w:hAnsi="Times New Roman" w:cs="Times New Roman"/>
@@ -1883,11 +2096,23 @@
           <w:szCs w:val="24"/>
           <w:u w:val="none"/>
         </w:rPr>
-        <w:t>UDACITY</w:t>
-      </w:r>
-    </w:p>
-    <w:p>
-      <w:pPr>
+      </w:pPr>
+    </w:p>
+    <w:p>
+      <w:pPr>
+        <w:pStyle w:val="ListParagraph"/>
+        <w:spacing w:before="120" w:after="120" w:line="360" w:lineRule="auto"/>
+        <w:ind w:left="1440"/>
+        <w:rPr>
+          <w:rFonts w:ascii="Times New Roman" w:hAnsi="Times New Roman" w:cs="Times New Roman"/>
+          <w:sz w:val="24"/>
+          <w:szCs w:val="24"/>
+        </w:rPr>
+      </w:pPr>
+    </w:p>
+    <w:p>
+      <w:pPr>
+        <w:spacing w:before="120" w:after="120" w:line="360" w:lineRule="auto"/>
         <w:ind w:left="720"/>
         <w:rPr>
           <w:rFonts w:ascii="Times New Roman" w:hAnsi="Times New Roman" w:cs="Times New Roman"/>
@@ -1917,6 +2142,7 @@
           <w:ilvl w:val="0"/>
           <w:numId w:val="8"/>
         </w:numPr>
+        <w:spacing w:before="120" w:after="120" w:line="360" w:lineRule="auto"/>
         <w:rPr>
           <w:rFonts w:ascii="Times New Roman" w:hAnsi="Times New Roman" w:cs="Times New Roman"/>
           <w:sz w:val="24"/>
@@ -1950,6 +2176,7 @@
           <w:ilvl w:val="0"/>
           <w:numId w:val="8"/>
         </w:numPr>
+        <w:spacing w:before="120" w:after="120" w:line="360" w:lineRule="auto"/>
         <w:rPr>
           <w:rFonts w:ascii="Times New Roman" w:hAnsi="Times New Roman" w:cs="Times New Roman"/>
           <w:sz w:val="24"/>
@@ -1983,6 +2210,7 @@
           <w:ilvl w:val="0"/>
           <w:numId w:val="8"/>
         </w:numPr>
+        <w:spacing w:before="120" w:after="120" w:line="360" w:lineRule="auto"/>
         <w:rPr>
           <w:rFonts w:ascii="Times New Roman" w:hAnsi="Times New Roman" w:cs="Times New Roman"/>
           <w:sz w:val="24"/>
@@ -2016,6 +2244,7 @@
           <w:ilvl w:val="0"/>
           <w:numId w:val="8"/>
         </w:numPr>
+        <w:spacing w:before="120" w:after="120" w:line="360" w:lineRule="auto"/>
         <w:rPr>
           <w:rFonts w:ascii="Times New Roman" w:hAnsi="Times New Roman" w:cs="Times New Roman"/>
           <w:sz w:val="24"/>
@@ -2049,6 +2278,7 @@
           <w:ilvl w:val="0"/>
           <w:numId w:val="8"/>
         </w:numPr>
+        <w:spacing w:before="120" w:after="120" w:line="360" w:lineRule="auto"/>
         <w:rPr>
           <w:rFonts w:ascii="Times New Roman" w:hAnsi="Times New Roman" w:cs="Times New Roman"/>
           <w:sz w:val="24"/>
@@ -2077,6 +2307,7 @@
     </w:p>
     <w:p>
       <w:pPr>
+        <w:spacing w:before="120" w:after="120" w:line="360" w:lineRule="auto"/>
         <w:ind w:left="720"/>
         <w:rPr>
           <w:rFonts w:ascii="Times New Roman" w:hAnsi="Times New Roman" w:cs="Times New Roman"/>
@@ -2101,6 +2332,195 @@
     </w:p>
     <w:p>
       <w:pPr>
+        <w:pStyle w:val="ListParagraph"/>
+        <w:numPr>
+          <w:ilvl w:val="0"/>
+          <w:numId w:val="14"/>
+        </w:numPr>
+        <w:spacing w:before="120" w:after="120" w:line="360" w:lineRule="auto"/>
+        <w:rPr>
+          <w:rFonts w:ascii="Times New Roman" w:hAnsi="Times New Roman" w:cs="Times New Roman"/>
+          <w:sz w:val="24"/>
+          <w:szCs w:val="24"/>
+        </w:rPr>
+      </w:pPr>
+      <w:hyperlink r:id="rId30" w:history="1">
+        <w:r>
+          <w:rPr>
+            <w:rStyle w:val="Hyperlink"/>
+            <w:rFonts w:ascii="Times New Roman" w:hAnsi="Times New Roman" w:cs="Times New Roman"/>
+            <w:sz w:val="24"/>
+            <w:szCs w:val="24"/>
+            <w:shd w:val="clear" w:color="auto" w:fill="FFFFCC"/>
+          </w:rPr>
+          <w:t>http://www.freedomforum.org/</w:t>
+        </w:r>
+      </w:hyperlink>
+      <w:r>
+        <w:rPr>
+          <w:rFonts w:ascii="Times New Roman" w:hAnsi="Times New Roman" w:cs="Times New Roman"/>
+          <w:sz w:val="24"/>
+          <w:szCs w:val="24"/>
+        </w:rPr>
+        <w:t xml:space="preserve"> </w:t>
+      </w:r>
+      <w:r>
+        <w:rPr>
+          <w:rFonts w:ascii="Times New Roman" w:hAnsi="Times New Roman" w:cs="Times New Roman"/>
+          <w:sz w:val="24"/>
+          <w:szCs w:val="24"/>
+        </w:rPr>
+        <w:t>----- Freedom Forum</w:t>
+      </w:r>
+    </w:p>
+    <w:p>
+      <w:pPr>
+        <w:pStyle w:val="ListParagraph"/>
+        <w:numPr>
+          <w:ilvl w:val="0"/>
+          <w:numId w:val="14"/>
+        </w:numPr>
+        <w:spacing w:before="120" w:after="120" w:line="360" w:lineRule="auto"/>
+        <w:rPr>
+          <w:rFonts w:ascii="Times New Roman" w:hAnsi="Times New Roman" w:cs="Times New Roman"/>
+          <w:sz w:val="24"/>
+          <w:szCs w:val="24"/>
+        </w:rPr>
+      </w:pPr>
+      <w:hyperlink r:id="rId31" w:history="1">
+        <w:r>
+          <w:rPr>
+            <w:rStyle w:val="Hyperlink"/>
+            <w:rFonts w:ascii="Times New Roman" w:hAnsi="Times New Roman" w:cs="Times New Roman"/>
+            <w:sz w:val="24"/>
+            <w:szCs w:val="24"/>
+            <w:shd w:val="clear" w:color="auto" w:fill="FFFFCC"/>
+          </w:rPr>
+          <w:t>http://nature.org</w:t>
+        </w:r>
+      </w:hyperlink>
+      <w:r>
+        <w:rPr>
+          <w:rFonts w:ascii="Times New Roman" w:hAnsi="Times New Roman" w:cs="Times New Roman"/>
+          <w:sz w:val="24"/>
+          <w:szCs w:val="24"/>
+        </w:rPr>
+        <w:t xml:space="preserve"> ---- Nature Conservancy</w:t>
+      </w:r>
+    </w:p>
+    <w:p>
+      <w:pPr>
+        <w:pStyle w:val="ListParagraph"/>
+        <w:numPr>
+          <w:ilvl w:val="0"/>
+          <w:numId w:val="14"/>
+        </w:numPr>
+        <w:spacing w:before="120" w:after="120" w:line="360" w:lineRule="auto"/>
+        <w:rPr>
+          <w:rFonts w:ascii="Times New Roman" w:hAnsi="Times New Roman" w:cs="Times New Roman"/>
+          <w:sz w:val="24"/>
+          <w:szCs w:val="24"/>
+        </w:rPr>
+      </w:pPr>
+      <w:hyperlink r:id="rId32" w:history="1">
+        <w:r>
+          <w:rPr>
+            <w:rStyle w:val="Hyperlink"/>
+            <w:rFonts w:ascii="Times New Roman" w:hAnsi="Times New Roman" w:cs="Times New Roman"/>
+            <w:sz w:val="24"/>
+            <w:szCs w:val="24"/>
+          </w:rPr>
+          <w:t>http://www.campussafety.org/</w:t>
+        </w:r>
+      </w:hyperlink>
+      <w:r>
+        <w:rPr>
+          <w:rFonts w:ascii="Times New Roman" w:hAnsi="Times New Roman" w:cs="Times New Roman"/>
+          <w:sz w:val="24"/>
+          <w:szCs w:val="24"/>
+        </w:rPr>
+        <w:t xml:space="preserve"> ----- Security on Campus</w:t>
+      </w:r>
+    </w:p>
+    <w:p>
+      <w:pPr>
+        <w:pStyle w:val="ListParagraph"/>
+        <w:numPr>
+          <w:ilvl w:val="0"/>
+          <w:numId w:val="14"/>
+        </w:numPr>
+        <w:spacing w:before="120" w:after="120" w:line="360" w:lineRule="auto"/>
+        <w:rPr>
+          <w:rFonts w:ascii="Times New Roman" w:hAnsi="Times New Roman" w:cs="Times New Roman"/>
+          <w:sz w:val="24"/>
+          <w:szCs w:val="24"/>
+        </w:rPr>
+      </w:pPr>
+      <w:hyperlink r:id="rId33" w:history="1">
+        <w:r>
+          <w:rPr>
+            <w:rStyle w:val="Hyperlink"/>
+            <w:rFonts w:ascii="Times New Roman" w:hAnsi="Times New Roman" w:cs="Times New Roman"/>
+            <w:sz w:val="24"/>
+            <w:szCs w:val="24"/>
+          </w:rPr>
+          <w:t>http://www.greenpeace.org/</w:t>
+        </w:r>
+      </w:hyperlink>
+      <w:r>
+        <w:rPr>
+          <w:rFonts w:ascii="Times New Roman" w:hAnsi="Times New Roman" w:cs="Times New Roman"/>
+          <w:sz w:val="24"/>
+          <w:szCs w:val="24"/>
+        </w:rPr>
+        <w:t xml:space="preserve"> ----- Greenpeace </w:t>
+      </w:r>
+    </w:p>
+    <w:p>
+      <w:pPr>
+        <w:pStyle w:val="ListParagraph"/>
+        <w:numPr>
+          <w:ilvl w:val="0"/>
+          <w:numId w:val="14"/>
+        </w:numPr>
+        <w:spacing w:before="120" w:after="120" w:line="360" w:lineRule="auto"/>
+        <w:rPr>
+          <w:rFonts w:ascii="Times New Roman" w:hAnsi="Times New Roman" w:cs="Times New Roman"/>
+          <w:sz w:val="24"/>
+          <w:szCs w:val="24"/>
+        </w:rPr>
+      </w:pPr>
+      <w:hyperlink r:id="rId34" w:history="1">
+        <w:r>
+          <w:rPr>
+            <w:rStyle w:val="Hyperlink"/>
+            <w:rFonts w:ascii="Times New Roman" w:hAnsi="Times New Roman" w:cs="Times New Roman"/>
+            <w:sz w:val="24"/>
+            <w:szCs w:val="24"/>
+          </w:rPr>
+          <w:t>http://www.now.org/</w:t>
+        </w:r>
+      </w:hyperlink>
+      <w:r>
+        <w:rPr>
+          <w:rFonts w:ascii="Times New Roman" w:hAnsi="Times New Roman" w:cs="Times New Roman"/>
+          <w:sz w:val="24"/>
+          <w:szCs w:val="24"/>
+        </w:rPr>
+        <w:t xml:space="preserve"> ----- National Organization of Women</w:t>
+      </w:r>
+      <w:r>
+        <w:rPr>
+          <w:rFonts w:ascii="Times New Roman" w:hAnsi="Times New Roman" w:cs="Times New Roman"/>
+          <w:sz w:val="24"/>
+          <w:szCs w:val="24"/>
+        </w:rPr>
+        <w:t xml:space="preserve"> </w:t>
+      </w:r>
+    </w:p>
+    <w:p>
+      <w:pPr>
+        <w:spacing w:before="120" w:after="120" w:line="360" w:lineRule="auto"/>
         <w:ind w:left="720"/>
         <w:rPr>
           <w:rFonts w:ascii="Times New Roman" w:hAnsi="Times New Roman" w:cs="Times New Roman"/>
@@ -2111,10 +2531,7 @@
           <w:u w:val="single"/>
         </w:rPr>
       </w:pPr>
-    </w:p>
-    <w:p>
-      <w:pPr>
-        <w:ind w:left="720"/>
+      <w:r>
         <w:rPr>
           <w:rFonts w:ascii="Times New Roman" w:hAnsi="Times New Roman" w:cs="Times New Roman"/>
           <w:b/>
@@ -2123,30 +2540,6 @@
           <w:szCs w:val="28"/>
           <w:u w:val="single"/>
         </w:rPr>
-      </w:pPr>
-    </w:p>
-    <w:p>
-      <w:pPr>
-        <w:ind w:left="720"/>
-        <w:rPr>
-          <w:rFonts w:ascii="Times New Roman" w:hAnsi="Times New Roman" w:cs="Times New Roman"/>
-          <w:b/>
-          <w:bCs/>
-          <w:sz w:val="28"/>
-          <w:szCs w:val="28"/>
-          <w:u w:val="single"/>
-        </w:rPr>
-      </w:pPr>
-      <w:r>
-        <w:rPr>
-          <w:rFonts w:ascii="Times New Roman" w:hAnsi="Times New Roman" w:cs="Times New Roman"/>
-          <w:b/>
-          <w:bCs/>
-          <w:sz w:val="28"/>
-          <w:szCs w:val="28"/>
-          <w:u w:val="single"/>
-        </w:rPr>
-        <w:lastRenderedPageBreak/>
         <w:t>Blog</w:t>
       </w:r>
     </w:p>
@@ -2157,13 +2550,14 @@
           <w:ilvl w:val="0"/>
           <w:numId w:val="9"/>
         </w:numPr>
-        <w:rPr>
-          <w:rFonts w:ascii="Times New Roman" w:hAnsi="Times New Roman" w:cs="Times New Roman"/>
-          <w:sz w:val="24"/>
-          <w:szCs w:val="24"/>
-        </w:rPr>
-      </w:pPr>
-      <w:hyperlink r:id="rId30" w:history="1">
+        <w:spacing w:before="120" w:after="120" w:line="360" w:lineRule="auto"/>
+        <w:rPr>
+          <w:rFonts w:ascii="Times New Roman" w:hAnsi="Times New Roman" w:cs="Times New Roman"/>
+          <w:sz w:val="24"/>
+          <w:szCs w:val="24"/>
+        </w:rPr>
+      </w:pPr>
+      <w:hyperlink r:id="rId35" w:history="1">
         <w:r>
           <w:rPr>
             <w:rStyle w:val="Hyperlink"/>
@@ -2190,13 +2584,14 @@
           <w:ilvl w:val="0"/>
           <w:numId w:val="9"/>
         </w:numPr>
-        <w:rPr>
-          <w:rFonts w:ascii="Times New Roman" w:hAnsi="Times New Roman" w:cs="Times New Roman"/>
-          <w:sz w:val="24"/>
-          <w:szCs w:val="24"/>
-        </w:rPr>
-      </w:pPr>
-      <w:hyperlink r:id="rId31" w:history="1">
+        <w:spacing w:before="120" w:after="120" w:line="360" w:lineRule="auto"/>
+        <w:rPr>
+          <w:rFonts w:ascii="Times New Roman" w:hAnsi="Times New Roman" w:cs="Times New Roman"/>
+          <w:sz w:val="24"/>
+          <w:szCs w:val="24"/>
+        </w:rPr>
+      </w:pPr>
+      <w:hyperlink r:id="rId36" w:history="1">
         <w:r>
           <w:rPr>
             <w:rStyle w:val="Hyperlink"/>
@@ -2223,13 +2618,14 @@
           <w:ilvl w:val="0"/>
           <w:numId w:val="9"/>
         </w:numPr>
-        <w:rPr>
-          <w:rFonts w:ascii="Times New Roman" w:hAnsi="Times New Roman" w:cs="Times New Roman"/>
-          <w:sz w:val="24"/>
-          <w:szCs w:val="24"/>
-        </w:rPr>
-      </w:pPr>
-      <w:hyperlink r:id="rId32" w:history="1">
+        <w:spacing w:before="120" w:after="120" w:line="360" w:lineRule="auto"/>
+        <w:rPr>
+          <w:rFonts w:ascii="Times New Roman" w:hAnsi="Times New Roman" w:cs="Times New Roman"/>
+          <w:sz w:val="24"/>
+          <w:szCs w:val="24"/>
+        </w:rPr>
+      </w:pPr>
+      <w:hyperlink r:id="rId37" w:history="1">
         <w:r>
           <w:rPr>
             <w:rStyle w:val="Hyperlink"/>
@@ -2256,13 +2652,14 @@
           <w:ilvl w:val="0"/>
           <w:numId w:val="9"/>
         </w:numPr>
-        <w:rPr>
-          <w:rFonts w:ascii="Times New Roman" w:hAnsi="Times New Roman" w:cs="Times New Roman"/>
-          <w:sz w:val="24"/>
-          <w:szCs w:val="24"/>
-        </w:rPr>
-      </w:pPr>
-      <w:hyperlink r:id="rId33" w:history="1">
+        <w:spacing w:before="120" w:after="120" w:line="360" w:lineRule="auto"/>
+        <w:rPr>
+          <w:rFonts w:ascii="Times New Roman" w:hAnsi="Times New Roman" w:cs="Times New Roman"/>
+          <w:sz w:val="24"/>
+          <w:szCs w:val="24"/>
+        </w:rPr>
+      </w:pPr>
+      <w:hyperlink r:id="rId38" w:history="1">
         <w:r>
           <w:rPr>
             <w:rStyle w:val="Hyperlink"/>
@@ -2289,13 +2686,14 @@
           <w:ilvl w:val="0"/>
           <w:numId w:val="9"/>
         </w:numPr>
-        <w:rPr>
-          <w:rFonts w:ascii="Times New Roman" w:hAnsi="Times New Roman" w:cs="Times New Roman"/>
-          <w:sz w:val="24"/>
-          <w:szCs w:val="24"/>
-        </w:rPr>
-      </w:pPr>
-      <w:hyperlink r:id="rId34" w:history="1">
+        <w:spacing w:before="120" w:after="120" w:line="360" w:lineRule="auto"/>
+        <w:rPr>
+          <w:rFonts w:ascii="Times New Roman" w:hAnsi="Times New Roman" w:cs="Times New Roman"/>
+          <w:sz w:val="24"/>
+          <w:szCs w:val="24"/>
+        </w:rPr>
+      </w:pPr>
+      <w:hyperlink r:id="rId39" w:history="1">
         <w:r>
           <w:rPr>
             <w:rStyle w:val="Hyperlink"/>
@@ -2317,28 +2715,7 @@
     </w:p>
     <w:p>
       <w:pPr>
-        <w:pStyle w:val="ListParagraph"/>
-        <w:ind w:left="1440"/>
-        <w:rPr>
-          <w:rFonts w:ascii="Times New Roman" w:hAnsi="Times New Roman" w:cs="Times New Roman"/>
-          <w:sz w:val="24"/>
-          <w:szCs w:val="24"/>
-        </w:rPr>
-      </w:pPr>
-    </w:p>
-    <w:p>
-      <w:pPr>
-        <w:pStyle w:val="ListParagraph"/>
-        <w:ind w:left="1440"/>
-        <w:rPr>
-          <w:rFonts w:ascii="Times New Roman" w:hAnsi="Times New Roman" w:cs="Times New Roman"/>
-          <w:sz w:val="24"/>
-          <w:szCs w:val="24"/>
-        </w:rPr>
-      </w:pPr>
-    </w:p>
-    <w:p>
-      <w:pPr>
+        <w:spacing w:before="120" w:after="120" w:line="360" w:lineRule="auto"/>
         <w:ind w:left="720"/>
         <w:rPr>
           <w:rFonts w:ascii="Times New Roman" w:hAnsi="Times New Roman" w:cs="Times New Roman"/>
@@ -2368,13 +2745,14 @@
           <w:ilvl w:val="0"/>
           <w:numId w:val="10"/>
         </w:numPr>
-        <w:rPr>
-          <w:rFonts w:ascii="Times New Roman" w:hAnsi="Times New Roman" w:cs="Times New Roman"/>
-          <w:sz w:val="24"/>
-          <w:szCs w:val="24"/>
-        </w:rPr>
-      </w:pPr>
-      <w:hyperlink r:id="rId35" w:history="1">
+        <w:spacing w:before="120" w:after="120" w:line="360" w:lineRule="auto"/>
+        <w:rPr>
+          <w:rFonts w:ascii="Times New Roman" w:hAnsi="Times New Roman" w:cs="Times New Roman"/>
+          <w:sz w:val="24"/>
+          <w:szCs w:val="24"/>
+        </w:rPr>
+      </w:pPr>
+      <w:hyperlink r:id="rId40" w:history="1">
         <w:r>
           <w:rPr>
             <w:rStyle w:val="Hyperlink"/>
@@ -2401,13 +2779,14 @@
           <w:ilvl w:val="0"/>
           <w:numId w:val="10"/>
         </w:numPr>
-        <w:rPr>
-          <w:rFonts w:ascii="Times New Roman" w:hAnsi="Times New Roman" w:cs="Times New Roman"/>
-          <w:sz w:val="24"/>
-          <w:szCs w:val="24"/>
-        </w:rPr>
-      </w:pPr>
-      <w:hyperlink r:id="rId36" w:history="1">
+        <w:spacing w:before="120" w:after="120" w:line="360" w:lineRule="auto"/>
+        <w:rPr>
+          <w:rFonts w:ascii="Times New Roman" w:hAnsi="Times New Roman" w:cs="Times New Roman"/>
+          <w:sz w:val="24"/>
+          <w:szCs w:val="24"/>
+        </w:rPr>
+      </w:pPr>
+      <w:hyperlink r:id="rId41" w:history="1">
         <w:r>
           <w:rPr>
             <w:rStyle w:val="Hyperlink"/>
@@ -2434,13 +2813,14 @@
           <w:ilvl w:val="0"/>
           <w:numId w:val="10"/>
         </w:numPr>
-        <w:rPr>
-          <w:rFonts w:ascii="Times New Roman" w:hAnsi="Times New Roman" w:cs="Times New Roman"/>
-          <w:sz w:val="24"/>
-          <w:szCs w:val="24"/>
-        </w:rPr>
-      </w:pPr>
-      <w:hyperlink r:id="rId37" w:history="1">
+        <w:spacing w:before="120" w:after="120" w:line="360" w:lineRule="auto"/>
+        <w:rPr>
+          <w:rFonts w:ascii="Times New Roman" w:hAnsi="Times New Roman" w:cs="Times New Roman"/>
+          <w:sz w:val="24"/>
+          <w:szCs w:val="24"/>
+        </w:rPr>
+      </w:pPr>
+      <w:hyperlink r:id="rId42" w:history="1">
         <w:r>
           <w:rPr>
             <w:rStyle w:val="Hyperlink"/>
@@ -2467,13 +2847,14 @@
           <w:ilvl w:val="0"/>
           <w:numId w:val="10"/>
         </w:numPr>
-        <w:rPr>
-          <w:rFonts w:ascii="Times New Roman" w:hAnsi="Times New Roman" w:cs="Times New Roman"/>
-          <w:sz w:val="24"/>
-          <w:szCs w:val="24"/>
-        </w:rPr>
-      </w:pPr>
-      <w:hyperlink r:id="rId38" w:history="1">
+        <w:spacing w:before="120" w:after="120" w:line="360" w:lineRule="auto"/>
+        <w:rPr>
+          <w:rFonts w:ascii="Times New Roman" w:hAnsi="Times New Roman" w:cs="Times New Roman"/>
+          <w:sz w:val="24"/>
+          <w:szCs w:val="24"/>
+        </w:rPr>
+      </w:pPr>
+      <w:hyperlink r:id="rId43" w:history="1">
         <w:r>
           <w:rPr>
             <w:rStyle w:val="Hyperlink"/>
@@ -2500,13 +2881,14 @@
           <w:ilvl w:val="0"/>
           <w:numId w:val="10"/>
         </w:numPr>
-        <w:rPr>
-          <w:rFonts w:ascii="Times New Roman" w:hAnsi="Times New Roman" w:cs="Times New Roman"/>
-          <w:sz w:val="24"/>
-          <w:szCs w:val="24"/>
-        </w:rPr>
-      </w:pPr>
-      <w:hyperlink r:id="rId39" w:history="1">
+        <w:spacing w:before="120" w:after="120" w:line="360" w:lineRule="auto"/>
+        <w:rPr>
+          <w:rFonts w:ascii="Times New Roman" w:hAnsi="Times New Roman" w:cs="Times New Roman"/>
+          <w:sz w:val="24"/>
+          <w:szCs w:val="24"/>
+        </w:rPr>
+      </w:pPr>
+      <w:hyperlink r:id="rId44" w:history="1">
         <w:r>
           <w:rPr>
             <w:rStyle w:val="Hyperlink"/>
@@ -2528,6 +2910,7 @@
     </w:p>
     <w:p>
       <w:pPr>
+        <w:spacing w:before="120" w:after="120" w:line="360" w:lineRule="auto"/>
         <w:ind w:left="720"/>
         <w:rPr>
           <w:rFonts w:ascii="Times New Roman" w:hAnsi="Times New Roman" w:cs="Times New Roman"/>
@@ -2557,13 +2940,14 @@
           <w:ilvl w:val="0"/>
           <w:numId w:val="11"/>
         </w:numPr>
-        <w:rPr>
-          <w:rFonts w:ascii="Times New Roman" w:hAnsi="Times New Roman" w:cs="Times New Roman"/>
-          <w:sz w:val="24"/>
-          <w:szCs w:val="24"/>
-        </w:rPr>
-      </w:pPr>
-      <w:hyperlink r:id="rId40" w:history="1">
+        <w:spacing w:before="120" w:after="120" w:line="360" w:lineRule="auto"/>
+        <w:rPr>
+          <w:rFonts w:ascii="Times New Roman" w:hAnsi="Times New Roman" w:cs="Times New Roman"/>
+          <w:sz w:val="24"/>
+          <w:szCs w:val="24"/>
+        </w:rPr>
+      </w:pPr>
+      <w:hyperlink r:id="rId45" w:history="1">
         <w:r>
           <w:rPr>
             <w:rStyle w:val="Hyperlink"/>
@@ -2590,13 +2974,14 @@
           <w:ilvl w:val="0"/>
           <w:numId w:val="11"/>
         </w:numPr>
-        <w:rPr>
-          <w:rFonts w:ascii="Times New Roman" w:hAnsi="Times New Roman" w:cs="Times New Roman"/>
-          <w:sz w:val="24"/>
-          <w:szCs w:val="24"/>
-        </w:rPr>
-      </w:pPr>
-      <w:hyperlink r:id="rId41" w:history="1">
+        <w:spacing w:before="120" w:after="120" w:line="360" w:lineRule="auto"/>
+        <w:rPr>
+          <w:rFonts w:ascii="Times New Roman" w:hAnsi="Times New Roman" w:cs="Times New Roman"/>
+          <w:sz w:val="24"/>
+          <w:szCs w:val="24"/>
+        </w:rPr>
+      </w:pPr>
+      <w:hyperlink r:id="rId46" w:history="1">
         <w:r>
           <w:rPr>
             <w:rStyle w:val="Hyperlink"/>
@@ -2623,13 +3008,14 @@
           <w:ilvl w:val="0"/>
           <w:numId w:val="11"/>
         </w:numPr>
-        <w:rPr>
-          <w:rFonts w:ascii="Times New Roman" w:hAnsi="Times New Roman" w:cs="Times New Roman"/>
-          <w:sz w:val="24"/>
-          <w:szCs w:val="24"/>
-        </w:rPr>
-      </w:pPr>
-      <w:hyperlink r:id="rId42" w:history="1">
+        <w:spacing w:before="120" w:after="120" w:line="360" w:lineRule="auto"/>
+        <w:rPr>
+          <w:rFonts w:ascii="Times New Roman" w:hAnsi="Times New Roman" w:cs="Times New Roman"/>
+          <w:sz w:val="24"/>
+          <w:szCs w:val="24"/>
+        </w:rPr>
+      </w:pPr>
+      <w:hyperlink r:id="rId47" w:history="1">
         <w:r>
           <w:rPr>
             <w:rStyle w:val="Hyperlink"/>
@@ -2656,13 +3042,14 @@
           <w:ilvl w:val="0"/>
           <w:numId w:val="11"/>
         </w:numPr>
-        <w:rPr>
-          <w:rFonts w:ascii="Times New Roman" w:hAnsi="Times New Roman" w:cs="Times New Roman"/>
-          <w:sz w:val="24"/>
-          <w:szCs w:val="24"/>
-        </w:rPr>
-      </w:pPr>
-      <w:hyperlink r:id="rId43" w:history="1">
+        <w:spacing w:before="120" w:after="120" w:line="360" w:lineRule="auto"/>
+        <w:rPr>
+          <w:rFonts w:ascii="Times New Roman" w:hAnsi="Times New Roman" w:cs="Times New Roman"/>
+          <w:sz w:val="24"/>
+          <w:szCs w:val="24"/>
+        </w:rPr>
+      </w:pPr>
+      <w:hyperlink r:id="rId48" w:history="1">
         <w:r>
           <w:rPr>
             <w:rStyle w:val="Hyperlink"/>
@@ -2705,13 +3092,14 @@
           <w:ilvl w:val="0"/>
           <w:numId w:val="11"/>
         </w:numPr>
-        <w:rPr>
-          <w:rFonts w:ascii="Times New Roman" w:hAnsi="Times New Roman" w:cs="Times New Roman"/>
-          <w:sz w:val="24"/>
-          <w:szCs w:val="24"/>
-        </w:rPr>
-      </w:pPr>
-      <w:hyperlink r:id="rId44" w:history="1">
+        <w:spacing w:before="120" w:after="120" w:line="360" w:lineRule="auto"/>
+        <w:rPr>
+          <w:rFonts w:ascii="Times New Roman" w:hAnsi="Times New Roman" w:cs="Times New Roman"/>
+          <w:sz w:val="24"/>
+          <w:szCs w:val="24"/>
+        </w:rPr>
+      </w:pPr>
+      <w:hyperlink r:id="rId49" w:history="1">
         <w:r>
           <w:rPr>
             <w:rStyle w:val="Hyperlink"/>
@@ -2733,6 +3121,7 @@
     </w:p>
     <w:p>
       <w:pPr>
+        <w:spacing w:before="120" w:after="120" w:line="360" w:lineRule="auto"/>
         <w:ind w:left="720"/>
         <w:rPr>
           <w:rFonts w:ascii="Times New Roman" w:hAnsi="Times New Roman" w:cs="Times New Roman"/>
@@ -2762,13 +3151,14 @@
           <w:ilvl w:val="0"/>
           <w:numId w:val="12"/>
         </w:numPr>
-        <w:rPr>
-          <w:rFonts w:ascii="Times New Roman" w:hAnsi="Times New Roman" w:cs="Times New Roman"/>
-          <w:sz w:val="24"/>
-          <w:szCs w:val="24"/>
-        </w:rPr>
-      </w:pPr>
-      <w:hyperlink r:id="rId45" w:history="1">
+        <w:spacing w:before="120" w:after="120" w:line="360" w:lineRule="auto"/>
+        <w:rPr>
+          <w:rFonts w:ascii="Times New Roman" w:hAnsi="Times New Roman" w:cs="Times New Roman"/>
+          <w:sz w:val="24"/>
+          <w:szCs w:val="24"/>
+        </w:rPr>
+      </w:pPr>
+      <w:hyperlink r:id="rId50" w:history="1">
         <w:r>
           <w:rPr>
             <w:rStyle w:val="Hyperlink"/>
@@ -2795,13 +3185,14 @@
           <w:ilvl w:val="0"/>
           <w:numId w:val="12"/>
         </w:numPr>
-        <w:rPr>
-          <w:rFonts w:ascii="Times New Roman" w:hAnsi="Times New Roman" w:cs="Times New Roman"/>
-          <w:sz w:val="24"/>
-          <w:szCs w:val="24"/>
-        </w:rPr>
-      </w:pPr>
-      <w:hyperlink r:id="rId46" w:history="1">
+        <w:spacing w:before="120" w:after="120" w:line="360" w:lineRule="auto"/>
+        <w:rPr>
+          <w:rFonts w:ascii="Times New Roman" w:hAnsi="Times New Roman" w:cs="Times New Roman"/>
+          <w:sz w:val="24"/>
+          <w:szCs w:val="24"/>
+        </w:rPr>
+      </w:pPr>
+      <w:hyperlink r:id="rId51" w:history="1">
         <w:r>
           <w:rPr>
             <w:rStyle w:val="Hyperlink"/>
@@ -2828,17 +3219,104 @@
           <w:ilvl w:val="0"/>
           <w:numId w:val="12"/>
         </w:numPr>
-        <w:rPr>
-          <w:rFonts w:ascii="Times New Roman" w:hAnsi="Times New Roman" w:cs="Times New Roman"/>
-          <w:sz w:val="24"/>
-          <w:szCs w:val="24"/>
-        </w:rPr>
-      </w:pPr>
-      <w:bookmarkStart w:id="0" w:name="_GoBack"/>
-      <w:bookmarkEnd w:id="0"/>
-    </w:p>
-    <w:p>
-      <w:pPr>
+        <w:spacing w:before="120" w:after="120" w:line="360" w:lineRule="auto"/>
+        <w:rPr>
+          <w:rFonts w:ascii="Times New Roman" w:hAnsi="Times New Roman" w:cs="Times New Roman"/>
+          <w:sz w:val="24"/>
+          <w:szCs w:val="24"/>
+        </w:rPr>
+      </w:pPr>
+      <w:hyperlink r:id="rId52" w:history="1">
+        <w:r>
+          <w:rPr>
+            <w:rStyle w:val="Hyperlink"/>
+            <w:rFonts w:ascii="Times New Roman" w:hAnsi="Times New Roman" w:cs="Times New Roman"/>
+            <w:sz w:val="24"/>
+            <w:szCs w:val="24"/>
+          </w:rPr>
+          <w:t>https://news360.com/</w:t>
+        </w:r>
+      </w:hyperlink>
+      <w:r>
+        <w:rPr>
+          <w:rFonts w:ascii="Times New Roman" w:hAnsi="Times New Roman" w:cs="Times New Roman"/>
+          <w:sz w:val="24"/>
+          <w:szCs w:val="24"/>
+        </w:rPr>
+        <w:t xml:space="preserve"> ---- News360</w:t>
+      </w:r>
+    </w:p>
+    <w:p>
+      <w:pPr>
+        <w:pStyle w:val="ListParagraph"/>
+        <w:numPr>
+          <w:ilvl w:val="0"/>
+          <w:numId w:val="12"/>
+        </w:numPr>
+        <w:spacing w:before="120" w:after="120" w:line="360" w:lineRule="auto"/>
+        <w:rPr>
+          <w:rFonts w:ascii="Times New Roman" w:hAnsi="Times New Roman" w:cs="Times New Roman"/>
+          <w:sz w:val="24"/>
+          <w:szCs w:val="24"/>
+        </w:rPr>
+      </w:pPr>
+      <w:hyperlink r:id="rId53" w:history="1">
+        <w:r>
+          <w:rPr>
+            <w:rStyle w:val="Hyperlink"/>
+            <w:rFonts w:ascii="Times New Roman" w:hAnsi="Times New Roman" w:cs="Times New Roman"/>
+            <w:sz w:val="24"/>
+            <w:szCs w:val="24"/>
+          </w:rPr>
+          <w:t>https://www.reddit.com/</w:t>
+        </w:r>
+      </w:hyperlink>
+      <w:r>
+        <w:rPr>
+          <w:rFonts w:ascii="Times New Roman" w:hAnsi="Times New Roman" w:cs="Times New Roman"/>
+          <w:sz w:val="24"/>
+          <w:szCs w:val="24"/>
+        </w:rPr>
+        <w:t xml:space="preserve"> ----- Reddit</w:t>
+      </w:r>
+    </w:p>
+    <w:p>
+      <w:pPr>
+        <w:pStyle w:val="ListParagraph"/>
+        <w:numPr>
+          <w:ilvl w:val="0"/>
+          <w:numId w:val="12"/>
+        </w:numPr>
+        <w:spacing w:before="120" w:after="120" w:line="360" w:lineRule="auto"/>
+        <w:rPr>
+          <w:rFonts w:ascii="Times New Roman" w:hAnsi="Times New Roman" w:cs="Times New Roman"/>
+          <w:sz w:val="24"/>
+          <w:szCs w:val="24"/>
+        </w:rPr>
+      </w:pPr>
+      <w:hyperlink r:id="rId54" w:history="1">
+        <w:r>
+          <w:rPr>
+            <w:rStyle w:val="Hyperlink"/>
+            <w:rFonts w:ascii="Times New Roman" w:hAnsi="Times New Roman" w:cs="Times New Roman"/>
+            <w:sz w:val="24"/>
+            <w:szCs w:val="24"/>
+          </w:rPr>
+          <w:t>https://news.google.com/</w:t>
+        </w:r>
+      </w:hyperlink>
+      <w:r>
+        <w:rPr>
+          <w:rFonts w:ascii="Times New Roman" w:hAnsi="Times New Roman" w:cs="Times New Roman"/>
+          <w:sz w:val="24"/>
+          <w:szCs w:val="24"/>
+        </w:rPr>
+        <w:t xml:space="preserve"> ----- Google News</w:t>
+      </w:r>
+    </w:p>
+    <w:p>
+      <w:pPr>
+        <w:spacing w:before="120" w:after="120" w:line="360" w:lineRule="auto"/>
         <w:ind w:left="720"/>
         <w:rPr>
           <w:rFonts w:ascii="Times New Roman" w:hAnsi="Times New Roman" w:cs="Times New Roman"/>
@@ -2863,6 +3341,215 @@
     </w:p>
     <w:p>
       <w:pPr>
+        <w:pStyle w:val="ListParagraph"/>
+        <w:numPr>
+          <w:ilvl w:val="0"/>
+          <w:numId w:val="15"/>
+        </w:numPr>
+        <w:spacing w:before="120" w:after="120" w:line="360" w:lineRule="auto"/>
+        <w:rPr>
+          <w:rFonts w:ascii="Times New Roman" w:hAnsi="Times New Roman" w:cs="Times New Roman"/>
+          <w:sz w:val="24"/>
+          <w:szCs w:val="24"/>
+        </w:rPr>
+      </w:pPr>
+      <w:hyperlink r:id="rId55" w:history="1">
+        <w:r>
+          <w:rPr>
+            <w:rStyle w:val="Hyperlink"/>
+            <w:rFonts w:ascii="Times New Roman" w:hAnsi="Times New Roman" w:cs="Times New Roman"/>
+            <w:sz w:val="24"/>
+            <w:szCs w:val="24"/>
+          </w:rPr>
+          <w:t>http://www.garysheng.com/</w:t>
+        </w:r>
+      </w:hyperlink>
+      <w:r>
+        <w:rPr>
+          <w:rFonts w:ascii="Times New Roman" w:hAnsi="Times New Roman" w:cs="Times New Roman"/>
+          <w:sz w:val="24"/>
+          <w:szCs w:val="24"/>
+        </w:rPr>
+        <w:t xml:space="preserve"> </w:t>
+      </w:r>
+      <w:r>
+        <w:rPr>
+          <w:rFonts w:ascii="Times New Roman" w:hAnsi="Times New Roman" w:cs="Times New Roman"/>
+          <w:sz w:val="24"/>
+          <w:szCs w:val="24"/>
+        </w:rPr>
+        <w:t>----- Gary Sheng</w:t>
+      </w:r>
+    </w:p>
+    <w:p>
+      <w:pPr>
+        <w:pStyle w:val="ListParagraph"/>
+        <w:numPr>
+          <w:ilvl w:val="0"/>
+          <w:numId w:val="15"/>
+        </w:numPr>
+        <w:spacing w:before="120" w:after="120" w:line="360" w:lineRule="auto"/>
+        <w:rPr>
+          <w:rFonts w:ascii="Times New Roman" w:hAnsi="Times New Roman" w:cs="Times New Roman"/>
+          <w:sz w:val="24"/>
+          <w:szCs w:val="24"/>
+        </w:rPr>
+      </w:pPr>
+      <w:hyperlink r:id="rId56" w:history="1">
+        <w:r>
+          <w:rPr>
+            <w:rStyle w:val="Hyperlink"/>
+            <w:rFonts w:ascii="Times New Roman" w:hAnsi="Times New Roman" w:cs="Times New Roman"/>
+            <w:sz w:val="24"/>
+            <w:szCs w:val="24"/>
+          </w:rPr>
+          <w:t>https://derolez.dev/</w:t>
+        </w:r>
+      </w:hyperlink>
+      <w:r>
+        <w:rPr>
+          <w:rFonts w:ascii="Times New Roman" w:hAnsi="Times New Roman" w:cs="Times New Roman"/>
+          <w:sz w:val="24"/>
+          <w:szCs w:val="24"/>
+        </w:rPr>
+        <w:t xml:space="preserve"> ---- Raf Derolez</w:t>
+      </w:r>
+    </w:p>
+    <w:p>
+      <w:pPr>
+        <w:pStyle w:val="ListParagraph"/>
+        <w:numPr>
+          <w:ilvl w:val="0"/>
+          <w:numId w:val="15"/>
+        </w:numPr>
+        <w:spacing w:before="120" w:after="120" w:line="360" w:lineRule="auto"/>
+        <w:rPr>
+          <w:rFonts w:ascii="Times New Roman" w:hAnsi="Times New Roman" w:cs="Times New Roman"/>
+          <w:sz w:val="24"/>
+          <w:szCs w:val="24"/>
+        </w:rPr>
+      </w:pPr>
+      <w:hyperlink r:id="rId57" w:history="1">
+        <w:r>
+          <w:rPr>
+            <w:rStyle w:val="Hyperlink"/>
+            <w:rFonts w:ascii="Times New Roman" w:hAnsi="Times New Roman" w:cs="Times New Roman"/>
+            <w:sz w:val="24"/>
+            <w:szCs w:val="24"/>
+          </w:rPr>
+          <w:t>http://www.pascalvangemert.nl/</w:t>
+        </w:r>
+      </w:hyperlink>
+      <w:r>
+        <w:rPr>
+          <w:rFonts w:ascii="Times New Roman" w:hAnsi="Times New Roman" w:cs="Times New Roman"/>
+          <w:sz w:val="24"/>
+          <w:szCs w:val="24"/>
+        </w:rPr>
+        <w:t xml:space="preserve"> ----- Pascal van Gemert</w:t>
+      </w:r>
+    </w:p>
+    <w:p>
+      <w:pPr>
+        <w:pStyle w:val="ListParagraph"/>
+        <w:numPr>
+          <w:ilvl w:val="0"/>
+          <w:numId w:val="15"/>
+        </w:numPr>
+        <w:spacing w:before="120" w:after="120" w:line="360" w:lineRule="auto"/>
+        <w:rPr>
+          <w:rFonts w:ascii="Times New Roman" w:hAnsi="Times New Roman" w:cs="Times New Roman"/>
+          <w:sz w:val="24"/>
+          <w:szCs w:val="24"/>
+        </w:rPr>
+      </w:pPr>
+      <w:hyperlink r:id="rId58" w:history="1">
+        <w:r>
+          <w:rPr>
+            <w:rStyle w:val="Hyperlink"/>
+            <w:rFonts w:ascii="Times New Roman" w:hAnsi="Times New Roman" w:cs="Times New Roman"/>
+            <w:sz w:val="24"/>
+            <w:szCs w:val="24"/>
+          </w:rPr>
+          <w:t>http://seanhalpin.io/</w:t>
+        </w:r>
+      </w:hyperlink>
+      <w:r>
+        <w:rPr>
+          <w:rFonts w:ascii="Times New Roman" w:hAnsi="Times New Roman" w:cs="Times New Roman"/>
+          <w:sz w:val="24"/>
+          <w:szCs w:val="24"/>
+        </w:rPr>
+        <w:t xml:space="preserve"> ---- Sean Halpin</w:t>
+      </w:r>
+    </w:p>
+    <w:p>
+      <w:pPr>
+        <w:pStyle w:val="ListParagraph"/>
+        <w:numPr>
+          <w:ilvl w:val="0"/>
+          <w:numId w:val="15"/>
+        </w:numPr>
+        <w:spacing w:before="120" w:after="120" w:line="360" w:lineRule="auto"/>
+        <w:rPr>
+          <w:rFonts w:ascii="Times New Roman" w:hAnsi="Times New Roman" w:cs="Times New Roman"/>
+          <w:sz w:val="24"/>
+          <w:szCs w:val="24"/>
+        </w:rPr>
+      </w:pPr>
+      <w:hyperlink r:id="rId59" w:history="1">
+        <w:r>
+          <w:rPr>
+            <w:rStyle w:val="Hyperlink"/>
+            <w:rFonts w:ascii="Times New Roman" w:hAnsi="Times New Roman" w:cs="Times New Roman"/>
+            <w:sz w:val="24"/>
+            <w:szCs w:val="24"/>
+          </w:rPr>
+          <w:t>http://melaniedaveid.com/</w:t>
+        </w:r>
+      </w:hyperlink>
+      <w:r>
+        <w:rPr>
+          <w:rFonts w:ascii="Times New Roman" w:hAnsi="Times New Roman" w:cs="Times New Roman"/>
+          <w:sz w:val="24"/>
+          <w:szCs w:val="24"/>
+        </w:rPr>
+        <w:t xml:space="preserve"> ---- Melanie Daveid</w:t>
+      </w:r>
+    </w:p>
+    <w:p>
+      <w:pPr>
+        <w:spacing w:before="120" w:after="120" w:line="360" w:lineRule="auto"/>
+        <w:rPr>
+          <w:rFonts w:ascii="Times New Roman" w:hAnsi="Times New Roman" w:cs="Times New Roman"/>
+          <w:sz w:val="24"/>
+          <w:szCs w:val="24"/>
+        </w:rPr>
+      </w:pPr>
+    </w:p>
+    <w:p>
+      <w:pPr>
+        <w:spacing w:before="120" w:after="120" w:line="360" w:lineRule="auto"/>
+        <w:rPr>
+          <w:rFonts w:ascii="Times New Roman" w:hAnsi="Times New Roman" w:cs="Times New Roman"/>
+          <w:sz w:val="24"/>
+          <w:szCs w:val="24"/>
+        </w:rPr>
+      </w:pPr>
+    </w:p>
+    <w:p>
+      <w:pPr>
+        <w:spacing w:before="120" w:after="120" w:line="360" w:lineRule="auto"/>
+        <w:rPr>
+          <w:rFonts w:ascii="Times New Roman" w:hAnsi="Times New Roman" w:cs="Times New Roman"/>
+          <w:sz w:val="24"/>
+          <w:szCs w:val="24"/>
+        </w:rPr>
+      </w:pPr>
+    </w:p>
+    <w:p>
+      <w:pPr>
+        <w:spacing w:before="120" w:after="120" w:line="360" w:lineRule="auto"/>
         <w:ind w:left="720"/>
         <w:rPr>
           <w:rFonts w:ascii="Times New Roman" w:hAnsi="Times New Roman" w:cs="Times New Roman"/>
@@ -2887,6 +3574,177 @@
     </w:p>
     <w:p>
       <w:pPr>
+        <w:pStyle w:val="ListParagraph"/>
+        <w:numPr>
+          <w:ilvl w:val="0"/>
+          <w:numId w:val="16"/>
+        </w:numPr>
+        <w:spacing w:before="120" w:after="120" w:line="360" w:lineRule="auto"/>
+        <w:rPr>
+          <w:rFonts w:ascii="Times New Roman" w:hAnsi="Times New Roman" w:cs="Times New Roman"/>
+          <w:sz w:val="24"/>
+          <w:szCs w:val="24"/>
+        </w:rPr>
+      </w:pPr>
+      <w:hyperlink r:id="rId60" w:history="1">
+        <w:r>
+          <w:rPr>
+            <w:rStyle w:val="Hyperlink"/>
+            <w:rFonts w:ascii="Times New Roman" w:hAnsi="Times New Roman" w:cs="Times New Roman"/>
+            <w:sz w:val="24"/>
+            <w:szCs w:val="24"/>
+          </w:rPr>
+          <w:t>https://www.ted.com/</w:t>
+        </w:r>
+      </w:hyperlink>
+      <w:r>
+        <w:rPr>
+          <w:rFonts w:ascii="Times New Roman" w:hAnsi="Times New Roman" w:cs="Times New Roman"/>
+          <w:sz w:val="24"/>
+          <w:szCs w:val="24"/>
+        </w:rPr>
+        <w:t xml:space="preserve"> ---- TED</w:t>
+      </w:r>
+    </w:p>
+    <w:p>
+      <w:pPr>
+        <w:pStyle w:val="ListParagraph"/>
+        <w:numPr>
+          <w:ilvl w:val="0"/>
+          <w:numId w:val="16"/>
+        </w:numPr>
+        <w:spacing w:before="120" w:after="120" w:line="360" w:lineRule="auto"/>
+        <w:rPr>
+          <w:rFonts w:ascii="Times New Roman" w:hAnsi="Times New Roman" w:cs="Times New Roman"/>
+          <w:sz w:val="24"/>
+          <w:szCs w:val="24"/>
+        </w:rPr>
+      </w:pPr>
+      <w:hyperlink r:id="rId61" w:history="1">
+        <w:r>
+          <w:rPr>
+            <w:rStyle w:val="Hyperlink"/>
+            <w:rFonts w:ascii="Times New Roman" w:hAnsi="Times New Roman" w:cs="Times New Roman"/>
+            <w:sz w:val="24"/>
+            <w:szCs w:val="24"/>
+          </w:rPr>
+          <w:t>https://www.goodguide.com/</w:t>
+        </w:r>
+      </w:hyperlink>
+      <w:r>
+        <w:rPr>
+          <w:rFonts w:ascii="Times New Roman" w:hAnsi="Times New Roman" w:cs="Times New Roman"/>
+          <w:sz w:val="24"/>
+          <w:szCs w:val="24"/>
+        </w:rPr>
+        <w:t xml:space="preserve"> ---- GoodGuide</w:t>
+      </w:r>
+    </w:p>
+    <w:p>
+      <w:pPr>
+        <w:pStyle w:val="ListParagraph"/>
+        <w:numPr>
+          <w:ilvl w:val="0"/>
+          <w:numId w:val="16"/>
+        </w:numPr>
+        <w:spacing w:before="120" w:after="120" w:line="360" w:lineRule="auto"/>
+        <w:rPr>
+          <w:rFonts w:ascii="Times New Roman" w:hAnsi="Times New Roman" w:cs="Times New Roman"/>
+          <w:sz w:val="24"/>
+          <w:szCs w:val="24"/>
+        </w:rPr>
+      </w:pPr>
+      <w:hyperlink r:id="rId62" w:history="1">
+        <w:r>
+          <w:rPr>
+            <w:rStyle w:val="Hyperlink"/>
+            <w:rFonts w:ascii="Times New Roman" w:hAnsi="Times New Roman" w:cs="Times New Roman"/>
+            <w:sz w:val="24"/>
+            <w:szCs w:val="24"/>
+          </w:rPr>
+          <w:t>http://whatstrending.com/</w:t>
+        </w:r>
+      </w:hyperlink>
+      <w:r>
+        <w:rPr>
+          <w:rFonts w:ascii="Times New Roman" w:hAnsi="Times New Roman" w:cs="Times New Roman"/>
+          <w:sz w:val="24"/>
+          <w:szCs w:val="24"/>
+        </w:rPr>
+        <w:t xml:space="preserve"> ---- What’s Trending</w:t>
+      </w:r>
+    </w:p>
+    <w:p>
+      <w:pPr>
+        <w:pStyle w:val="ListParagraph"/>
+        <w:numPr>
+          <w:ilvl w:val="0"/>
+          <w:numId w:val="16"/>
+        </w:numPr>
+        <w:spacing w:before="120" w:after="120" w:line="360" w:lineRule="auto"/>
+        <w:rPr>
+          <w:rFonts w:ascii="Times New Roman" w:hAnsi="Times New Roman" w:cs="Times New Roman"/>
+          <w:sz w:val="24"/>
+          <w:szCs w:val="24"/>
+        </w:rPr>
+      </w:pPr>
+      <w:hyperlink r:id="rId63" w:history="1">
+        <w:r>
+          <w:rPr>
+            <w:rStyle w:val="Hyperlink"/>
+            <w:rFonts w:ascii="Times New Roman" w:hAnsi="Times New Roman" w:cs="Times New Roman"/>
+            <w:sz w:val="24"/>
+            <w:szCs w:val="24"/>
+          </w:rPr>
+          <w:t>https://nowthisnews.com/</w:t>
+        </w:r>
+      </w:hyperlink>
+      <w:r>
+        <w:rPr>
+          <w:rFonts w:ascii="Times New Roman" w:hAnsi="Times New Roman" w:cs="Times New Roman"/>
+          <w:sz w:val="24"/>
+          <w:szCs w:val="24"/>
+        </w:rPr>
+        <w:t xml:space="preserve"> ---- Now This</w:t>
+      </w:r>
+    </w:p>
+    <w:p>
+      <w:pPr>
+        <w:pStyle w:val="ListParagraph"/>
+        <w:numPr>
+          <w:ilvl w:val="0"/>
+          <w:numId w:val="16"/>
+        </w:numPr>
+        <w:spacing w:before="120" w:after="120" w:line="360" w:lineRule="auto"/>
+        <w:rPr>
+          <w:rFonts w:ascii="Times New Roman" w:hAnsi="Times New Roman" w:cs="Times New Roman"/>
+          <w:sz w:val="24"/>
+          <w:szCs w:val="24"/>
+        </w:rPr>
+      </w:pPr>
+      <w:hyperlink r:id="rId64" w:history="1">
+        <w:r>
+          <w:rPr>
+            <w:rStyle w:val="Hyperlink"/>
+            <w:rFonts w:ascii="Times New Roman" w:hAnsi="Times New Roman" w:cs="Times New Roman"/>
+            <w:sz w:val="24"/>
+            <w:szCs w:val="24"/>
+          </w:rPr>
+          <w:t>https://uproxx.com/</w:t>
+        </w:r>
+      </w:hyperlink>
+      <w:r>
+        <w:rPr>
+          <w:rFonts w:ascii="Times New Roman" w:hAnsi="Times New Roman" w:cs="Times New Roman"/>
+          <w:sz w:val="24"/>
+          <w:szCs w:val="24"/>
+        </w:rPr>
+        <w:t xml:space="preserve"> ---- UPROXX</w:t>
+      </w:r>
+    </w:p>
+    <w:p>
+      <w:pPr>
+        <w:spacing w:before="120" w:after="120" w:line="360" w:lineRule="auto"/>
         <w:ind w:left="720"/>
         <w:rPr>
           <w:rFonts w:ascii="Times New Roman" w:hAnsi="Times New Roman" w:cs="Times New Roman"/>
@@ -2912,10 +3770,213 @@
     <w:p>
       <w:pPr>
         <w:pStyle w:val="ListParagraph"/>
-        <w:rPr>
-          <w:rFonts w:ascii="Times New Roman" w:hAnsi="Times New Roman" w:cs="Times New Roman"/>
-          <w:sz w:val="28"/>
-          <w:szCs w:val="28"/>
+        <w:numPr>
+          <w:ilvl w:val="0"/>
+          <w:numId w:val="13"/>
+        </w:numPr>
+        <w:spacing w:before="120" w:after="120" w:line="360" w:lineRule="auto"/>
+        <w:rPr>
+          <w:rFonts w:ascii="Times New Roman" w:hAnsi="Times New Roman" w:cs="Times New Roman"/>
+          <w:sz w:val="24"/>
+          <w:szCs w:val="24"/>
+        </w:rPr>
+      </w:pPr>
+      <w:hyperlink r:id="rId65" w:history="1">
+        <w:r>
+          <w:rPr>
+            <w:rStyle w:val="Hyperlink"/>
+            <w:rFonts w:ascii="Times New Roman" w:hAnsi="Times New Roman" w:cs="Times New Roman"/>
+            <w:sz w:val="24"/>
+            <w:szCs w:val="24"/>
+          </w:rPr>
+          <w:t>http://www.aait.edu.et/</w:t>
+        </w:r>
+      </w:hyperlink>
+      <w:r>
+        <w:rPr>
+          <w:rFonts w:ascii="Times New Roman" w:hAnsi="Times New Roman" w:cs="Times New Roman"/>
+          <w:sz w:val="24"/>
+          <w:szCs w:val="24"/>
+        </w:rPr>
+        <w:t xml:space="preserve"> ----- </w:t>
+      </w:r>
+      <w:r>
+        <w:rPr>
+          <w:rFonts w:ascii="Times New Roman" w:hAnsi="Times New Roman" w:cs="Times New Roman"/>
+          <w:sz w:val="24"/>
+          <w:szCs w:val="24"/>
+        </w:rPr>
+        <w:t>Addis Ababa Institute of Technology</w:t>
+      </w:r>
+    </w:p>
+    <w:p>
+      <w:pPr>
+        <w:pStyle w:val="ListParagraph"/>
+        <w:numPr>
+          <w:ilvl w:val="0"/>
+          <w:numId w:val="13"/>
+        </w:numPr>
+        <w:spacing w:before="120" w:after="120" w:line="360" w:lineRule="auto"/>
+        <w:rPr>
+          <w:rFonts w:ascii="Times New Roman" w:hAnsi="Times New Roman" w:cs="Times New Roman"/>
+          <w:sz w:val="24"/>
+          <w:szCs w:val="24"/>
+        </w:rPr>
+      </w:pPr>
+      <w:hyperlink r:id="rId66" w:history="1">
+        <w:r>
+          <w:rPr>
+            <w:rStyle w:val="Hyperlink"/>
+            <w:rFonts w:ascii="Times New Roman" w:hAnsi="Times New Roman" w:cs="Times New Roman"/>
+            <w:sz w:val="24"/>
+            <w:szCs w:val="24"/>
+          </w:rPr>
+          <w:t>https://www.usa.gov/</w:t>
+        </w:r>
+      </w:hyperlink>
+      <w:r>
+        <w:rPr>
+          <w:rFonts w:ascii="Times New Roman" w:hAnsi="Times New Roman" w:cs="Times New Roman"/>
+          <w:sz w:val="24"/>
+          <w:szCs w:val="24"/>
+        </w:rPr>
+        <w:t xml:space="preserve"> ---- USA government</w:t>
+      </w:r>
+    </w:p>
+    <w:p>
+      <w:pPr>
+        <w:pStyle w:val="ListParagraph"/>
+        <w:numPr>
+          <w:ilvl w:val="0"/>
+          <w:numId w:val="13"/>
+        </w:numPr>
+        <w:spacing w:before="120" w:after="120" w:line="360" w:lineRule="auto"/>
+        <w:rPr>
+          <w:rFonts w:ascii="Times New Roman" w:hAnsi="Times New Roman" w:cs="Times New Roman"/>
+          <w:sz w:val="24"/>
+          <w:szCs w:val="24"/>
+        </w:rPr>
+      </w:pPr>
+      <w:hyperlink r:id="rId67" w:history="1">
+        <w:r>
+          <w:rPr>
+            <w:rStyle w:val="Hyperlink"/>
+            <w:rFonts w:ascii="Times New Roman" w:hAnsi="Times New Roman" w:cs="Times New Roman"/>
+            <w:sz w:val="24"/>
+            <w:szCs w:val="24"/>
+          </w:rPr>
+          <w:t>http://www.ethiopia.gov.et/</w:t>
+        </w:r>
+      </w:hyperlink>
+      <w:r>
+        <w:rPr>
+          <w:rFonts w:ascii="Times New Roman" w:hAnsi="Times New Roman" w:cs="Times New Roman"/>
+          <w:sz w:val="24"/>
+          <w:szCs w:val="24"/>
+        </w:rPr>
+        <w:t xml:space="preserve"> ---- Ethiopian </w:t>
+      </w:r>
+      <w:r>
+        <w:rPr>
+          <w:rFonts w:ascii="Times New Roman" w:hAnsi="Times New Roman" w:cs="Times New Roman"/>
+          <w:sz w:val="24"/>
+          <w:szCs w:val="24"/>
+        </w:rPr>
+        <w:t>G</w:t>
+      </w:r>
+      <w:r>
+        <w:rPr>
+          <w:rFonts w:ascii="Times New Roman" w:hAnsi="Times New Roman" w:cs="Times New Roman"/>
+          <w:sz w:val="24"/>
+          <w:szCs w:val="24"/>
+        </w:rPr>
+        <w:t>overnment</w:t>
+      </w:r>
+    </w:p>
+    <w:p>
+      <w:pPr>
+        <w:pStyle w:val="ListParagraph"/>
+        <w:numPr>
+          <w:ilvl w:val="0"/>
+          <w:numId w:val="13"/>
+        </w:numPr>
+        <w:spacing w:before="120" w:after="120" w:line="360" w:lineRule="auto"/>
+        <w:rPr>
+          <w:rFonts w:ascii="Times New Roman" w:hAnsi="Times New Roman" w:cs="Times New Roman"/>
+          <w:sz w:val="24"/>
+          <w:szCs w:val="24"/>
+        </w:rPr>
+      </w:pPr>
+      <w:hyperlink r:id="rId68" w:history="1">
+        <w:r>
+          <w:rPr>
+            <w:rStyle w:val="Hyperlink"/>
+            <w:rFonts w:ascii="Times New Roman" w:hAnsi="Times New Roman" w:cs="Times New Roman"/>
+            <w:sz w:val="24"/>
+            <w:szCs w:val="24"/>
+          </w:rPr>
+          <w:t>https://www.gov.uk/</w:t>
+        </w:r>
+      </w:hyperlink>
+      <w:r>
+        <w:rPr>
+          <w:rFonts w:ascii="Times New Roman" w:hAnsi="Times New Roman" w:cs="Times New Roman"/>
+          <w:sz w:val="24"/>
+          <w:szCs w:val="24"/>
+        </w:rPr>
+        <w:t xml:space="preserve"> ----- UK Government</w:t>
+      </w:r>
+    </w:p>
+    <w:p>
+      <w:pPr>
+        <w:pStyle w:val="ListParagraph"/>
+        <w:numPr>
+          <w:ilvl w:val="0"/>
+          <w:numId w:val="13"/>
+        </w:numPr>
+        <w:spacing w:before="120" w:after="120" w:line="360" w:lineRule="auto"/>
+        <w:rPr>
+          <w:rFonts w:ascii="Times New Roman" w:hAnsi="Times New Roman" w:cs="Times New Roman"/>
+          <w:sz w:val="24"/>
+          <w:szCs w:val="24"/>
+        </w:rPr>
+      </w:pPr>
+      <w:hyperlink r:id="rId69" w:history="1">
+        <w:r>
+          <w:rPr>
+            <w:rStyle w:val="Hyperlink"/>
+            <w:rFonts w:ascii="Times New Roman" w:hAnsi="Times New Roman" w:cs="Times New Roman"/>
+            <w:sz w:val="24"/>
+            <w:szCs w:val="24"/>
+          </w:rPr>
+          <w:t>https://www.australia.gov.au/</w:t>
+        </w:r>
+      </w:hyperlink>
+      <w:r>
+        <w:rPr>
+          <w:rFonts w:ascii="Times New Roman" w:hAnsi="Times New Roman" w:cs="Times New Roman"/>
+          <w:sz w:val="24"/>
+          <w:szCs w:val="24"/>
+        </w:rPr>
+        <w:t xml:space="preserve"> ---- Australia Government</w:t>
+      </w:r>
+    </w:p>
+    <w:p>
+      <w:pPr>
+        <w:spacing w:before="120" w:after="120" w:line="360" w:lineRule="auto"/>
+        <w:rPr>
+          <w:rFonts w:ascii="Times New Roman" w:hAnsi="Times New Roman" w:cs="Times New Roman"/>
+          <w:sz w:val="24"/>
+          <w:szCs w:val="24"/>
+        </w:rPr>
+      </w:pPr>
+    </w:p>
+    <w:p>
+      <w:pPr>
+        <w:rPr>
+          <w:rFonts w:ascii="Times New Roman" w:hAnsi="Times New Roman" w:cs="Times New Roman"/>
+          <w:sz w:val="24"/>
+          <w:szCs w:val="24"/>
         </w:rPr>
       </w:pPr>
     </w:p>
@@ -2980,7 +4041,6 @@
           <w:sz w:val="24"/>
           <w:szCs w:val="24"/>
         </w:rPr>
-        <w:lastRenderedPageBreak/>
         <w:t>There are many guidelines to evaluate web site</w:t>
       </w:r>
       <w:r>
@@ -3229,6 +4289,7 @@
           <w:sz w:val="24"/>
           <w:szCs w:val="24"/>
         </w:rPr>
+        <w:lastRenderedPageBreak/>
         <w:t>What is the goal of this page?</w:t>
       </w:r>
     </w:p>
@@ -3425,7 +4486,7 @@
         <w:spacing w:before="120" w:after="120" w:line="360" w:lineRule="auto"/>
         <w:ind w:left="1008"/>
       </w:pPr>
-      <w:hyperlink r:id="rId47" w:history="1">
+      <w:hyperlink r:id="rId70" w:history="1">
         <w:r>
           <w:rPr>
             <w:rStyle w:val="Hyperlink"/>
@@ -3469,7 +4530,6 @@
           <w:sz w:val="24"/>
           <w:szCs w:val="24"/>
         </w:rPr>
-        <w:lastRenderedPageBreak/>
         <w:t>The page author is a webmaster, but the content especially the chart is taken from an author, Jim Kapoun, article that was published on college and research libraries news, on July/August 1998: 522-523.</w:t>
       </w:r>
     </w:p>
@@ -3532,7 +4592,7 @@
         <w:spacing w:before="120" w:after="120" w:line="360" w:lineRule="auto"/>
         <w:ind w:left="1008"/>
       </w:pPr>
-      <w:hyperlink r:id="rId48" w:history="1">
+      <w:hyperlink r:id="rId71" w:history="1">
         <w:r>
           <w:rPr>
             <w:rStyle w:val="Hyperlink"/>
@@ -3558,9 +4618,19 @@
           <w:sz w:val="24"/>
           <w:szCs w:val="24"/>
         </w:rPr>
-        <w:t xml:space="preserve">This document has an author and there is published and updated date. The update is current one which is in 2019. The author published many documents and this give insight for his qualification in publishing different </w:t>
+        <w:t xml:space="preserve">This document has an author and there is published and updated date. The update is current one which is in 2019. The author published many documents and this give </w:t>
+      </w:r>
+      <w:r>
+        <w:rPr>
+          <w:rFonts w:ascii="Times New Roman" w:hAnsi="Times New Roman" w:cs="Times New Roman"/>
+          <w:sz w:val="24"/>
+          <w:szCs w:val="24"/>
+        </w:rPr>
+        <w:lastRenderedPageBreak/>
+        <w:t xml:space="preserve">insight for his qualification in publishing different </w:t>
       </w:r>
       <w:proofErr w:type="spellStart"/>
+      <w:proofErr w:type="gramStart"/>
       <w:r>
         <w:rPr>
           <w:rFonts w:ascii="Times New Roman" w:hAnsi="Times New Roman" w:cs="Times New Roman"/>
@@ -3570,6 +4640,7 @@
         <w:t>topics.It</w:t>
       </w:r>
       <w:proofErr w:type="spellEnd"/>
+      <w:proofErr w:type="gramEnd"/>
       <w:r>
         <w:rPr>
           <w:rFonts w:ascii="Times New Roman" w:hAnsi="Times New Roman" w:cs="Times New Roman"/>
@@ -3831,6 +4902,92 @@
     </w:lvl>
   </w:abstractNum>
   <w:abstractNum w:abstractNumId="2" w15:restartNumberingAfterBreak="0">
+    <w:nsid w:val="03950A85"/>
+    <w:multiLevelType w:val="hybridMultilevel"/>
+    <w:tmpl w:val="8A541E4A"/>
+    <w:lvl w:ilvl="0" w:tplc="0409000F">
+      <w:start w:val="1"/>
+      <w:numFmt w:val="decimal"/>
+      <w:lvlText w:val="%1."/>
+      <w:lvlJc w:val="left"/>
+      <w:pPr>
+        <w:ind w:left="1440" w:hanging="360"/>
+      </w:pPr>
+    </w:lvl>
+    <w:lvl w:ilvl="1" w:tplc="04090019" w:tentative="1">
+      <w:start w:val="1"/>
+      <w:numFmt w:val="lowerLetter"/>
+      <w:lvlText w:val="%2."/>
+      <w:lvlJc w:val="left"/>
+      <w:pPr>
+        <w:ind w:left="2160" w:hanging="360"/>
+      </w:pPr>
+    </w:lvl>
+    <w:lvl w:ilvl="2" w:tplc="0409001B" w:tentative="1">
+      <w:start w:val="1"/>
+      <w:numFmt w:val="lowerRoman"/>
+      <w:lvlText w:val="%3."/>
+      <w:lvlJc w:val="right"/>
+      <w:pPr>
+        <w:ind w:left="2880" w:hanging="180"/>
+      </w:pPr>
+    </w:lvl>
+    <w:lvl w:ilvl="3" w:tplc="0409000F" w:tentative="1">
+      <w:start w:val="1"/>
+      <w:numFmt w:val="decimal"/>
+      <w:lvlText w:val="%4."/>
+      <w:lvlJc w:val="left"/>
+      <w:pPr>
+        <w:ind w:left="3600" w:hanging="360"/>
+      </w:pPr>
+    </w:lvl>
+    <w:lvl w:ilvl="4" w:tplc="04090019" w:tentative="1">
+      <w:start w:val="1"/>
+      <w:numFmt w:val="lowerLetter"/>
+      <w:lvlText w:val="%5."/>
+      <w:lvlJc w:val="left"/>
+      <w:pPr>
+        <w:ind w:left="4320" w:hanging="360"/>
+      </w:pPr>
+    </w:lvl>
+    <w:lvl w:ilvl="5" w:tplc="0409001B" w:tentative="1">
+      <w:start w:val="1"/>
+      <w:numFmt w:val="lowerRoman"/>
+      <w:lvlText w:val="%6."/>
+      <w:lvlJc w:val="right"/>
+      <w:pPr>
+        <w:ind w:left="5040" w:hanging="180"/>
+      </w:pPr>
+    </w:lvl>
+    <w:lvl w:ilvl="6" w:tplc="0409000F" w:tentative="1">
+      <w:start w:val="1"/>
+      <w:numFmt w:val="decimal"/>
+      <w:lvlText w:val="%7."/>
+      <w:lvlJc w:val="left"/>
+      <w:pPr>
+        <w:ind w:left="5760" w:hanging="360"/>
+      </w:pPr>
+    </w:lvl>
+    <w:lvl w:ilvl="7" w:tplc="04090019" w:tentative="1">
+      <w:start w:val="1"/>
+      <w:numFmt w:val="lowerLetter"/>
+      <w:lvlText w:val="%8."/>
+      <w:lvlJc w:val="left"/>
+      <w:pPr>
+        <w:ind w:left="6480" w:hanging="360"/>
+      </w:pPr>
+    </w:lvl>
+    <w:lvl w:ilvl="8" w:tplc="0409001B" w:tentative="1">
+      <w:start w:val="1"/>
+      <w:numFmt w:val="lowerRoman"/>
+      <w:lvlText w:val="%9."/>
+      <w:lvlJc w:val="right"/>
+      <w:pPr>
+        <w:ind w:left="7200" w:hanging="180"/>
+      </w:pPr>
+    </w:lvl>
+  </w:abstractNum>
+  <w:abstractNum w:abstractNumId="3" w15:restartNumberingAfterBreak="0">
     <w:nsid w:val="28A86C48"/>
     <w:multiLevelType w:val="hybridMultilevel"/>
     <w:tmpl w:val="BF6AF5A2"/>
@@ -3916,7 +5073,179 @@
       </w:pPr>
     </w:lvl>
   </w:abstractNum>
-  <w:abstractNum w:abstractNumId="3" w15:restartNumberingAfterBreak="0">
+  <w:abstractNum w:abstractNumId="4" w15:restartNumberingAfterBreak="0">
+    <w:nsid w:val="2A7A483E"/>
+    <w:multiLevelType w:val="hybridMultilevel"/>
+    <w:tmpl w:val="68E0C51A"/>
+    <w:lvl w:ilvl="0" w:tplc="0409000F">
+      <w:start w:val="1"/>
+      <w:numFmt w:val="decimal"/>
+      <w:lvlText w:val="%1."/>
+      <w:lvlJc w:val="left"/>
+      <w:pPr>
+        <w:ind w:left="1440" w:hanging="360"/>
+      </w:pPr>
+    </w:lvl>
+    <w:lvl w:ilvl="1" w:tplc="04090019" w:tentative="1">
+      <w:start w:val="1"/>
+      <w:numFmt w:val="lowerLetter"/>
+      <w:lvlText w:val="%2."/>
+      <w:lvlJc w:val="left"/>
+      <w:pPr>
+        <w:ind w:left="2160" w:hanging="360"/>
+      </w:pPr>
+    </w:lvl>
+    <w:lvl w:ilvl="2" w:tplc="0409001B" w:tentative="1">
+      <w:start w:val="1"/>
+      <w:numFmt w:val="lowerRoman"/>
+      <w:lvlText w:val="%3."/>
+      <w:lvlJc w:val="right"/>
+      <w:pPr>
+        <w:ind w:left="2880" w:hanging="180"/>
+      </w:pPr>
+    </w:lvl>
+    <w:lvl w:ilvl="3" w:tplc="0409000F" w:tentative="1">
+      <w:start w:val="1"/>
+      <w:numFmt w:val="decimal"/>
+      <w:lvlText w:val="%4."/>
+      <w:lvlJc w:val="left"/>
+      <w:pPr>
+        <w:ind w:left="3600" w:hanging="360"/>
+      </w:pPr>
+    </w:lvl>
+    <w:lvl w:ilvl="4" w:tplc="04090019" w:tentative="1">
+      <w:start w:val="1"/>
+      <w:numFmt w:val="lowerLetter"/>
+      <w:lvlText w:val="%5."/>
+      <w:lvlJc w:val="left"/>
+      <w:pPr>
+        <w:ind w:left="4320" w:hanging="360"/>
+      </w:pPr>
+    </w:lvl>
+    <w:lvl w:ilvl="5" w:tplc="0409001B" w:tentative="1">
+      <w:start w:val="1"/>
+      <w:numFmt w:val="lowerRoman"/>
+      <w:lvlText w:val="%6."/>
+      <w:lvlJc w:val="right"/>
+      <w:pPr>
+        <w:ind w:left="5040" w:hanging="180"/>
+      </w:pPr>
+    </w:lvl>
+    <w:lvl w:ilvl="6" w:tplc="0409000F" w:tentative="1">
+      <w:start w:val="1"/>
+      <w:numFmt w:val="decimal"/>
+      <w:lvlText w:val="%7."/>
+      <w:lvlJc w:val="left"/>
+      <w:pPr>
+        <w:ind w:left="5760" w:hanging="360"/>
+      </w:pPr>
+    </w:lvl>
+    <w:lvl w:ilvl="7" w:tplc="04090019" w:tentative="1">
+      <w:start w:val="1"/>
+      <w:numFmt w:val="lowerLetter"/>
+      <w:lvlText w:val="%8."/>
+      <w:lvlJc w:val="left"/>
+      <w:pPr>
+        <w:ind w:left="6480" w:hanging="360"/>
+      </w:pPr>
+    </w:lvl>
+    <w:lvl w:ilvl="8" w:tplc="0409001B" w:tentative="1">
+      <w:start w:val="1"/>
+      <w:numFmt w:val="lowerRoman"/>
+      <w:lvlText w:val="%9."/>
+      <w:lvlJc w:val="right"/>
+      <w:pPr>
+        <w:ind w:left="7200" w:hanging="180"/>
+      </w:pPr>
+    </w:lvl>
+  </w:abstractNum>
+  <w:abstractNum w:abstractNumId="5" w15:restartNumberingAfterBreak="0">
+    <w:nsid w:val="2B785CA6"/>
+    <w:multiLevelType w:val="hybridMultilevel"/>
+    <w:tmpl w:val="24D0917C"/>
+    <w:lvl w:ilvl="0" w:tplc="0409000F">
+      <w:start w:val="1"/>
+      <w:numFmt w:val="decimal"/>
+      <w:lvlText w:val="%1."/>
+      <w:lvlJc w:val="left"/>
+      <w:pPr>
+        <w:ind w:left="1440" w:hanging="360"/>
+      </w:pPr>
+    </w:lvl>
+    <w:lvl w:ilvl="1" w:tplc="04090019" w:tentative="1">
+      <w:start w:val="1"/>
+      <w:numFmt w:val="lowerLetter"/>
+      <w:lvlText w:val="%2."/>
+      <w:lvlJc w:val="left"/>
+      <w:pPr>
+        <w:ind w:left="2160" w:hanging="360"/>
+      </w:pPr>
+    </w:lvl>
+    <w:lvl w:ilvl="2" w:tplc="0409001B" w:tentative="1">
+      <w:start w:val="1"/>
+      <w:numFmt w:val="lowerRoman"/>
+      <w:lvlText w:val="%3."/>
+      <w:lvlJc w:val="right"/>
+      <w:pPr>
+        <w:ind w:left="2880" w:hanging="180"/>
+      </w:pPr>
+    </w:lvl>
+    <w:lvl w:ilvl="3" w:tplc="0409000F" w:tentative="1">
+      <w:start w:val="1"/>
+      <w:numFmt w:val="decimal"/>
+      <w:lvlText w:val="%4."/>
+      <w:lvlJc w:val="left"/>
+      <w:pPr>
+        <w:ind w:left="3600" w:hanging="360"/>
+      </w:pPr>
+    </w:lvl>
+    <w:lvl w:ilvl="4" w:tplc="04090019" w:tentative="1">
+      <w:start w:val="1"/>
+      <w:numFmt w:val="lowerLetter"/>
+      <w:lvlText w:val="%5."/>
+      <w:lvlJc w:val="left"/>
+      <w:pPr>
+        <w:ind w:left="4320" w:hanging="360"/>
+      </w:pPr>
+    </w:lvl>
+    <w:lvl w:ilvl="5" w:tplc="0409001B" w:tentative="1">
+      <w:start w:val="1"/>
+      <w:numFmt w:val="lowerRoman"/>
+      <w:lvlText w:val="%6."/>
+      <w:lvlJc w:val="right"/>
+      <w:pPr>
+        <w:ind w:left="5040" w:hanging="180"/>
+      </w:pPr>
+    </w:lvl>
+    <w:lvl w:ilvl="6" w:tplc="0409000F" w:tentative="1">
+      <w:start w:val="1"/>
+      <w:numFmt w:val="decimal"/>
+      <w:lvlText w:val="%7."/>
+      <w:lvlJc w:val="left"/>
+      <w:pPr>
+        <w:ind w:left="5760" w:hanging="360"/>
+      </w:pPr>
+    </w:lvl>
+    <w:lvl w:ilvl="7" w:tplc="04090019" w:tentative="1">
+      <w:start w:val="1"/>
+      <w:numFmt w:val="lowerLetter"/>
+      <w:lvlText w:val="%8."/>
+      <w:lvlJc w:val="left"/>
+      <w:pPr>
+        <w:ind w:left="6480" w:hanging="360"/>
+      </w:pPr>
+    </w:lvl>
+    <w:lvl w:ilvl="8" w:tplc="0409001B" w:tentative="1">
+      <w:start w:val="1"/>
+      <w:numFmt w:val="lowerRoman"/>
+      <w:lvlText w:val="%9."/>
+      <w:lvlJc w:val="right"/>
+      <w:pPr>
+        <w:ind w:left="7200" w:hanging="180"/>
+      </w:pPr>
+    </w:lvl>
+  </w:abstractNum>
+  <w:abstractNum w:abstractNumId="6" w15:restartNumberingAfterBreak="0">
     <w:nsid w:val="2BE652D6"/>
     <w:multiLevelType w:val="hybridMultilevel"/>
     <w:tmpl w:val="20D25B4A"/>
@@ -4002,7 +5331,7 @@
       </w:pPr>
     </w:lvl>
   </w:abstractNum>
-  <w:abstractNum w:abstractNumId="4" w15:restartNumberingAfterBreak="0">
+  <w:abstractNum w:abstractNumId="7" w15:restartNumberingAfterBreak="0">
     <w:nsid w:val="3155364D"/>
     <w:multiLevelType w:val="hybridMultilevel"/>
     <w:tmpl w:val="CB18CBD4"/>
@@ -4088,7 +5417,7 @@
       </w:pPr>
     </w:lvl>
   </w:abstractNum>
-  <w:abstractNum w:abstractNumId="5" w15:restartNumberingAfterBreak="0">
+  <w:abstractNum w:abstractNumId="8" w15:restartNumberingAfterBreak="0">
     <w:nsid w:val="3CD15896"/>
     <w:multiLevelType w:val="hybridMultilevel"/>
     <w:tmpl w:val="273EBDD0"/>
@@ -4174,7 +5503,93 @@
       </w:pPr>
     </w:lvl>
   </w:abstractNum>
-  <w:abstractNum w:abstractNumId="6" w15:restartNumberingAfterBreak="0">
+  <w:abstractNum w:abstractNumId="9" w15:restartNumberingAfterBreak="0">
+    <w:nsid w:val="4FBD48ED"/>
+    <w:multiLevelType w:val="hybridMultilevel"/>
+    <w:tmpl w:val="E6341FDE"/>
+    <w:lvl w:ilvl="0" w:tplc="0409000F">
+      <w:start w:val="1"/>
+      <w:numFmt w:val="decimal"/>
+      <w:lvlText w:val="%1."/>
+      <w:lvlJc w:val="left"/>
+      <w:pPr>
+        <w:ind w:left="1440" w:hanging="360"/>
+      </w:pPr>
+    </w:lvl>
+    <w:lvl w:ilvl="1" w:tplc="04090019" w:tentative="1">
+      <w:start w:val="1"/>
+      <w:numFmt w:val="lowerLetter"/>
+      <w:lvlText w:val="%2."/>
+      <w:lvlJc w:val="left"/>
+      <w:pPr>
+        <w:ind w:left="2160" w:hanging="360"/>
+      </w:pPr>
+    </w:lvl>
+    <w:lvl w:ilvl="2" w:tplc="0409001B" w:tentative="1">
+      <w:start w:val="1"/>
+      <w:numFmt w:val="lowerRoman"/>
+      <w:lvlText w:val="%3."/>
+      <w:lvlJc w:val="right"/>
+      <w:pPr>
+        <w:ind w:left="2880" w:hanging="180"/>
+      </w:pPr>
+    </w:lvl>
+    <w:lvl w:ilvl="3" w:tplc="0409000F" w:tentative="1">
+      <w:start w:val="1"/>
+      <w:numFmt w:val="decimal"/>
+      <w:lvlText w:val="%4."/>
+      <w:lvlJc w:val="left"/>
+      <w:pPr>
+        <w:ind w:left="3600" w:hanging="360"/>
+      </w:pPr>
+    </w:lvl>
+    <w:lvl w:ilvl="4" w:tplc="04090019" w:tentative="1">
+      <w:start w:val="1"/>
+      <w:numFmt w:val="lowerLetter"/>
+      <w:lvlText w:val="%5."/>
+      <w:lvlJc w:val="left"/>
+      <w:pPr>
+        <w:ind w:left="4320" w:hanging="360"/>
+      </w:pPr>
+    </w:lvl>
+    <w:lvl w:ilvl="5" w:tplc="0409001B" w:tentative="1">
+      <w:start w:val="1"/>
+      <w:numFmt w:val="lowerRoman"/>
+      <w:lvlText w:val="%6."/>
+      <w:lvlJc w:val="right"/>
+      <w:pPr>
+        <w:ind w:left="5040" w:hanging="180"/>
+      </w:pPr>
+    </w:lvl>
+    <w:lvl w:ilvl="6" w:tplc="0409000F" w:tentative="1">
+      <w:start w:val="1"/>
+      <w:numFmt w:val="decimal"/>
+      <w:lvlText w:val="%7."/>
+      <w:lvlJc w:val="left"/>
+      <w:pPr>
+        <w:ind w:left="5760" w:hanging="360"/>
+      </w:pPr>
+    </w:lvl>
+    <w:lvl w:ilvl="7" w:tplc="04090019" w:tentative="1">
+      <w:start w:val="1"/>
+      <w:numFmt w:val="lowerLetter"/>
+      <w:lvlText w:val="%8."/>
+      <w:lvlJc w:val="left"/>
+      <w:pPr>
+        <w:ind w:left="6480" w:hanging="360"/>
+      </w:pPr>
+    </w:lvl>
+    <w:lvl w:ilvl="8" w:tplc="0409001B" w:tentative="1">
+      <w:start w:val="1"/>
+      <w:numFmt w:val="lowerRoman"/>
+      <w:lvlText w:val="%9."/>
+      <w:lvlJc w:val="right"/>
+      <w:pPr>
+        <w:ind w:left="7200" w:hanging="180"/>
+      </w:pPr>
+    </w:lvl>
+  </w:abstractNum>
+  <w:abstractNum w:abstractNumId="10" w15:restartNumberingAfterBreak="0">
     <w:nsid w:val="5F4E011E"/>
     <w:multiLevelType w:val="hybridMultilevel"/>
     <w:tmpl w:val="049E98C0"/>
@@ -4260,7 +5675,7 @@
       </w:pPr>
     </w:lvl>
   </w:abstractNum>
-  <w:abstractNum w:abstractNumId="7" w15:restartNumberingAfterBreak="0">
+  <w:abstractNum w:abstractNumId="11" w15:restartNumberingAfterBreak="0">
     <w:nsid w:val="70CE55DE"/>
     <w:multiLevelType w:val="hybridMultilevel"/>
     <w:tmpl w:val="F2F086B6"/>
@@ -4373,7 +5788,7 @@
       </w:rPr>
     </w:lvl>
   </w:abstractNum>
-  <w:abstractNum w:abstractNumId="8" w15:restartNumberingAfterBreak="0">
+  <w:abstractNum w:abstractNumId="12" w15:restartNumberingAfterBreak="0">
     <w:nsid w:val="71912660"/>
     <w:multiLevelType w:val="hybridMultilevel"/>
     <w:tmpl w:val="BF001B2C"/>
@@ -4459,7 +5874,7 @@
       </w:pPr>
     </w:lvl>
   </w:abstractNum>
-  <w:abstractNum w:abstractNumId="9" w15:restartNumberingAfterBreak="0">
+  <w:abstractNum w:abstractNumId="13" w15:restartNumberingAfterBreak="0">
     <w:nsid w:val="73275F03"/>
     <w:multiLevelType w:val="hybridMultilevel"/>
     <w:tmpl w:val="7E923460"/>
@@ -4545,7 +5960,7 @@
       </w:pPr>
     </w:lvl>
   </w:abstractNum>
-  <w:abstractNum w:abstractNumId="10" w15:restartNumberingAfterBreak="0">
+  <w:abstractNum w:abstractNumId="14" w15:restartNumberingAfterBreak="0">
     <w:nsid w:val="771F4036"/>
     <w:multiLevelType w:val="hybridMultilevel"/>
     <w:tmpl w:val="95CA06E4"/>
@@ -4631,7 +6046,7 @@
       </w:pPr>
     </w:lvl>
   </w:abstractNum>
-  <w:abstractNum w:abstractNumId="11" w15:restartNumberingAfterBreak="0">
+  <w:abstractNum w:abstractNumId="15" w15:restartNumberingAfterBreak="0">
     <w:nsid w:val="79574141"/>
     <w:multiLevelType w:val="hybridMultilevel"/>
     <w:tmpl w:val="393ABE66"/>
@@ -4718,40 +6133,52 @@
     </w:lvl>
   </w:abstractNum>
   <w:num w:numId="1">
-    <w:abstractNumId w:val="5"/>
+    <w:abstractNumId w:val="8"/>
   </w:num>
   <w:num w:numId="2">
-    <w:abstractNumId w:val="7"/>
+    <w:abstractNumId w:val="11"/>
   </w:num>
   <w:num w:numId="3">
-    <w:abstractNumId w:val="4"/>
+    <w:abstractNumId w:val="7"/>
   </w:num>
   <w:num w:numId="4">
     <w:abstractNumId w:val="0"/>
   </w:num>
   <w:num w:numId="5">
-    <w:abstractNumId w:val="8"/>
+    <w:abstractNumId w:val="12"/>
   </w:num>
   <w:num w:numId="6">
+    <w:abstractNumId w:val="14"/>
+  </w:num>
+  <w:num w:numId="7">
+    <w:abstractNumId w:val="13"/>
+  </w:num>
+  <w:num w:numId="8">
     <w:abstractNumId w:val="10"/>
   </w:num>
-  <w:num w:numId="7">
-    <w:abstractNumId w:val="9"/>
-  </w:num>
-  <w:num w:numId="8">
+  <w:num w:numId="9">
     <w:abstractNumId w:val="6"/>
   </w:num>
-  <w:num w:numId="9">
-    <w:abstractNumId w:val="3"/>
-  </w:num>
   <w:num w:numId="10">
-    <w:abstractNumId w:val="11"/>
+    <w:abstractNumId w:val="15"/>
   </w:num>
   <w:num w:numId="11">
-    <w:abstractNumId w:val="2"/>
+    <w:abstractNumId w:val="3"/>
   </w:num>
   <w:num w:numId="12">
     <w:abstractNumId w:val="1"/>
+  </w:num>
+  <w:num w:numId="13">
+    <w:abstractNumId w:val="4"/>
+  </w:num>
+  <w:num w:numId="14">
+    <w:abstractNumId w:val="9"/>
+  </w:num>
+  <w:num w:numId="15">
+    <w:abstractNumId w:val="2"/>
+  </w:num>
+  <w:num w:numId="16">
+    <w:abstractNumId w:val="5"/>
   </w:num>
 </w:numbering>
 </file>
@@ -5602,7 +7029,7 @@
 </file>
 
 <file path=customXml/itemProps2.xml><?xml version="1.0" encoding="utf-8"?>
-<ds:datastoreItem xmlns:ds="http://schemas.openxmlformats.org/officeDocument/2006/customXml" ds:itemID="{BD7285CA-8D89-4EA7-BBE9-7ED863F98477}">
+<ds:datastoreItem xmlns:ds="http://schemas.openxmlformats.org/officeDocument/2006/customXml" ds:itemID="{2AC2DBDC-ECC4-4790-8EC1-ADB0B84AF9A6}">
   <ds:schemaRefs>
     <ds:schemaRef ds:uri="http://schemas.openxmlformats.org/officeDocument/2006/bibliography"/>
   </ds:schemaRefs>

</xml_diff>

<commit_message>
Question number two started
</commit_message>
<xml_diff>
--- a/Assignment1.docx
+++ b/Assignment1.docx
@@ -689,25 +689,7 @@
           <w:sz w:val="24"/>
           <w:szCs w:val="24"/>
         </w:rPr>
-        <w:t xml:space="preserve">The internet, a global network of networks, is a huge and complex technical system build on the contribution of creative scientists around the world since 1950s. Throughout its evolution the Internet and other networks have been promoted by governments, researchers, and individuals as a tool for meeting a range of human needs. The growth of the Internet and other networks made communication easier for two entities which are far apart. The communication brought the world to a place where </w:t>
-      </w:r>
-      <w:proofErr w:type="spellStart"/>
-      <w:r>
-        <w:rPr>
-          <w:rFonts w:ascii="Times New Roman" w:hAnsi="Times New Roman" w:cs="Times New Roman"/>
-          <w:sz w:val="24"/>
-          <w:szCs w:val="24"/>
-        </w:rPr>
-        <w:t>every one</w:t>
-      </w:r>
-      <w:proofErr w:type="spellEnd"/>
-      <w:r>
-        <w:rPr>
-          <w:rFonts w:ascii="Times New Roman" w:hAnsi="Times New Roman" w:cs="Times New Roman"/>
-          <w:sz w:val="24"/>
-          <w:szCs w:val="24"/>
-        </w:rPr>
-        <w:t xml:space="preserve"> can interact, share their ideas, and get information easily from where they are. </w:t>
+        <w:t xml:space="preserve">The internet, a global network of networks, is a huge and complex technical system build on the contribution of creative scientists around the world since 1950s. Throughout its evolution the Internet and other networks have been promoted by governments, researchers, and individuals as a tool for meeting a range of human needs. The growth of the Internet and other networks made communication easier for two entities which are far apart. The communication brought the world to a place where everyone can interact, share their ideas, and get information easily from where they are. </w:t>
       </w:r>
     </w:p>
     <w:p>
@@ -1107,8 +1089,7 @@
     </w:p>
     <w:p>
       <w:pPr>
-        <w:pStyle w:val="ListParagraph"/>
-        <w:ind w:left="1440"/>
+        <w:ind w:firstLine="720"/>
         <w:rPr>
           <w:rFonts w:ascii="Times New Roman" w:hAnsi="Times New Roman" w:cs="Times New Roman"/>
           <w:b/>
@@ -1139,6 +1120,144 @@
           <w:szCs w:val="24"/>
         </w:rPr>
       </w:pPr>
+      <w:r>
+        <w:rPr>
+          <w:rFonts w:ascii="Times New Roman" w:hAnsi="Times New Roman" w:cs="Times New Roman"/>
+          <w:sz w:val="24"/>
+          <w:szCs w:val="24"/>
+        </w:rPr>
+        <w:t>LinkedIn is a business oriented social networking website; it is launched in 2003.</w:t>
+      </w:r>
+      <w:r>
+        <w:rPr>
+          <w:rFonts w:ascii="Times New Roman" w:hAnsi="Times New Roman" w:cs="Times New Roman"/>
+          <w:sz w:val="24"/>
+          <w:szCs w:val="24"/>
+        </w:rPr>
+        <w:t>The website has shown changes since the launch date</w:t>
+      </w:r>
+      <w:r>
+        <w:rPr>
+          <w:rFonts w:ascii="Times New Roman" w:hAnsi="Times New Roman" w:cs="Times New Roman"/>
+          <w:sz w:val="24"/>
+          <w:szCs w:val="24"/>
+        </w:rPr>
+        <w:t xml:space="preserve">. The home page </w:t>
+      </w:r>
+      <w:r>
+        <w:rPr>
+          <w:rFonts w:ascii="Times New Roman" w:hAnsi="Times New Roman" w:cs="Times New Roman"/>
+          <w:sz w:val="24"/>
+          <w:szCs w:val="24"/>
+        </w:rPr>
+        <w:t xml:space="preserve">until 2007 has </w:t>
+      </w:r>
+      <w:r>
+        <w:rPr>
+          <w:rFonts w:ascii="Times New Roman" w:hAnsi="Times New Roman" w:cs="Times New Roman"/>
+          <w:sz w:val="24"/>
+          <w:szCs w:val="24"/>
+        </w:rPr>
+        <w:t>simple and less contains, the page contains</w:t>
+      </w:r>
+      <w:r>
+        <w:rPr>
+          <w:rFonts w:ascii="Times New Roman" w:hAnsi="Times New Roman" w:cs="Times New Roman"/>
+          <w:sz w:val="24"/>
+          <w:szCs w:val="24"/>
+        </w:rPr>
+        <w:t xml:space="preserve"> no</w:t>
+      </w:r>
+      <w:r>
+        <w:rPr>
+          <w:rFonts w:ascii="Times New Roman" w:hAnsi="Times New Roman" w:cs="Times New Roman"/>
+          <w:sz w:val="24"/>
+          <w:szCs w:val="24"/>
+        </w:rPr>
+        <w:t xml:space="preserve"> </w:t>
+      </w:r>
+      <w:r>
+        <w:rPr>
+          <w:rFonts w:ascii="Times New Roman" w:hAnsi="Times New Roman" w:cs="Times New Roman"/>
+          <w:sz w:val="24"/>
+          <w:szCs w:val="24"/>
+        </w:rPr>
+        <w:t xml:space="preserve">navigation bars on the top of the page. From 2007 up to 2011 the page contains navigation bars. From 2008 the home page contained a form for user to join LinkedIn. </w:t>
+      </w:r>
+    </w:p>
+    <w:p>
+      <w:pPr>
+        <w:pStyle w:val="ListParagraph"/>
+        <w:rPr>
+          <w:rFonts w:ascii="Times New Roman" w:hAnsi="Times New Roman" w:cs="Times New Roman"/>
+          <w:sz w:val="24"/>
+          <w:szCs w:val="24"/>
+        </w:rPr>
+      </w:pPr>
+    </w:p>
+    <w:p>
+      <w:pPr>
+        <w:pStyle w:val="ListParagraph"/>
+        <w:rPr>
+          <w:rFonts w:ascii="Times New Roman" w:hAnsi="Times New Roman" w:cs="Times New Roman"/>
+          <w:sz w:val="24"/>
+          <w:szCs w:val="24"/>
+        </w:rPr>
+      </w:pPr>
+      <w:r>
+        <w:rPr>
+          <w:rFonts w:ascii="Times New Roman" w:hAnsi="Times New Roman" w:cs="Times New Roman"/>
+          <w:sz w:val="24"/>
+          <w:szCs w:val="24"/>
+        </w:rPr>
+        <w:t xml:space="preserve">Again in 2012 the navigation bar was removed; the presentation of the website looks good. The </w:t>
+      </w:r>
+      <w:r>
+        <w:rPr>
+          <w:rFonts w:ascii="Times New Roman" w:hAnsi="Times New Roman" w:cs="Times New Roman"/>
+          <w:sz w:val="24"/>
+          <w:szCs w:val="24"/>
+        </w:rPr>
+        <w:t>quote images make the page looks fancy. Before 2015 the background is solid color, but this year it has an image as background.</w:t>
+      </w:r>
+    </w:p>
+    <w:p>
+      <w:pPr>
+        <w:pStyle w:val="ListParagraph"/>
+        <w:rPr>
+          <w:rFonts w:ascii="Times New Roman" w:hAnsi="Times New Roman" w:cs="Times New Roman"/>
+          <w:sz w:val="24"/>
+          <w:szCs w:val="24"/>
+        </w:rPr>
+      </w:pPr>
+    </w:p>
+    <w:p>
+      <w:pPr>
+        <w:pStyle w:val="ListParagraph"/>
+        <w:rPr>
+          <w:rFonts w:ascii="Times New Roman" w:hAnsi="Times New Roman" w:cs="Times New Roman"/>
+          <w:sz w:val="24"/>
+          <w:szCs w:val="24"/>
+        </w:rPr>
+      </w:pPr>
+      <w:r>
+        <w:rPr>
+          <w:rFonts w:ascii="Times New Roman" w:hAnsi="Times New Roman" w:cs="Times New Roman"/>
+          <w:sz w:val="24"/>
+          <w:szCs w:val="24"/>
+        </w:rPr>
+        <w:t>For the last one year the page has been fantastic, the scrollable page that is nice. The page has balanced text and images. The design is best when we compare with previous ones.</w:t>
+      </w:r>
+    </w:p>
+    <w:p>
+      <w:pPr>
+        <w:pStyle w:val="ListParagraph"/>
+        <w:rPr>
+          <w:rFonts w:ascii="Times New Roman" w:hAnsi="Times New Roman" w:cs="Times New Roman"/>
+          <w:sz w:val="24"/>
+          <w:szCs w:val="24"/>
+        </w:rPr>
+      </w:pPr>
       <w:bookmarkStart w:id="0" w:name="_GoBack"/>
       <w:bookmarkEnd w:id="0"/>
     </w:p>
@@ -1147,20 +1266,132 @@
         <w:pStyle w:val="ListParagraph"/>
         <w:rPr>
           <w:rFonts w:ascii="Times New Roman" w:hAnsi="Times New Roman" w:cs="Times New Roman"/>
-          <w:sz w:val="28"/>
-          <w:szCs w:val="28"/>
-        </w:rPr>
-      </w:pPr>
-    </w:p>
-    <w:p>
-      <w:pPr>
-        <w:pStyle w:val="ListParagraph"/>
-        <w:rPr>
-          <w:rFonts w:ascii="Times New Roman" w:hAnsi="Times New Roman" w:cs="Times New Roman"/>
-          <w:sz w:val="28"/>
-          <w:szCs w:val="28"/>
-        </w:rPr>
-      </w:pPr>
+          <w:sz w:val="24"/>
+          <w:szCs w:val="24"/>
+        </w:rPr>
+      </w:pPr>
+      <w:r>
+        <w:rPr>
+          <w:rFonts w:ascii="Times New Roman" w:hAnsi="Times New Roman" w:cs="Times New Roman"/>
+          <w:sz w:val="24"/>
+          <w:szCs w:val="24"/>
+        </w:rPr>
+        <w:t>I suggest a website that uses section for presenting the idea of navigation bar. Describing some information about the pages of the website on the home page and redirect it then.</w:t>
+      </w:r>
+    </w:p>
+    <w:p>
+      <w:pPr>
+        <w:pStyle w:val="ListParagraph"/>
+        <w:rPr>
+          <w:rFonts w:ascii="Times New Roman" w:hAnsi="Times New Roman" w:cs="Times New Roman"/>
+          <w:sz w:val="24"/>
+          <w:szCs w:val="24"/>
+        </w:rPr>
+      </w:pPr>
+    </w:p>
+    <w:p>
+      <w:pPr>
+        <w:pStyle w:val="ListParagraph"/>
+        <w:rPr>
+          <w:rFonts w:ascii="Times New Roman" w:hAnsi="Times New Roman" w:cs="Times New Roman"/>
+          <w:b/>
+          <w:bCs/>
+          <w:sz w:val="28"/>
+          <w:szCs w:val="28"/>
+          <w:u w:val="single"/>
+        </w:rPr>
+      </w:pPr>
+      <w:r>
+        <w:rPr>
+          <w:rFonts w:ascii="Times New Roman" w:hAnsi="Times New Roman" w:cs="Times New Roman"/>
+          <w:b/>
+          <w:bCs/>
+          <w:sz w:val="28"/>
+          <w:szCs w:val="28"/>
+          <w:u w:val="single"/>
+        </w:rPr>
+        <w:t>Facebook</w:t>
+      </w:r>
+    </w:p>
+    <w:p>
+      <w:pPr>
+        <w:pStyle w:val="ListParagraph"/>
+        <w:rPr>
+          <w:rFonts w:ascii="Times New Roman" w:hAnsi="Times New Roman" w:cs="Times New Roman"/>
+          <w:sz w:val="24"/>
+          <w:szCs w:val="24"/>
+        </w:rPr>
+      </w:pPr>
+      <w:r>
+        <w:rPr>
+          <w:rFonts w:ascii="Times New Roman" w:hAnsi="Times New Roman" w:cs="Times New Roman"/>
+          <w:sz w:val="24"/>
+          <w:szCs w:val="24"/>
+        </w:rPr>
+        <w:tab/>
+      </w:r>
+    </w:p>
+    <w:p>
+      <w:pPr>
+        <w:pStyle w:val="ListParagraph"/>
+        <w:rPr>
+          <w:rFonts w:ascii="Times New Roman" w:hAnsi="Times New Roman" w:cs="Times New Roman"/>
+          <w:sz w:val="24"/>
+          <w:szCs w:val="24"/>
+        </w:rPr>
+      </w:pPr>
+      <w:r>
+        <w:rPr>
+          <w:rFonts w:ascii="Times New Roman" w:hAnsi="Times New Roman" w:cs="Times New Roman"/>
+          <w:sz w:val="24"/>
+          <w:szCs w:val="24"/>
+        </w:rPr>
+        <w:t>Facebook is a social media, it the popular at the time, launched in 2004. The website</w:t>
+      </w:r>
+    </w:p>
+    <w:p>
+      <w:pPr>
+        <w:pStyle w:val="ListParagraph"/>
+        <w:rPr>
+          <w:rFonts w:ascii="Times New Roman" w:hAnsi="Times New Roman" w:cs="Times New Roman"/>
+          <w:sz w:val="24"/>
+          <w:szCs w:val="24"/>
+        </w:rPr>
+      </w:pPr>
+      <w:r>
+        <w:rPr>
+          <w:rFonts w:ascii="Times New Roman" w:hAnsi="Times New Roman" w:cs="Times New Roman"/>
+          <w:sz w:val="24"/>
+          <w:szCs w:val="24"/>
+        </w:rPr>
+        <w:t xml:space="preserve">home page contained login form and other small contents; space usage was poor. After 2007 space usage improved a little and also sign up form was added. In 2009 the contents covered most of the screen with good looking, and the sex and birthday </w:t>
+      </w:r>
+      <w:r>
+        <w:rPr>
+          <w:rFonts w:ascii="Times New Roman" w:hAnsi="Times New Roman" w:cs="Times New Roman"/>
+          <w:sz w:val="24"/>
+          <w:szCs w:val="24"/>
+        </w:rPr>
+        <w:t xml:space="preserve">form elements were select element tag.  In 2012 the sex form was changed redo button. Since 2009 the content of the page </w:t>
+      </w:r>
+      <w:proofErr w:type="gramStart"/>
+      <w:r>
+        <w:rPr>
+          <w:rFonts w:ascii="Times New Roman" w:hAnsi="Times New Roman" w:cs="Times New Roman"/>
+          <w:sz w:val="24"/>
+          <w:szCs w:val="24"/>
+        </w:rPr>
+        <w:t>are</w:t>
+      </w:r>
+      <w:proofErr w:type="gramEnd"/>
+      <w:r>
+        <w:rPr>
+          <w:rFonts w:ascii="Times New Roman" w:hAnsi="Times New Roman" w:cs="Times New Roman"/>
+          <w:sz w:val="24"/>
+          <w:szCs w:val="24"/>
+        </w:rPr>
+        <w:t xml:space="preserve"> similar, but the space usage improved much.</w:t>
+      </w:r>
     </w:p>
     <w:p>
       <w:pPr>
@@ -1553,9 +1784,34 @@
             <w:sz w:val="24"/>
             <w:szCs w:val="24"/>
           </w:rPr>
-          <w:t>https://www.france24.com----FRANCE24</w:t>
+          <w:t>https://www.france24.com/</w:t>
         </w:r>
       </w:hyperlink>
+      <w:r>
+        <w:rPr>
+          <w:rFonts w:ascii="Times New Roman" w:hAnsi="Times New Roman" w:cs="Times New Roman"/>
+          <w:sz w:val="24"/>
+          <w:szCs w:val="24"/>
+        </w:rPr>
+        <w:t xml:space="preserve">  </w:t>
+      </w:r>
+      <w:r>
+        <w:rPr>
+          <w:rFonts w:ascii="Times New Roman" w:hAnsi="Times New Roman" w:cs="Times New Roman"/>
+          <w:sz w:val="24"/>
+          <w:szCs w:val="24"/>
+        </w:rPr>
+        <w:t>----FRANCE24</w:t>
+      </w:r>
+      <w:r>
+        <w:rPr>
+          <w:rStyle w:val="Hyperlink"/>
+          <w:rFonts w:ascii="Times New Roman" w:hAnsi="Times New Roman" w:cs="Times New Roman"/>
+          <w:sz w:val="24"/>
+          <w:szCs w:val="24"/>
+        </w:rPr>
+        <w:t xml:space="preserve"> </w:t>
+      </w:r>
     </w:p>
     <w:p>
       <w:pPr>
@@ -4289,7 +4545,6 @@
           <w:sz w:val="24"/>
           <w:szCs w:val="24"/>
         </w:rPr>
-        <w:lastRenderedPageBreak/>
         <w:t>What is the goal of this page?</w:t>
       </w:r>
     </w:p>
@@ -4618,16 +4873,7 @@
           <w:sz w:val="24"/>
           <w:szCs w:val="24"/>
         </w:rPr>
-        <w:t xml:space="preserve">This document has an author and there is published and updated date. The update is current one which is in 2019. The author published many documents and this give </w:t>
-      </w:r>
-      <w:r>
-        <w:rPr>
-          <w:rFonts w:ascii="Times New Roman" w:hAnsi="Times New Roman" w:cs="Times New Roman"/>
-          <w:sz w:val="24"/>
-          <w:szCs w:val="24"/>
-        </w:rPr>
-        <w:lastRenderedPageBreak/>
-        <w:t xml:space="preserve">insight for his qualification in publishing different </w:t>
+        <w:t xml:space="preserve">This document has an author and there is published and updated date. The update is current one which is in 2019. The author published many documents and this give insight for his qualification in publishing different </w:t>
       </w:r>
       <w:proofErr w:type="spellStart"/>
       <w:proofErr w:type="gramStart"/>
@@ -6608,7 +6854,6 @@
   <w:style w:type="character" w:default="1" w:styleId="DefaultParagraphFont">
     <w:name w:val="Default Paragraph Font"/>
     <w:uiPriority w:val="1"/>
-    <w:semiHidden/>
     <w:unhideWhenUsed/>
   </w:style>
   <w:style w:type="table" w:default="1" w:styleId="TableNormal">
@@ -6749,6 +6994,18 @@
       <w:bCs/>
       <w:sz w:val="27"/>
       <w:szCs w:val="27"/>
+    </w:rPr>
+  </w:style>
+  <w:style w:type="character" w:styleId="FollowedHyperlink">
+    <w:name w:val="FollowedHyperlink"/>
+    <w:basedOn w:val="DefaultParagraphFont"/>
+    <w:uiPriority w:val="99"/>
+    <w:semiHidden/>
+    <w:unhideWhenUsed/>
+    <w:rsid w:val="00340249"/>
+    <w:rPr>
+      <w:color w:val="7AF8CC" w:themeColor="followedHyperlink"/>
+      <w:u w:val="single"/>
     </w:rPr>
   </w:style>
 </w:styles>
@@ -7029,7 +7286,7 @@
 </file>
 
 <file path=customXml/itemProps2.xml><?xml version="1.0" encoding="utf-8"?>
-<ds:datastoreItem xmlns:ds="http://schemas.openxmlformats.org/officeDocument/2006/customXml" ds:itemID="{2AC2DBDC-ECC4-4790-8EC1-ADB0B84AF9A6}">
+<ds:datastoreItem xmlns:ds="http://schemas.openxmlformats.org/officeDocument/2006/customXml" ds:itemID="{6C21C6DB-2DDE-469B-AD56-FA880CD1E150}">
   <ds:schemaRefs>
     <ds:schemaRef ds:uri="http://schemas.openxmlformats.org/officeDocument/2006/bibliography"/>
   </ds:schemaRefs>

</xml_diff>

<commit_message>
Question number two finshed
</commit_message>
<xml_diff>
--- a/Assignment1.docx
+++ b/Assignment1.docx
@@ -1040,6 +1040,8 @@
     </w:p>
     <w:p>
       <w:pPr>
+        <w:spacing w:before="120" w:after="120" w:line="360" w:lineRule="auto"/>
+        <w:ind w:left="360"/>
         <w:rPr>
           <w:rFonts w:ascii="Times New Roman" w:hAnsi="Times New Roman" w:cs="Times New Roman"/>
           <w:sz w:val="28"/>
@@ -1054,6 +1056,9 @@
           <w:ilvl w:val="0"/>
           <w:numId w:val="1"/>
         </w:numPr>
+        <w:spacing w:before="120" w:after="120" w:line="360" w:lineRule="auto"/>
+        <w:ind w:left="360"/>
+        <w:jc w:val="both"/>
         <w:rPr>
           <w:rFonts w:ascii="Times New Roman" w:hAnsi="Times New Roman" w:cs="Times New Roman"/>
           <w:sz w:val="28"/>
@@ -1080,16 +1085,21 @@
     <w:p>
       <w:pPr>
         <w:pStyle w:val="ListParagraph"/>
-        <w:rPr>
-          <w:rFonts w:ascii="Times New Roman" w:hAnsi="Times New Roman" w:cs="Times New Roman"/>
-          <w:sz w:val="28"/>
-          <w:szCs w:val="28"/>
-        </w:rPr>
-      </w:pPr>
-    </w:p>
-    <w:p>
-      <w:pPr>
+        <w:spacing w:before="120" w:after="120" w:line="360" w:lineRule="auto"/>
+        <w:ind w:left="864"/>
+        <w:jc w:val="both"/>
+        <w:rPr>
+          <w:rFonts w:ascii="Times New Roman" w:hAnsi="Times New Roman" w:cs="Times New Roman"/>
+          <w:sz w:val="28"/>
+          <w:szCs w:val="28"/>
+        </w:rPr>
+      </w:pPr>
+    </w:p>
+    <w:p>
+      <w:pPr>
+        <w:spacing w:before="120" w:after="120" w:line="360" w:lineRule="auto"/>
         <w:ind w:firstLine="720"/>
+        <w:jc w:val="both"/>
         <w:rPr>
           <w:rFonts w:ascii="Times New Roman" w:hAnsi="Times New Roman" w:cs="Times New Roman"/>
           <w:b/>
@@ -1114,6 +1124,8 @@
     <w:p>
       <w:pPr>
         <w:pStyle w:val="ListParagraph"/>
+        <w:spacing w:before="120" w:after="120" w:line="360" w:lineRule="auto"/>
+        <w:jc w:val="both"/>
         <w:rPr>
           <w:rFonts w:ascii="Times New Roman" w:hAnsi="Times New Roman" w:cs="Times New Roman"/>
           <w:sz w:val="24"/>
@@ -1188,16 +1200,20 @@
     <w:p>
       <w:pPr>
         <w:pStyle w:val="ListParagraph"/>
-        <w:rPr>
-          <w:rFonts w:ascii="Times New Roman" w:hAnsi="Times New Roman" w:cs="Times New Roman"/>
-          <w:sz w:val="24"/>
-          <w:szCs w:val="24"/>
-        </w:rPr>
-      </w:pPr>
-    </w:p>
-    <w:p>
-      <w:pPr>
-        <w:pStyle w:val="ListParagraph"/>
+        <w:spacing w:before="120" w:after="120" w:line="360" w:lineRule="auto"/>
+        <w:jc w:val="both"/>
+        <w:rPr>
+          <w:rFonts w:ascii="Times New Roman" w:hAnsi="Times New Roman" w:cs="Times New Roman"/>
+          <w:sz w:val="24"/>
+          <w:szCs w:val="24"/>
+        </w:rPr>
+      </w:pPr>
+    </w:p>
+    <w:p>
+      <w:pPr>
+        <w:pStyle w:val="ListParagraph"/>
+        <w:spacing w:before="120" w:after="120" w:line="360" w:lineRule="auto"/>
+        <w:jc w:val="both"/>
         <w:rPr>
           <w:rFonts w:ascii="Times New Roman" w:hAnsi="Times New Roman" w:cs="Times New Roman"/>
           <w:sz w:val="24"/>
@@ -1220,26 +1236,14 @@
         </w:rPr>
         <w:t>quote images make the page looks fancy. Before 2015 the background is solid color, but this year it has an image as background.</w:t>
       </w:r>
-    </w:p>
-    <w:p>
-      <w:pPr>
-        <w:pStyle w:val="ListParagraph"/>
-        <w:rPr>
-          <w:rFonts w:ascii="Times New Roman" w:hAnsi="Times New Roman" w:cs="Times New Roman"/>
-          <w:sz w:val="24"/>
-          <w:szCs w:val="24"/>
-        </w:rPr>
-      </w:pPr>
-    </w:p>
-    <w:p>
-      <w:pPr>
-        <w:pStyle w:val="ListParagraph"/>
-        <w:rPr>
-          <w:rFonts w:ascii="Times New Roman" w:hAnsi="Times New Roman" w:cs="Times New Roman"/>
-          <w:sz w:val="24"/>
-          <w:szCs w:val="24"/>
-        </w:rPr>
-      </w:pPr>
+      <w:r>
+        <w:rPr>
+          <w:rFonts w:ascii="Times New Roman" w:hAnsi="Times New Roman" w:cs="Times New Roman"/>
+          <w:sz w:val="24"/>
+          <w:szCs w:val="24"/>
+        </w:rPr>
+        <w:t xml:space="preserve"> </w:t>
+      </w:r>
       <w:r>
         <w:rPr>
           <w:rFonts w:ascii="Times New Roman" w:hAnsi="Times New Roman" w:cs="Times New Roman"/>
@@ -1252,18 +1256,20 @@
     <w:p>
       <w:pPr>
         <w:pStyle w:val="ListParagraph"/>
-        <w:rPr>
-          <w:rFonts w:ascii="Times New Roman" w:hAnsi="Times New Roman" w:cs="Times New Roman"/>
-          <w:sz w:val="24"/>
-          <w:szCs w:val="24"/>
-        </w:rPr>
-      </w:pPr>
-      <w:bookmarkStart w:id="0" w:name="_GoBack"/>
-      <w:bookmarkEnd w:id="0"/>
-    </w:p>
-    <w:p>
-      <w:pPr>
-        <w:pStyle w:val="ListParagraph"/>
+        <w:spacing w:before="120" w:after="120" w:line="360" w:lineRule="auto"/>
+        <w:jc w:val="both"/>
+        <w:rPr>
+          <w:rFonts w:ascii="Times New Roman" w:hAnsi="Times New Roman" w:cs="Times New Roman"/>
+          <w:sz w:val="24"/>
+          <w:szCs w:val="24"/>
+        </w:rPr>
+      </w:pPr>
+    </w:p>
+    <w:p>
+      <w:pPr>
+        <w:pStyle w:val="ListParagraph"/>
+        <w:spacing w:before="120" w:after="120" w:line="360" w:lineRule="auto"/>
+        <w:jc w:val="both"/>
         <w:rPr>
           <w:rFonts w:ascii="Times New Roman" w:hAnsi="Times New Roman" w:cs="Times New Roman"/>
           <w:sz w:val="24"/>
@@ -1282,16 +1288,20 @@
     <w:p>
       <w:pPr>
         <w:pStyle w:val="ListParagraph"/>
-        <w:rPr>
-          <w:rFonts w:ascii="Times New Roman" w:hAnsi="Times New Roman" w:cs="Times New Roman"/>
-          <w:sz w:val="24"/>
-          <w:szCs w:val="24"/>
-        </w:rPr>
-      </w:pPr>
-    </w:p>
-    <w:p>
-      <w:pPr>
-        <w:pStyle w:val="ListParagraph"/>
+        <w:spacing w:before="120" w:after="120" w:line="360" w:lineRule="auto"/>
+        <w:jc w:val="both"/>
+        <w:rPr>
+          <w:rFonts w:ascii="Times New Roman" w:hAnsi="Times New Roman" w:cs="Times New Roman"/>
+          <w:sz w:val="24"/>
+          <w:szCs w:val="24"/>
+        </w:rPr>
+      </w:pPr>
+    </w:p>
+    <w:p>
+      <w:pPr>
+        <w:pStyle w:val="ListParagraph"/>
+        <w:spacing w:before="120" w:after="120" w:line="360" w:lineRule="auto"/>
+        <w:jc w:val="both"/>
         <w:rPr>
           <w:rFonts w:ascii="Times New Roman" w:hAnsi="Times New Roman" w:cs="Times New Roman"/>
           <w:b/>
@@ -1312,16 +1322,6 @@
         </w:rPr>
         <w:t>Facebook</w:t>
       </w:r>
-    </w:p>
-    <w:p>
-      <w:pPr>
-        <w:pStyle w:val="ListParagraph"/>
-        <w:rPr>
-          <w:rFonts w:ascii="Times New Roman" w:hAnsi="Times New Roman" w:cs="Times New Roman"/>
-          <w:sz w:val="24"/>
-          <w:szCs w:val="24"/>
-        </w:rPr>
-      </w:pPr>
       <w:r>
         <w:rPr>
           <w:rFonts w:ascii="Times New Roman" w:hAnsi="Times New Roman" w:cs="Times New Roman"/>
@@ -1334,6 +1334,8 @@
     <w:p>
       <w:pPr>
         <w:pStyle w:val="ListParagraph"/>
+        <w:spacing w:before="120" w:after="120" w:line="360" w:lineRule="auto"/>
+        <w:jc w:val="both"/>
         <w:rPr>
           <w:rFonts w:ascii="Times New Roman" w:hAnsi="Times New Roman" w:cs="Times New Roman"/>
           <w:sz w:val="24"/>
@@ -1352,6 +1354,8 @@
     <w:p>
       <w:pPr>
         <w:pStyle w:val="ListParagraph"/>
+        <w:spacing w:before="120" w:after="120" w:line="360" w:lineRule="auto"/>
+        <w:jc w:val="both"/>
         <w:rPr>
           <w:rFonts w:ascii="Times New Roman" w:hAnsi="Times New Roman" w:cs="Times New Roman"/>
           <w:sz w:val="24"/>
@@ -1374,16 +1378,14 @@
         </w:rPr>
         <w:t xml:space="preserve">form elements were select element tag.  In 2012 the sex form was changed redo button. Since 2009 the content of the page </w:t>
       </w:r>
-      <w:proofErr w:type="gramStart"/>
-      <w:r>
-        <w:rPr>
-          <w:rFonts w:ascii="Times New Roman" w:hAnsi="Times New Roman" w:cs="Times New Roman"/>
-          <w:sz w:val="24"/>
-          <w:szCs w:val="24"/>
-        </w:rPr>
-        <w:t>are</w:t>
-      </w:r>
-      <w:proofErr w:type="gramEnd"/>
+      <w:r>
+        <w:rPr>
+          <w:rFonts w:ascii="Times New Roman" w:hAnsi="Times New Roman" w:cs="Times New Roman"/>
+          <w:sz w:val="24"/>
+          <w:szCs w:val="24"/>
+        </w:rPr>
+        <w:t>is</w:t>
+      </w:r>
       <w:r>
         <w:rPr>
           <w:rFonts w:ascii="Times New Roman" w:hAnsi="Times New Roman" w:cs="Times New Roman"/>
@@ -1392,6 +1394,286 @@
         </w:rPr>
         <w:t xml:space="preserve"> similar, but the space usage improved much.</w:t>
       </w:r>
+    </w:p>
+    <w:p>
+      <w:pPr>
+        <w:pStyle w:val="ListParagraph"/>
+        <w:spacing w:before="120" w:after="120" w:line="360" w:lineRule="auto"/>
+        <w:jc w:val="both"/>
+        <w:rPr>
+          <w:rFonts w:ascii="Times New Roman" w:hAnsi="Times New Roman" w:cs="Times New Roman"/>
+          <w:sz w:val="28"/>
+          <w:szCs w:val="28"/>
+        </w:rPr>
+      </w:pPr>
+    </w:p>
+    <w:p>
+      <w:pPr>
+        <w:pStyle w:val="ListParagraph"/>
+        <w:spacing w:before="120" w:after="120" w:line="360" w:lineRule="auto"/>
+        <w:jc w:val="both"/>
+        <w:rPr>
+          <w:rFonts w:ascii="Times New Roman" w:hAnsi="Times New Roman" w:cs="Times New Roman"/>
+          <w:sz w:val="28"/>
+          <w:szCs w:val="28"/>
+        </w:rPr>
+      </w:pPr>
+    </w:p>
+    <w:p>
+      <w:pPr>
+        <w:pStyle w:val="ListParagraph"/>
+        <w:spacing w:before="120" w:after="120" w:line="360" w:lineRule="auto"/>
+        <w:jc w:val="both"/>
+        <w:rPr>
+          <w:rFonts w:ascii="Times New Roman" w:hAnsi="Times New Roman" w:cs="Times New Roman"/>
+          <w:b/>
+          <w:bCs/>
+          <w:sz w:val="28"/>
+          <w:szCs w:val="28"/>
+          <w:u w:val="single"/>
+        </w:rPr>
+      </w:pPr>
+      <w:r>
+        <w:rPr>
+          <w:rFonts w:ascii="Times New Roman" w:hAnsi="Times New Roman" w:cs="Times New Roman"/>
+          <w:b/>
+          <w:bCs/>
+          <w:sz w:val="28"/>
+          <w:szCs w:val="28"/>
+          <w:u w:val="single"/>
+        </w:rPr>
+        <w:lastRenderedPageBreak/>
+        <w:t>Stack Overflow</w:t>
+      </w:r>
+    </w:p>
+    <w:p>
+      <w:pPr>
+        <w:pStyle w:val="ListParagraph"/>
+        <w:spacing w:before="120" w:after="120" w:line="360" w:lineRule="auto"/>
+        <w:jc w:val="both"/>
+        <w:rPr>
+          <w:rFonts w:ascii="Times New Roman" w:hAnsi="Times New Roman" w:cs="Times New Roman"/>
+          <w:sz w:val="24"/>
+          <w:szCs w:val="24"/>
+        </w:rPr>
+      </w:pPr>
+      <w:r>
+        <w:rPr>
+          <w:rFonts w:ascii="Times New Roman" w:hAnsi="Times New Roman" w:cs="Times New Roman"/>
+          <w:sz w:val="24"/>
+          <w:szCs w:val="24"/>
+        </w:rPr>
+        <w:t>It is question and answer website, almost all programmers use it, it is launched in 2008. The website is stack of questions and answers. The home page in 2009 contains are more of text no pictures</w:t>
+      </w:r>
+      <w:r>
+        <w:rPr>
+          <w:rFonts w:ascii="Times New Roman" w:hAnsi="Times New Roman" w:cs="Times New Roman"/>
+          <w:sz w:val="24"/>
+          <w:szCs w:val="24"/>
+        </w:rPr>
+        <w:t>, the side bars also have different information and list of programming language. In 2014 the side bar has changed on it contains</w:t>
+      </w:r>
+      <w:r>
+        <w:rPr>
+          <w:rFonts w:ascii="Times New Roman" w:hAnsi="Times New Roman" w:cs="Times New Roman"/>
+          <w:sz w:val="24"/>
+          <w:szCs w:val="24"/>
+        </w:rPr>
+        <w:t>;</w:t>
+      </w:r>
+      <w:r>
+        <w:rPr>
+          <w:rFonts w:ascii="Times New Roman" w:hAnsi="Times New Roman" w:cs="Times New Roman"/>
+          <w:sz w:val="24"/>
+          <w:szCs w:val="24"/>
+        </w:rPr>
+        <w:t xml:space="preserve"> the navigation bar </w:t>
+      </w:r>
+      <w:r>
+        <w:rPr>
+          <w:rFonts w:ascii="Times New Roman" w:hAnsi="Times New Roman" w:cs="Times New Roman"/>
+          <w:sz w:val="24"/>
+          <w:szCs w:val="24"/>
+        </w:rPr>
+        <w:t>is</w:t>
+      </w:r>
+      <w:r>
+        <w:rPr>
+          <w:rFonts w:ascii="Times New Roman" w:hAnsi="Times New Roman" w:cs="Times New Roman"/>
+          <w:sz w:val="24"/>
+          <w:szCs w:val="24"/>
+        </w:rPr>
+        <w:t xml:space="preserve"> the same.</w:t>
+      </w:r>
+      <w:r>
+        <w:rPr>
+          <w:rFonts w:ascii="Times New Roman" w:hAnsi="Times New Roman" w:cs="Times New Roman"/>
+          <w:sz w:val="24"/>
+          <w:szCs w:val="24"/>
+        </w:rPr>
+        <w:t xml:space="preserve"> In 2017 the heading has changed with good looking background color and a form. After 2019 the page looks fantastic. The design is exceptional and the text and shapes are balanced. Color combination is lovely.</w:t>
+      </w:r>
+    </w:p>
+    <w:p>
+      <w:pPr>
+        <w:pStyle w:val="ListParagraph"/>
+        <w:spacing w:before="120" w:after="120" w:line="360" w:lineRule="auto"/>
+        <w:jc w:val="both"/>
+        <w:rPr>
+          <w:rFonts w:ascii="Times New Roman" w:hAnsi="Times New Roman" w:cs="Times New Roman"/>
+          <w:sz w:val="24"/>
+          <w:szCs w:val="24"/>
+        </w:rPr>
+      </w:pPr>
+    </w:p>
+    <w:p>
+      <w:pPr>
+        <w:pStyle w:val="ListParagraph"/>
+        <w:spacing w:before="120" w:after="120" w:line="360" w:lineRule="auto"/>
+        <w:jc w:val="both"/>
+        <w:rPr>
+          <w:rFonts w:ascii="Times New Roman" w:hAnsi="Times New Roman" w:cs="Times New Roman"/>
+          <w:b/>
+          <w:bCs/>
+          <w:sz w:val="28"/>
+          <w:szCs w:val="28"/>
+          <w:u w:val="single"/>
+        </w:rPr>
+      </w:pPr>
+      <w:r>
+        <w:rPr>
+          <w:rFonts w:ascii="Times New Roman" w:hAnsi="Times New Roman" w:cs="Times New Roman"/>
+          <w:b/>
+          <w:bCs/>
+          <w:sz w:val="28"/>
+          <w:szCs w:val="28"/>
+          <w:u w:val="single"/>
+        </w:rPr>
+        <w:t>BBC</w:t>
+      </w:r>
+    </w:p>
+    <w:p>
+      <w:pPr>
+        <w:pStyle w:val="ListParagraph"/>
+        <w:spacing w:before="120" w:after="120" w:line="360" w:lineRule="auto"/>
+        <w:jc w:val="both"/>
+        <w:rPr>
+          <w:rFonts w:ascii="Times New Roman" w:hAnsi="Times New Roman" w:cs="Times New Roman"/>
+          <w:sz w:val="24"/>
+          <w:szCs w:val="24"/>
+        </w:rPr>
+      </w:pPr>
+      <w:r>
+        <w:rPr>
+          <w:rFonts w:ascii="Times New Roman" w:hAnsi="Times New Roman" w:cs="Times New Roman"/>
+          <w:sz w:val="24"/>
+          <w:szCs w:val="24"/>
+        </w:rPr>
+        <w:t>BBC is news website that is popular all over the world. It officially launched in 1997. The home page is bunch of news. The logo is acronym for British Broadcast Cooperation (BBC) the text color and the background changes often.</w:t>
+      </w:r>
+      <w:r>
+        <w:rPr>
+          <w:rFonts w:ascii="Times New Roman" w:hAnsi="Times New Roman" w:cs="Times New Roman"/>
+          <w:sz w:val="24"/>
+          <w:szCs w:val="24"/>
+        </w:rPr>
+        <w:t xml:space="preserve"> Most of the time the colors are black and white used interchangeably for the text color and background. The early page layout was not device friendly.</w:t>
+      </w:r>
+      <w:r>
+        <w:rPr>
+          <w:rFonts w:ascii="Times New Roman" w:hAnsi="Times New Roman" w:cs="Times New Roman"/>
+          <w:sz w:val="24"/>
+          <w:szCs w:val="24"/>
+        </w:rPr>
+        <w:t xml:space="preserve"> The contents are grouped in different section with balanced text and image. </w:t>
+      </w:r>
+    </w:p>
+    <w:p>
+      <w:pPr>
+        <w:pStyle w:val="ListParagraph"/>
+        <w:jc w:val="both"/>
+        <w:rPr>
+          <w:rFonts w:ascii="Times New Roman" w:hAnsi="Times New Roman" w:cs="Times New Roman"/>
+          <w:sz w:val="28"/>
+          <w:szCs w:val="28"/>
+        </w:rPr>
+      </w:pPr>
+    </w:p>
+    <w:p>
+      <w:pPr>
+        <w:pStyle w:val="ListParagraph"/>
+        <w:spacing w:before="120" w:after="120" w:line="360" w:lineRule="auto"/>
+        <w:jc w:val="both"/>
+        <w:rPr>
+          <w:rFonts w:ascii="Times New Roman" w:hAnsi="Times New Roman" w:cs="Times New Roman"/>
+          <w:b/>
+          <w:bCs/>
+          <w:sz w:val="28"/>
+          <w:szCs w:val="28"/>
+          <w:u w:val="single"/>
+        </w:rPr>
+      </w:pPr>
+      <w:r>
+        <w:rPr>
+          <w:rFonts w:ascii="Times New Roman" w:hAnsi="Times New Roman" w:cs="Times New Roman"/>
+          <w:b/>
+          <w:bCs/>
+          <w:sz w:val="28"/>
+          <w:szCs w:val="28"/>
+          <w:u w:val="single"/>
+        </w:rPr>
+        <w:t>W</w:t>
+      </w:r>
+      <w:r>
+        <w:rPr>
+          <w:rFonts w:ascii="Times New Roman" w:hAnsi="Times New Roman" w:cs="Times New Roman"/>
+          <w:b/>
+          <w:bCs/>
+          <w:sz w:val="28"/>
+          <w:szCs w:val="28"/>
+          <w:u w:val="single"/>
+        </w:rPr>
+        <w:t>ordPress</w:t>
+      </w:r>
+    </w:p>
+    <w:p>
+      <w:pPr>
+        <w:pStyle w:val="ListParagraph"/>
+        <w:spacing w:before="120" w:after="120" w:line="360" w:lineRule="auto"/>
+        <w:jc w:val="both"/>
+        <w:rPr>
+          <w:rFonts w:ascii="Times New Roman" w:hAnsi="Times New Roman" w:cs="Times New Roman"/>
+          <w:sz w:val="24"/>
+          <w:szCs w:val="24"/>
+        </w:rPr>
+      </w:pPr>
+      <w:r>
+        <w:rPr>
+          <w:rFonts w:ascii="Times New Roman" w:hAnsi="Times New Roman" w:cs="Times New Roman"/>
+          <w:sz w:val="24"/>
+          <w:szCs w:val="24"/>
+        </w:rPr>
+        <w:t xml:space="preserve">It is a famous blog website launched in 2003.  From 2003 to 2005 the page was center on the screen leaving a lot of blank space on the side, this does not look good. The website color combination is good. The recent year of the page is fantastic with better design and space usage. The </w:t>
+      </w:r>
+      <w:r>
+        <w:rPr>
+          <w:rFonts w:ascii="Times New Roman" w:hAnsi="Times New Roman" w:cs="Times New Roman"/>
+          <w:sz w:val="24"/>
+          <w:szCs w:val="24"/>
+        </w:rPr>
+        <w:t>background and the layout are designed perfectly.</w:t>
+      </w:r>
+    </w:p>
+    <w:p>
+      <w:pPr>
+        <w:pStyle w:val="ListParagraph"/>
+        <w:jc w:val="both"/>
+        <w:rPr>
+          <w:rFonts w:ascii="Times New Roman" w:hAnsi="Times New Roman" w:cs="Times New Roman"/>
+          <w:sz w:val="28"/>
+          <w:szCs w:val="28"/>
+        </w:rPr>
+      </w:pPr>
     </w:p>
     <w:p>
       <w:pPr>
@@ -1490,18 +1772,20 @@
           <w:ilvl w:val="0"/>
           <w:numId w:val="1"/>
         </w:numPr>
-        <w:rPr>
-          <w:rFonts w:ascii="Times New Roman" w:hAnsi="Times New Roman" w:cs="Times New Roman"/>
-          <w:sz w:val="28"/>
-          <w:szCs w:val="28"/>
-        </w:rPr>
-      </w:pPr>
-      <w:r>
-        <w:rPr>
-          <w:rFonts w:ascii="Times New Roman" w:hAnsi="Times New Roman" w:cs="Times New Roman"/>
-          <w:sz w:val="28"/>
-          <w:szCs w:val="28"/>
-        </w:rPr>
+        <w:spacing w:before="120" w:after="120" w:line="360" w:lineRule="auto"/>
+        <w:rPr>
+          <w:rFonts w:ascii="Times New Roman" w:hAnsi="Times New Roman" w:cs="Times New Roman"/>
+          <w:sz w:val="28"/>
+          <w:szCs w:val="28"/>
+        </w:rPr>
+      </w:pPr>
+      <w:r>
+        <w:rPr>
+          <w:rFonts w:ascii="Times New Roman" w:hAnsi="Times New Roman" w:cs="Times New Roman"/>
+          <w:sz w:val="28"/>
+          <w:szCs w:val="28"/>
+        </w:rPr>
+        <w:lastRenderedPageBreak/>
         <w:t>List</w:t>
       </w:r>
       <w:r>
@@ -1520,6 +1804,7 @@
           <w:ilvl w:val="0"/>
           <w:numId w:val="3"/>
         </w:numPr>
+        <w:spacing w:before="120" w:after="120" w:line="360" w:lineRule="auto"/>
         <w:rPr>
           <w:rFonts w:ascii="Times New Roman" w:hAnsi="Times New Roman" w:cs="Times New Roman"/>
           <w:sz w:val="28"/>
@@ -2356,6 +2641,32 @@
     </w:p>
     <w:p>
       <w:pPr>
+        <w:spacing w:before="120" w:after="120" w:line="360" w:lineRule="auto"/>
+        <w:rPr>
+          <w:rStyle w:val="Hyperlink"/>
+          <w:rFonts w:ascii="Times New Roman" w:hAnsi="Times New Roman" w:cs="Times New Roman"/>
+          <w:color w:val="auto"/>
+          <w:sz w:val="24"/>
+          <w:szCs w:val="24"/>
+          <w:u w:val="none"/>
+        </w:rPr>
+      </w:pPr>
+    </w:p>
+    <w:p>
+      <w:pPr>
+        <w:spacing w:before="120" w:after="120" w:line="360" w:lineRule="auto"/>
+        <w:rPr>
+          <w:rStyle w:val="Hyperlink"/>
+          <w:rFonts w:ascii="Times New Roman" w:hAnsi="Times New Roman" w:cs="Times New Roman"/>
+          <w:color w:val="auto"/>
+          <w:sz w:val="24"/>
+          <w:szCs w:val="24"/>
+          <w:u w:val="none"/>
+        </w:rPr>
+      </w:pPr>
+    </w:p>
+    <w:p>
+      <w:pPr>
         <w:pStyle w:val="ListParagraph"/>
         <w:spacing w:before="120" w:after="120" w:line="360" w:lineRule="auto"/>
         <w:ind w:left="1440"/>
@@ -2388,6 +2699,7 @@
           <w:szCs w:val="28"/>
           <w:u w:val="single"/>
         </w:rPr>
+        <w:lastRenderedPageBreak/>
         <w:t>Business</w:t>
       </w:r>
     </w:p>
@@ -3776,36 +4088,6 @@
     <w:p>
       <w:pPr>
         <w:spacing w:before="120" w:after="120" w:line="360" w:lineRule="auto"/>
-        <w:rPr>
-          <w:rFonts w:ascii="Times New Roman" w:hAnsi="Times New Roman" w:cs="Times New Roman"/>
-          <w:sz w:val="24"/>
-          <w:szCs w:val="24"/>
-        </w:rPr>
-      </w:pPr>
-    </w:p>
-    <w:p>
-      <w:pPr>
-        <w:spacing w:before="120" w:after="120" w:line="360" w:lineRule="auto"/>
-        <w:rPr>
-          <w:rFonts w:ascii="Times New Roman" w:hAnsi="Times New Roman" w:cs="Times New Roman"/>
-          <w:sz w:val="24"/>
-          <w:szCs w:val="24"/>
-        </w:rPr>
-      </w:pPr>
-    </w:p>
-    <w:p>
-      <w:pPr>
-        <w:spacing w:before="120" w:after="120" w:line="360" w:lineRule="auto"/>
-        <w:rPr>
-          <w:rFonts w:ascii="Times New Roman" w:hAnsi="Times New Roman" w:cs="Times New Roman"/>
-          <w:sz w:val="24"/>
-          <w:szCs w:val="24"/>
-        </w:rPr>
-      </w:pPr>
-    </w:p>
-    <w:p>
-      <w:pPr>
-        <w:spacing w:before="120" w:after="120" w:line="360" w:lineRule="auto"/>
         <w:ind w:left="720"/>
         <w:rPr>
           <w:rFonts w:ascii="Times New Roman" w:hAnsi="Times New Roman" w:cs="Times New Roman"/>
@@ -4247,23 +4529,24 @@
         <w:jc w:val="both"/>
         <w:rPr>
           <w:rFonts w:ascii="Times New Roman" w:hAnsi="Times New Roman" w:cs="Times New Roman"/>
-          <w:sz w:val="24"/>
-          <w:szCs w:val="24"/>
-        </w:rPr>
-      </w:pPr>
-      <w:r>
-        <w:rPr>
-          <w:rFonts w:ascii="Times New Roman" w:hAnsi="Times New Roman" w:cs="Times New Roman"/>
-          <w:sz w:val="24"/>
-          <w:szCs w:val="24"/>
-        </w:rPr>
+          <w:sz w:val="28"/>
+          <w:szCs w:val="28"/>
+        </w:rPr>
+      </w:pPr>
+      <w:r>
+        <w:rPr>
+          <w:rFonts w:ascii="Times New Roman" w:hAnsi="Times New Roman" w:cs="Times New Roman"/>
+          <w:sz w:val="28"/>
+          <w:szCs w:val="28"/>
+        </w:rPr>
+        <w:lastRenderedPageBreak/>
         <w:t>What are the guidelines for evaluating the value of a web site? Try to evaluate 2-5 websites based on the guideline and put your judgment</w:t>
       </w:r>
       <w:r>
         <w:rPr>
           <w:rFonts w:ascii="Times New Roman" w:hAnsi="Times New Roman" w:cs="Times New Roman"/>
-          <w:sz w:val="24"/>
-          <w:szCs w:val="24"/>
+          <w:sz w:val="28"/>
+          <w:szCs w:val="28"/>
         </w:rPr>
         <w:t>.</w:t>
       </w:r>
@@ -4285,6 +4568,7 @@
         <w:pStyle w:val="ListParagraph"/>
         <w:spacing w:before="120" w:after="120" w:line="360" w:lineRule="auto"/>
         <w:ind w:left="1008"/>
+        <w:jc w:val="both"/>
         <w:rPr>
           <w:rFonts w:ascii="Times New Roman" w:hAnsi="Times New Roman" w:cs="Times New Roman"/>
           <w:sz w:val="24"/>
@@ -4338,6 +4622,7 @@
         <w:pStyle w:val="ListParagraph"/>
         <w:spacing w:before="120" w:after="120" w:line="360" w:lineRule="auto"/>
         <w:ind w:left="2160"/>
+        <w:jc w:val="both"/>
         <w:rPr>
           <w:rFonts w:ascii="Times New Roman" w:hAnsi="Times New Roman" w:cs="Times New Roman"/>
           <w:sz w:val="24"/>
@@ -4358,6 +4643,7 @@
         <w:pStyle w:val="ListParagraph"/>
         <w:spacing w:before="120" w:after="120" w:line="360" w:lineRule="auto"/>
         <w:ind w:left="2160"/>
+        <w:jc w:val="both"/>
         <w:rPr>
           <w:rFonts w:ascii="Times New Roman" w:hAnsi="Times New Roman" w:cs="Times New Roman"/>
           <w:sz w:val="24"/>
@@ -4378,6 +4664,7 @@
         <w:pStyle w:val="ListParagraph"/>
         <w:spacing w:before="120" w:after="120" w:line="360" w:lineRule="auto"/>
         <w:ind w:left="2160"/>
+        <w:jc w:val="both"/>
         <w:rPr>
           <w:rFonts w:ascii="Times New Roman" w:hAnsi="Times New Roman" w:cs="Times New Roman"/>
           <w:sz w:val="24"/>
@@ -4684,62 +4971,9 @@
     </w:p>
     <w:p>
       <w:pPr>
-        <w:ind w:left="1440"/>
-        <w:rPr>
-          <w:rFonts w:ascii="Times New Roman" w:hAnsi="Times New Roman" w:cs="Times New Roman"/>
-          <w:sz w:val="28"/>
-          <w:szCs w:val="28"/>
-        </w:rPr>
-      </w:pPr>
-      <w:r>
-        <w:rPr>
-          <w:rFonts w:ascii="Times New Roman" w:hAnsi="Times New Roman" w:cs="Times New Roman"/>
-          <w:sz w:val="28"/>
-          <w:szCs w:val="28"/>
-        </w:rPr>
-        <w:tab/>
-      </w:r>
-    </w:p>
-    <w:p>
-      <w:pPr>
-        <w:rPr>
-          <w:rFonts w:ascii="Times New Roman" w:hAnsi="Times New Roman" w:cs="Times New Roman"/>
-          <w:sz w:val="28"/>
-          <w:szCs w:val="28"/>
-        </w:rPr>
-      </w:pPr>
-    </w:p>
-    <w:p>
-      <w:pPr>
-        <w:rPr>
-          <w:rFonts w:ascii="Times New Roman" w:hAnsi="Times New Roman" w:cs="Times New Roman"/>
-          <w:sz w:val="28"/>
-          <w:szCs w:val="28"/>
-        </w:rPr>
-      </w:pPr>
-    </w:p>
-    <w:p>
-      <w:pPr>
-        <w:rPr>
-          <w:rFonts w:ascii="Times New Roman" w:hAnsi="Times New Roman" w:cs="Times New Roman"/>
-          <w:sz w:val="28"/>
-          <w:szCs w:val="28"/>
-        </w:rPr>
-      </w:pPr>
-    </w:p>
-    <w:p>
-      <w:pPr>
-        <w:rPr>
-          <w:rFonts w:ascii="Times New Roman" w:hAnsi="Times New Roman" w:cs="Times New Roman"/>
-          <w:sz w:val="28"/>
-          <w:szCs w:val="28"/>
-        </w:rPr>
-      </w:pPr>
-    </w:p>
-    <w:p>
-      <w:pPr>
         <w:spacing w:before="120" w:after="120" w:line="360" w:lineRule="auto"/>
         <w:ind w:left="1008"/>
+        <w:jc w:val="both"/>
       </w:pPr>
       <w:hyperlink r:id="rId70" w:history="1">
         <w:r>
@@ -4754,6 +4988,7 @@
       <w:pPr>
         <w:spacing w:before="120" w:after="120" w:line="360" w:lineRule="auto"/>
         <w:ind w:left="1008"/>
+        <w:jc w:val="both"/>
         <w:rPr>
           <w:rFonts w:ascii="Times New Roman" w:hAnsi="Times New Roman" w:cs="Times New Roman"/>
           <w:sz w:val="24"/>
@@ -4773,6 +5008,7 @@
       <w:pPr>
         <w:spacing w:before="120" w:after="120" w:line="360" w:lineRule="auto"/>
         <w:ind w:left="1008"/>
+        <w:jc w:val="both"/>
         <w:rPr>
           <w:rFonts w:ascii="Times New Roman" w:hAnsi="Times New Roman" w:cs="Times New Roman"/>
           <w:sz w:val="24"/>
@@ -4792,6 +5028,7 @@
       <w:pPr>
         <w:spacing w:before="120" w:after="120" w:line="360" w:lineRule="auto"/>
         <w:ind w:left="1008"/>
+        <w:jc w:val="both"/>
         <w:rPr>
           <w:rFonts w:ascii="Times New Roman" w:hAnsi="Times New Roman" w:cs="Times New Roman"/>
           <w:sz w:val="24"/>
@@ -4812,7 +5049,16 @@
           <w:sz w:val="24"/>
           <w:szCs w:val="24"/>
         </w:rPr>
-        <w:t>, but the page defined the resource for this document. This brings trust and accuracy for the users. The currency of the document is good it is updated in 2019.</w:t>
+        <w:t xml:space="preserve">, but the page defined the resource for this document. This brings trust and </w:t>
+      </w:r>
+      <w:r>
+        <w:rPr>
+          <w:rFonts w:ascii="Times New Roman" w:hAnsi="Times New Roman" w:cs="Times New Roman"/>
+          <w:sz w:val="24"/>
+          <w:szCs w:val="24"/>
+        </w:rPr>
+        <w:lastRenderedPageBreak/>
+        <w:t>accuracy for the users. The currency of the document is good it is updated in 2019.</w:t>
       </w:r>
       <w:r>
         <w:rPr>
@@ -4835,6 +5081,7 @@
       <w:pPr>
         <w:spacing w:before="120" w:after="120" w:line="360" w:lineRule="auto"/>
         <w:ind w:left="1008"/>
+        <w:jc w:val="both"/>
         <w:rPr>
           <w:rFonts w:ascii="Times New Roman" w:hAnsi="Times New Roman" w:cs="Times New Roman"/>
           <w:sz w:val="24"/>
@@ -4846,6 +5093,7 @@
       <w:pPr>
         <w:spacing w:before="120" w:after="120" w:line="360" w:lineRule="auto"/>
         <w:ind w:left="1008"/>
+        <w:jc w:val="both"/>
       </w:pPr>
       <w:hyperlink r:id="rId71" w:history="1">
         <w:r>
@@ -4873,33 +5121,40 @@
           <w:sz w:val="24"/>
           <w:szCs w:val="24"/>
         </w:rPr>
-        <w:t xml:space="preserve">This document has an author and there is published and updated date. The update is current one which is in 2019. The author published many documents and this give insight for his qualification in publishing different </w:t>
-      </w:r>
-      <w:proofErr w:type="spellStart"/>
-      <w:proofErr w:type="gramStart"/>
-      <w:r>
-        <w:rPr>
-          <w:rFonts w:ascii="Times New Roman" w:hAnsi="Times New Roman" w:cs="Times New Roman"/>
-          <w:sz w:val="24"/>
-          <w:szCs w:val="24"/>
-        </w:rPr>
-        <w:t>topics.It</w:t>
-      </w:r>
-      <w:proofErr w:type="spellEnd"/>
-      <w:proofErr w:type="gramEnd"/>
-      <w:r>
-        <w:rPr>
-          <w:rFonts w:ascii="Times New Roman" w:hAnsi="Times New Roman" w:cs="Times New Roman"/>
-          <w:sz w:val="24"/>
-          <w:szCs w:val="24"/>
-        </w:rPr>
-        <w:t xml:space="preserve"> has relevant things to the title of the document, answers the questions. Although the page has a lot of Ad this makes irritating for the user. The links on the page works and redirects to relevant pages to the current document.</w:t>
+        <w:t>This document has an author and there is published and updated date. The update is current one which is in 2019. The author published many documents and this give insight for his qualification in publishing different topics.</w:t>
+      </w:r>
+      <w:r>
+        <w:rPr>
+          <w:rFonts w:ascii="Times New Roman" w:hAnsi="Times New Roman" w:cs="Times New Roman"/>
+          <w:sz w:val="24"/>
+          <w:szCs w:val="24"/>
+        </w:rPr>
+        <w:t xml:space="preserve"> </w:t>
+      </w:r>
+      <w:r>
+        <w:rPr>
+          <w:rFonts w:ascii="Times New Roman" w:hAnsi="Times New Roman" w:cs="Times New Roman"/>
+          <w:sz w:val="24"/>
+          <w:szCs w:val="24"/>
+        </w:rPr>
+        <w:t>I</w:t>
+      </w:r>
+      <w:bookmarkStart w:id="0" w:name="_GoBack"/>
+      <w:bookmarkEnd w:id="0"/>
+      <w:r>
+        <w:rPr>
+          <w:rFonts w:ascii="Times New Roman" w:hAnsi="Times New Roman" w:cs="Times New Roman"/>
+          <w:sz w:val="24"/>
+          <w:szCs w:val="24"/>
+        </w:rPr>
+        <w:t>t has relevant things to the title of the document, answers the questions. Although the page has a lot of Ad this makes irritating for the user. The links on the page works and redirects to relevant pages to the current document.</w:t>
       </w:r>
     </w:p>
     <w:p>
       <w:pPr>
         <w:spacing w:before="120" w:after="120" w:line="360" w:lineRule="auto"/>
         <w:ind w:left="1008"/>
+        <w:jc w:val="both"/>
         <w:rPr>
           <w:rFonts w:ascii="Times New Roman" w:hAnsi="Times New Roman" w:cs="Times New Roman"/>
           <w:sz w:val="24"/>
@@ -5666,7 +5921,7 @@
   <w:abstractNum w:abstractNumId="8" w15:restartNumberingAfterBreak="0">
     <w:nsid w:val="3CD15896"/>
     <w:multiLevelType w:val="hybridMultilevel"/>
-    <w:tmpl w:val="273EBDD0"/>
+    <w:tmpl w:val="3578C44E"/>
     <w:lvl w:ilvl="0" w:tplc="0409000F">
       <w:start w:val="1"/>
       <w:numFmt w:val="decimal"/>
@@ -6854,6 +7109,7 @@
   <w:style w:type="character" w:default="1" w:styleId="DefaultParagraphFont">
     <w:name w:val="Default Paragraph Font"/>
     <w:uiPriority w:val="1"/>
+    <w:semiHidden/>
     <w:unhideWhenUsed/>
   </w:style>
   <w:style w:type="table" w:default="1" w:styleId="TableNormal">
@@ -7286,7 +7542,7 @@
 </file>
 
 <file path=customXml/itemProps2.xml><?xml version="1.0" encoding="utf-8"?>
-<ds:datastoreItem xmlns:ds="http://schemas.openxmlformats.org/officeDocument/2006/customXml" ds:itemID="{6C21C6DB-2DDE-469B-AD56-FA880CD1E150}">
+<ds:datastoreItem xmlns:ds="http://schemas.openxmlformats.org/officeDocument/2006/customXml" ds:itemID="{4E892ADD-8A68-4B8D-B9FB-3310F51FEE66}">
   <ds:schemaRefs>
     <ds:schemaRef ds:uri="http://schemas.openxmlformats.org/officeDocument/2006/bibliography"/>
   </ds:schemaRefs>

</xml_diff>

<commit_message>
Content page, Page Number and Reference added
</commit_message>
<xml_diff>
--- a/Assignment1.docx
+++ b/Assignment1.docx
@@ -596,16 +596,6 @@
         <w:jc w:val="right"/>
         <w:rPr>
           <w:rFonts w:ascii="Times New Roman" w:hAnsi="Times New Roman" w:cs="Times New Roman"/>
-          <w:sz w:val="28"/>
-          <w:szCs w:val="28"/>
-        </w:rPr>
-      </w:pPr>
-    </w:p>
-    <w:p>
-      <w:pPr>
-        <w:jc w:val="right"/>
-        <w:rPr>
-          <w:rFonts w:ascii="Times New Roman" w:hAnsi="Times New Roman" w:cs="Times New Roman"/>
           <w:b/>
           <w:bCs/>
           <w:shd w:val="clear" w:color="auto" w:fill="FFFFFF"/>
@@ -636,6 +626,978 @@
         </w:rPr>
         <w:t>Friday March 6, 2019</w:t>
       </w:r>
+    </w:p>
+    <w:p>
+      <w:pPr>
+        <w:spacing w:after="160" w:line="259" w:lineRule="auto"/>
+        <w:rPr>
+          <w:rFonts w:ascii="Times New Roman" w:hAnsi="Times New Roman" w:cs="Times New Roman"/>
+          <w:sz w:val="28"/>
+          <w:szCs w:val="28"/>
+        </w:rPr>
+      </w:pPr>
+    </w:p>
+    <w:p>
+      <w:pPr>
+        <w:spacing w:after="160" w:line="259" w:lineRule="auto"/>
+        <w:rPr>
+          <w:rFonts w:ascii="Times New Roman" w:hAnsi="Times New Roman" w:cs="Times New Roman"/>
+          <w:sz w:val="28"/>
+          <w:szCs w:val="28"/>
+        </w:rPr>
+      </w:pPr>
+      <w:r>
+        <w:rPr>
+          <w:rFonts w:ascii="Times New Roman" w:hAnsi="Times New Roman" w:cs="Times New Roman"/>
+          <w:sz w:val="28"/>
+          <w:szCs w:val="28"/>
+        </w:rPr>
+        <w:br w:type="page"/>
+      </w:r>
+      <w:r>
+        <w:rPr>
+          <w:rFonts w:ascii="Times New Roman" w:hAnsi="Times New Roman" w:cs="Times New Roman"/>
+          <w:sz w:val="28"/>
+          <w:szCs w:val="28"/>
+        </w:rPr>
+        <w:lastRenderedPageBreak/>
+        <w:t>Table of Content</w:t>
+      </w:r>
+    </w:p>
+    <w:p>
+      <w:pPr>
+        <w:spacing w:after="160" w:line="259" w:lineRule="auto"/>
+        <w:rPr>
+          <w:rFonts w:ascii="Times New Roman" w:hAnsi="Times New Roman" w:cs="Times New Roman"/>
+          <w:sz w:val="24"/>
+          <w:szCs w:val="24"/>
+        </w:rPr>
+      </w:pPr>
+    </w:p>
+    <w:p>
+      <w:pPr>
+        <w:pStyle w:val="ListParagraph"/>
+        <w:spacing w:before="120" w:after="120" w:line="360" w:lineRule="auto"/>
+        <w:rPr>
+          <w:rFonts w:ascii="Times New Roman" w:hAnsi="Times New Roman" w:cs="Times New Roman"/>
+          <w:sz w:val="24"/>
+          <w:szCs w:val="24"/>
+        </w:rPr>
+      </w:pPr>
+      <w:r>
+        <w:rPr>
+          <w:rFonts w:ascii="Times New Roman" w:hAnsi="Times New Roman" w:cs="Times New Roman"/>
+          <w:sz w:val="24"/>
+          <w:szCs w:val="24"/>
+        </w:rPr>
+        <w:t>Question Number One</w:t>
+      </w:r>
+      <w:r>
+        <w:rPr>
+          <w:rFonts w:ascii="Times New Roman" w:hAnsi="Times New Roman" w:cs="Times New Roman"/>
+          <w:sz w:val="24"/>
+          <w:szCs w:val="24"/>
+        </w:rPr>
+        <w:t xml:space="preserve"> -------------------------------------</w:t>
+      </w:r>
+      <w:r>
+        <w:rPr>
+          <w:rFonts w:ascii="Times New Roman" w:hAnsi="Times New Roman" w:cs="Times New Roman"/>
+          <w:sz w:val="24"/>
+          <w:szCs w:val="24"/>
+        </w:rPr>
+        <w:t>---------------------------------</w:t>
+      </w:r>
+      <w:r>
+        <w:rPr>
+          <w:rFonts w:ascii="Times New Roman" w:hAnsi="Times New Roman" w:cs="Times New Roman"/>
+          <w:sz w:val="24"/>
+          <w:szCs w:val="24"/>
+        </w:rPr>
+        <w:t>1</w:t>
+      </w:r>
+    </w:p>
+    <w:p>
+      <w:pPr>
+        <w:pStyle w:val="ListParagraph"/>
+        <w:spacing w:before="120" w:after="120" w:line="360" w:lineRule="auto"/>
+        <w:rPr>
+          <w:rFonts w:ascii="Times New Roman" w:hAnsi="Times New Roman" w:cs="Times New Roman"/>
+          <w:sz w:val="24"/>
+          <w:szCs w:val="24"/>
+        </w:rPr>
+      </w:pPr>
+      <w:r>
+        <w:rPr>
+          <w:rFonts w:ascii="Times New Roman" w:hAnsi="Times New Roman" w:cs="Times New Roman"/>
+          <w:sz w:val="28"/>
+          <w:szCs w:val="28"/>
+        </w:rPr>
+        <w:tab/>
+      </w:r>
+      <w:r>
+        <w:rPr>
+          <w:rFonts w:ascii="Times New Roman" w:hAnsi="Times New Roman" w:cs="Times New Roman"/>
+          <w:sz w:val="24"/>
+          <w:szCs w:val="24"/>
+        </w:rPr>
+        <w:t>History of Internet (The evolution)</w:t>
+      </w:r>
+      <w:r>
+        <w:rPr>
+          <w:rFonts w:ascii="Times New Roman" w:hAnsi="Times New Roman" w:cs="Times New Roman"/>
+          <w:sz w:val="24"/>
+          <w:szCs w:val="24"/>
+        </w:rPr>
+        <w:t xml:space="preserve"> -----------------------------------------------1</w:t>
+      </w:r>
+    </w:p>
+    <w:p>
+      <w:pPr>
+        <w:pStyle w:val="ListParagraph"/>
+        <w:spacing w:before="120" w:after="120" w:line="360" w:lineRule="auto"/>
+        <w:rPr>
+          <w:rFonts w:ascii="Times New Roman" w:hAnsi="Times New Roman" w:cs="Times New Roman"/>
+          <w:sz w:val="24"/>
+          <w:szCs w:val="24"/>
+        </w:rPr>
+      </w:pPr>
+      <w:r>
+        <w:rPr>
+          <w:rFonts w:ascii="Times New Roman" w:hAnsi="Times New Roman" w:cs="Times New Roman"/>
+          <w:sz w:val="24"/>
+          <w:szCs w:val="24"/>
+        </w:rPr>
+        <w:t>Question Number Two ----------------------------------------------------------------------4</w:t>
+      </w:r>
+    </w:p>
+    <w:p>
+      <w:pPr>
+        <w:pStyle w:val="ListParagraph"/>
+        <w:spacing w:before="120" w:after="120" w:line="360" w:lineRule="auto"/>
+        <w:rPr>
+          <w:rFonts w:ascii="Times New Roman" w:hAnsi="Times New Roman" w:cs="Times New Roman"/>
+          <w:sz w:val="24"/>
+          <w:szCs w:val="24"/>
+        </w:rPr>
+      </w:pPr>
+      <w:r>
+        <w:rPr>
+          <w:rFonts w:ascii="Times New Roman" w:hAnsi="Times New Roman" w:cs="Times New Roman"/>
+          <w:sz w:val="24"/>
+          <w:szCs w:val="24"/>
+        </w:rPr>
+        <w:tab/>
+        <w:t>LinkedIn ------------------------------------------------------------------------------4</w:t>
+      </w:r>
+    </w:p>
+    <w:p>
+      <w:pPr>
+        <w:pStyle w:val="ListParagraph"/>
+        <w:spacing w:before="120" w:after="120" w:line="360" w:lineRule="auto"/>
+        <w:rPr>
+          <w:rFonts w:ascii="Times New Roman" w:hAnsi="Times New Roman" w:cs="Times New Roman"/>
+          <w:sz w:val="24"/>
+          <w:szCs w:val="24"/>
+        </w:rPr>
+      </w:pPr>
+      <w:r>
+        <w:rPr>
+          <w:rFonts w:ascii="Times New Roman" w:hAnsi="Times New Roman" w:cs="Times New Roman"/>
+          <w:sz w:val="24"/>
+          <w:szCs w:val="24"/>
+        </w:rPr>
+        <w:tab/>
+        <w:t>Facebook -----------------------------------------------------------------------------4</w:t>
+      </w:r>
+    </w:p>
+    <w:p>
+      <w:pPr>
+        <w:pStyle w:val="ListParagraph"/>
+        <w:spacing w:before="120" w:after="120" w:line="360" w:lineRule="auto"/>
+        <w:rPr>
+          <w:rFonts w:ascii="Times New Roman" w:hAnsi="Times New Roman" w:cs="Times New Roman"/>
+          <w:sz w:val="24"/>
+          <w:szCs w:val="24"/>
+        </w:rPr>
+      </w:pPr>
+      <w:r>
+        <w:rPr>
+          <w:rFonts w:ascii="Times New Roman" w:hAnsi="Times New Roman" w:cs="Times New Roman"/>
+          <w:sz w:val="24"/>
+          <w:szCs w:val="24"/>
+        </w:rPr>
+        <w:tab/>
+        <w:t>Stack Overflow ----------------------------------------------------------------------5</w:t>
+      </w:r>
+    </w:p>
+    <w:p>
+      <w:pPr>
+        <w:pStyle w:val="ListParagraph"/>
+        <w:spacing w:before="120" w:after="120" w:line="360" w:lineRule="auto"/>
+        <w:rPr>
+          <w:rFonts w:ascii="Times New Roman" w:hAnsi="Times New Roman" w:cs="Times New Roman"/>
+          <w:sz w:val="24"/>
+          <w:szCs w:val="24"/>
+        </w:rPr>
+      </w:pPr>
+      <w:r>
+        <w:rPr>
+          <w:rFonts w:ascii="Times New Roman" w:hAnsi="Times New Roman" w:cs="Times New Roman"/>
+          <w:sz w:val="28"/>
+          <w:szCs w:val="28"/>
+        </w:rPr>
+        <w:tab/>
+      </w:r>
+      <w:r>
+        <w:rPr>
+          <w:rFonts w:ascii="Times New Roman" w:hAnsi="Times New Roman" w:cs="Times New Roman"/>
+          <w:sz w:val="24"/>
+          <w:szCs w:val="24"/>
+        </w:rPr>
+        <w:t>BBC ----------------------------------------------------------------------</w:t>
+      </w:r>
+      <w:r>
+        <w:rPr>
+          <w:rFonts w:ascii="Times New Roman" w:hAnsi="Times New Roman" w:cs="Times New Roman"/>
+          <w:sz w:val="24"/>
+          <w:szCs w:val="24"/>
+        </w:rPr>
+        <w:t>-------------</w:t>
+      </w:r>
+      <w:r>
+        <w:rPr>
+          <w:rFonts w:ascii="Times New Roman" w:hAnsi="Times New Roman" w:cs="Times New Roman"/>
+          <w:sz w:val="24"/>
+          <w:szCs w:val="24"/>
+        </w:rPr>
+        <w:t>5</w:t>
+      </w:r>
+    </w:p>
+    <w:p>
+      <w:pPr>
+        <w:pStyle w:val="ListParagraph"/>
+        <w:spacing w:before="120" w:after="120" w:line="360" w:lineRule="auto"/>
+        <w:rPr>
+          <w:rFonts w:ascii="Times New Roman" w:hAnsi="Times New Roman" w:cs="Times New Roman"/>
+          <w:sz w:val="24"/>
+          <w:szCs w:val="24"/>
+        </w:rPr>
+      </w:pPr>
+      <w:r>
+        <w:rPr>
+          <w:rFonts w:ascii="Times New Roman" w:hAnsi="Times New Roman" w:cs="Times New Roman"/>
+          <w:sz w:val="24"/>
+          <w:szCs w:val="24"/>
+        </w:rPr>
+        <w:tab/>
+        <w:t>WordPress ----------------------------------------------------------------------------5</w:t>
+      </w:r>
+    </w:p>
+    <w:p>
+      <w:pPr>
+        <w:pStyle w:val="ListParagraph"/>
+        <w:spacing w:before="120" w:after="120" w:line="360" w:lineRule="auto"/>
+        <w:rPr>
+          <w:rFonts w:ascii="Times New Roman" w:hAnsi="Times New Roman" w:cs="Times New Roman"/>
+          <w:sz w:val="24"/>
+          <w:szCs w:val="24"/>
+        </w:rPr>
+      </w:pPr>
+      <w:r>
+        <w:rPr>
+          <w:rFonts w:ascii="Times New Roman" w:hAnsi="Times New Roman" w:cs="Times New Roman"/>
+          <w:sz w:val="24"/>
+          <w:szCs w:val="24"/>
+        </w:rPr>
+        <w:t>Question Number Three ---------------------------------------------------------------------6</w:t>
+      </w:r>
+    </w:p>
+    <w:p>
+      <w:pPr>
+        <w:pStyle w:val="ListParagraph"/>
+        <w:spacing w:before="120" w:after="120" w:line="360" w:lineRule="auto"/>
+        <w:rPr>
+          <w:rFonts w:ascii="Times New Roman" w:hAnsi="Times New Roman" w:cs="Times New Roman"/>
+          <w:sz w:val="24"/>
+          <w:szCs w:val="24"/>
+        </w:rPr>
+      </w:pPr>
+      <w:r>
+        <w:rPr>
+          <w:rFonts w:ascii="Times New Roman" w:hAnsi="Times New Roman" w:cs="Times New Roman"/>
+          <w:sz w:val="24"/>
+          <w:szCs w:val="24"/>
+        </w:rPr>
+        <w:tab/>
+        <w:t>News ----------------------------------------------------------------------------------6</w:t>
+      </w:r>
+    </w:p>
+    <w:p>
+      <w:pPr>
+        <w:pStyle w:val="ListParagraph"/>
+        <w:spacing w:before="120" w:after="120" w:line="360" w:lineRule="auto"/>
+        <w:rPr>
+          <w:rFonts w:ascii="Times New Roman" w:hAnsi="Times New Roman" w:cs="Times New Roman"/>
+          <w:sz w:val="24"/>
+          <w:szCs w:val="24"/>
+        </w:rPr>
+      </w:pPr>
+      <w:r>
+        <w:rPr>
+          <w:rFonts w:ascii="Times New Roman" w:hAnsi="Times New Roman" w:cs="Times New Roman"/>
+          <w:sz w:val="24"/>
+          <w:szCs w:val="24"/>
+        </w:rPr>
+        <w:tab/>
+        <w:t>Entertainment ------------------------------------------------------------------------6</w:t>
+      </w:r>
+    </w:p>
+    <w:p>
+      <w:pPr>
+        <w:pStyle w:val="ListParagraph"/>
+        <w:spacing w:before="120" w:after="120" w:line="360" w:lineRule="auto"/>
+        <w:rPr>
+          <w:rFonts w:ascii="Times New Roman" w:hAnsi="Times New Roman" w:cs="Times New Roman"/>
+          <w:sz w:val="24"/>
+          <w:szCs w:val="24"/>
+        </w:rPr>
+      </w:pPr>
+      <w:r>
+        <w:rPr>
+          <w:rFonts w:ascii="Times New Roman" w:hAnsi="Times New Roman" w:cs="Times New Roman"/>
+          <w:sz w:val="24"/>
+          <w:szCs w:val="24"/>
+        </w:rPr>
+        <w:tab/>
+        <w:t>Educational ---------------------------------------------------------------------------6</w:t>
+      </w:r>
+    </w:p>
+    <w:p>
+      <w:pPr>
+        <w:rPr>
+          <w:rFonts w:ascii="Times New Roman" w:hAnsi="Times New Roman" w:cs="Times New Roman"/>
+          <w:sz w:val="24"/>
+          <w:szCs w:val="24"/>
+        </w:rPr>
+      </w:pPr>
+      <w:r>
+        <w:rPr>
+          <w:rFonts w:ascii="Times New Roman" w:hAnsi="Times New Roman" w:cs="Times New Roman"/>
+          <w:sz w:val="28"/>
+          <w:szCs w:val="28"/>
+        </w:rPr>
+        <w:t xml:space="preserve">                     </w:t>
+      </w:r>
+      <w:r>
+        <w:rPr>
+          <w:rFonts w:ascii="Times New Roman" w:hAnsi="Times New Roman" w:cs="Times New Roman"/>
+          <w:sz w:val="24"/>
+          <w:szCs w:val="24"/>
+        </w:rPr>
+        <w:t>Business</w:t>
+      </w:r>
+      <w:r>
+        <w:rPr>
+          <w:rFonts w:ascii="Times New Roman" w:hAnsi="Times New Roman" w:cs="Times New Roman"/>
+          <w:sz w:val="24"/>
+          <w:szCs w:val="24"/>
+        </w:rPr>
+        <w:t xml:space="preserve"> </w:t>
+      </w:r>
+      <w:r>
+        <w:rPr>
+          <w:rFonts w:ascii="Times New Roman" w:hAnsi="Times New Roman" w:cs="Times New Roman"/>
+          <w:sz w:val="24"/>
+          <w:szCs w:val="24"/>
+        </w:rPr>
+        <w:t>---------------------------------------------------------------------------</w:t>
+      </w:r>
+      <w:r>
+        <w:rPr>
+          <w:rFonts w:ascii="Times New Roman" w:hAnsi="Times New Roman" w:cs="Times New Roman"/>
+          <w:sz w:val="24"/>
+          <w:szCs w:val="24"/>
+        </w:rPr>
+        <w:t>---7</w:t>
+      </w:r>
+    </w:p>
+    <w:p>
+      <w:pPr>
+        <w:rPr>
+          <w:rFonts w:ascii="Times New Roman" w:hAnsi="Times New Roman" w:cs="Times New Roman"/>
+          <w:sz w:val="24"/>
+          <w:szCs w:val="24"/>
+        </w:rPr>
+      </w:pPr>
+      <w:r>
+        <w:rPr>
+          <w:rFonts w:ascii="Times New Roman" w:hAnsi="Times New Roman" w:cs="Times New Roman"/>
+          <w:sz w:val="24"/>
+          <w:szCs w:val="24"/>
+        </w:rPr>
+        <w:tab/>
+      </w:r>
+      <w:r>
+        <w:rPr>
+          <w:rFonts w:ascii="Times New Roman" w:hAnsi="Times New Roman" w:cs="Times New Roman"/>
+          <w:sz w:val="24"/>
+          <w:szCs w:val="24"/>
+        </w:rPr>
+        <w:tab/>
+        <w:t>Advocacy</w:t>
+      </w:r>
+      <w:r>
+        <w:rPr>
+          <w:rFonts w:ascii="Times New Roman" w:hAnsi="Times New Roman" w:cs="Times New Roman"/>
+          <w:sz w:val="24"/>
+          <w:szCs w:val="24"/>
+        </w:rPr>
+        <w:t xml:space="preserve"> </w:t>
+      </w:r>
+      <w:r>
+        <w:rPr>
+          <w:rFonts w:ascii="Times New Roman" w:hAnsi="Times New Roman" w:cs="Times New Roman"/>
+          <w:sz w:val="24"/>
+          <w:szCs w:val="24"/>
+        </w:rPr>
+        <w:t>-----------------------------------------------------------------------------7</w:t>
+      </w:r>
+    </w:p>
+    <w:p>
+      <w:pPr>
+        <w:rPr>
+          <w:rFonts w:ascii="Times New Roman" w:hAnsi="Times New Roman" w:cs="Times New Roman"/>
+          <w:sz w:val="24"/>
+          <w:szCs w:val="24"/>
+        </w:rPr>
+      </w:pPr>
+      <w:r>
+        <w:rPr>
+          <w:rFonts w:ascii="Times New Roman" w:hAnsi="Times New Roman" w:cs="Times New Roman"/>
+          <w:sz w:val="24"/>
+          <w:szCs w:val="24"/>
+        </w:rPr>
+        <w:tab/>
+      </w:r>
+      <w:r>
+        <w:rPr>
+          <w:rFonts w:ascii="Times New Roman" w:hAnsi="Times New Roman" w:cs="Times New Roman"/>
+          <w:sz w:val="24"/>
+          <w:szCs w:val="24"/>
+        </w:rPr>
+        <w:tab/>
+        <w:t>Blogs</w:t>
+      </w:r>
+      <w:r>
+        <w:rPr>
+          <w:rFonts w:ascii="Times New Roman" w:hAnsi="Times New Roman" w:cs="Times New Roman"/>
+          <w:sz w:val="24"/>
+          <w:szCs w:val="24"/>
+        </w:rPr>
+        <w:t xml:space="preserve"> ---</w:t>
+      </w:r>
+      <w:r>
+        <w:rPr>
+          <w:rFonts w:ascii="Times New Roman" w:hAnsi="Times New Roman" w:cs="Times New Roman"/>
+          <w:sz w:val="24"/>
+          <w:szCs w:val="24"/>
+        </w:rPr>
+        <w:t>------------------------------------------------------------------------------</w:t>
+      </w:r>
+      <w:r>
+        <w:rPr>
+          <w:rFonts w:ascii="Times New Roman" w:hAnsi="Times New Roman" w:cs="Times New Roman"/>
+          <w:sz w:val="24"/>
+          <w:szCs w:val="24"/>
+        </w:rPr>
+        <w:t>-</w:t>
+      </w:r>
+      <w:r>
+        <w:rPr>
+          <w:rFonts w:ascii="Times New Roman" w:hAnsi="Times New Roman" w:cs="Times New Roman"/>
+          <w:sz w:val="24"/>
+          <w:szCs w:val="24"/>
+        </w:rPr>
+        <w:t>7</w:t>
+      </w:r>
+    </w:p>
+    <w:p>
+      <w:pPr>
+        <w:rPr>
+          <w:rFonts w:ascii="Times New Roman" w:hAnsi="Times New Roman" w:cs="Times New Roman"/>
+          <w:sz w:val="24"/>
+          <w:szCs w:val="24"/>
+        </w:rPr>
+      </w:pPr>
+      <w:r>
+        <w:rPr>
+          <w:rFonts w:ascii="Times New Roman" w:hAnsi="Times New Roman" w:cs="Times New Roman"/>
+          <w:sz w:val="24"/>
+          <w:szCs w:val="24"/>
+        </w:rPr>
+        <w:tab/>
+      </w:r>
+      <w:r>
+        <w:rPr>
+          <w:rFonts w:ascii="Times New Roman" w:hAnsi="Times New Roman" w:cs="Times New Roman"/>
+          <w:sz w:val="24"/>
+          <w:szCs w:val="24"/>
+        </w:rPr>
+        <w:tab/>
+        <w:t>Wiki</w:t>
+      </w:r>
+      <w:r>
+        <w:rPr>
+          <w:rFonts w:ascii="Times New Roman" w:hAnsi="Times New Roman" w:cs="Times New Roman"/>
+          <w:sz w:val="24"/>
+          <w:szCs w:val="24"/>
+        </w:rPr>
+        <w:t xml:space="preserve"> ----</w:t>
+      </w:r>
+      <w:r>
+        <w:rPr>
+          <w:rFonts w:ascii="Times New Roman" w:hAnsi="Times New Roman" w:cs="Times New Roman"/>
+          <w:sz w:val="24"/>
+          <w:szCs w:val="24"/>
+        </w:rPr>
+        <w:t>------------------------------------------------------------------------------</w:t>
+      </w:r>
+      <w:r>
+        <w:rPr>
+          <w:rFonts w:ascii="Times New Roman" w:hAnsi="Times New Roman" w:cs="Times New Roman"/>
+          <w:sz w:val="24"/>
+          <w:szCs w:val="24"/>
+        </w:rPr>
+        <w:t>-</w:t>
+      </w:r>
+      <w:r>
+        <w:rPr>
+          <w:rFonts w:ascii="Times New Roman" w:hAnsi="Times New Roman" w:cs="Times New Roman"/>
+          <w:sz w:val="24"/>
+          <w:szCs w:val="24"/>
+        </w:rPr>
+        <w:t>7</w:t>
+      </w:r>
+    </w:p>
+    <w:p>
+      <w:pPr>
+        <w:rPr>
+          <w:rFonts w:ascii="Times New Roman" w:hAnsi="Times New Roman" w:cs="Times New Roman"/>
+          <w:sz w:val="24"/>
+          <w:szCs w:val="24"/>
+        </w:rPr>
+      </w:pPr>
+      <w:r>
+        <w:rPr>
+          <w:rFonts w:ascii="Times New Roman" w:hAnsi="Times New Roman" w:cs="Times New Roman"/>
+          <w:sz w:val="28"/>
+          <w:szCs w:val="28"/>
+        </w:rPr>
+        <w:tab/>
+      </w:r>
+      <w:r>
+        <w:rPr>
+          <w:rFonts w:ascii="Times New Roman" w:hAnsi="Times New Roman" w:cs="Times New Roman"/>
+          <w:sz w:val="28"/>
+          <w:szCs w:val="28"/>
+        </w:rPr>
+        <w:tab/>
+      </w:r>
+      <w:r>
+        <w:rPr>
+          <w:rFonts w:ascii="Times New Roman" w:hAnsi="Times New Roman" w:cs="Times New Roman"/>
+          <w:sz w:val="24"/>
+          <w:szCs w:val="24"/>
+        </w:rPr>
+        <w:t>Social Network</w:t>
+      </w:r>
+      <w:r>
+        <w:rPr>
+          <w:rFonts w:ascii="Times New Roman" w:hAnsi="Times New Roman" w:cs="Times New Roman"/>
+          <w:sz w:val="24"/>
+          <w:szCs w:val="24"/>
+        </w:rPr>
+        <w:t xml:space="preserve"> </w:t>
+      </w:r>
+      <w:r>
+        <w:rPr>
+          <w:rFonts w:ascii="Times New Roman" w:hAnsi="Times New Roman" w:cs="Times New Roman"/>
+          <w:sz w:val="24"/>
+          <w:szCs w:val="24"/>
+        </w:rPr>
+        <w:t>----------------------------------------------------------------------</w:t>
+      </w:r>
+      <w:r>
+        <w:rPr>
+          <w:rFonts w:ascii="Times New Roman" w:hAnsi="Times New Roman" w:cs="Times New Roman"/>
+          <w:sz w:val="24"/>
+          <w:szCs w:val="24"/>
+        </w:rPr>
+        <w:t>8</w:t>
+      </w:r>
+    </w:p>
+    <w:p>
+      <w:pPr>
+        <w:rPr>
+          <w:rFonts w:ascii="Times New Roman" w:hAnsi="Times New Roman" w:cs="Times New Roman"/>
+          <w:sz w:val="24"/>
+          <w:szCs w:val="24"/>
+        </w:rPr>
+      </w:pPr>
+      <w:r>
+        <w:rPr>
+          <w:rFonts w:ascii="Times New Roman" w:hAnsi="Times New Roman" w:cs="Times New Roman"/>
+          <w:sz w:val="24"/>
+          <w:szCs w:val="24"/>
+        </w:rPr>
+        <w:tab/>
+      </w:r>
+      <w:r>
+        <w:rPr>
+          <w:rFonts w:ascii="Times New Roman" w:hAnsi="Times New Roman" w:cs="Times New Roman"/>
+          <w:sz w:val="24"/>
+          <w:szCs w:val="24"/>
+        </w:rPr>
+        <w:tab/>
+        <w:t xml:space="preserve">Content Aggregator </w:t>
+      </w:r>
+      <w:r>
+        <w:rPr>
+          <w:rFonts w:ascii="Times New Roman" w:hAnsi="Times New Roman" w:cs="Times New Roman"/>
+          <w:sz w:val="24"/>
+          <w:szCs w:val="24"/>
+        </w:rPr>
+        <w:t>-----------------------------------------------------------------8</w:t>
+      </w:r>
+    </w:p>
+    <w:p>
+      <w:pPr>
+        <w:rPr>
+          <w:rFonts w:ascii="Times New Roman" w:hAnsi="Times New Roman" w:cs="Times New Roman"/>
+          <w:sz w:val="24"/>
+          <w:szCs w:val="24"/>
+        </w:rPr>
+      </w:pPr>
+      <w:r>
+        <w:rPr>
+          <w:rFonts w:ascii="Times New Roman" w:hAnsi="Times New Roman" w:cs="Times New Roman"/>
+          <w:sz w:val="24"/>
+          <w:szCs w:val="24"/>
+        </w:rPr>
+        <w:tab/>
+      </w:r>
+      <w:r>
+        <w:rPr>
+          <w:rFonts w:ascii="Times New Roman" w:hAnsi="Times New Roman" w:cs="Times New Roman"/>
+          <w:sz w:val="24"/>
+          <w:szCs w:val="24"/>
+        </w:rPr>
+        <w:tab/>
+        <w:t>Personal -------------</w:t>
+      </w:r>
+      <w:r>
+        <w:rPr>
+          <w:rFonts w:ascii="Times New Roman" w:hAnsi="Times New Roman" w:cs="Times New Roman"/>
+          <w:sz w:val="24"/>
+          <w:szCs w:val="24"/>
+        </w:rPr>
+        <w:t>-----------------------------------------------------------------</w:t>
+      </w:r>
+      <w:r>
+        <w:rPr>
+          <w:rFonts w:ascii="Times New Roman" w:hAnsi="Times New Roman" w:cs="Times New Roman"/>
+          <w:sz w:val="24"/>
+          <w:szCs w:val="24"/>
+        </w:rPr>
+        <w:t>-</w:t>
+      </w:r>
+      <w:r>
+        <w:rPr>
+          <w:rFonts w:ascii="Times New Roman" w:hAnsi="Times New Roman" w:cs="Times New Roman"/>
+          <w:sz w:val="24"/>
+          <w:szCs w:val="24"/>
+        </w:rPr>
+        <w:t>8</w:t>
+      </w:r>
+    </w:p>
+    <w:p>
+      <w:pPr>
+        <w:rPr>
+          <w:rFonts w:ascii="Times New Roman" w:hAnsi="Times New Roman" w:cs="Times New Roman"/>
+          <w:sz w:val="24"/>
+          <w:szCs w:val="24"/>
+        </w:rPr>
+      </w:pPr>
+      <w:r>
+        <w:rPr>
+          <w:rFonts w:ascii="Times New Roman" w:hAnsi="Times New Roman" w:cs="Times New Roman"/>
+          <w:sz w:val="24"/>
+          <w:szCs w:val="24"/>
+        </w:rPr>
+        <w:tab/>
+      </w:r>
+      <w:r>
+        <w:rPr>
+          <w:rFonts w:ascii="Times New Roman" w:hAnsi="Times New Roman" w:cs="Times New Roman"/>
+          <w:sz w:val="24"/>
+          <w:szCs w:val="24"/>
+        </w:rPr>
+        <w:tab/>
+        <w:t>Informational -------</w:t>
+      </w:r>
+      <w:r>
+        <w:rPr>
+          <w:rFonts w:ascii="Times New Roman" w:hAnsi="Times New Roman" w:cs="Times New Roman"/>
+          <w:sz w:val="24"/>
+          <w:szCs w:val="24"/>
+        </w:rPr>
+        <w:t>-----------------------------------------------------------------</w:t>
+      </w:r>
+      <w:r>
+        <w:rPr>
+          <w:rFonts w:ascii="Times New Roman" w:hAnsi="Times New Roman" w:cs="Times New Roman"/>
+          <w:sz w:val="24"/>
+          <w:szCs w:val="24"/>
+        </w:rPr>
+        <w:t>-</w:t>
+      </w:r>
+      <w:r>
+        <w:rPr>
+          <w:rFonts w:ascii="Times New Roman" w:hAnsi="Times New Roman" w:cs="Times New Roman"/>
+          <w:sz w:val="24"/>
+          <w:szCs w:val="24"/>
+        </w:rPr>
+        <w:t>8</w:t>
+      </w:r>
+    </w:p>
+    <w:p>
+      <w:pPr>
+        <w:rPr>
+          <w:rFonts w:ascii="Times New Roman" w:hAnsi="Times New Roman" w:cs="Times New Roman"/>
+          <w:sz w:val="24"/>
+          <w:szCs w:val="24"/>
+        </w:rPr>
+      </w:pPr>
+      <w:r>
+        <w:rPr>
+          <w:rFonts w:ascii="Times New Roman" w:hAnsi="Times New Roman" w:cs="Times New Roman"/>
+          <w:sz w:val="28"/>
+          <w:szCs w:val="28"/>
+        </w:rPr>
+        <w:tab/>
+      </w:r>
+      <w:r>
+        <w:rPr>
+          <w:rFonts w:ascii="Times New Roman" w:hAnsi="Times New Roman" w:cs="Times New Roman"/>
+          <w:sz w:val="28"/>
+          <w:szCs w:val="28"/>
+        </w:rPr>
+        <w:tab/>
+      </w:r>
+      <w:r>
+        <w:rPr>
+          <w:rFonts w:ascii="Times New Roman" w:hAnsi="Times New Roman" w:cs="Times New Roman"/>
+          <w:sz w:val="24"/>
+          <w:szCs w:val="24"/>
+        </w:rPr>
+        <w:t>Portal</w:t>
+      </w:r>
+      <w:r>
+        <w:rPr>
+          <w:rFonts w:ascii="Times New Roman" w:hAnsi="Times New Roman" w:cs="Times New Roman"/>
+          <w:sz w:val="24"/>
+          <w:szCs w:val="24"/>
+        </w:rPr>
+        <w:t xml:space="preserve"> </w:t>
+      </w:r>
+      <w:r>
+        <w:rPr>
+          <w:rFonts w:ascii="Times New Roman" w:hAnsi="Times New Roman" w:cs="Times New Roman"/>
+          <w:sz w:val="24"/>
+          <w:szCs w:val="24"/>
+        </w:rPr>
+        <w:t>-----------------------------------------------------------------</w:t>
+      </w:r>
+      <w:r>
+        <w:rPr>
+          <w:rFonts w:ascii="Times New Roman" w:hAnsi="Times New Roman" w:cs="Times New Roman"/>
+          <w:sz w:val="24"/>
+          <w:szCs w:val="24"/>
+        </w:rPr>
+        <w:t>-----------------9</w:t>
+      </w:r>
+    </w:p>
+    <w:p>
+      <w:pPr>
+        <w:rPr>
+          <w:rFonts w:ascii="Times New Roman" w:hAnsi="Times New Roman" w:cs="Times New Roman"/>
+          <w:sz w:val="28"/>
+          <w:szCs w:val="28"/>
+        </w:rPr>
+      </w:pPr>
+      <w:r>
+        <w:rPr>
+          <w:rFonts w:ascii="Times New Roman" w:hAnsi="Times New Roman" w:cs="Times New Roman"/>
+          <w:sz w:val="28"/>
+          <w:szCs w:val="28"/>
+        </w:rPr>
+        <w:tab/>
+      </w:r>
+      <w:r>
+        <w:rPr>
+          <w:rFonts w:ascii="Times New Roman" w:hAnsi="Times New Roman" w:cs="Times New Roman"/>
+          <w:sz w:val="28"/>
+          <w:szCs w:val="28"/>
+        </w:rPr>
+        <w:tab/>
+      </w:r>
+    </w:p>
+    <w:p>
+      <w:pPr>
+        <w:spacing w:after="160" w:line="259" w:lineRule="auto"/>
+        <w:rPr>
+          <w:rFonts w:ascii="Times New Roman" w:hAnsi="Times New Roman" w:cs="Times New Roman"/>
+          <w:sz w:val="28"/>
+          <w:szCs w:val="28"/>
+        </w:rPr>
+      </w:pPr>
+      <w:r>
+        <w:rPr>
+          <w:rFonts w:ascii="Times New Roman" w:hAnsi="Times New Roman" w:cs="Times New Roman"/>
+          <w:sz w:val="28"/>
+          <w:szCs w:val="28"/>
+        </w:rPr>
+        <w:br w:type="page"/>
+      </w:r>
+    </w:p>
+    <w:p>
+      <w:pPr>
+        <w:ind w:left="720"/>
+        <w:rPr>
+          <w:rFonts w:ascii="Times New Roman" w:hAnsi="Times New Roman" w:cs="Times New Roman"/>
+          <w:sz w:val="24"/>
+          <w:szCs w:val="24"/>
+        </w:rPr>
+      </w:pPr>
+      <w:r>
+        <w:rPr>
+          <w:rFonts w:ascii="Times New Roman" w:hAnsi="Times New Roman" w:cs="Times New Roman"/>
+          <w:sz w:val="24"/>
+          <w:szCs w:val="24"/>
+        </w:rPr>
+        <w:lastRenderedPageBreak/>
+        <w:t>Question Number Four</w:t>
+      </w:r>
+      <w:r>
+        <w:rPr>
+          <w:rFonts w:ascii="Times New Roman" w:hAnsi="Times New Roman" w:cs="Times New Roman"/>
+          <w:sz w:val="24"/>
+          <w:szCs w:val="24"/>
+        </w:rPr>
+        <w:t xml:space="preserve"> --------------------------------------------------------------9</w:t>
+      </w:r>
+    </w:p>
+    <w:p>
+      <w:pPr>
+        <w:ind w:left="720"/>
+        <w:rPr>
+          <w:rFonts w:ascii="Times New Roman" w:hAnsi="Times New Roman" w:cs="Times New Roman"/>
+          <w:sz w:val="24"/>
+          <w:szCs w:val="24"/>
+        </w:rPr>
+      </w:pPr>
+      <w:r>
+        <w:rPr>
+          <w:rFonts w:ascii="Times New Roman" w:hAnsi="Times New Roman" w:cs="Times New Roman"/>
+          <w:sz w:val="24"/>
+          <w:szCs w:val="24"/>
+        </w:rPr>
+        <w:tab/>
+        <w:t>What are the guidelines for evaluating the value of website? ----------9</w:t>
+      </w:r>
+    </w:p>
+    <w:p>
+      <w:pPr>
+        <w:ind w:left="720"/>
+        <w:rPr>
+          <w:rFonts w:ascii="Times New Roman" w:hAnsi="Times New Roman" w:cs="Times New Roman"/>
+          <w:sz w:val="24"/>
+          <w:szCs w:val="24"/>
+        </w:rPr>
+      </w:pPr>
+      <w:r>
+        <w:rPr>
+          <w:rFonts w:ascii="Times New Roman" w:hAnsi="Times New Roman" w:cs="Times New Roman"/>
+          <w:sz w:val="24"/>
+          <w:szCs w:val="24"/>
+        </w:rPr>
+        <w:tab/>
+        <w:t>CCNONLINE LIBRARY ---------------------------------------------------10</w:t>
+      </w:r>
+    </w:p>
+    <w:p>
+      <w:pPr>
+        <w:ind w:left="720"/>
+        <w:rPr>
+          <w:rFonts w:ascii="Times New Roman" w:hAnsi="Times New Roman" w:cs="Times New Roman"/>
+          <w:sz w:val="24"/>
+          <w:szCs w:val="24"/>
+        </w:rPr>
+      </w:pPr>
+      <w:r>
+        <w:rPr>
+          <w:rFonts w:ascii="Times New Roman" w:hAnsi="Times New Roman" w:cs="Times New Roman"/>
+          <w:sz w:val="24"/>
+          <w:szCs w:val="24"/>
+        </w:rPr>
+        <w:tab/>
+        <w:t>Online Science ----------------------------------------------------------------10</w:t>
+      </w:r>
+    </w:p>
+    <w:p>
+      <w:pPr>
+        <w:spacing w:after="160" w:line="259" w:lineRule="auto"/>
+        <w:rPr>
+          <w:rFonts w:ascii="Times New Roman" w:hAnsi="Times New Roman" w:cs="Times New Roman"/>
+          <w:sz w:val="28"/>
+          <w:szCs w:val="28"/>
+        </w:rPr>
+        <w:sectPr>
+          <w:footerReference w:type="default" r:id="rId10"/>
+          <w:pgSz w:w="12240" w:h="15840"/>
+          <w:pgMar w:top="1440" w:right="1440" w:bottom="1440" w:left="1440" w:header="720" w:footer="720" w:gutter="0"/>
+          <w:pgBorders w:display="firstPage" w:offsetFrom="page">
+            <w:top w:val="dashSmallGap" w:sz="4" w:space="24" w:color="9ACD4C" w:themeColor="accent1"/>
+            <w:left w:val="dashSmallGap" w:sz="4" w:space="24" w:color="9ACD4C" w:themeColor="accent1"/>
+            <w:bottom w:val="dashSmallGap" w:sz="4" w:space="24" w:color="9ACD4C" w:themeColor="accent1"/>
+            <w:right w:val="dashSmallGap" w:sz="4" w:space="24" w:color="9ACD4C" w:themeColor="accent1"/>
+          </w:pgBorders>
+          <w:pgNumType w:start="3"/>
+          <w:cols w:space="720"/>
+          <w:docGrid w:linePitch="360"/>
+        </w:sectPr>
+      </w:pPr>
+      <w:r>
+        <w:rPr>
+          <w:rFonts w:ascii="Times New Roman" w:hAnsi="Times New Roman" w:cs="Times New Roman"/>
+          <w:sz w:val="28"/>
+          <w:szCs w:val="28"/>
+        </w:rPr>
+        <w:br w:type="page"/>
+      </w:r>
+      <w:bookmarkStart w:id="0" w:name="_GoBack"/>
+      <w:bookmarkEnd w:id="0"/>
+    </w:p>
+    <w:p>
+      <w:pPr>
+        <w:jc w:val="right"/>
+        <w:rPr>
+          <w:rFonts w:ascii="Times New Roman" w:hAnsi="Times New Roman" w:cs="Times New Roman"/>
+          <w:sz w:val="28"/>
+          <w:szCs w:val="28"/>
+        </w:rPr>
+      </w:pPr>
     </w:p>
     <w:p>
       <w:pPr>
@@ -657,20 +1619,200 @@
           <w:sz w:val="28"/>
           <w:szCs w:val="28"/>
         </w:rPr>
+        <w:t xml:space="preserve">History of Internet </w:t>
+      </w:r>
+      <w:r>
+        <w:rPr>
+          <w:rFonts w:ascii="Times New Roman" w:hAnsi="Times New Roman" w:cs="Times New Roman"/>
+          <w:sz w:val="28"/>
+          <w:szCs w:val="28"/>
+        </w:rPr>
+        <w:t>(</w:t>
+      </w:r>
+      <w:r>
+        <w:rPr>
+          <w:rFonts w:ascii="Times New Roman" w:hAnsi="Times New Roman" w:cs="Times New Roman"/>
+          <w:sz w:val="28"/>
+          <w:szCs w:val="28"/>
+        </w:rPr>
+        <w:t>The evolution</w:t>
+      </w:r>
+      <w:r>
+        <w:rPr>
+          <w:rFonts w:ascii="Times New Roman" w:hAnsi="Times New Roman" w:cs="Times New Roman"/>
+          <w:sz w:val="28"/>
+          <w:szCs w:val="28"/>
+        </w:rPr>
+        <w:t>)</w:t>
+      </w:r>
+    </w:p>
+    <w:p>
+      <w:pPr>
+        <w:pStyle w:val="ListParagraph"/>
+        <w:spacing w:before="120" w:after="120" w:line="360" w:lineRule="auto"/>
+        <w:rPr>
+          <w:rFonts w:ascii="Times New Roman" w:hAnsi="Times New Roman" w:cs="Times New Roman"/>
+          <w:sz w:val="28"/>
+          <w:szCs w:val="28"/>
+        </w:rPr>
+      </w:pPr>
+    </w:p>
+    <w:p>
+      <w:pPr>
+        <w:pStyle w:val="ListParagraph"/>
+        <w:spacing w:before="120" w:after="120" w:line="360" w:lineRule="auto"/>
+        <w:jc w:val="both"/>
+        <w:rPr>
+          <w:rFonts w:ascii="Times New Roman" w:hAnsi="Times New Roman" w:cs="Times New Roman"/>
+          <w:sz w:val="24"/>
+          <w:szCs w:val="24"/>
+        </w:rPr>
+      </w:pPr>
+      <w:r>
+        <w:rPr>
+          <w:rFonts w:ascii="Times New Roman" w:hAnsi="Times New Roman" w:cs="Times New Roman"/>
+          <w:sz w:val="24"/>
+          <w:szCs w:val="24"/>
+        </w:rPr>
+        <w:t xml:space="preserve">The internet, a global network of networks, is a huge and complex technical system build on the contribution of creative scientists around the world since 1950s. Throughout its evolution the Internet and other networks have been promoted by governments, researchers, and individuals as a tool for meeting a range of human needs. The growth of the Internet and other networks made communication easier for two entities which are far apart. The communication brought the world to a place where everyone can interact, share their ideas, and get information easily from where they are. </w:t>
+      </w:r>
+    </w:p>
+    <w:p>
+      <w:pPr>
+        <w:pStyle w:val="ListParagraph"/>
+        <w:spacing w:before="120" w:after="120" w:line="360" w:lineRule="auto"/>
+        <w:jc w:val="both"/>
+        <w:rPr>
+          <w:rFonts w:ascii="Times New Roman" w:hAnsi="Times New Roman" w:cs="Times New Roman"/>
+          <w:sz w:val="24"/>
+          <w:szCs w:val="24"/>
+        </w:rPr>
+      </w:pPr>
+    </w:p>
+    <w:p>
+      <w:pPr>
+        <w:pStyle w:val="ListParagraph"/>
+        <w:spacing w:before="120" w:after="120" w:line="360" w:lineRule="auto"/>
+        <w:jc w:val="both"/>
+        <w:rPr>
+          <w:rFonts w:ascii="Times New Roman" w:hAnsi="Times New Roman" w:cs="Times New Roman"/>
+          <w:sz w:val="24"/>
+          <w:szCs w:val="24"/>
+        </w:rPr>
+      </w:pPr>
+      <w:r>
+        <w:rPr>
+          <w:rFonts w:ascii="Times New Roman" w:hAnsi="Times New Roman" w:cs="Times New Roman"/>
+          <w:sz w:val="24"/>
+          <w:szCs w:val="24"/>
+        </w:rPr>
+        <w:t>The increase user of the Internet and other networks have forced network designers to overcome incompatibilities between computer systems and components, manage data traffic to avoid congestion and chaos, and reach international agreement on technical standards. This challenge led to the innovation and development of different advanced systems and technologies.</w:t>
+      </w:r>
+    </w:p>
+    <w:p>
+      <w:pPr>
+        <w:pStyle w:val="ListParagraph"/>
+        <w:spacing w:before="120" w:after="120" w:line="360" w:lineRule="auto"/>
+        <w:jc w:val="both"/>
+        <w:rPr>
+          <w:rFonts w:ascii="Times New Roman" w:hAnsi="Times New Roman" w:cs="Times New Roman"/>
+          <w:sz w:val="24"/>
+          <w:szCs w:val="24"/>
+        </w:rPr>
+      </w:pPr>
+    </w:p>
+    <w:p>
+      <w:pPr>
+        <w:pStyle w:val="ListParagraph"/>
+        <w:spacing w:before="120" w:after="120" w:line="360" w:lineRule="auto"/>
+        <w:jc w:val="both"/>
+        <w:rPr>
+          <w:rFonts w:ascii="Times New Roman" w:hAnsi="Times New Roman" w:cs="Times New Roman"/>
+          <w:sz w:val="24"/>
+          <w:szCs w:val="24"/>
+        </w:rPr>
+      </w:pPr>
+      <w:r>
+        <w:rPr>
+          <w:rFonts w:ascii="Times New Roman" w:hAnsi="Times New Roman" w:cs="Times New Roman"/>
+          <w:sz w:val="24"/>
+          <w:szCs w:val="24"/>
+        </w:rPr>
+        <w:t>The data networks of the 1950s and early 1960s were systems to connect terminals to computers, rather than connecting computers to each other. Terminal networks were based on relatively simple hub-and-spoke model that connect numerous user terminal to a single central computer resource. The complex network that connects one computer to other computers were built in late 1960s to the late 1970s. The terminal network used circuits for communication, but the network for communicating computer to other computer used packet switching for communication. Packet switching uses small units called packet that are sent out individually, through network circuit. Packets from the same connection can take different routes to destination, making it possible to distribute traffic among multiple links or respond to a breakdown in one part of the network by routing traffic elsewhere.</w:t>
+      </w:r>
+    </w:p>
+    <w:p>
+      <w:pPr>
+        <w:pStyle w:val="ListParagraph"/>
+        <w:spacing w:before="120" w:after="120" w:line="360" w:lineRule="auto"/>
+        <w:jc w:val="both"/>
+        <w:rPr>
+          <w:rFonts w:ascii="Times New Roman" w:hAnsi="Times New Roman" w:cs="Times New Roman"/>
+          <w:sz w:val="24"/>
+          <w:szCs w:val="24"/>
+        </w:rPr>
+      </w:pPr>
+    </w:p>
+    <w:p>
+      <w:pPr>
+        <w:pStyle w:val="ListParagraph"/>
+        <w:spacing w:before="120" w:after="120" w:line="360" w:lineRule="auto"/>
+        <w:jc w:val="both"/>
+        <w:rPr>
+          <w:rFonts w:ascii="Times New Roman" w:hAnsi="Times New Roman" w:cs="Times New Roman"/>
+          <w:sz w:val="24"/>
+          <w:szCs w:val="24"/>
+        </w:rPr>
+      </w:pPr>
+      <w:r>
+        <w:rPr>
+          <w:rFonts w:ascii="Times New Roman" w:hAnsi="Times New Roman" w:cs="Times New Roman"/>
+          <w:sz w:val="24"/>
+          <w:szCs w:val="24"/>
+        </w:rPr>
+        <w:t xml:space="preserve">The concept of packet switching was invented independently in early 1960s by Paul Baran of the US and Donald Davies of the UK. In 1961, Leonard Kleinrock at MIT published the </w:t>
+      </w:r>
+      <w:r>
+        <w:rPr>
+          <w:rFonts w:ascii="Times New Roman" w:hAnsi="Times New Roman" w:cs="Times New Roman"/>
+          <w:sz w:val="24"/>
+          <w:szCs w:val="24"/>
+        </w:rPr>
         <w:lastRenderedPageBreak/>
-        <w:t>History of Internet [The evolution]</w:t>
-      </w:r>
-    </w:p>
-    <w:p>
-      <w:pPr>
-        <w:pStyle w:val="ListParagraph"/>
-        <w:spacing w:before="120" w:after="120" w:line="360" w:lineRule="auto"/>
-        <w:rPr>
-          <w:rFonts w:ascii="Times New Roman" w:hAnsi="Times New Roman" w:cs="Times New Roman"/>
-          <w:sz w:val="28"/>
-          <w:szCs w:val="28"/>
-        </w:rPr>
-      </w:pPr>
+        <w:t>first paper on packet switching theory. Kleinrock convinced G.</w:t>
+      </w:r>
+      <w:r>
+        <w:rPr>
+          <w:rFonts w:ascii="Times New Roman" w:hAnsi="Times New Roman" w:cs="Times New Roman"/>
+          <w:sz w:val="24"/>
+          <w:szCs w:val="24"/>
+        </w:rPr>
+        <w:t xml:space="preserve"> </w:t>
+      </w:r>
+      <w:r>
+        <w:rPr>
+          <w:rFonts w:ascii="Times New Roman" w:hAnsi="Times New Roman" w:cs="Times New Roman"/>
+          <w:sz w:val="24"/>
+          <w:szCs w:val="24"/>
+        </w:rPr>
+        <w:t>Roberts, which is MIT researcher,</w:t>
+      </w:r>
+      <w:r>
+        <w:rPr>
+          <w:rFonts w:ascii="Times New Roman" w:hAnsi="Times New Roman" w:cs="Times New Roman"/>
+          <w:sz w:val="24"/>
+          <w:szCs w:val="24"/>
+        </w:rPr>
+        <w:t xml:space="preserve"> </w:t>
+      </w:r>
+      <w:r>
+        <w:rPr>
+          <w:rFonts w:ascii="Times New Roman" w:hAnsi="Times New Roman" w:cs="Times New Roman"/>
+          <w:sz w:val="24"/>
+          <w:szCs w:val="24"/>
+        </w:rPr>
+        <w:t>that works for Defense Advanced Research projects Agency (DARPA), of the theoretical feasibility of communications using packets rather than circuits. In 1965 working with Thomas Merrill, Roberts connected two TX-2 and Q-32 using low speed dial-up telephone line creating the first wide-area-computer network ever built. In late 1966 Roberts went to DARPA to develop the first large-scale packet switching network concept, ARPANET, publishing it in 1967. Then different computers were connected to ARPANET. The initial Host-to-Host protocol for ARPANET was finished in December 1970 by the Network Working Group (NWG) working under S. Crocker, called the Network Control Protocol (NCP). As the ARPANET sites completed implementing NCP during the period 1971-1972, different applications begin to develop. The first application, electronic email, was introduced in 1972.</w:t>
+      </w:r>
     </w:p>
     <w:p>
       <w:pPr>
@@ -683,14 +1825,6 @@
           <w:szCs w:val="24"/>
         </w:rPr>
       </w:pPr>
-      <w:r>
-        <w:rPr>
-          <w:rFonts w:ascii="Times New Roman" w:hAnsi="Times New Roman" w:cs="Times New Roman"/>
-          <w:sz w:val="24"/>
-          <w:szCs w:val="24"/>
-        </w:rPr>
-        <w:t xml:space="preserve">The internet, a global network of networks, is a huge and complex technical system build on the contribution of creative scientists around the world since 1950s. Throughout its evolution the Internet and other networks have been promoted by governments, researchers, and individuals as a tool for meeting a range of human needs. The growth of the Internet and other networks made communication easier for two entities which are far apart. The communication brought the world to a place where everyone can interact, share their ideas, and get information easily from where they are. </w:t>
-      </w:r>
     </w:p>
     <w:p>
       <w:pPr>
@@ -703,6 +1837,14 @@
           <w:szCs w:val="24"/>
         </w:rPr>
       </w:pPr>
+      <w:r>
+        <w:rPr>
+          <w:rFonts w:ascii="Times New Roman" w:hAnsi="Times New Roman" w:cs="Times New Roman"/>
+          <w:sz w:val="24"/>
+          <w:szCs w:val="24"/>
+        </w:rPr>
+        <w:t>In the mid-1970s there were computer manufacturers that provide network services to different organization, this companies are provide network services for computers that are only manufactured by it. The service at the time were incompatible due to different computer manufactured by different companies. In order to solve this problem, the Consultative Committee on International Telephony of the International Telecommunications Union developed a packet-switching network standard called X.25. X.25 provided a reliable connection called a virtual circuit between two points on a network, allowing terminal users to access online resources without having to install complex networking software.</w:t>
+      </w:r>
     </w:p>
     <w:p>
       <w:pPr>
@@ -715,14 +1857,6 @@
           <w:szCs w:val="24"/>
         </w:rPr>
       </w:pPr>
-      <w:r>
-        <w:rPr>
-          <w:rFonts w:ascii="Times New Roman" w:hAnsi="Times New Roman" w:cs="Times New Roman"/>
-          <w:sz w:val="24"/>
-          <w:szCs w:val="24"/>
-        </w:rPr>
-        <w:t>The increase user of the Internet and other networks have forced network designers to overcome incompatibilities between computer systems and components, manage data traffic to avoid congestion and chaos, and reach international agreement on technical standards. This challenge led to the innovation and development of different advanced systems and technologies.</w:t>
-      </w:r>
     </w:p>
     <w:p>
       <w:pPr>
@@ -735,6 +1869,14 @@
           <w:szCs w:val="24"/>
         </w:rPr>
       </w:pPr>
+      <w:r>
+        <w:rPr>
+          <w:rFonts w:ascii="Times New Roman" w:hAnsi="Times New Roman" w:cs="Times New Roman"/>
+          <w:sz w:val="24"/>
+          <w:szCs w:val="24"/>
+        </w:rPr>
+        <w:t>DARPA extended packet switching techniques to radio and satellite communication. The protocol used for data networking was unreliable for the two new networks that DARPA built, so a new protocol was required for transmission of the networks. The element Transmission Control Protocol and Internet Protocol (TCP/IP) were initiated. ARPANET adopted TCP/IP on January 1, 1983. This protocol is reliable connection between hosts even if the network was unreliable. TCP was designed to verify safe arrival of packets, and, if there is problem or error during transmission it retransmit lost or damaged packets.</w:t>
+      </w:r>
     </w:p>
     <w:p>
       <w:pPr>
@@ -747,14 +1889,6 @@
           <w:szCs w:val="24"/>
         </w:rPr>
       </w:pPr>
-      <w:r>
-        <w:rPr>
-          <w:rFonts w:ascii="Times New Roman" w:hAnsi="Times New Roman" w:cs="Times New Roman"/>
-          <w:sz w:val="24"/>
-          <w:szCs w:val="24"/>
-        </w:rPr>
-        <w:t>The data networks of the 1950s and early 1960s were systems to connect terminals to computers, rather than connecting computers to each other. Terminal networks were based on relatively simple hub-and-spoke model that connect numerous user terminal to a single central computer resource. The complex network that connects one computer to other computers were built in late 1960s to the late 1970s. The terminal network used circuits for communication, but the network for communicating computer to other computer used packet switching for communication. Packet switching uses small units called packet that are sent out individually, through network circuit. Packets from the same connection can take different routes to destination, making it possible to distribute traffic among multiple links or respond to a breakdown in one part of the network by routing traffic elsewhere.</w:t>
-      </w:r>
     </w:p>
     <w:p>
       <w:pPr>
@@ -767,44 +1901,6 @@
           <w:szCs w:val="24"/>
         </w:rPr>
       </w:pPr>
-    </w:p>
-    <w:p>
-      <w:pPr>
-        <w:pStyle w:val="ListParagraph"/>
-        <w:spacing w:before="120" w:after="120" w:line="360" w:lineRule="auto"/>
-        <w:jc w:val="both"/>
-        <w:rPr>
-          <w:rFonts w:ascii="Times New Roman" w:hAnsi="Times New Roman" w:cs="Times New Roman"/>
-          <w:sz w:val="24"/>
-          <w:szCs w:val="24"/>
-        </w:rPr>
-      </w:pPr>
-      <w:r>
-        <w:rPr>
-          <w:rFonts w:ascii="Times New Roman" w:hAnsi="Times New Roman" w:cs="Times New Roman"/>
-          <w:sz w:val="24"/>
-          <w:szCs w:val="24"/>
-        </w:rPr>
-        <w:t xml:space="preserve">The concept of packet switching was invented independently in early 1960s by Paul Baran of the US and Donald Davies of the UK. In 1961, Leonard Kleinrock at MIT published the first paper on packet switching theory. Kleinrock convinced </w:t>
-      </w:r>
-      <w:proofErr w:type="gramStart"/>
-      <w:r>
-        <w:rPr>
-          <w:rFonts w:ascii="Times New Roman" w:hAnsi="Times New Roman" w:cs="Times New Roman"/>
-          <w:sz w:val="24"/>
-          <w:szCs w:val="24"/>
-        </w:rPr>
-        <w:t>G.Roberts</w:t>
-      </w:r>
-      <w:proofErr w:type="gramEnd"/>
-      <w:r>
-        <w:rPr>
-          <w:rFonts w:ascii="Times New Roman" w:hAnsi="Times New Roman" w:cs="Times New Roman"/>
-          <w:sz w:val="24"/>
-          <w:szCs w:val="24"/>
-        </w:rPr>
-        <w:t xml:space="preserve">, which is MIT researcher ,that works for Defense Advanced Research projects Agency (DARPA), of the </w:t>
-      </w:r>
       <w:r>
         <w:rPr>
           <w:rFonts w:ascii="Times New Roman" w:hAnsi="Times New Roman" w:cs="Times New Roman"/>
@@ -812,112 +1908,7 @@
           <w:szCs w:val="24"/>
         </w:rPr>
         <w:lastRenderedPageBreak/>
-        <w:t>theoretical feasibility of communications using packets rather than circuits. In 1965 working with Thomas Merrill, Roberts connected two TX-2 and Q-32 using low speed dial-up telephone line creating the first wide-area-computer network ever built. In late 1966 Roberts went to DARPA to develop the first large-scale packet switching network concept, ARPANET, publishing it in 1967. Then different computers were connected to ARPANET. The initial Host-to-Host protocol for ARPANET was finished in December 1970 by the Network Working Group (NWG) working under S. Crocker, called the Network Control Protocol (NCP). As the ARPANET sites completed implementing NCP during the period 1971-1972, different applications begin to develop. The first application, electronic email, was introduced in 1972.</w:t>
-      </w:r>
-    </w:p>
-    <w:p>
-      <w:pPr>
-        <w:pStyle w:val="ListParagraph"/>
-        <w:spacing w:before="120" w:after="120" w:line="360" w:lineRule="auto"/>
-        <w:jc w:val="both"/>
-        <w:rPr>
-          <w:rFonts w:ascii="Times New Roman" w:hAnsi="Times New Roman" w:cs="Times New Roman"/>
-          <w:sz w:val="24"/>
-          <w:szCs w:val="24"/>
-        </w:rPr>
-      </w:pPr>
-    </w:p>
-    <w:p>
-      <w:pPr>
-        <w:pStyle w:val="ListParagraph"/>
-        <w:spacing w:before="120" w:after="120" w:line="360" w:lineRule="auto"/>
-        <w:jc w:val="both"/>
-        <w:rPr>
-          <w:rFonts w:ascii="Times New Roman" w:hAnsi="Times New Roman" w:cs="Times New Roman"/>
-          <w:sz w:val="24"/>
-          <w:szCs w:val="24"/>
-        </w:rPr>
-      </w:pPr>
-      <w:r>
-        <w:rPr>
-          <w:rFonts w:ascii="Times New Roman" w:hAnsi="Times New Roman" w:cs="Times New Roman"/>
-          <w:sz w:val="24"/>
-          <w:szCs w:val="24"/>
-        </w:rPr>
-        <w:t>In the mid-1970s there were computer manufacturers that provide network services to different organization, this companies are provide network services for computers that are only manufactured by it. The service at the time were incompatible due to different computer manufactured by different companies. In order to solve this problem, the Consultative Committee on International Telephony of the International Telecommunications Union developed a packet-switching network standard called X.25. X.25 provided a reliable connection called a virtual circuit between two points on a network, allowing terminal users to access online resources without having to install complex networking software.</w:t>
-      </w:r>
-    </w:p>
-    <w:p>
-      <w:pPr>
-        <w:pStyle w:val="ListParagraph"/>
-        <w:spacing w:before="120" w:after="120" w:line="360" w:lineRule="auto"/>
-        <w:jc w:val="both"/>
-        <w:rPr>
-          <w:rFonts w:ascii="Times New Roman" w:hAnsi="Times New Roman" w:cs="Times New Roman"/>
-          <w:sz w:val="24"/>
-          <w:szCs w:val="24"/>
-        </w:rPr>
-      </w:pPr>
-    </w:p>
-    <w:p>
-      <w:pPr>
-        <w:pStyle w:val="ListParagraph"/>
-        <w:spacing w:before="120" w:after="120" w:line="360" w:lineRule="auto"/>
-        <w:jc w:val="both"/>
-        <w:rPr>
-          <w:rFonts w:ascii="Times New Roman" w:hAnsi="Times New Roman" w:cs="Times New Roman"/>
-          <w:sz w:val="24"/>
-          <w:szCs w:val="24"/>
-        </w:rPr>
-      </w:pPr>
-      <w:r>
-        <w:rPr>
-          <w:rFonts w:ascii="Times New Roman" w:hAnsi="Times New Roman" w:cs="Times New Roman"/>
-          <w:sz w:val="24"/>
-          <w:szCs w:val="24"/>
-        </w:rPr>
-        <w:t>DARPA extended packet switching techniques to radio and satellite communication. The protocol used for data networking was unreliable for the two new networks that DARPA built, so a new protocol was required for transmission of the networks. The element Transmission Control Protocol and Internet Protocol (TCP/IP) were initiated. ARPANET adopted TCP/IP on January 1, 1983. This protocol is reliable connection between hosts even if the network was unreliable. TCP was designed to verify safe arrival of packets, and, if there is problem or error during transmission it retransmit lost or damaged packets.</w:t>
-      </w:r>
-    </w:p>
-    <w:p>
-      <w:pPr>
-        <w:pStyle w:val="ListParagraph"/>
-        <w:spacing w:before="120" w:after="120" w:line="360" w:lineRule="auto"/>
-        <w:jc w:val="both"/>
-        <w:rPr>
-          <w:rFonts w:ascii="Times New Roman" w:hAnsi="Times New Roman" w:cs="Times New Roman"/>
-          <w:sz w:val="24"/>
-          <w:szCs w:val="24"/>
-        </w:rPr>
-      </w:pPr>
-    </w:p>
-    <w:p>
-      <w:pPr>
-        <w:pStyle w:val="ListParagraph"/>
-        <w:spacing w:before="120" w:after="120" w:line="360" w:lineRule="auto"/>
-        <w:jc w:val="both"/>
-        <w:rPr>
-          <w:rFonts w:ascii="Times New Roman" w:hAnsi="Times New Roman" w:cs="Times New Roman"/>
-          <w:sz w:val="24"/>
-          <w:szCs w:val="24"/>
-        </w:rPr>
-      </w:pPr>
-      <w:r>
-        <w:rPr>
-          <w:rFonts w:ascii="Times New Roman" w:hAnsi="Times New Roman" w:cs="Times New Roman"/>
-          <w:sz w:val="24"/>
-          <w:szCs w:val="24"/>
-        </w:rPr>
-        <w:t xml:space="preserve">The second creative element was the use of special computers called gateways as the interface between different networks (1979). Gateways are now commonly known as </w:t>
-      </w:r>
-      <w:r>
-        <w:rPr>
-          <w:rFonts w:ascii="Times New Roman" w:hAnsi="Times New Roman" w:cs="Times New Roman"/>
-          <w:sz w:val="24"/>
-          <w:szCs w:val="24"/>
-        </w:rPr>
-        <w:lastRenderedPageBreak/>
-        <w:t>routers; as the name implies, they determine the route that packets should take to get from one network to another. Communicating using this gateway made the Internet easier to scale up. But there was one problem in communicating across a large network, knowing the address of the computer at the far end. This address are basically numerical addresses, and human beings are not good at remembering them. So, a mechanism was needed to solve this difficulty. These is where Domain Name System (DNS) comes. The DNS decentralized the task of finding addresses by creating groups of names called domain and special computers called name servers that would maintain databases of the addresses that corresponded to each domain name. To find an address, the host simply query the appropriate name server.</w:t>
+        <w:t>The second creative element was the use of special computers called gateways as the interface between different networks (1979). Gateways are now commonly known as routers; as the name implies, they determine the route that packets should take to get from one network to another. Communicating using this gateway made the Internet easier to scale up. But there was one problem in communicating across a large network, knowing the address of the computer at the far end. This address are basically numerical addresses, and human beings are not good at remembering them. So, a mechanism was needed to solve this difficulty. These is where Domain Name System (DNS) comes. The DNS decentralized the task of finding addresses by creating groups of names called domain and special computers called name servers that would maintain databases of the addresses that corresponded to each domain name. To find an address, the host simply query the appropriate name server.</w:t>
       </w:r>
     </w:p>
     <w:p>
@@ -1442,7 +2433,6 @@
           <w:szCs w:val="28"/>
           <w:u w:val="single"/>
         </w:rPr>
-        <w:lastRenderedPageBreak/>
         <w:t>Stack Overflow</w:t>
       </w:r>
     </w:p>
@@ -1785,7 +2775,6 @@
           <w:sz w:val="28"/>
           <w:szCs w:val="28"/>
         </w:rPr>
-        <w:lastRenderedPageBreak/>
         <w:t>List</w:t>
       </w:r>
       <w:r>
@@ -1870,7 +2859,7 @@
           <w:szCs w:val="24"/>
         </w:rPr>
       </w:pPr>
-      <w:hyperlink r:id="rId10" w:history="1">
+      <w:hyperlink r:id="rId11" w:history="1">
         <w:r>
           <w:rPr>
             <w:rStyle w:val="Hyperlink"/>
@@ -1917,7 +2906,7 @@
           <w:szCs w:val="24"/>
         </w:rPr>
       </w:pPr>
-      <w:hyperlink r:id="rId11" w:history="1">
+      <w:hyperlink r:id="rId12" w:history="1">
         <w:r>
           <w:rPr>
             <w:rStyle w:val="Hyperlink"/>
@@ -1964,7 +2953,7 @@
           <w:szCs w:val="24"/>
         </w:rPr>
       </w:pPr>
-      <w:hyperlink r:id="rId12" w:history="1">
+      <w:hyperlink r:id="rId13" w:history="1">
         <w:r>
           <w:rPr>
             <w:rStyle w:val="Hyperlink"/>
@@ -2011,7 +3000,7 @@
           <w:szCs w:val="24"/>
         </w:rPr>
       </w:pPr>
-      <w:hyperlink r:id="rId13" w:history="1">
+      <w:hyperlink r:id="rId14" w:history="1">
         <w:r>
           <w:rPr>
             <w:rStyle w:val="Hyperlink"/>
@@ -2061,7 +3050,7 @@
           <w:u w:val="none"/>
         </w:rPr>
       </w:pPr>
-      <w:hyperlink r:id="rId14" w:history="1">
+      <w:hyperlink r:id="rId15" w:history="1">
         <w:r>
           <w:rPr>
             <w:rStyle w:val="Hyperlink"/>
@@ -2166,7 +3155,7 @@
           <w:szCs w:val="24"/>
         </w:rPr>
       </w:pPr>
-      <w:hyperlink r:id="rId15" w:history="1">
+      <w:hyperlink r:id="rId16" w:history="1">
         <w:r>
           <w:rPr>
             <w:rStyle w:val="Hyperlink"/>
@@ -2216,7 +3205,7 @@
           <w:u w:val="none"/>
         </w:rPr>
       </w:pPr>
-      <w:hyperlink r:id="rId16" w:history="1">
+      <w:hyperlink r:id="rId17" w:history="1">
         <w:r>
           <w:rPr>
             <w:rStyle w:val="Hyperlink"/>
@@ -2250,7 +3239,7 @@
           <w:szCs w:val="24"/>
         </w:rPr>
       </w:pPr>
-      <w:hyperlink r:id="rId17" w:history="1">
+      <w:hyperlink r:id="rId18" w:history="1">
         <w:r>
           <w:rPr>
             <w:rStyle w:val="Hyperlink"/>
@@ -2287,7 +3276,7 @@
           <w:szCs w:val="24"/>
         </w:rPr>
       </w:pPr>
-      <w:hyperlink r:id="rId18" w:history="1">
+      <w:hyperlink r:id="rId19" w:history="1">
         <w:r>
           <w:rPr>
             <w:rStyle w:val="Hyperlink"/>
@@ -2321,7 +3310,7 @@
           <w:szCs w:val="24"/>
         </w:rPr>
       </w:pPr>
-      <w:hyperlink r:id="rId19" w:history="1">
+      <w:hyperlink r:id="rId20" w:history="1">
         <w:r>
           <w:rPr>
             <w:rStyle w:val="Hyperlink"/>
@@ -2392,7 +3381,7 @@
           <w:szCs w:val="24"/>
         </w:rPr>
       </w:pPr>
-      <w:hyperlink r:id="rId20" w:history="1">
+      <w:hyperlink r:id="rId21" w:history="1">
         <w:r>
           <w:rPr>
             <w:rStyle w:val="Hyperlink"/>
@@ -2460,7 +3449,7 @@
           <w:szCs w:val="24"/>
         </w:rPr>
       </w:pPr>
-      <w:hyperlink r:id="rId21" w:history="1">
+      <w:hyperlink r:id="rId22" w:history="1">
         <w:r>
           <w:rPr>
             <w:rStyle w:val="Hyperlink"/>
@@ -2507,7 +3496,7 @@
           <w:szCs w:val="24"/>
         </w:rPr>
       </w:pPr>
-      <w:hyperlink r:id="rId22" w:history="1">
+      <w:hyperlink r:id="rId23" w:history="1">
         <w:r>
           <w:rPr>
             <w:rStyle w:val="Hyperlink"/>
@@ -2554,7 +3543,7 @@
           <w:szCs w:val="24"/>
         </w:rPr>
       </w:pPr>
-      <w:hyperlink r:id="rId23" w:history="1">
+      <w:hyperlink r:id="rId24" w:history="1">
         <w:r>
           <w:rPr>
             <w:rStyle w:val="Hyperlink"/>
@@ -2601,7 +3590,7 @@
           <w:szCs w:val="24"/>
         </w:rPr>
       </w:pPr>
-      <w:hyperlink r:id="rId24" w:history="1">
+      <w:hyperlink r:id="rId25" w:history="1">
         <w:r>
           <w:rPr>
             <w:rStyle w:val="Hyperlink"/>
@@ -2699,7 +3688,6 @@
           <w:szCs w:val="28"/>
           <w:u w:val="single"/>
         </w:rPr>
-        <w:lastRenderedPageBreak/>
         <w:t>Business</w:t>
       </w:r>
     </w:p>
@@ -2717,7 +3705,7 @@
           <w:szCs w:val="24"/>
         </w:rPr>
       </w:pPr>
-      <w:hyperlink r:id="rId25" w:history="1">
+      <w:hyperlink r:id="rId26" w:history="1">
         <w:r>
           <w:rPr>
             <w:rStyle w:val="Hyperlink"/>
@@ -2751,7 +3739,7 @@
           <w:szCs w:val="24"/>
         </w:rPr>
       </w:pPr>
-      <w:hyperlink r:id="rId26" w:history="1">
+      <w:hyperlink r:id="rId27" w:history="1">
         <w:r>
           <w:rPr>
             <w:rStyle w:val="Hyperlink"/>
@@ -2785,7 +3773,7 @@
           <w:szCs w:val="24"/>
         </w:rPr>
       </w:pPr>
-      <w:hyperlink r:id="rId27" w:history="1">
+      <w:hyperlink r:id="rId28" w:history="1">
         <w:r>
           <w:rPr>
             <w:rStyle w:val="Hyperlink"/>
@@ -2819,7 +3807,7 @@
           <w:szCs w:val="24"/>
         </w:rPr>
       </w:pPr>
-      <w:hyperlink r:id="rId28" w:history="1">
+      <w:hyperlink r:id="rId29" w:history="1">
         <w:r>
           <w:rPr>
             <w:rStyle w:val="Hyperlink"/>
@@ -2853,7 +3841,7 @@
           <w:szCs w:val="24"/>
         </w:rPr>
       </w:pPr>
-      <w:hyperlink r:id="rId29" w:history="1">
+      <w:hyperlink r:id="rId30" w:history="1">
         <w:r>
           <w:rPr>
             <w:rStyle w:val="Hyperlink"/>
@@ -2912,7 +3900,7 @@
           <w:szCs w:val="24"/>
         </w:rPr>
       </w:pPr>
-      <w:hyperlink r:id="rId30" w:history="1">
+      <w:hyperlink r:id="rId31" w:history="1">
         <w:r>
           <w:rPr>
             <w:rStyle w:val="Hyperlink"/>
@@ -2955,7 +3943,7 @@
           <w:szCs w:val="24"/>
         </w:rPr>
       </w:pPr>
-      <w:hyperlink r:id="rId31" w:history="1">
+      <w:hyperlink r:id="rId32" w:history="1">
         <w:r>
           <w:rPr>
             <w:rStyle w:val="Hyperlink"/>
@@ -2990,7 +3978,7 @@
           <w:szCs w:val="24"/>
         </w:rPr>
       </w:pPr>
-      <w:hyperlink r:id="rId32" w:history="1">
+      <w:hyperlink r:id="rId33" w:history="1">
         <w:r>
           <w:rPr>
             <w:rStyle w:val="Hyperlink"/>
@@ -3024,7 +4012,7 @@
           <w:szCs w:val="24"/>
         </w:rPr>
       </w:pPr>
-      <w:hyperlink r:id="rId33" w:history="1">
+      <w:hyperlink r:id="rId34" w:history="1">
         <w:r>
           <w:rPr>
             <w:rStyle w:val="Hyperlink"/>
@@ -3058,7 +4046,7 @@
           <w:szCs w:val="24"/>
         </w:rPr>
       </w:pPr>
-      <w:hyperlink r:id="rId34" w:history="1">
+      <w:hyperlink r:id="rId35" w:history="1">
         <w:r>
           <w:rPr>
             <w:rStyle w:val="Hyperlink"/>
@@ -3125,7 +4113,7 @@
           <w:szCs w:val="24"/>
         </w:rPr>
       </w:pPr>
-      <w:hyperlink r:id="rId35" w:history="1">
+      <w:hyperlink r:id="rId36" w:history="1">
         <w:r>
           <w:rPr>
             <w:rStyle w:val="Hyperlink"/>
@@ -3159,7 +4147,7 @@
           <w:szCs w:val="24"/>
         </w:rPr>
       </w:pPr>
-      <w:hyperlink r:id="rId36" w:history="1">
+      <w:hyperlink r:id="rId37" w:history="1">
         <w:r>
           <w:rPr>
             <w:rStyle w:val="Hyperlink"/>
@@ -3193,7 +4181,7 @@
           <w:szCs w:val="24"/>
         </w:rPr>
       </w:pPr>
-      <w:hyperlink r:id="rId37" w:history="1">
+      <w:hyperlink r:id="rId38" w:history="1">
         <w:r>
           <w:rPr>
             <w:rStyle w:val="Hyperlink"/>
@@ -3227,7 +4215,7 @@
           <w:szCs w:val="24"/>
         </w:rPr>
       </w:pPr>
-      <w:hyperlink r:id="rId38" w:history="1">
+      <w:hyperlink r:id="rId39" w:history="1">
         <w:r>
           <w:rPr>
             <w:rStyle w:val="Hyperlink"/>
@@ -3261,7 +4249,7 @@
           <w:szCs w:val="24"/>
         </w:rPr>
       </w:pPr>
-      <w:hyperlink r:id="rId39" w:history="1">
+      <w:hyperlink r:id="rId40" w:history="1">
         <w:r>
           <w:rPr>
             <w:rStyle w:val="Hyperlink"/>
@@ -3320,7 +4308,7 @@
           <w:szCs w:val="24"/>
         </w:rPr>
       </w:pPr>
-      <w:hyperlink r:id="rId40" w:history="1">
+      <w:hyperlink r:id="rId41" w:history="1">
         <w:r>
           <w:rPr>
             <w:rStyle w:val="Hyperlink"/>
@@ -3354,7 +4342,7 @@
           <w:szCs w:val="24"/>
         </w:rPr>
       </w:pPr>
-      <w:hyperlink r:id="rId41" w:history="1">
+      <w:hyperlink r:id="rId42" w:history="1">
         <w:r>
           <w:rPr>
             <w:rStyle w:val="Hyperlink"/>
@@ -3388,7 +4376,7 @@
           <w:szCs w:val="24"/>
         </w:rPr>
       </w:pPr>
-      <w:hyperlink r:id="rId42" w:history="1">
+      <w:hyperlink r:id="rId43" w:history="1">
         <w:r>
           <w:rPr>
             <w:rStyle w:val="Hyperlink"/>
@@ -3422,7 +4410,7 @@
           <w:szCs w:val="24"/>
         </w:rPr>
       </w:pPr>
-      <w:hyperlink r:id="rId43" w:history="1">
+      <w:hyperlink r:id="rId44" w:history="1">
         <w:r>
           <w:rPr>
             <w:rStyle w:val="Hyperlink"/>
@@ -3456,7 +4444,7 @@
           <w:szCs w:val="24"/>
         </w:rPr>
       </w:pPr>
-      <w:hyperlink r:id="rId44" w:history="1">
+      <w:hyperlink r:id="rId45" w:history="1">
         <w:r>
           <w:rPr>
             <w:rStyle w:val="Hyperlink"/>
@@ -3479,6 +4467,26 @@
     <w:p>
       <w:pPr>
         <w:spacing w:before="120" w:after="120" w:line="360" w:lineRule="auto"/>
+        <w:rPr>
+          <w:rFonts w:ascii="Times New Roman" w:hAnsi="Times New Roman" w:cs="Times New Roman"/>
+          <w:sz w:val="24"/>
+          <w:szCs w:val="24"/>
+        </w:rPr>
+      </w:pPr>
+    </w:p>
+    <w:p>
+      <w:pPr>
+        <w:spacing w:before="120" w:after="120" w:line="360" w:lineRule="auto"/>
+        <w:rPr>
+          <w:rFonts w:ascii="Times New Roman" w:hAnsi="Times New Roman" w:cs="Times New Roman"/>
+          <w:sz w:val="24"/>
+          <w:szCs w:val="24"/>
+        </w:rPr>
+      </w:pPr>
+    </w:p>
+    <w:p>
+      <w:pPr>
+        <w:spacing w:before="120" w:after="120" w:line="360" w:lineRule="auto"/>
         <w:ind w:left="720"/>
         <w:rPr>
           <w:rFonts w:ascii="Times New Roman" w:hAnsi="Times New Roman" w:cs="Times New Roman"/>
@@ -3498,6 +4506,7 @@
           <w:szCs w:val="28"/>
           <w:u w:val="single"/>
         </w:rPr>
+        <w:lastRenderedPageBreak/>
         <w:t>Social Network</w:t>
       </w:r>
     </w:p>
@@ -3515,7 +4524,7 @@
           <w:szCs w:val="24"/>
         </w:rPr>
       </w:pPr>
-      <w:hyperlink r:id="rId45" w:history="1">
+      <w:hyperlink r:id="rId46" w:history="1">
         <w:r>
           <w:rPr>
             <w:rStyle w:val="Hyperlink"/>
@@ -3549,7 +4558,7 @@
           <w:szCs w:val="24"/>
         </w:rPr>
       </w:pPr>
-      <w:hyperlink r:id="rId46" w:history="1">
+      <w:hyperlink r:id="rId47" w:history="1">
         <w:r>
           <w:rPr>
             <w:rStyle w:val="Hyperlink"/>
@@ -3583,7 +4592,7 @@
           <w:szCs w:val="24"/>
         </w:rPr>
       </w:pPr>
-      <w:hyperlink r:id="rId47" w:history="1">
+      <w:hyperlink r:id="rId48" w:history="1">
         <w:r>
           <w:rPr>
             <w:rStyle w:val="Hyperlink"/>
@@ -3617,7 +4626,7 @@
           <w:szCs w:val="24"/>
         </w:rPr>
       </w:pPr>
-      <w:hyperlink r:id="rId48" w:history="1">
+      <w:hyperlink r:id="rId49" w:history="1">
         <w:r>
           <w:rPr>
             <w:rStyle w:val="Hyperlink"/>
@@ -3667,7 +4676,7 @@
           <w:szCs w:val="24"/>
         </w:rPr>
       </w:pPr>
-      <w:hyperlink r:id="rId49" w:history="1">
+      <w:hyperlink r:id="rId50" w:history="1">
         <w:r>
           <w:rPr>
             <w:rStyle w:val="Hyperlink"/>
@@ -3689,6 +4698,18 @@
     </w:p>
     <w:p>
       <w:pPr>
+        <w:pStyle w:val="ListParagraph"/>
+        <w:spacing w:before="120" w:after="120" w:line="360" w:lineRule="auto"/>
+        <w:ind w:left="1440"/>
+        <w:rPr>
+          <w:rFonts w:ascii="Times New Roman" w:hAnsi="Times New Roman" w:cs="Times New Roman"/>
+          <w:sz w:val="24"/>
+          <w:szCs w:val="24"/>
+        </w:rPr>
+      </w:pPr>
+    </w:p>
+    <w:p>
+      <w:pPr>
         <w:spacing w:before="120" w:after="120" w:line="360" w:lineRule="auto"/>
         <w:ind w:left="720"/>
         <w:rPr>
@@ -3726,7 +4747,7 @@
           <w:szCs w:val="24"/>
         </w:rPr>
       </w:pPr>
-      <w:hyperlink r:id="rId50" w:history="1">
+      <w:hyperlink r:id="rId51" w:history="1">
         <w:r>
           <w:rPr>
             <w:rStyle w:val="Hyperlink"/>
@@ -3760,7 +4781,7 @@
           <w:szCs w:val="24"/>
         </w:rPr>
       </w:pPr>
-      <w:hyperlink r:id="rId51" w:history="1">
+      <w:hyperlink r:id="rId52" w:history="1">
         <w:r>
           <w:rPr>
             <w:rStyle w:val="Hyperlink"/>
@@ -3794,7 +4815,7 @@
           <w:szCs w:val="24"/>
         </w:rPr>
       </w:pPr>
-      <w:hyperlink r:id="rId52" w:history="1">
+      <w:hyperlink r:id="rId53" w:history="1">
         <w:r>
           <w:rPr>
             <w:rStyle w:val="Hyperlink"/>
@@ -3828,7 +4849,7 @@
           <w:szCs w:val="24"/>
         </w:rPr>
       </w:pPr>
-      <w:hyperlink r:id="rId53" w:history="1">
+      <w:hyperlink r:id="rId54" w:history="1">
         <w:r>
           <w:rPr>
             <w:rStyle w:val="Hyperlink"/>
@@ -3862,7 +4883,7 @@
           <w:szCs w:val="24"/>
         </w:rPr>
       </w:pPr>
-      <w:hyperlink r:id="rId54" w:history="1">
+      <w:hyperlink r:id="rId55" w:history="1">
         <w:r>
           <w:rPr>
             <w:rStyle w:val="Hyperlink"/>
@@ -3884,6 +4905,18 @@
     </w:p>
     <w:p>
       <w:pPr>
+        <w:pStyle w:val="ListParagraph"/>
+        <w:spacing w:before="120" w:after="120" w:line="360" w:lineRule="auto"/>
+        <w:ind w:left="1440"/>
+        <w:rPr>
+          <w:rFonts w:ascii="Times New Roman" w:hAnsi="Times New Roman" w:cs="Times New Roman"/>
+          <w:sz w:val="24"/>
+          <w:szCs w:val="24"/>
+        </w:rPr>
+      </w:pPr>
+    </w:p>
+    <w:p>
+      <w:pPr>
         <w:spacing w:before="120" w:after="120" w:line="360" w:lineRule="auto"/>
         <w:ind w:left="720"/>
         <w:rPr>
@@ -3921,7 +4954,7 @@
           <w:szCs w:val="24"/>
         </w:rPr>
       </w:pPr>
-      <w:hyperlink r:id="rId55" w:history="1">
+      <w:hyperlink r:id="rId56" w:history="1">
         <w:r>
           <w:rPr>
             <w:rStyle w:val="Hyperlink"/>
@@ -3963,7 +4996,7 @@
           <w:szCs w:val="24"/>
         </w:rPr>
       </w:pPr>
-      <w:hyperlink r:id="rId56" w:history="1">
+      <w:hyperlink r:id="rId57" w:history="1">
         <w:r>
           <w:rPr>
             <w:rStyle w:val="Hyperlink"/>
@@ -3997,7 +5030,7 @@
           <w:szCs w:val="24"/>
         </w:rPr>
       </w:pPr>
-      <w:hyperlink r:id="rId57" w:history="1">
+      <w:hyperlink r:id="rId58" w:history="1">
         <w:r>
           <w:rPr>
             <w:rStyle w:val="Hyperlink"/>
@@ -4031,7 +5064,7 @@
           <w:szCs w:val="24"/>
         </w:rPr>
       </w:pPr>
-      <w:hyperlink r:id="rId58" w:history="1">
+      <w:hyperlink r:id="rId59" w:history="1">
         <w:r>
           <w:rPr>
             <w:rStyle w:val="Hyperlink"/>
@@ -4065,7 +5098,7 @@
           <w:szCs w:val="24"/>
         </w:rPr>
       </w:pPr>
-      <w:hyperlink r:id="rId59" w:history="1">
+      <w:hyperlink r:id="rId60" w:history="1">
         <w:r>
           <w:rPr>
             <w:rStyle w:val="Hyperlink"/>
@@ -4087,6 +5120,18 @@
     </w:p>
     <w:p>
       <w:pPr>
+        <w:pStyle w:val="ListParagraph"/>
+        <w:spacing w:before="120" w:after="120" w:line="360" w:lineRule="auto"/>
+        <w:ind w:left="1440"/>
+        <w:rPr>
+          <w:rFonts w:ascii="Times New Roman" w:hAnsi="Times New Roman" w:cs="Times New Roman"/>
+          <w:sz w:val="24"/>
+          <w:szCs w:val="24"/>
+        </w:rPr>
+      </w:pPr>
+    </w:p>
+    <w:p>
+      <w:pPr>
         <w:spacing w:before="120" w:after="120" w:line="360" w:lineRule="auto"/>
         <w:ind w:left="720"/>
         <w:rPr>
@@ -4124,7 +5169,7 @@
           <w:szCs w:val="24"/>
         </w:rPr>
       </w:pPr>
-      <w:hyperlink r:id="rId60" w:history="1">
+      <w:hyperlink r:id="rId61" w:history="1">
         <w:r>
           <w:rPr>
             <w:rStyle w:val="Hyperlink"/>
@@ -4158,7 +5203,7 @@
           <w:szCs w:val="24"/>
         </w:rPr>
       </w:pPr>
-      <w:hyperlink r:id="rId61" w:history="1">
+      <w:hyperlink r:id="rId62" w:history="1">
         <w:r>
           <w:rPr>
             <w:rStyle w:val="Hyperlink"/>
@@ -4192,7 +5237,7 @@
           <w:szCs w:val="24"/>
         </w:rPr>
       </w:pPr>
-      <w:hyperlink r:id="rId62" w:history="1">
+      <w:hyperlink r:id="rId63" w:history="1">
         <w:r>
           <w:rPr>
             <w:rStyle w:val="Hyperlink"/>
@@ -4226,7 +5271,7 @@
           <w:szCs w:val="24"/>
         </w:rPr>
       </w:pPr>
-      <w:hyperlink r:id="rId63" w:history="1">
+      <w:hyperlink r:id="rId64" w:history="1">
         <w:r>
           <w:rPr>
             <w:rStyle w:val="Hyperlink"/>
@@ -4260,7 +5305,7 @@
           <w:szCs w:val="24"/>
         </w:rPr>
       </w:pPr>
-      <w:hyperlink r:id="rId64" w:history="1">
+      <w:hyperlink r:id="rId65" w:history="1">
         <w:r>
           <w:rPr>
             <w:rStyle w:val="Hyperlink"/>
@@ -4283,6 +5328,16 @@
     <w:p>
       <w:pPr>
         <w:spacing w:before="120" w:after="120" w:line="360" w:lineRule="auto"/>
+        <w:rPr>
+          <w:rFonts w:ascii="Times New Roman" w:hAnsi="Times New Roman" w:cs="Times New Roman"/>
+          <w:sz w:val="24"/>
+          <w:szCs w:val="24"/>
+        </w:rPr>
+      </w:pPr>
+    </w:p>
+    <w:p>
+      <w:pPr>
+        <w:spacing w:before="120" w:after="120" w:line="360" w:lineRule="auto"/>
         <w:ind w:left="720"/>
         <w:rPr>
           <w:rFonts w:ascii="Times New Roman" w:hAnsi="Times New Roman" w:cs="Times New Roman"/>
@@ -4302,6 +5357,7 @@
           <w:szCs w:val="28"/>
           <w:u w:val="single"/>
         </w:rPr>
+        <w:lastRenderedPageBreak/>
         <w:t>Portal</w:t>
       </w:r>
     </w:p>
@@ -4319,7 +5375,7 @@
           <w:szCs w:val="24"/>
         </w:rPr>
       </w:pPr>
-      <w:hyperlink r:id="rId65" w:history="1">
+      <w:hyperlink r:id="rId66" w:history="1">
         <w:r>
           <w:rPr>
             <w:rStyle w:val="Hyperlink"/>
@@ -4361,7 +5417,7 @@
           <w:szCs w:val="24"/>
         </w:rPr>
       </w:pPr>
-      <w:hyperlink r:id="rId66" w:history="1">
+      <w:hyperlink r:id="rId67" w:history="1">
         <w:r>
           <w:rPr>
             <w:rStyle w:val="Hyperlink"/>
@@ -4395,7 +5451,7 @@
           <w:szCs w:val="24"/>
         </w:rPr>
       </w:pPr>
-      <w:hyperlink r:id="rId67" w:history="1">
+      <w:hyperlink r:id="rId68" w:history="1">
         <w:r>
           <w:rPr>
             <w:rStyle w:val="Hyperlink"/>
@@ -4445,7 +5501,7 @@
           <w:szCs w:val="24"/>
         </w:rPr>
       </w:pPr>
-      <w:hyperlink r:id="rId68" w:history="1">
+      <w:hyperlink r:id="rId69" w:history="1">
         <w:r>
           <w:rPr>
             <w:rStyle w:val="Hyperlink"/>
@@ -4479,7 +5535,7 @@
           <w:szCs w:val="24"/>
         </w:rPr>
       </w:pPr>
-      <w:hyperlink r:id="rId69" w:history="1">
+      <w:hyperlink r:id="rId70" w:history="1">
         <w:r>
           <w:rPr>
             <w:rStyle w:val="Hyperlink"/>
@@ -4511,6 +5567,7 @@
     </w:p>
     <w:p>
       <w:pPr>
+        <w:spacing w:before="120" w:after="120" w:line="360" w:lineRule="auto"/>
         <w:rPr>
           <w:rFonts w:ascii="Times New Roman" w:hAnsi="Times New Roman" w:cs="Times New Roman"/>
           <w:sz w:val="24"/>
@@ -4539,7 +5596,6 @@
           <w:sz w:val="28"/>
           <w:szCs w:val="28"/>
         </w:rPr>
-        <w:lastRenderedPageBreak/>
         <w:t>What are the guidelines for evaluating the value of a web site? Try to evaluate 2-5 websites based on the guideline and put your judgment</w:t>
       </w:r>
       <w:r>
@@ -4971,11 +6027,402 @@
     </w:p>
     <w:p>
       <w:pPr>
+        <w:pStyle w:val="ListParagraph"/>
+        <w:spacing w:before="120" w:after="120" w:line="360" w:lineRule="auto"/>
+        <w:ind w:left="2160"/>
+        <w:jc w:val="both"/>
+        <w:rPr>
+          <w:rFonts w:ascii="Times New Roman" w:hAnsi="Times New Roman" w:cs="Times New Roman"/>
+          <w:sz w:val="24"/>
+          <w:szCs w:val="24"/>
+        </w:rPr>
+      </w:pPr>
+    </w:p>
+    <w:p>
+      <w:pPr>
+        <w:spacing w:before="120" w:after="120" w:line="360" w:lineRule="auto"/>
+        <w:ind w:left="720"/>
+        <w:jc w:val="both"/>
+        <w:rPr>
+          <w:rFonts w:ascii="Times New Roman" w:hAnsi="Times New Roman" w:cs="Times New Roman"/>
+          <w:b/>
+          <w:bCs/>
+          <w:sz w:val="28"/>
+          <w:szCs w:val="28"/>
+        </w:rPr>
+      </w:pPr>
+      <w:r>
+        <w:rPr>
+          <w:rFonts w:ascii="Times New Roman" w:hAnsi="Times New Roman" w:cs="Times New Roman"/>
+          <w:b/>
+          <w:bCs/>
+          <w:sz w:val="28"/>
+          <w:szCs w:val="28"/>
+        </w:rPr>
+        <w:t>CCNONLINE Library</w:t>
+      </w:r>
+    </w:p>
+    <w:p>
+      <w:pPr>
         <w:spacing w:before="120" w:after="120" w:line="360" w:lineRule="auto"/>
         <w:ind w:left="1008"/>
         <w:jc w:val="both"/>
       </w:pPr>
-      <w:hyperlink r:id="rId70" w:history="1">
+      <w:hyperlink r:id="rId71" w:history="1">
+        <w:r>
+          <w:rPr>
+            <w:rStyle w:val="Hyperlink"/>
+          </w:rPr>
+          <w:t>http</w:t>
+        </w:r>
+        <w:r>
+          <w:rPr>
+            <w:rStyle w:val="Hyperlink"/>
+          </w:rPr>
+          <w:t>s</w:t>
+        </w:r>
+        <w:r>
+          <w:rPr>
+            <w:rStyle w:val="Hyperlink"/>
+          </w:rPr>
+          <w:t>://ccconline.libg</w:t>
+        </w:r>
+        <w:r>
+          <w:rPr>
+            <w:rStyle w:val="Hyperlink"/>
+          </w:rPr>
+          <w:t>u</w:t>
+        </w:r>
+        <w:r>
+          <w:rPr>
+            <w:rStyle w:val="Hyperlink"/>
+          </w:rPr>
+          <w:t>ides.com/c.php?g=242130&amp;p=1609638</w:t>
+        </w:r>
+      </w:hyperlink>
+      <w:r>
+        <w:rPr>
+          <w:rStyle w:val="Hyperlink"/>
+        </w:rPr>
+        <w:t xml:space="preserve"> </w:t>
+      </w:r>
+    </w:p>
+    <w:p>
+      <w:pPr>
+        <w:spacing w:before="120" w:after="120" w:line="360" w:lineRule="auto"/>
+        <w:ind w:left="1008"/>
+        <w:jc w:val="both"/>
+        <w:rPr>
+          <w:rFonts w:ascii="Times New Roman" w:hAnsi="Times New Roman" w:cs="Times New Roman"/>
+          <w:sz w:val="24"/>
+          <w:szCs w:val="24"/>
+        </w:rPr>
+      </w:pPr>
+      <w:r>
+        <w:rPr>
+          <w:rFonts w:ascii="Times New Roman" w:hAnsi="Times New Roman" w:cs="Times New Roman"/>
+          <w:sz w:val="24"/>
+          <w:szCs w:val="24"/>
+        </w:rPr>
+        <w:t>The publisher used a chart that gives the intended information. It satisfies the document purpose.</w:t>
+      </w:r>
+    </w:p>
+    <w:p>
+      <w:pPr>
+        <w:spacing w:before="120" w:after="120" w:line="360" w:lineRule="auto"/>
+        <w:ind w:left="1008"/>
+        <w:jc w:val="both"/>
+        <w:rPr>
+          <w:rFonts w:ascii="Times New Roman" w:hAnsi="Times New Roman" w:cs="Times New Roman"/>
+          <w:sz w:val="24"/>
+          <w:szCs w:val="24"/>
+        </w:rPr>
+      </w:pPr>
+      <w:r>
+        <w:rPr>
+          <w:rFonts w:ascii="Times New Roman" w:hAnsi="Times New Roman" w:cs="Times New Roman"/>
+          <w:sz w:val="24"/>
+          <w:szCs w:val="24"/>
+        </w:rPr>
+        <w:t>The page author is a webmaster, but the content especially the chart is taken from an author, Jim Kapoun, article that was published on college and research libraries news, on July/August 1998: 522-523.</w:t>
+      </w:r>
+    </w:p>
+    <w:p>
+      <w:pPr>
+        <w:spacing w:before="120" w:after="120" w:line="360" w:lineRule="auto"/>
+        <w:ind w:left="1008"/>
+        <w:jc w:val="both"/>
+        <w:rPr>
+          <w:rFonts w:ascii="Times New Roman" w:hAnsi="Times New Roman" w:cs="Times New Roman"/>
+          <w:sz w:val="24"/>
+          <w:szCs w:val="24"/>
+        </w:rPr>
+      </w:pPr>
+      <w:r>
+        <w:rPr>
+          <w:rFonts w:ascii="Times New Roman" w:hAnsi="Times New Roman" w:cs="Times New Roman"/>
+          <w:sz w:val="24"/>
+          <w:szCs w:val="24"/>
+        </w:rPr>
+        <w:t>The domain of the publisher is .com, the domain does not give guarantee for the authority</w:t>
+      </w:r>
+      <w:r>
+        <w:rPr>
+          <w:rFonts w:ascii="Times New Roman" w:hAnsi="Times New Roman" w:cs="Times New Roman"/>
+          <w:sz w:val="24"/>
+          <w:szCs w:val="24"/>
+        </w:rPr>
+        <w:t>, but the page defined the resource for this document. This brings trust and accuracy for the users. The currency of the document is good it is updated in 2019.</w:t>
+      </w:r>
+      <w:r>
+        <w:rPr>
+          <w:rFonts w:ascii="Times New Roman" w:hAnsi="Times New Roman" w:cs="Times New Roman"/>
+          <w:sz w:val="24"/>
+          <w:szCs w:val="24"/>
+        </w:rPr>
+        <w:t xml:space="preserve"> </w:t>
+      </w:r>
+      <w:r>
+        <w:rPr>
+          <w:rFonts w:ascii="Times New Roman" w:hAnsi="Times New Roman" w:cs="Times New Roman"/>
+          <w:sz w:val="24"/>
+          <w:szCs w:val="24"/>
+        </w:rPr>
+        <w:t>Also, the links on the page are validate and redirect to other page that are relevant to this one.</w:t>
+      </w:r>
+    </w:p>
+    <w:p>
+      <w:pPr>
+        <w:spacing w:before="120" w:after="120" w:line="360" w:lineRule="auto"/>
+        <w:ind w:left="1008"/>
+        <w:jc w:val="both"/>
+        <w:rPr>
+          <w:rFonts w:ascii="Times New Roman" w:hAnsi="Times New Roman" w:cs="Times New Roman"/>
+          <w:sz w:val="24"/>
+          <w:szCs w:val="24"/>
+        </w:rPr>
+      </w:pPr>
+    </w:p>
+    <w:p>
+      <w:pPr>
+        <w:spacing w:before="120" w:after="120" w:line="360" w:lineRule="auto"/>
+        <w:ind w:left="720"/>
+        <w:jc w:val="both"/>
+        <w:rPr>
+          <w:rFonts w:ascii="Times New Roman" w:hAnsi="Times New Roman" w:cs="Times New Roman"/>
+          <w:b/>
+          <w:bCs/>
+          <w:sz w:val="28"/>
+          <w:szCs w:val="28"/>
+        </w:rPr>
+      </w:pPr>
+      <w:r>
+        <w:rPr>
+          <w:rFonts w:ascii="Times New Roman" w:hAnsi="Times New Roman" w:cs="Times New Roman"/>
+          <w:b/>
+          <w:bCs/>
+          <w:sz w:val="28"/>
+          <w:szCs w:val="28"/>
+        </w:rPr>
+        <w:t>Online Science</w:t>
+      </w:r>
+    </w:p>
+    <w:p>
+      <w:pPr>
+        <w:spacing w:before="120" w:after="120" w:line="360" w:lineRule="auto"/>
+        <w:ind w:left="1008"/>
+        <w:jc w:val="both"/>
+      </w:pPr>
+      <w:hyperlink r:id="rId72" w:history="1">
+        <w:r>
+          <w:rPr>
+            <w:rStyle w:val="Hyperlink"/>
+          </w:rPr>
+          <w:t>https://www.online</w:t>
+        </w:r>
+        <w:r>
+          <w:rPr>
+            <w:rStyle w:val="Hyperlink"/>
+          </w:rPr>
+          <w:t>-</w:t>
+        </w:r>
+        <w:r>
+          <w:rPr>
+            <w:rStyle w:val="Hyperlink"/>
+          </w:rPr>
+          <w:t>sciences.com/computer/html5-features-uses-advantages-and-disadvantages/</w:t>
+        </w:r>
+      </w:hyperlink>
+    </w:p>
+    <w:p>
+      <w:pPr>
+        <w:spacing w:before="120" w:after="120" w:line="360" w:lineRule="auto"/>
+        <w:ind w:left="1008"/>
+        <w:jc w:val="both"/>
+        <w:rPr>
+          <w:rFonts w:ascii="Times New Roman" w:hAnsi="Times New Roman" w:cs="Times New Roman"/>
+          <w:sz w:val="24"/>
+          <w:szCs w:val="24"/>
+        </w:rPr>
+      </w:pPr>
+      <w:r>
+        <w:rPr>
+          <w:rFonts w:ascii="Times New Roman" w:hAnsi="Times New Roman" w:cs="Times New Roman"/>
+          <w:sz w:val="24"/>
+          <w:szCs w:val="24"/>
+        </w:rPr>
+        <w:t>This document has an author and there is published and updated date. The update is current one which is in 2019. The author published many documents and this give insight for his qualification in publishing different topics.</w:t>
+      </w:r>
+      <w:r>
+        <w:rPr>
+          <w:rFonts w:ascii="Times New Roman" w:hAnsi="Times New Roman" w:cs="Times New Roman"/>
+          <w:sz w:val="24"/>
+          <w:szCs w:val="24"/>
+        </w:rPr>
+        <w:t xml:space="preserve"> </w:t>
+      </w:r>
+      <w:r>
+        <w:rPr>
+          <w:rFonts w:ascii="Times New Roman" w:hAnsi="Times New Roman" w:cs="Times New Roman"/>
+          <w:sz w:val="24"/>
+          <w:szCs w:val="24"/>
+        </w:rPr>
+        <w:t>It has relevant things to the title of the document, answers the questions. Although the page has a lot of Ad this makes irritating for the user. The links on the page works and redirects to relevant pages to the current document.</w:t>
+      </w:r>
+    </w:p>
+    <w:p>
+      <w:pPr>
+        <w:spacing w:before="120" w:after="120" w:line="360" w:lineRule="auto"/>
+        <w:ind w:left="1008"/>
+        <w:jc w:val="both"/>
+        <w:rPr>
+          <w:rFonts w:ascii="Times New Roman" w:hAnsi="Times New Roman" w:cs="Times New Roman"/>
+          <w:sz w:val="24"/>
+          <w:szCs w:val="24"/>
+        </w:rPr>
+      </w:pPr>
+    </w:p>
+    <w:p>
+      <w:pPr>
+        <w:spacing w:after="160" w:line="259" w:lineRule="auto"/>
+        <w:rPr>
+          <w:rFonts w:ascii="Times New Roman" w:hAnsi="Times New Roman" w:cs="Times New Roman"/>
+          <w:sz w:val="24"/>
+          <w:szCs w:val="24"/>
+        </w:rPr>
+      </w:pPr>
+      <w:r>
+        <w:rPr>
+          <w:rFonts w:ascii="Times New Roman" w:hAnsi="Times New Roman" w:cs="Times New Roman"/>
+          <w:sz w:val="24"/>
+          <w:szCs w:val="24"/>
+        </w:rPr>
+        <w:br w:type="page"/>
+      </w:r>
+    </w:p>
+    <w:p>
+      <w:pPr>
+        <w:spacing w:before="120" w:after="120" w:line="360" w:lineRule="auto"/>
+        <w:ind w:left="360"/>
+        <w:jc w:val="both"/>
+        <w:rPr>
+          <w:rFonts w:ascii="Times New Roman" w:hAnsi="Times New Roman" w:cs="Times New Roman"/>
+          <w:b/>
+          <w:bCs/>
+          <w:sz w:val="28"/>
+          <w:szCs w:val="28"/>
+          <w:u w:val="single"/>
+        </w:rPr>
+      </w:pPr>
+      <w:r>
+        <w:rPr>
+          <w:rFonts w:ascii="Times New Roman" w:hAnsi="Times New Roman" w:cs="Times New Roman"/>
+          <w:b/>
+          <w:bCs/>
+          <w:sz w:val="28"/>
+          <w:szCs w:val="28"/>
+          <w:u w:val="single"/>
+        </w:rPr>
+        <w:lastRenderedPageBreak/>
+        <w:t xml:space="preserve">REFERENCES </w:t>
+      </w:r>
+    </w:p>
+    <w:p>
+      <w:pPr>
+        <w:spacing w:before="120" w:after="120" w:line="360" w:lineRule="auto"/>
+        <w:ind w:left="432"/>
+        <w:jc w:val="both"/>
+        <w:rPr>
+          <w:rFonts w:ascii="Times New Roman" w:hAnsi="Times New Roman" w:cs="Times New Roman"/>
+          <w:sz w:val="24"/>
+          <w:szCs w:val="24"/>
+        </w:rPr>
+      </w:pPr>
+      <w:hyperlink r:id="rId73" w:history="1">
+        <w:r>
+          <w:rPr>
+            <w:rStyle w:val="Hyperlink"/>
+            <w:rFonts w:ascii="Times New Roman" w:hAnsi="Times New Roman" w:cs="Times New Roman"/>
+            <w:sz w:val="24"/>
+            <w:szCs w:val="24"/>
+          </w:rPr>
+          <w:t>https://www.internetsociety.org/internet/history-internet/brief-history-internet/</w:t>
+        </w:r>
+      </w:hyperlink>
+      <w:r>
+        <w:rPr>
+          <w:rFonts w:ascii="Times New Roman" w:hAnsi="Times New Roman" w:cs="Times New Roman"/>
+          <w:sz w:val="24"/>
+          <w:szCs w:val="24"/>
+        </w:rPr>
+        <w:t xml:space="preserve"> </w:t>
+      </w:r>
+    </w:p>
+    <w:p>
+      <w:pPr>
+        <w:spacing w:before="120" w:after="120" w:line="360" w:lineRule="auto"/>
+        <w:ind w:left="432"/>
+        <w:jc w:val="both"/>
+        <w:rPr>
+          <w:rFonts w:ascii="Times New Roman" w:hAnsi="Times New Roman" w:cs="Times New Roman"/>
+          <w:sz w:val="24"/>
+          <w:szCs w:val="24"/>
+        </w:rPr>
+      </w:pPr>
+      <w:hyperlink r:id="rId74" w:history="1">
+        <w:r>
+          <w:rPr>
+            <w:rStyle w:val="Hyperlink"/>
+            <w:rFonts w:ascii="Times New Roman" w:hAnsi="Times New Roman" w:cs="Times New Roman"/>
+            <w:sz w:val="24"/>
+            <w:szCs w:val="24"/>
+          </w:rPr>
+          <w:t>https://www.bbvaopenmind.com/en/articles/the-internet-global-evolution-and-challenges/</w:t>
+        </w:r>
+      </w:hyperlink>
+    </w:p>
+    <w:p>
+      <w:pPr>
+        <w:spacing w:before="120" w:after="120" w:line="360" w:lineRule="auto"/>
+        <w:ind w:firstLine="432"/>
+        <w:jc w:val="both"/>
+      </w:pPr>
+      <w:hyperlink r:id="rId75" w:history="1">
+        <w:r>
+          <w:rPr>
+            <w:rStyle w:val="Hyperlink"/>
+          </w:rPr>
+          <w:t>https://www.online-sciences.com/computer/html5-features-uses-advantages-and-disadvantages/</w:t>
+        </w:r>
+      </w:hyperlink>
+    </w:p>
+    <w:p>
+      <w:pPr>
+        <w:spacing w:before="120" w:after="120" w:line="360" w:lineRule="auto"/>
+        <w:ind w:firstLine="432"/>
+        <w:jc w:val="both"/>
+      </w:pPr>
+      <w:hyperlink r:id="rId76" w:history="1">
         <w:r>
           <w:rPr>
             <w:rStyle w:val="Hyperlink"/>
@@ -4987,173 +6434,29 @@
     <w:p>
       <w:pPr>
         <w:spacing w:before="120" w:after="120" w:line="360" w:lineRule="auto"/>
-        <w:ind w:left="1008"/>
+        <w:ind w:firstLine="432"/>
         <w:jc w:val="both"/>
-        <w:rPr>
-          <w:rFonts w:ascii="Times New Roman" w:hAnsi="Times New Roman" w:cs="Times New Roman"/>
-          <w:sz w:val="24"/>
-          <w:szCs w:val="24"/>
-        </w:rPr>
-      </w:pPr>
-      <w:r>
-        <w:rPr>
-          <w:rFonts w:ascii="Times New Roman" w:hAnsi="Times New Roman" w:cs="Times New Roman"/>
-          <w:sz w:val="24"/>
-          <w:szCs w:val="24"/>
-        </w:rPr>
-        <w:t>The publisher used a chart that gives the intended information. It satisfies the document purpose.</w:t>
-      </w:r>
-    </w:p>
-    <w:p>
-      <w:pPr>
-        <w:spacing w:before="120" w:after="120" w:line="360" w:lineRule="auto"/>
-        <w:ind w:left="1008"/>
-        <w:jc w:val="both"/>
-        <w:rPr>
-          <w:rFonts w:ascii="Times New Roman" w:hAnsi="Times New Roman" w:cs="Times New Roman"/>
-          <w:sz w:val="24"/>
-          <w:szCs w:val="24"/>
-        </w:rPr>
-      </w:pPr>
-      <w:r>
-        <w:rPr>
-          <w:rFonts w:ascii="Times New Roman" w:hAnsi="Times New Roman" w:cs="Times New Roman"/>
-          <w:sz w:val="24"/>
-          <w:szCs w:val="24"/>
-        </w:rPr>
-        <w:t>The page author is a webmaster, but the content especially the chart is taken from an author, Jim Kapoun, article that was published on college and research libraries news, on July/August 1998: 522-523.</w:t>
-      </w:r>
-    </w:p>
-    <w:p>
-      <w:pPr>
-        <w:spacing w:before="120" w:after="120" w:line="360" w:lineRule="auto"/>
-        <w:ind w:left="1008"/>
-        <w:jc w:val="both"/>
-        <w:rPr>
-          <w:rFonts w:ascii="Times New Roman" w:hAnsi="Times New Roman" w:cs="Times New Roman"/>
-          <w:sz w:val="24"/>
-          <w:szCs w:val="24"/>
-        </w:rPr>
-      </w:pPr>
-      <w:r>
-        <w:rPr>
-          <w:rFonts w:ascii="Times New Roman" w:hAnsi="Times New Roman" w:cs="Times New Roman"/>
-          <w:sz w:val="24"/>
-          <w:szCs w:val="24"/>
-        </w:rPr>
-        <w:t>The domain of the publisher is .com, the domain does not give guarantee for the authority</w:t>
-      </w:r>
-      <w:r>
-        <w:rPr>
-          <w:rFonts w:ascii="Times New Roman" w:hAnsi="Times New Roman" w:cs="Times New Roman"/>
-          <w:sz w:val="24"/>
-          <w:szCs w:val="24"/>
-        </w:rPr>
-        <w:t xml:space="preserve">, but the page defined the resource for this document. This brings trust and </w:t>
-      </w:r>
-      <w:r>
-        <w:rPr>
-          <w:rFonts w:ascii="Times New Roman" w:hAnsi="Times New Roman" w:cs="Times New Roman"/>
-          <w:sz w:val="24"/>
-          <w:szCs w:val="24"/>
-        </w:rPr>
-        <w:lastRenderedPageBreak/>
-        <w:t>accuracy for the users. The currency of the document is good it is updated in 2019.</w:t>
-      </w:r>
-      <w:r>
-        <w:rPr>
-          <w:rFonts w:ascii="Times New Roman" w:hAnsi="Times New Roman" w:cs="Times New Roman"/>
-          <w:sz w:val="24"/>
-          <w:szCs w:val="24"/>
-        </w:rPr>
-        <w:t xml:space="preserve"> </w:t>
-      </w:r>
-      <w:r>
-        <w:rPr>
-          <w:rFonts w:ascii="Times New Roman" w:hAnsi="Times New Roman" w:cs="Times New Roman"/>
-          <w:sz w:val="24"/>
-          <w:szCs w:val="24"/>
-        </w:rPr>
-        <w:t>Also, the links on the page are validate and redirect to other page that are relevant to this one.</w:t>
-      </w:r>
-    </w:p>
-    <w:p>
-      <w:pPr>
-        <w:spacing w:before="120" w:after="120" w:line="360" w:lineRule="auto"/>
-        <w:ind w:left="1008"/>
-        <w:jc w:val="both"/>
-        <w:rPr>
-          <w:rFonts w:ascii="Times New Roman" w:hAnsi="Times New Roman" w:cs="Times New Roman"/>
-          <w:sz w:val="24"/>
-          <w:szCs w:val="24"/>
-        </w:rPr>
-      </w:pPr>
-    </w:p>
-    <w:p>
-      <w:pPr>
-        <w:spacing w:before="120" w:after="120" w:line="360" w:lineRule="auto"/>
-        <w:ind w:left="1008"/>
-        <w:jc w:val="both"/>
-      </w:pPr>
-      <w:hyperlink r:id="rId71" w:history="1">
+      </w:pPr>
+      <w:hyperlink r:id="rId77" w:history="1">
         <w:r>
           <w:rPr>
             <w:rStyle w:val="Hyperlink"/>
           </w:rPr>
-          <w:t>https://www.online-sciences.com/computer/html5-features-uses-advantages-and-disadvantages/</w:t>
+          <w:t>https://archive.org/</w:t>
         </w:r>
       </w:hyperlink>
     </w:p>
     <w:p>
       <w:pPr>
         <w:spacing w:before="120" w:after="120" w:line="360" w:lineRule="auto"/>
-        <w:ind w:left="1008"/>
+        <w:ind w:firstLine="432"/>
         <w:jc w:val="both"/>
-        <w:rPr>
-          <w:rFonts w:ascii="Times New Roman" w:hAnsi="Times New Roman" w:cs="Times New Roman"/>
-          <w:sz w:val="24"/>
-          <w:szCs w:val="24"/>
-        </w:rPr>
-      </w:pPr>
-      <w:r>
-        <w:rPr>
-          <w:rFonts w:ascii="Times New Roman" w:hAnsi="Times New Roman" w:cs="Times New Roman"/>
-          <w:sz w:val="24"/>
-          <w:szCs w:val="24"/>
-        </w:rPr>
-        <w:t>This document has an author and there is published and updated date. The update is current one which is in 2019. The author published many documents and this give insight for his qualification in publishing different topics.</w:t>
-      </w:r>
-      <w:r>
-        <w:rPr>
-          <w:rFonts w:ascii="Times New Roman" w:hAnsi="Times New Roman" w:cs="Times New Roman"/>
-          <w:sz w:val="24"/>
-          <w:szCs w:val="24"/>
-        </w:rPr>
-        <w:t xml:space="preserve"> </w:t>
-      </w:r>
-      <w:r>
-        <w:rPr>
-          <w:rFonts w:ascii="Times New Roman" w:hAnsi="Times New Roman" w:cs="Times New Roman"/>
-          <w:sz w:val="24"/>
-          <w:szCs w:val="24"/>
-        </w:rPr>
-        <w:t>I</w:t>
-      </w:r>
-      <w:bookmarkStart w:id="0" w:name="_GoBack"/>
-      <w:bookmarkEnd w:id="0"/>
-      <w:r>
-        <w:rPr>
-          <w:rFonts w:ascii="Times New Roman" w:hAnsi="Times New Roman" w:cs="Times New Roman"/>
-          <w:sz w:val="24"/>
-          <w:szCs w:val="24"/>
-        </w:rPr>
-        <w:t>t has relevant things to the title of the document, answers the questions. Although the page has a lot of Ad this makes irritating for the user. The links on the page works and redirects to relevant pages to the current document.</w:t>
-      </w:r>
-    </w:p>
-    <w:p>
-      <w:pPr>
-        <w:spacing w:before="120" w:after="120" w:line="360" w:lineRule="auto"/>
-        <w:ind w:left="1008"/>
+      </w:pPr>
+    </w:p>
+    <w:p>
+      <w:pPr>
+        <w:spacing w:before="120" w:after="120" w:line="360" w:lineRule="auto"/>
+        <w:ind w:left="432"/>
         <w:jc w:val="both"/>
         <w:rPr>
           <w:rFonts w:ascii="Times New Roman" w:hAnsi="Times New Roman" w:cs="Times New Roman"/>
@@ -5163,6 +6466,7 @@
       </w:pPr>
     </w:p>
     <w:sectPr>
+      <w:footerReference w:type="default" r:id="rId78"/>
       <w:pgSz w:w="12240" w:h="15840"/>
       <w:pgMar w:top="1440" w:right="1440" w:bottom="1440" w:left="1440" w:header="720" w:footer="720" w:gutter="0"/>
       <w:pgBorders w:display="firstPage" w:offsetFrom="page">
@@ -5171,6 +6475,7 @@
         <w:bottom w:val="dashSmallGap" w:sz="4" w:space="24" w:color="9ACD4C" w:themeColor="accent1"/>
         <w:right w:val="dashSmallGap" w:sz="4" w:space="24" w:color="9ACD4C" w:themeColor="accent1"/>
       </w:pgBorders>
+      <w:pgNumType w:start="1"/>
       <w:cols w:space="720"/>
       <w:docGrid w:linePitch="360"/>
     </w:sectPr>
@@ -5201,6 +6506,70 @@
     </w:p>
   </w:endnote>
 </w:endnotes>
+</file>
+
+<file path=word/footer1.xml><?xml version="1.0" encoding="utf-8"?>
+<w:ftr xmlns:wpc="http://schemas.microsoft.com/office/word/2010/wordprocessingCanvas" xmlns:cx="http://schemas.microsoft.com/office/drawing/2014/chartex" xmlns:cx1="http://schemas.microsoft.com/office/drawing/2015/9/8/chartex" xmlns:cx2="http://schemas.microsoft.com/office/drawing/2015/10/21/chartex" xmlns:cx3="http://schemas.microsoft.com/office/drawing/2016/5/9/chartex" xmlns:cx4="http://schemas.microsoft.com/office/drawing/2016/5/10/chartex" xmlns:cx5="http://schemas.microsoft.com/office/drawing/2016/5/11/chartex" xmlns:cx6="http://schemas.microsoft.com/office/drawing/2016/5/12/chartex" xmlns:cx7="http://schemas.microsoft.com/office/drawing/2016/5/13/chartex" xmlns:cx8="http://schemas.microsoft.com/office/drawing/2016/5/14/chartex" xmlns:mc="http://schemas.openxmlformats.org/markup-compatibility/2006" xmlns:aink="http://schemas.microsoft.com/office/drawing/2016/ink" xmlns:am3d="http://schemas.microsoft.com/office/drawing/2017/model3d" xmlns:o="urn:schemas-microsoft-com:office:office" xmlns:r="http://schemas.openxmlformats.org/officeDocument/2006/relationships" xmlns:m="http://schemas.openxmlformats.org/officeDocument/2006/math" xmlns:v="urn:schemas-microsoft-com:vml" xmlns:wp14="http://schemas.microsoft.com/office/word/2010/wordprocessingDrawing" xmlns:wp="http://schemas.openxmlformats.org/drawingml/2006/wordprocessingDrawing" xmlns:w10="urn:schemas-microsoft-com:office:word" xmlns:w="http://schemas.openxmlformats.org/wordprocessingml/2006/main" xmlns:w14="http://schemas.microsoft.com/office/word/2010/wordml" xmlns:w15="http://schemas.microsoft.com/office/word/2012/wordml" xmlns:w16cid="http://schemas.microsoft.com/office/word/2016/wordml/cid" xmlns:w16se="http://schemas.microsoft.com/office/word/2015/wordml/symex" xmlns:wpg="http://schemas.microsoft.com/office/word/2010/wordprocessingGroup" xmlns:wpi="http://schemas.microsoft.com/office/word/2010/wordprocessingInk" xmlns:wne="http://schemas.microsoft.com/office/word/2006/wordml" xmlns:wps="http://schemas.microsoft.com/office/word/2010/wordprocessingShape" mc:Ignorable="w14 w15 w16se w16cid wp14">
+  <w:p>
+    <w:pPr>
+      <w:pStyle w:val="Footer"/>
+      <w:jc w:val="center"/>
+    </w:pPr>
+  </w:p>
+</w:ftr>
+</file>
+
+<file path=word/footer2.xml><?xml version="1.0" encoding="utf-8"?>
+<w:ftr xmlns:wpc="http://schemas.microsoft.com/office/word/2010/wordprocessingCanvas" xmlns:cx="http://schemas.microsoft.com/office/drawing/2014/chartex" xmlns:cx1="http://schemas.microsoft.com/office/drawing/2015/9/8/chartex" xmlns:cx2="http://schemas.microsoft.com/office/drawing/2015/10/21/chartex" xmlns:cx3="http://schemas.microsoft.com/office/drawing/2016/5/9/chartex" xmlns:cx4="http://schemas.microsoft.com/office/drawing/2016/5/10/chartex" xmlns:cx5="http://schemas.microsoft.com/office/drawing/2016/5/11/chartex" xmlns:cx6="http://schemas.microsoft.com/office/drawing/2016/5/12/chartex" xmlns:cx7="http://schemas.microsoft.com/office/drawing/2016/5/13/chartex" xmlns:cx8="http://schemas.microsoft.com/office/drawing/2016/5/14/chartex" xmlns:mc="http://schemas.openxmlformats.org/markup-compatibility/2006" xmlns:aink="http://schemas.microsoft.com/office/drawing/2016/ink" xmlns:am3d="http://schemas.microsoft.com/office/drawing/2017/model3d" xmlns:o="urn:schemas-microsoft-com:office:office" xmlns:r="http://schemas.openxmlformats.org/officeDocument/2006/relationships" xmlns:m="http://schemas.openxmlformats.org/officeDocument/2006/math" xmlns:v="urn:schemas-microsoft-com:vml" xmlns:wp14="http://schemas.microsoft.com/office/word/2010/wordprocessingDrawing" xmlns:wp="http://schemas.openxmlformats.org/drawingml/2006/wordprocessingDrawing" xmlns:w10="urn:schemas-microsoft-com:office:word" xmlns:w="http://schemas.openxmlformats.org/wordprocessingml/2006/main" xmlns:w14="http://schemas.microsoft.com/office/word/2010/wordml" xmlns:w15="http://schemas.microsoft.com/office/word/2012/wordml" xmlns:w16cid="http://schemas.microsoft.com/office/word/2016/wordml/cid" xmlns:w16se="http://schemas.microsoft.com/office/word/2015/wordml/symex" xmlns:wpg="http://schemas.microsoft.com/office/word/2010/wordprocessingGroup" xmlns:wpi="http://schemas.microsoft.com/office/word/2010/wordprocessingInk" xmlns:wne="http://schemas.microsoft.com/office/word/2006/wordml" xmlns:wps="http://schemas.microsoft.com/office/word/2010/wordprocessingShape" mc:Ignorable="w14 w15 w16se w16cid wp14">
+  <w:sdt>
+    <w:sdtPr>
+      <w:id w:val="1903866098"/>
+      <w:docPartObj>
+        <w:docPartGallery w:val="Page Numbers (Bottom of Page)"/>
+        <w:docPartUnique/>
+      </w:docPartObj>
+    </w:sdtPr>
+    <w:sdtEndPr>
+      <w:rPr>
+        <w:noProof/>
+      </w:rPr>
+    </w:sdtEndPr>
+    <w:sdtContent>
+      <w:p>
+        <w:pPr>
+          <w:pStyle w:val="Footer"/>
+          <w:jc w:val="center"/>
+        </w:pPr>
+        <w:r>
+          <w:fldChar w:fldCharType="begin"/>
+        </w:r>
+        <w:r>
+          <w:instrText xml:space="preserve"> PAGE   \* MERGEFORMAT </w:instrText>
+        </w:r>
+        <w:r>
+          <w:fldChar w:fldCharType="separate"/>
+        </w:r>
+        <w:r>
+          <w:rPr>
+            <w:noProof/>
+          </w:rPr>
+          <w:t>2</w:t>
+        </w:r>
+        <w:r>
+          <w:rPr>
+            <w:noProof/>
+          </w:rPr>
+          <w:fldChar w:fldCharType="end"/>
+        </w:r>
+      </w:p>
+    </w:sdtContent>
+  </w:sdt>
+  <w:p>
+    <w:pPr>
+      <w:pStyle w:val="Footer"/>
+    </w:pPr>
+  </w:p>
+</w:ftr>
 </file>
 
 <file path=word/footnotes.xml><?xml version="1.0" encoding="utf-8"?>
@@ -7542,7 +8911,7 @@
 </file>
 
 <file path=customXml/itemProps2.xml><?xml version="1.0" encoding="utf-8"?>
-<ds:datastoreItem xmlns:ds="http://schemas.openxmlformats.org/officeDocument/2006/customXml" ds:itemID="{4E892ADD-8A68-4B8D-B9FB-3310F51FEE66}">
+<ds:datastoreItem xmlns:ds="http://schemas.openxmlformats.org/officeDocument/2006/customXml" ds:itemID="{47F995A1-C5BA-46FD-925B-FE0C63C3C5B3}">
   <ds:schemaRefs>
     <ds:schemaRef ds:uri="http://schemas.openxmlformats.org/officeDocument/2006/bibliography"/>
   </ds:schemaRefs>

</xml_diff>